<commit_message>
docs: corrigindo controle de versão do word
</commit_message>
<xml_diff>
--- a/Projeto BD.docx
+++ b/Projeto BD.docx
@@ -466,6 +466,7 @@
                 <w:right w:val="nil"/>
                 <w:between w:val="nil"/>
               </w:pBdr>
+              <w:jc w:val="center"/>
               <w:rPr>
                 <w:rFonts w:ascii="Times New Roman" w:eastAsia="Times New Roman" w:hAnsi="Times New Roman" w:cs="Times New Roman"/>
               </w:rPr>
@@ -474,7 +475,7 @@
               <w:rPr>
                 <w:rFonts w:ascii="Times New Roman" w:eastAsia="Times New Roman" w:hAnsi="Times New Roman" w:cs="Times New Roman"/>
               </w:rPr>
-              <w:t xml:space="preserve"> Ícaro Pereira</w:t>
+              <w:t>Ícaro Pereira</w:t>
             </w:r>
           </w:p>
         </w:tc>
@@ -611,7 +612,10 @@
                 <w:right w:val="nil"/>
                 <w:between w:val="nil"/>
               </w:pBdr>
-              <w:jc w:val="right"/>
+              <w:jc w:val="center"/>
+              <w:rPr>
+                <w:rFonts w:ascii="Times New Roman" w:hAnsi="Times New Roman" w:cs="Times New Roman"/>
+              </w:rPr>
             </w:pPr>
             <w:r>
               <w:rPr>
@@ -620,6 +624,9 @@
               <w:t>João</w:t>
             </w:r>
             <w:r>
+              <w:rPr>
+                <w:rFonts w:ascii="Times New Roman" w:hAnsi="Times New Roman" w:cs="Times New Roman"/>
+              </w:rPr>
               <w:t xml:space="preserve"> Gabriel</w:t>
             </w:r>
           </w:p>
@@ -685,6 +692,12 @@
                 <w:rFonts w:ascii="Times New Roman" w:eastAsia="Times New Roman" w:hAnsi="Times New Roman" w:cs="Times New Roman"/>
               </w:rPr>
             </w:pPr>
+            <w:r>
+              <w:rPr>
+                <w:rFonts w:ascii="Times New Roman" w:eastAsia="Times New Roman" w:hAnsi="Times New Roman" w:cs="Times New Roman"/>
+              </w:rPr>
+              <w:t>1.2</w:t>
+            </w:r>
           </w:p>
         </w:tc>
         <w:tc>
@@ -711,6 +724,24 @@
                 <w:rFonts w:ascii="Times New Roman" w:eastAsia="Times New Roman" w:hAnsi="Times New Roman" w:cs="Times New Roman"/>
               </w:rPr>
             </w:pPr>
+            <w:r>
+              <w:rPr>
+                <w:rFonts w:ascii="Times New Roman" w:eastAsia="Times New Roman" w:hAnsi="Times New Roman" w:cs="Times New Roman"/>
+              </w:rPr>
+              <w:t>30</w:t>
+            </w:r>
+            <w:r>
+              <w:rPr>
+                <w:rFonts w:ascii="Times New Roman" w:eastAsia="Times New Roman" w:hAnsi="Times New Roman" w:cs="Times New Roman"/>
+              </w:rPr>
+              <w:t>/1</w:t>
+            </w:r>
+            <w:r>
+              <w:rPr>
+                <w:rFonts w:ascii="Times New Roman" w:eastAsia="Times New Roman" w:hAnsi="Times New Roman" w:cs="Times New Roman"/>
+              </w:rPr>
+              <w:t>1</w:t>
+            </w:r>
           </w:p>
         </w:tc>
         <w:tc>
@@ -733,11 +764,17 @@
                 <w:right w:val="nil"/>
                 <w:between w:val="nil"/>
               </w:pBdr>
-              <w:jc w:val="right"/>
+              <w:jc w:val="center"/>
               <w:rPr>
                 <w:rFonts w:ascii="Times New Roman" w:eastAsia="Times New Roman" w:hAnsi="Times New Roman" w:cs="Times New Roman"/>
               </w:rPr>
             </w:pPr>
+            <w:r>
+              <w:rPr>
+                <w:rFonts w:ascii="Times New Roman" w:eastAsia="Times New Roman" w:hAnsi="Times New Roman" w:cs="Times New Roman"/>
+              </w:rPr>
+              <w:t>Ícaro Pereira</w:t>
+            </w:r>
           </w:p>
         </w:tc>
         <w:tc>
@@ -764,6 +801,12 @@
                 <w:rFonts w:ascii="Times New Roman" w:eastAsia="Times New Roman" w:hAnsi="Times New Roman" w:cs="Times New Roman"/>
               </w:rPr>
             </w:pPr>
+            <w:r>
+              <w:rPr>
+                <w:rFonts w:ascii="Times New Roman" w:eastAsia="Times New Roman" w:hAnsi="Times New Roman" w:cs="Times New Roman"/>
+              </w:rPr>
+              <w:t>Adicionando comandos SQL de criação das tabelas</w:t>
+            </w:r>
           </w:p>
         </w:tc>
       </w:tr>
@@ -1250,6 +1293,7 @@
         <w:rPr>
           <w:rFonts w:ascii="Times New Roman" w:eastAsia="Times New Roman" w:hAnsi="Times New Roman" w:cs="Times New Roman"/>
           <w:color w:val="1B1C1D"/>
+          <w:u w:val="single"/>
         </w:rPr>
       </w:pPr>
       <w:r>
@@ -4730,6 +4774,7 @@
           <w:sz w:val="20"/>
           <w:szCs w:val="20"/>
           <w:shd w:val="clear" w:color="auto" w:fill="F0F4F9"/>
+          <w:lang w:val="en-US"/>
         </w:rPr>
       </w:pPr>
       <w:r>
@@ -4743,6 +4788,7 @@
         </w:rPr>
         <w:t xml:space="preserve">    </w:t>
       </w:r>
+      <w:proofErr w:type="spellStart"/>
       <w:r>
         <w:rPr>
           <w:rFonts w:ascii="Times New Roman" w:eastAsia="Times New Roman" w:hAnsi="Times New Roman" w:cs="Times New Roman"/>
@@ -4750,29 +4796,33 @@
           <w:sz w:val="20"/>
           <w:szCs w:val="20"/>
           <w:shd w:val="clear" w:color="auto" w:fill="F0F4F9"/>
-        </w:rPr>
-        <w:t>ano INTEGER NOT NULL,</w:t>
-      </w:r>
-    </w:p>
-    <w:p>
-      <w:pPr>
-        <w:pBdr>
-          <w:top w:val="nil"/>
-          <w:left w:val="nil"/>
-          <w:bottom w:val="nil"/>
-          <w:right w:val="nil"/>
-          <w:between w:val="nil"/>
-        </w:pBdr>
-        <w:spacing w:line="275" w:lineRule="auto"/>
+          <w:lang w:val="en-US"/>
+        </w:rPr>
+        <w:t>ano</w:t>
+      </w:r>
+      <w:proofErr w:type="spellEnd"/>
+      <w:r>
         <w:rPr>
           <w:rFonts w:ascii="Times New Roman" w:eastAsia="Times New Roman" w:hAnsi="Times New Roman" w:cs="Times New Roman"/>
           <w:color w:val="8430CE"/>
           <w:sz w:val="20"/>
           <w:szCs w:val="20"/>
           <w:shd w:val="clear" w:color="auto" w:fill="F0F4F9"/>
-        </w:rPr>
-      </w:pPr>
-      <w:r>
+          <w:lang w:val="en-US"/>
+        </w:rPr>
+        <w:t xml:space="preserve"> INTEGER NOT NULL,</w:t>
+      </w:r>
+    </w:p>
+    <w:p>
+      <w:pPr>
+        <w:pBdr>
+          <w:top w:val="nil"/>
+          <w:left w:val="nil"/>
+          <w:bottom w:val="nil"/>
+          <w:right w:val="nil"/>
+          <w:between w:val="nil"/>
+        </w:pBdr>
+        <w:spacing w:line="275" w:lineRule="auto"/>
         <w:rPr>
           <w:rFonts w:ascii="Times New Roman" w:eastAsia="Times New Roman" w:hAnsi="Times New Roman" w:cs="Times New Roman"/>
           <w:color w:val="8430CE"/>
@@ -4780,9 +4830,7 @@
           <w:szCs w:val="20"/>
           <w:shd w:val="clear" w:color="auto" w:fill="F0F4F9"/>
         </w:rPr>
-        <w:t xml:space="preserve">    </w:t>
-      </w:r>
-      <w:proofErr w:type="spellStart"/>
+      </w:pPr>
       <w:r>
         <w:rPr>
           <w:rFonts w:ascii="Times New Roman" w:eastAsia="Times New Roman" w:hAnsi="Times New Roman" w:cs="Times New Roman"/>
@@ -4790,10 +4838,11 @@
           <w:sz w:val="20"/>
           <w:szCs w:val="20"/>
           <w:shd w:val="clear" w:color="auto" w:fill="F0F4F9"/>
-        </w:rPr>
-        <w:t>pais_sede</w:t>
-      </w:r>
-      <w:proofErr w:type="spellEnd"/>
+          <w:lang w:val="en-US"/>
+        </w:rPr>
+        <w:t xml:space="preserve">    </w:t>
+      </w:r>
+      <w:proofErr w:type="spellStart"/>
       <w:r>
         <w:rPr>
           <w:rFonts w:ascii="Times New Roman" w:eastAsia="Times New Roman" w:hAnsi="Times New Roman" w:cs="Times New Roman"/>
@@ -4802,9 +4851,9 @@
           <w:szCs w:val="20"/>
           <w:shd w:val="clear" w:color="auto" w:fill="F0F4F9"/>
         </w:rPr>
-        <w:t xml:space="preserve"> </w:t>
-      </w:r>
-      <w:proofErr w:type="gramStart"/>
+        <w:t>pais_sede</w:t>
+      </w:r>
+      <w:proofErr w:type="spellEnd"/>
       <w:r>
         <w:rPr>
           <w:rFonts w:ascii="Times New Roman" w:eastAsia="Times New Roman" w:hAnsi="Times New Roman" w:cs="Times New Roman"/>
@@ -4813,9 +4862,9 @@
           <w:szCs w:val="20"/>
           <w:shd w:val="clear" w:color="auto" w:fill="F0F4F9"/>
         </w:rPr>
-        <w:t>VARCHAR(</w:t>
-      </w:r>
-      <w:proofErr w:type="gramEnd"/>
+        <w:t xml:space="preserve"> </w:t>
+      </w:r>
+      <w:proofErr w:type="gramStart"/>
       <w:r>
         <w:rPr>
           <w:rFonts w:ascii="Times New Roman" w:eastAsia="Times New Roman" w:hAnsi="Times New Roman" w:cs="Times New Roman"/>
@@ -4824,19 +4873,10 @@
           <w:szCs w:val="20"/>
           <w:shd w:val="clear" w:color="auto" w:fill="F0F4F9"/>
         </w:rPr>
-        <w:t>100),</w:t>
-      </w:r>
-    </w:p>
-    <w:p>
-      <w:pPr>
-        <w:pBdr>
-          <w:top w:val="nil"/>
-          <w:left w:val="nil"/>
-          <w:bottom w:val="nil"/>
-          <w:right w:val="nil"/>
-          <w:between w:val="nil"/>
-        </w:pBdr>
-        <w:spacing w:line="275" w:lineRule="auto"/>
+        <w:t>VARCHAR(</w:t>
+      </w:r>
+      <w:proofErr w:type="gramEnd"/>
+      <w:r>
         <w:rPr>
           <w:rFonts w:ascii="Times New Roman" w:eastAsia="Times New Roman" w:hAnsi="Times New Roman" w:cs="Times New Roman"/>
           <w:color w:val="8430CE"/>
@@ -4844,8 +4884,19 @@
           <w:szCs w:val="20"/>
           <w:shd w:val="clear" w:color="auto" w:fill="F0F4F9"/>
         </w:rPr>
-      </w:pPr>
-      <w:r>
+        <w:t>100),</w:t>
+      </w:r>
+    </w:p>
+    <w:p>
+      <w:pPr>
+        <w:pBdr>
+          <w:top w:val="nil"/>
+          <w:left w:val="nil"/>
+          <w:bottom w:val="nil"/>
+          <w:right w:val="nil"/>
+          <w:between w:val="nil"/>
+        </w:pBdr>
+        <w:spacing w:line="275" w:lineRule="auto"/>
         <w:rPr>
           <w:rFonts w:ascii="Times New Roman" w:eastAsia="Times New Roman" w:hAnsi="Times New Roman" w:cs="Times New Roman"/>
           <w:color w:val="8430CE"/>
@@ -4853,9 +4904,7 @@
           <w:szCs w:val="20"/>
           <w:shd w:val="clear" w:color="auto" w:fill="F0F4F9"/>
         </w:rPr>
-        <w:t xml:space="preserve">    </w:t>
-      </w:r>
-      <w:proofErr w:type="spellStart"/>
+      </w:pPr>
       <w:r>
         <w:rPr>
           <w:rFonts w:ascii="Times New Roman" w:eastAsia="Times New Roman" w:hAnsi="Times New Roman" w:cs="Times New Roman"/>
@@ -4864,9 +4913,9 @@
           <w:szCs w:val="20"/>
           <w:shd w:val="clear" w:color="auto" w:fill="F0F4F9"/>
         </w:rPr>
-        <w:t>campeao</w:t>
-      </w:r>
-      <w:proofErr w:type="spellEnd"/>
+        <w:t xml:space="preserve">    </w:t>
+      </w:r>
+      <w:proofErr w:type="spellStart"/>
       <w:r>
         <w:rPr>
           <w:rFonts w:ascii="Times New Roman" w:eastAsia="Times New Roman" w:hAnsi="Times New Roman" w:cs="Times New Roman"/>
@@ -4875,9 +4924,9 @@
           <w:szCs w:val="20"/>
           <w:shd w:val="clear" w:color="auto" w:fill="F0F4F9"/>
         </w:rPr>
-        <w:t xml:space="preserve"> </w:t>
-      </w:r>
-      <w:proofErr w:type="gramStart"/>
+        <w:t>campeao</w:t>
+      </w:r>
+      <w:proofErr w:type="spellEnd"/>
       <w:r>
         <w:rPr>
           <w:rFonts w:ascii="Times New Roman" w:eastAsia="Times New Roman" w:hAnsi="Times New Roman" w:cs="Times New Roman"/>
@@ -4886,9 +4935,9 @@
           <w:szCs w:val="20"/>
           <w:shd w:val="clear" w:color="auto" w:fill="F0F4F9"/>
         </w:rPr>
-        <w:t>VARCHAR(</w:t>
-      </w:r>
-      <w:proofErr w:type="gramEnd"/>
+        <w:t xml:space="preserve"> </w:t>
+      </w:r>
+      <w:proofErr w:type="gramStart"/>
       <w:r>
         <w:rPr>
           <w:rFonts w:ascii="Times New Roman" w:eastAsia="Times New Roman" w:hAnsi="Times New Roman" w:cs="Times New Roman"/>
@@ -4897,19 +4946,10 @@
           <w:szCs w:val="20"/>
           <w:shd w:val="clear" w:color="auto" w:fill="F0F4F9"/>
         </w:rPr>
-        <w:t>100),</w:t>
-      </w:r>
-    </w:p>
-    <w:p>
-      <w:pPr>
-        <w:pBdr>
-          <w:top w:val="nil"/>
-          <w:left w:val="nil"/>
-          <w:bottom w:val="nil"/>
-          <w:right w:val="nil"/>
-          <w:between w:val="nil"/>
-        </w:pBdr>
-        <w:spacing w:line="275" w:lineRule="auto"/>
+        <w:t>VARCHAR(</w:t>
+      </w:r>
+      <w:proofErr w:type="gramEnd"/>
+      <w:r>
         <w:rPr>
           <w:rFonts w:ascii="Times New Roman" w:eastAsia="Times New Roman" w:hAnsi="Times New Roman" w:cs="Times New Roman"/>
           <w:color w:val="8430CE"/>
@@ -4917,18 +4957,28 @@
           <w:szCs w:val="20"/>
           <w:shd w:val="clear" w:color="auto" w:fill="F0F4F9"/>
         </w:rPr>
-      </w:pPr>
-      <w:r>
+        <w:t>100),</w:t>
+      </w:r>
+    </w:p>
+    <w:p>
+      <w:pPr>
+        <w:pBdr>
+          <w:top w:val="nil"/>
+          <w:left w:val="nil"/>
+          <w:bottom w:val="nil"/>
+          <w:right w:val="nil"/>
+          <w:between w:val="nil"/>
+        </w:pBdr>
+        <w:spacing w:line="275" w:lineRule="auto"/>
         <w:rPr>
           <w:rFonts w:ascii="Times New Roman" w:eastAsia="Times New Roman" w:hAnsi="Times New Roman" w:cs="Times New Roman"/>
           <w:color w:val="8430CE"/>
           <w:sz w:val="20"/>
           <w:szCs w:val="20"/>
           <w:shd w:val="clear" w:color="auto" w:fill="F0F4F9"/>
-        </w:rPr>
-        <w:t xml:space="preserve">    </w:t>
-      </w:r>
-      <w:proofErr w:type="spellStart"/>
+          <w:lang w:val="en-US"/>
+        </w:rPr>
+      </w:pPr>
       <w:r>
         <w:rPr>
           <w:rFonts w:ascii="Times New Roman" w:eastAsia="Times New Roman" w:hAnsi="Times New Roman" w:cs="Times New Roman"/>
@@ -4937,9 +4987,9 @@
           <w:szCs w:val="20"/>
           <w:shd w:val="clear" w:color="auto" w:fill="F0F4F9"/>
         </w:rPr>
-        <w:t>selecoes_participantes</w:t>
-      </w:r>
-      <w:proofErr w:type="spellEnd"/>
+        <w:t xml:space="preserve">    </w:t>
+      </w:r>
+      <w:proofErr w:type="spellStart"/>
       <w:r>
         <w:rPr>
           <w:rFonts w:ascii="Times New Roman" w:eastAsia="Times New Roman" w:hAnsi="Times New Roman" w:cs="Times New Roman"/>
@@ -4947,20 +4997,12 @@
           <w:sz w:val="20"/>
           <w:szCs w:val="20"/>
           <w:shd w:val="clear" w:color="auto" w:fill="F0F4F9"/>
-        </w:rPr>
-        <w:t xml:space="preserve"> INTEGER,</w:t>
-      </w:r>
-    </w:p>
-    <w:p>
-      <w:pPr>
-        <w:pBdr>
-          <w:top w:val="nil"/>
-          <w:left w:val="nil"/>
-          <w:bottom w:val="nil"/>
-          <w:right w:val="nil"/>
-          <w:between w:val="nil"/>
-        </w:pBdr>
-        <w:spacing w:line="275" w:lineRule="auto"/>
+          <w:lang w:val="en-US"/>
+        </w:rPr>
+        <w:t>selecoes_participantes</w:t>
+      </w:r>
+      <w:proofErr w:type="spellEnd"/>
+      <w:r>
         <w:rPr>
           <w:rFonts w:ascii="Times New Roman" w:eastAsia="Times New Roman" w:hAnsi="Times New Roman" w:cs="Times New Roman"/>
           <w:color w:val="8430CE"/>
@@ -4969,17 +5011,28 @@
           <w:shd w:val="clear" w:color="auto" w:fill="F0F4F9"/>
           <w:lang w:val="en-US"/>
         </w:rPr>
-      </w:pPr>
-      <w:r>
+        <w:t xml:space="preserve"> INTEGER,</w:t>
+      </w:r>
+    </w:p>
+    <w:p>
+      <w:pPr>
+        <w:pBdr>
+          <w:top w:val="nil"/>
+          <w:left w:val="nil"/>
+          <w:bottom w:val="nil"/>
+          <w:right w:val="nil"/>
+          <w:between w:val="nil"/>
+        </w:pBdr>
+        <w:spacing w:line="275" w:lineRule="auto"/>
         <w:rPr>
           <w:rFonts w:ascii="Times New Roman" w:eastAsia="Times New Roman" w:hAnsi="Times New Roman" w:cs="Times New Roman"/>
           <w:color w:val="8430CE"/>
           <w:sz w:val="20"/>
           <w:szCs w:val="20"/>
           <w:shd w:val="clear" w:color="auto" w:fill="F0F4F9"/>
-        </w:rPr>
-        <w:t xml:space="preserve">    </w:t>
-      </w:r>
+          <w:lang w:val="en-US"/>
+        </w:rPr>
+      </w:pPr>
       <w:r>
         <w:rPr>
           <w:rFonts w:ascii="Times New Roman" w:eastAsia="Times New Roman" w:hAnsi="Times New Roman" w:cs="Times New Roman"/>
@@ -4989,9 +5042,8 @@
           <w:shd w:val="clear" w:color="auto" w:fill="F0F4F9"/>
           <w:lang w:val="en-US"/>
         </w:rPr>
-        <w:t xml:space="preserve">CONSTRAINT </w:t>
-      </w:r>
-      <w:proofErr w:type="spellStart"/>
+        <w:t xml:space="preserve">    </w:t>
+      </w:r>
       <w:r>
         <w:rPr>
           <w:rFonts w:ascii="Times New Roman" w:eastAsia="Times New Roman" w:hAnsi="Times New Roman" w:cs="Times New Roman"/>
@@ -5001,9 +5053,9 @@
           <w:shd w:val="clear" w:color="auto" w:fill="F0F4F9"/>
           <w:lang w:val="en-US"/>
         </w:rPr>
-        <w:t>edicao_pkey</w:t>
-      </w:r>
-      <w:proofErr w:type="spellEnd"/>
+        <w:t xml:space="preserve">CONSTRAINT </w:t>
+      </w:r>
+      <w:proofErr w:type="spellStart"/>
       <w:r>
         <w:rPr>
           <w:rFonts w:ascii="Times New Roman" w:eastAsia="Times New Roman" w:hAnsi="Times New Roman" w:cs="Times New Roman"/>
@@ -5013,9 +5065,9 @@
           <w:shd w:val="clear" w:color="auto" w:fill="F0F4F9"/>
           <w:lang w:val="en-US"/>
         </w:rPr>
-        <w:t xml:space="preserve"> PRIMARY KEY (</w:t>
-      </w:r>
-      <w:proofErr w:type="spellStart"/>
+        <w:t>edicao_pkey</w:t>
+      </w:r>
+      <w:proofErr w:type="spellEnd"/>
       <w:r>
         <w:rPr>
           <w:rFonts w:ascii="Times New Roman" w:eastAsia="Times New Roman" w:hAnsi="Times New Roman" w:cs="Times New Roman"/>
@@ -5025,9 +5077,9 @@
           <w:shd w:val="clear" w:color="auto" w:fill="F0F4F9"/>
           <w:lang w:val="en-US"/>
         </w:rPr>
-        <w:t>ano</w:t>
-      </w:r>
-      <w:proofErr w:type="spellEnd"/>
+        <w:t xml:space="preserve"> PRIMARY KEY (</w:t>
+      </w:r>
+      <w:proofErr w:type="spellStart"/>
       <w:r>
         <w:rPr>
           <w:rFonts w:ascii="Times New Roman" w:eastAsia="Times New Roman" w:hAnsi="Times New Roman" w:cs="Times New Roman"/>
@@ -5037,19 +5089,10 @@
           <w:shd w:val="clear" w:color="auto" w:fill="F0F4F9"/>
           <w:lang w:val="en-US"/>
         </w:rPr>
-        <w:t>)</w:t>
-      </w:r>
-    </w:p>
-    <w:p>
-      <w:pPr>
-        <w:pBdr>
-          <w:top w:val="nil"/>
-          <w:left w:val="nil"/>
-          <w:bottom w:val="nil"/>
-          <w:right w:val="nil"/>
-          <w:between w:val="nil"/>
-        </w:pBdr>
-        <w:spacing w:line="275" w:lineRule="auto"/>
+        <w:t>ano</w:t>
+      </w:r>
+      <w:proofErr w:type="spellEnd"/>
+      <w:r>
         <w:rPr>
           <w:rFonts w:ascii="Times New Roman" w:eastAsia="Times New Roman" w:hAnsi="Times New Roman" w:cs="Times New Roman"/>
           <w:color w:val="8430CE"/>
@@ -5058,8 +5101,19 @@
           <w:shd w:val="clear" w:color="auto" w:fill="F0F4F9"/>
           <w:lang w:val="en-US"/>
         </w:rPr>
-      </w:pPr>
-      <w:r>
+        <w:t>)</w:t>
+      </w:r>
+    </w:p>
+    <w:p>
+      <w:pPr>
+        <w:pBdr>
+          <w:top w:val="nil"/>
+          <w:left w:val="nil"/>
+          <w:bottom w:val="nil"/>
+          <w:right w:val="nil"/>
+          <w:between w:val="nil"/>
+        </w:pBdr>
+        <w:spacing w:line="275" w:lineRule="auto"/>
         <w:rPr>
           <w:rFonts w:ascii="Times New Roman" w:eastAsia="Times New Roman" w:hAnsi="Times New Roman" w:cs="Times New Roman"/>
           <w:color w:val="8430CE"/>
@@ -5068,19 +5122,8 @@
           <w:shd w:val="clear" w:color="auto" w:fill="F0F4F9"/>
           <w:lang w:val="en-US"/>
         </w:rPr>
-        <w:t>);</w:t>
-      </w:r>
-    </w:p>
-    <w:p>
-      <w:pPr>
-        <w:pBdr>
-          <w:top w:val="nil"/>
-          <w:left w:val="nil"/>
-          <w:bottom w:val="nil"/>
-          <w:right w:val="nil"/>
-          <w:between w:val="nil"/>
-        </w:pBdr>
-        <w:spacing w:line="275" w:lineRule="auto"/>
+      </w:pPr>
+      <w:r>
         <w:rPr>
           <w:rFonts w:ascii="Times New Roman" w:eastAsia="Times New Roman" w:hAnsi="Times New Roman" w:cs="Times New Roman"/>
           <w:color w:val="8430CE"/>
@@ -5089,7 +5132,8 @@
           <w:shd w:val="clear" w:color="auto" w:fill="F0F4F9"/>
           <w:lang w:val="en-US"/>
         </w:rPr>
-      </w:pPr>
+        <w:t>);</w:t>
+      </w:r>
     </w:p>
     <w:p>
       <w:pPr>
@@ -5103,6 +5147,26 @@
         <w:spacing w:line="275" w:lineRule="auto"/>
         <w:rPr>
           <w:rFonts w:ascii="Times New Roman" w:eastAsia="Times New Roman" w:hAnsi="Times New Roman" w:cs="Times New Roman"/>
+          <w:color w:val="8430CE"/>
+          <w:sz w:val="20"/>
+          <w:szCs w:val="20"/>
+          <w:shd w:val="clear" w:color="auto" w:fill="F0F4F9"/>
+          <w:lang w:val="en-US"/>
+        </w:rPr>
+      </w:pPr>
+    </w:p>
+    <w:p>
+      <w:pPr>
+        <w:pBdr>
+          <w:top w:val="nil"/>
+          <w:left w:val="nil"/>
+          <w:bottom w:val="nil"/>
+          <w:right w:val="nil"/>
+          <w:between w:val="nil"/>
+        </w:pBdr>
+        <w:spacing w:line="275" w:lineRule="auto"/>
+        <w:rPr>
+          <w:rFonts w:ascii="Times New Roman" w:eastAsia="Times New Roman" w:hAnsi="Times New Roman" w:cs="Times New Roman"/>
           <w:color w:val="1B1C1D"/>
           <w:shd w:val="clear" w:color="auto" w:fill="F0F4F9"/>
           <w:lang w:val="en-US"/>
@@ -5405,23 +5469,16 @@
           <w:between w:val="nil"/>
         </w:pBdr>
         <w:spacing w:line="275" w:lineRule="auto"/>
-        <w:rPr>
-          <w:lang w:val="en-US"/>
-        </w:rPr>
-      </w:pPr>
-      <w:r>
-        <w:rPr>
-          <w:rFonts w:ascii="Times New Roman" w:eastAsia="Times New Roman" w:hAnsi="Times New Roman" w:cs="Times New Roman"/>
-          <w:color w:val="1B1C1D"/>
-          <w:shd w:val="clear" w:color="auto" w:fill="F0F4F9"/>
-          <w:lang w:val="en-US"/>
+      </w:pPr>
+      <w:r>
+        <w:rPr>
+          <w:rFonts w:ascii="Times New Roman" w:eastAsia="Times New Roman" w:hAnsi="Times New Roman" w:cs="Times New Roman"/>
+          <w:color w:val="1B1C1D"/>
+          <w:shd w:val="clear" w:color="auto" w:fill="F0F4F9"/>
         </w:rPr>
         <w:t>);</w:t>
       </w:r>
       <w:r>
-        <w:rPr>
-          <w:lang w:val="en-US"/>
-        </w:rPr>
         <w:t xml:space="preserve"> </w:t>
       </w:r>
     </w:p>
@@ -5435,9 +5492,6 @@
           <w:between w:val="nil"/>
         </w:pBdr>
         <w:spacing w:line="275" w:lineRule="auto"/>
-        <w:rPr>
-          <w:lang w:val="en-US"/>
-        </w:rPr>
       </w:pPr>
     </w:p>
     <w:p>
@@ -5454,17 +5508,40 @@
           <w:rFonts w:ascii="Times New Roman" w:eastAsia="Times New Roman" w:hAnsi="Times New Roman" w:cs="Times New Roman"/>
           <w:color w:val="1B1C1D"/>
           <w:shd w:val="clear" w:color="auto" w:fill="F0F4F9"/>
-          <w:lang w:val="en-US"/>
-        </w:rPr>
-      </w:pPr>
-      <w:r>
-        <w:rPr>
-          <w:rFonts w:ascii="Times New Roman" w:eastAsia="Times New Roman" w:hAnsi="Times New Roman" w:cs="Times New Roman"/>
-          <w:color w:val="1B1C1D"/>
-          <w:shd w:val="clear" w:color="auto" w:fill="F0F4F9"/>
-          <w:lang w:val="en-US"/>
-        </w:rPr>
-        <w:t xml:space="preserve">CREATE TABLE </w:t>
+        </w:rPr>
+      </w:pPr>
+      <w:r>
+        <w:rPr>
+          <w:rFonts w:ascii="Times New Roman" w:eastAsia="Times New Roman" w:hAnsi="Times New Roman" w:cs="Times New Roman"/>
+          <w:color w:val="1B1C1D"/>
+          <w:shd w:val="clear" w:color="auto" w:fill="F0F4F9"/>
+        </w:rPr>
+        <w:t>CREATE TABLE jogador (</w:t>
+      </w:r>
+    </w:p>
+    <w:p>
+      <w:pPr>
+        <w:pBdr>
+          <w:top w:val="nil"/>
+          <w:left w:val="nil"/>
+          <w:bottom w:val="nil"/>
+          <w:right w:val="nil"/>
+          <w:between w:val="nil"/>
+        </w:pBdr>
+        <w:spacing w:line="275" w:lineRule="auto"/>
+        <w:rPr>
+          <w:rFonts w:ascii="Times New Roman" w:eastAsia="Times New Roman" w:hAnsi="Times New Roman" w:cs="Times New Roman"/>
+          <w:color w:val="1B1C1D"/>
+          <w:shd w:val="clear" w:color="auto" w:fill="F0F4F9"/>
+        </w:rPr>
+      </w:pPr>
+      <w:r>
+        <w:rPr>
+          <w:rFonts w:ascii="Times New Roman" w:eastAsia="Times New Roman" w:hAnsi="Times New Roman" w:cs="Times New Roman"/>
+          <w:color w:val="1B1C1D"/>
+          <w:shd w:val="clear" w:color="auto" w:fill="F0F4F9"/>
+        </w:rPr>
+        <w:t xml:space="preserve">    </w:t>
       </w:r>
       <w:proofErr w:type="spellStart"/>
       <w:r>
@@ -5472,9 +5549,8 @@
           <w:rFonts w:ascii="Times New Roman" w:eastAsia="Times New Roman" w:hAnsi="Times New Roman" w:cs="Times New Roman"/>
           <w:color w:val="1B1C1D"/>
           <w:shd w:val="clear" w:color="auto" w:fill="F0F4F9"/>
-          <w:lang w:val="en-US"/>
-        </w:rPr>
-        <w:t>jogador</w:t>
+        </w:rPr>
+        <w:t>id_jogador</w:t>
       </w:r>
       <w:proofErr w:type="spellEnd"/>
       <w:r>
@@ -5482,9 +5558,8 @@
           <w:rFonts w:ascii="Times New Roman" w:eastAsia="Times New Roman" w:hAnsi="Times New Roman" w:cs="Times New Roman"/>
           <w:color w:val="1B1C1D"/>
           <w:shd w:val="clear" w:color="auto" w:fill="F0F4F9"/>
-          <w:lang w:val="en-US"/>
-        </w:rPr>
-        <w:t xml:space="preserve"> (</w:t>
+        </w:rPr>
+        <w:t xml:space="preserve"> SERIAL NOT NULL,</w:t>
       </w:r>
     </w:p>
     <w:p>
@@ -5501,15 +5576,56 @@
           <w:rFonts w:ascii="Times New Roman" w:eastAsia="Times New Roman" w:hAnsi="Times New Roman" w:cs="Times New Roman"/>
           <w:color w:val="1B1C1D"/>
           <w:shd w:val="clear" w:color="auto" w:fill="F0F4F9"/>
-          <w:lang w:val="en-US"/>
-        </w:rPr>
-      </w:pPr>
-      <w:r>
-        <w:rPr>
-          <w:rFonts w:ascii="Times New Roman" w:eastAsia="Times New Roman" w:hAnsi="Times New Roman" w:cs="Times New Roman"/>
-          <w:color w:val="1B1C1D"/>
-          <w:shd w:val="clear" w:color="auto" w:fill="F0F4F9"/>
-          <w:lang w:val="en-US"/>
+        </w:rPr>
+      </w:pPr>
+      <w:r>
+        <w:rPr>
+          <w:rFonts w:ascii="Times New Roman" w:eastAsia="Times New Roman" w:hAnsi="Times New Roman" w:cs="Times New Roman"/>
+          <w:color w:val="1B1C1D"/>
+          <w:shd w:val="clear" w:color="auto" w:fill="F0F4F9"/>
+        </w:rPr>
+        <w:t xml:space="preserve">    nome </w:t>
+      </w:r>
+      <w:proofErr w:type="gramStart"/>
+      <w:r>
+        <w:rPr>
+          <w:rFonts w:ascii="Times New Roman" w:eastAsia="Times New Roman" w:hAnsi="Times New Roman" w:cs="Times New Roman"/>
+          <w:color w:val="1B1C1D"/>
+          <w:shd w:val="clear" w:color="auto" w:fill="F0F4F9"/>
+        </w:rPr>
+        <w:t>VARCHAR(</w:t>
+      </w:r>
+      <w:proofErr w:type="gramEnd"/>
+      <w:r>
+        <w:rPr>
+          <w:rFonts w:ascii="Times New Roman" w:eastAsia="Times New Roman" w:hAnsi="Times New Roman" w:cs="Times New Roman"/>
+          <w:color w:val="1B1C1D"/>
+          <w:shd w:val="clear" w:color="auto" w:fill="F0F4F9"/>
+        </w:rPr>
+        <w:t>150) NOT NULL,</w:t>
+      </w:r>
+    </w:p>
+    <w:p>
+      <w:pPr>
+        <w:pBdr>
+          <w:top w:val="nil"/>
+          <w:left w:val="nil"/>
+          <w:bottom w:val="nil"/>
+          <w:right w:val="nil"/>
+          <w:between w:val="nil"/>
+        </w:pBdr>
+        <w:spacing w:line="275" w:lineRule="auto"/>
+        <w:rPr>
+          <w:rFonts w:ascii="Times New Roman" w:eastAsia="Times New Roman" w:hAnsi="Times New Roman" w:cs="Times New Roman"/>
+          <w:color w:val="1B1C1D"/>
+          <w:shd w:val="clear" w:color="auto" w:fill="F0F4F9"/>
+        </w:rPr>
+      </w:pPr>
+      <w:r>
+        <w:rPr>
+          <w:rFonts w:ascii="Times New Roman" w:eastAsia="Times New Roman" w:hAnsi="Times New Roman" w:cs="Times New Roman"/>
+          <w:color w:val="1B1C1D"/>
+          <w:shd w:val="clear" w:color="auto" w:fill="F0F4F9"/>
         </w:rPr>
         <w:t xml:space="preserve">    </w:t>
       </w:r>
@@ -5519,9 +5635,8 @@
           <w:rFonts w:ascii="Times New Roman" w:eastAsia="Times New Roman" w:hAnsi="Times New Roman" w:cs="Times New Roman"/>
           <w:color w:val="1B1C1D"/>
           <w:shd w:val="clear" w:color="auto" w:fill="F0F4F9"/>
-          <w:lang w:val="en-US"/>
-        </w:rPr>
-        <w:t>id_jogador</w:t>
+        </w:rPr>
+        <w:t>data_nascimento</w:t>
       </w:r>
       <w:proofErr w:type="spellEnd"/>
       <w:r>
@@ -5529,9 +5644,8 @@
           <w:rFonts w:ascii="Times New Roman" w:eastAsia="Times New Roman" w:hAnsi="Times New Roman" w:cs="Times New Roman"/>
           <w:color w:val="1B1C1D"/>
           <w:shd w:val="clear" w:color="auto" w:fill="F0F4F9"/>
-          <w:lang w:val="en-US"/>
-        </w:rPr>
-        <w:t xml:space="preserve"> SERIAL NOT NULL,</w:t>
+        </w:rPr>
+        <w:t xml:space="preserve"> DATE,</w:t>
       </w:r>
     </w:p>
     <w:p>
@@ -5548,15 +5662,13 @@
           <w:rFonts w:ascii="Times New Roman" w:eastAsia="Times New Roman" w:hAnsi="Times New Roman" w:cs="Times New Roman"/>
           <w:color w:val="1B1C1D"/>
           <w:shd w:val="clear" w:color="auto" w:fill="F0F4F9"/>
-          <w:lang w:val="en-US"/>
-        </w:rPr>
-      </w:pPr>
-      <w:r>
-        <w:rPr>
-          <w:rFonts w:ascii="Times New Roman" w:eastAsia="Times New Roman" w:hAnsi="Times New Roman" w:cs="Times New Roman"/>
-          <w:color w:val="1B1C1D"/>
-          <w:shd w:val="clear" w:color="auto" w:fill="F0F4F9"/>
-          <w:lang w:val="en-US"/>
+        </w:rPr>
+      </w:pPr>
+      <w:r>
+        <w:rPr>
+          <w:rFonts w:ascii="Times New Roman" w:eastAsia="Times New Roman" w:hAnsi="Times New Roman" w:cs="Times New Roman"/>
+          <w:color w:val="1B1C1D"/>
+          <w:shd w:val="clear" w:color="auto" w:fill="F0F4F9"/>
         </w:rPr>
         <w:t xml:space="preserve">    </w:t>
       </w:r>
@@ -5566,9 +5678,8 @@
           <w:rFonts w:ascii="Times New Roman" w:eastAsia="Times New Roman" w:hAnsi="Times New Roman" w:cs="Times New Roman"/>
           <w:color w:val="1B1C1D"/>
           <w:shd w:val="clear" w:color="auto" w:fill="F0F4F9"/>
-          <w:lang w:val="en-US"/>
-        </w:rPr>
-        <w:t>nome</w:t>
+        </w:rPr>
+        <w:t>posicao</w:t>
       </w:r>
       <w:proofErr w:type="spellEnd"/>
       <w:r>
@@ -5576,7 +5687,6 @@
           <w:rFonts w:ascii="Times New Roman" w:eastAsia="Times New Roman" w:hAnsi="Times New Roman" w:cs="Times New Roman"/>
           <w:color w:val="1B1C1D"/>
           <w:shd w:val="clear" w:color="auto" w:fill="F0F4F9"/>
-          <w:lang w:val="en-US"/>
         </w:rPr>
         <w:t xml:space="preserve"> </w:t>
       </w:r>
@@ -5586,7 +5696,6 @@
           <w:rFonts w:ascii="Times New Roman" w:eastAsia="Times New Roman" w:hAnsi="Times New Roman" w:cs="Times New Roman"/>
           <w:color w:val="1B1C1D"/>
           <w:shd w:val="clear" w:color="auto" w:fill="F0F4F9"/>
-          <w:lang w:val="en-US"/>
         </w:rPr>
         <w:t>VARCHAR(</w:t>
       </w:r>
@@ -5596,9 +5705,8 @@
           <w:rFonts w:ascii="Times New Roman" w:eastAsia="Times New Roman" w:hAnsi="Times New Roman" w:cs="Times New Roman"/>
           <w:color w:val="1B1C1D"/>
           <w:shd w:val="clear" w:color="auto" w:fill="F0F4F9"/>
-          <w:lang w:val="en-US"/>
-        </w:rPr>
-        <w:t>150) NOT NULL,</w:t>
+        </w:rPr>
+        <w:t>50),</w:t>
       </w:r>
     </w:p>
     <w:p>
@@ -5614,15 +5722,58 @@
         <w:rPr>
           <w:rFonts w:ascii="Times New Roman" w:eastAsia="Times New Roman" w:hAnsi="Times New Roman" w:cs="Times New Roman"/>
           <w:color w:val="1B1C1D"/>
-          <w:shd w:val="clear" w:color="auto" w:fill="F0F4F9"/>
-        </w:rPr>
-      </w:pPr>
-      <w:r>
-        <w:rPr>
-          <w:rFonts w:ascii="Times New Roman" w:eastAsia="Times New Roman" w:hAnsi="Times New Roman" w:cs="Times New Roman"/>
-          <w:color w:val="1B1C1D"/>
-          <w:shd w:val="clear" w:color="auto" w:fill="F0F4F9"/>
-          <w:lang w:val="en-US"/>
+          <w:u w:val="single"/>
+          <w:shd w:val="clear" w:color="auto" w:fill="F0F4F9"/>
+        </w:rPr>
+      </w:pPr>
+      <w:r>
+        <w:rPr>
+          <w:rFonts w:ascii="Times New Roman" w:eastAsia="Times New Roman" w:hAnsi="Times New Roman" w:cs="Times New Roman"/>
+          <w:color w:val="1B1C1D"/>
+          <w:shd w:val="clear" w:color="auto" w:fill="F0F4F9"/>
+        </w:rPr>
+        <w:t xml:space="preserve">    nacionalidade </w:t>
+      </w:r>
+      <w:proofErr w:type="gramStart"/>
+      <w:r>
+        <w:rPr>
+          <w:rFonts w:ascii="Times New Roman" w:eastAsia="Times New Roman" w:hAnsi="Times New Roman" w:cs="Times New Roman"/>
+          <w:color w:val="1B1C1D"/>
+          <w:shd w:val="clear" w:color="auto" w:fill="F0F4F9"/>
+        </w:rPr>
+        <w:t>VARCHAR(</w:t>
+      </w:r>
+      <w:proofErr w:type="gramEnd"/>
+      <w:r>
+        <w:rPr>
+          <w:rFonts w:ascii="Times New Roman" w:eastAsia="Times New Roman" w:hAnsi="Times New Roman" w:cs="Times New Roman"/>
+          <w:color w:val="1B1C1D"/>
+          <w:shd w:val="clear" w:color="auto" w:fill="F0F4F9"/>
+        </w:rPr>
+        <w:t>100),</w:t>
+      </w:r>
+    </w:p>
+    <w:p>
+      <w:pPr>
+        <w:pBdr>
+          <w:top w:val="nil"/>
+          <w:left w:val="nil"/>
+          <w:bottom w:val="nil"/>
+          <w:right w:val="nil"/>
+          <w:between w:val="nil"/>
+        </w:pBdr>
+        <w:spacing w:line="275" w:lineRule="auto"/>
+        <w:rPr>
+          <w:rFonts w:ascii="Times New Roman" w:eastAsia="Times New Roman" w:hAnsi="Times New Roman" w:cs="Times New Roman"/>
+          <w:color w:val="1B1C1D"/>
+          <w:shd w:val="clear" w:color="auto" w:fill="F0F4F9"/>
+        </w:rPr>
+      </w:pPr>
+      <w:r>
+        <w:rPr>
+          <w:rFonts w:ascii="Times New Roman" w:eastAsia="Times New Roman" w:hAnsi="Times New Roman" w:cs="Times New Roman"/>
+          <w:color w:val="1B1C1D"/>
+          <w:shd w:val="clear" w:color="auto" w:fill="F0F4F9"/>
         </w:rPr>
         <w:t xml:space="preserve">    </w:t>
       </w:r>
@@ -5633,7 +5784,7 @@
           <w:color w:val="1B1C1D"/>
           <w:shd w:val="clear" w:color="auto" w:fill="F0F4F9"/>
         </w:rPr>
-        <w:t>data_nascimento</w:t>
+        <w:t>id_selecao</w:t>
       </w:r>
       <w:proofErr w:type="spellEnd"/>
       <w:r>
@@ -5642,7 +5793,7 @@
           <w:color w:val="1B1C1D"/>
           <w:shd w:val="clear" w:color="auto" w:fill="F0F4F9"/>
         </w:rPr>
-        <w:t xml:space="preserve"> DATE,</w:t>
+        <w:t xml:space="preserve"> INTEGER,</w:t>
       </w:r>
     </w:p>
     <w:p>
@@ -5659,6 +5810,7 @@
           <w:rFonts w:ascii="Times New Roman" w:eastAsia="Times New Roman" w:hAnsi="Times New Roman" w:cs="Times New Roman"/>
           <w:color w:val="1B1C1D"/>
           <w:shd w:val="clear" w:color="auto" w:fill="F0F4F9"/>
+          <w:lang w:val="en-US"/>
         </w:rPr>
       </w:pPr>
       <w:r>
@@ -5669,158 +5821,14 @@
         </w:rPr>
         <w:t xml:space="preserve">    </w:t>
       </w:r>
-      <w:proofErr w:type="spellStart"/>
-      <w:r>
-        <w:rPr>
-          <w:rFonts w:ascii="Times New Roman" w:eastAsia="Times New Roman" w:hAnsi="Times New Roman" w:cs="Times New Roman"/>
-          <w:color w:val="1B1C1D"/>
-          <w:shd w:val="clear" w:color="auto" w:fill="F0F4F9"/>
-        </w:rPr>
-        <w:t>posicao</w:t>
-      </w:r>
-      <w:proofErr w:type="spellEnd"/>
-      <w:r>
-        <w:rPr>
-          <w:rFonts w:ascii="Times New Roman" w:eastAsia="Times New Roman" w:hAnsi="Times New Roman" w:cs="Times New Roman"/>
-          <w:color w:val="1B1C1D"/>
-          <w:shd w:val="clear" w:color="auto" w:fill="F0F4F9"/>
-        </w:rPr>
-        <w:t xml:space="preserve"> </w:t>
-      </w:r>
-      <w:proofErr w:type="gramStart"/>
-      <w:r>
-        <w:rPr>
-          <w:rFonts w:ascii="Times New Roman" w:eastAsia="Times New Roman" w:hAnsi="Times New Roman" w:cs="Times New Roman"/>
-          <w:color w:val="1B1C1D"/>
-          <w:shd w:val="clear" w:color="auto" w:fill="F0F4F9"/>
-        </w:rPr>
-        <w:t>VARCHAR(</w:t>
-      </w:r>
-      <w:proofErr w:type="gramEnd"/>
-      <w:r>
-        <w:rPr>
-          <w:rFonts w:ascii="Times New Roman" w:eastAsia="Times New Roman" w:hAnsi="Times New Roman" w:cs="Times New Roman"/>
-          <w:color w:val="1B1C1D"/>
-          <w:shd w:val="clear" w:color="auto" w:fill="F0F4F9"/>
-        </w:rPr>
-        <w:t>50),</w:t>
-      </w:r>
-    </w:p>
-    <w:p>
-      <w:pPr>
-        <w:pBdr>
-          <w:top w:val="nil"/>
-          <w:left w:val="nil"/>
-          <w:bottom w:val="nil"/>
-          <w:right w:val="nil"/>
-          <w:between w:val="nil"/>
-        </w:pBdr>
-        <w:spacing w:line="275" w:lineRule="auto"/>
-        <w:rPr>
-          <w:rFonts w:ascii="Times New Roman" w:eastAsia="Times New Roman" w:hAnsi="Times New Roman" w:cs="Times New Roman"/>
-          <w:color w:val="1B1C1D"/>
-          <w:u w:val="single"/>
-          <w:shd w:val="clear" w:color="auto" w:fill="F0F4F9"/>
-        </w:rPr>
-      </w:pPr>
-      <w:r>
-        <w:rPr>
-          <w:rFonts w:ascii="Times New Roman" w:eastAsia="Times New Roman" w:hAnsi="Times New Roman" w:cs="Times New Roman"/>
-          <w:color w:val="1B1C1D"/>
-          <w:shd w:val="clear" w:color="auto" w:fill="F0F4F9"/>
-        </w:rPr>
-        <w:t xml:space="preserve">    nacionalidade </w:t>
-      </w:r>
-      <w:proofErr w:type="gramStart"/>
-      <w:r>
-        <w:rPr>
-          <w:rFonts w:ascii="Times New Roman" w:eastAsia="Times New Roman" w:hAnsi="Times New Roman" w:cs="Times New Roman"/>
-          <w:color w:val="1B1C1D"/>
-          <w:shd w:val="clear" w:color="auto" w:fill="F0F4F9"/>
-        </w:rPr>
-        <w:t>VARCHAR(</w:t>
-      </w:r>
-      <w:proofErr w:type="gramEnd"/>
-      <w:r>
-        <w:rPr>
-          <w:rFonts w:ascii="Times New Roman" w:eastAsia="Times New Roman" w:hAnsi="Times New Roman" w:cs="Times New Roman"/>
-          <w:color w:val="1B1C1D"/>
-          <w:shd w:val="clear" w:color="auto" w:fill="F0F4F9"/>
-        </w:rPr>
-        <w:t>100),</w:t>
-      </w:r>
-    </w:p>
-    <w:p>
-      <w:pPr>
-        <w:pBdr>
-          <w:top w:val="nil"/>
-          <w:left w:val="nil"/>
-          <w:bottom w:val="nil"/>
-          <w:right w:val="nil"/>
-          <w:between w:val="nil"/>
-        </w:pBdr>
-        <w:spacing w:line="275" w:lineRule="auto"/>
-        <w:rPr>
-          <w:rFonts w:ascii="Times New Roman" w:eastAsia="Times New Roman" w:hAnsi="Times New Roman" w:cs="Times New Roman"/>
-          <w:color w:val="1B1C1D"/>
-          <w:shd w:val="clear" w:color="auto" w:fill="F0F4F9"/>
-          <w:lang w:val="en-US"/>
-        </w:rPr>
-      </w:pPr>
-      <w:r>
-        <w:rPr>
-          <w:rFonts w:ascii="Times New Roman" w:eastAsia="Times New Roman" w:hAnsi="Times New Roman" w:cs="Times New Roman"/>
-          <w:color w:val="1B1C1D"/>
-          <w:shd w:val="clear" w:color="auto" w:fill="F0F4F9"/>
-        </w:rPr>
-        <w:t xml:space="preserve">    </w:t>
-      </w:r>
-      <w:proofErr w:type="spellStart"/>
-      <w:r>
-        <w:rPr>
-          <w:rFonts w:ascii="Times New Roman" w:eastAsia="Times New Roman" w:hAnsi="Times New Roman" w:cs="Times New Roman"/>
-          <w:color w:val="1B1C1D"/>
-          <w:shd w:val="clear" w:color="auto" w:fill="F0F4F9"/>
-          <w:lang w:val="en-US"/>
-        </w:rPr>
-        <w:t>id_selecao</w:t>
-      </w:r>
-      <w:proofErr w:type="spellEnd"/>
-      <w:r>
-        <w:rPr>
-          <w:rFonts w:ascii="Times New Roman" w:eastAsia="Times New Roman" w:hAnsi="Times New Roman" w:cs="Times New Roman"/>
-          <w:color w:val="1B1C1D"/>
-          <w:shd w:val="clear" w:color="auto" w:fill="F0F4F9"/>
-          <w:lang w:val="en-US"/>
-        </w:rPr>
-        <w:t xml:space="preserve"> INTEGER,</w:t>
-      </w:r>
-    </w:p>
-    <w:p>
-      <w:pPr>
-        <w:pBdr>
-          <w:top w:val="nil"/>
-          <w:left w:val="nil"/>
-          <w:bottom w:val="nil"/>
-          <w:right w:val="nil"/>
-          <w:between w:val="nil"/>
-        </w:pBdr>
-        <w:spacing w:line="275" w:lineRule="auto"/>
-        <w:rPr>
-          <w:rFonts w:ascii="Times New Roman" w:eastAsia="Times New Roman" w:hAnsi="Times New Roman" w:cs="Times New Roman"/>
-          <w:color w:val="1B1C1D"/>
-          <w:shd w:val="clear" w:color="auto" w:fill="F0F4F9"/>
-          <w:lang w:val="en-US"/>
-        </w:rPr>
-      </w:pPr>
-      <w:r>
-        <w:rPr>
-          <w:rFonts w:ascii="Times New Roman" w:eastAsia="Times New Roman" w:hAnsi="Times New Roman" w:cs="Times New Roman"/>
-          <w:color w:val="1B1C1D"/>
-          <w:shd w:val="clear" w:color="auto" w:fill="F0F4F9"/>
-          <w:lang w:val="en-US"/>
-        </w:rPr>
-        <w:t xml:space="preserve">    CONSTRAINT </w:t>
+      <w:r>
+        <w:rPr>
+          <w:rFonts w:ascii="Times New Roman" w:eastAsia="Times New Roman" w:hAnsi="Times New Roman" w:cs="Times New Roman"/>
+          <w:color w:val="1B1C1D"/>
+          <w:shd w:val="clear" w:color="auto" w:fill="F0F4F9"/>
+          <w:lang w:val="en-US"/>
+        </w:rPr>
+        <w:t xml:space="preserve">CONSTRAINT </w:t>
       </w:r>
       <w:proofErr w:type="spellStart"/>
       <w:r>
@@ -6199,7 +6207,6 @@
           <w:rFonts w:ascii="Times New Roman" w:eastAsia="Times New Roman" w:hAnsi="Times New Roman" w:cs="Times New Roman"/>
           <w:color w:val="1B1C1D"/>
           <w:shd w:val="clear" w:color="auto" w:fill="F0F4F9"/>
-          <w:lang w:val="en-US"/>
         </w:rPr>
       </w:pPr>
       <w:r>
@@ -6211,15 +6218,65 @@
         </w:rPr>
         <w:t xml:space="preserve">    </w:t>
       </w:r>
+      <w:r>
+        <w:rPr>
+          <w:rFonts w:ascii="Times New Roman" w:eastAsia="Times New Roman" w:hAnsi="Times New Roman" w:cs="Times New Roman"/>
+          <w:color w:val="1B1C1D"/>
+          <w:shd w:val="clear" w:color="auto" w:fill="F0F4F9"/>
+        </w:rPr>
+        <w:t xml:space="preserve">fase </w:t>
+      </w:r>
+      <w:proofErr w:type="gramStart"/>
+      <w:r>
+        <w:rPr>
+          <w:rFonts w:ascii="Times New Roman" w:eastAsia="Times New Roman" w:hAnsi="Times New Roman" w:cs="Times New Roman"/>
+          <w:color w:val="1B1C1D"/>
+          <w:shd w:val="clear" w:color="auto" w:fill="F0F4F9"/>
+        </w:rPr>
+        <w:t>VARCHAR(</w:t>
+      </w:r>
+      <w:proofErr w:type="gramEnd"/>
+      <w:r>
+        <w:rPr>
+          <w:rFonts w:ascii="Times New Roman" w:eastAsia="Times New Roman" w:hAnsi="Times New Roman" w:cs="Times New Roman"/>
+          <w:color w:val="1B1C1D"/>
+          <w:shd w:val="clear" w:color="auto" w:fill="F0F4F9"/>
+        </w:rPr>
+        <w:t>50),</w:t>
+      </w:r>
+    </w:p>
+    <w:p>
+      <w:pPr>
+        <w:pBdr>
+          <w:top w:val="nil"/>
+          <w:left w:val="nil"/>
+          <w:bottom w:val="nil"/>
+          <w:right w:val="nil"/>
+          <w:between w:val="nil"/>
+        </w:pBdr>
+        <w:spacing w:line="275" w:lineRule="auto"/>
+        <w:rPr>
+          <w:rFonts w:ascii="Times New Roman" w:eastAsia="Times New Roman" w:hAnsi="Times New Roman" w:cs="Times New Roman"/>
+          <w:color w:val="1B1C1D"/>
+          <w:shd w:val="clear" w:color="auto" w:fill="F0F4F9"/>
+        </w:rPr>
+      </w:pPr>
+      <w:r>
+        <w:rPr>
+          <w:rFonts w:ascii="Times New Roman" w:eastAsia="Times New Roman" w:hAnsi="Times New Roman" w:cs="Times New Roman"/>
+          <w:color w:val="1B1C1D"/>
+          <w:shd w:val="clear" w:color="auto" w:fill="F0F4F9"/>
+        </w:rPr>
+        <w:t xml:space="preserve">    </w:t>
+      </w:r>
       <w:proofErr w:type="spellStart"/>
       <w:r>
         <w:rPr>
           <w:rFonts w:ascii="Times New Roman" w:eastAsia="Times New Roman" w:hAnsi="Times New Roman" w:cs="Times New Roman"/>
           <w:color w:val="1B1C1D"/>
           <w:shd w:val="clear" w:color="auto" w:fill="F0F4F9"/>
-          <w:lang w:val="en-US"/>
-        </w:rPr>
-        <w:t>fase</w:t>
+        </w:rPr>
+        <w:t>local_jogo</w:t>
       </w:r>
       <w:proofErr w:type="spellEnd"/>
       <w:r>
@@ -6227,7 +6284,6 @@
           <w:rFonts w:ascii="Times New Roman" w:eastAsia="Times New Roman" w:hAnsi="Times New Roman" w:cs="Times New Roman"/>
           <w:color w:val="1B1C1D"/>
           <w:shd w:val="clear" w:color="auto" w:fill="F0F4F9"/>
-          <w:lang w:val="en-US"/>
         </w:rPr>
         <w:t xml:space="preserve"> </w:t>
       </w:r>
@@ -6237,7 +6293,6 @@
           <w:rFonts w:ascii="Times New Roman" w:eastAsia="Times New Roman" w:hAnsi="Times New Roman" w:cs="Times New Roman"/>
           <w:color w:val="1B1C1D"/>
           <w:shd w:val="clear" w:color="auto" w:fill="F0F4F9"/>
-          <w:lang w:val="en-US"/>
         </w:rPr>
         <w:t>VARCHAR(</w:t>
       </w:r>
@@ -6247,9 +6302,8 @@
           <w:rFonts w:ascii="Times New Roman" w:eastAsia="Times New Roman" w:hAnsi="Times New Roman" w:cs="Times New Roman"/>
           <w:color w:val="1B1C1D"/>
           <w:shd w:val="clear" w:color="auto" w:fill="F0F4F9"/>
-          <w:lang w:val="en-US"/>
-        </w:rPr>
-        <w:t>50),</w:t>
+        </w:rPr>
+        <w:t>100),</w:t>
       </w:r>
     </w:p>
     <w:p>
@@ -6266,81 +6320,13 @@
           <w:rFonts w:ascii="Times New Roman" w:eastAsia="Times New Roman" w:hAnsi="Times New Roman" w:cs="Times New Roman"/>
           <w:color w:val="1B1C1D"/>
           <w:shd w:val="clear" w:color="auto" w:fill="F0F4F9"/>
-          <w:lang w:val="en-US"/>
-        </w:rPr>
-      </w:pPr>
-      <w:r>
-        <w:rPr>
-          <w:rFonts w:ascii="Times New Roman" w:eastAsia="Times New Roman" w:hAnsi="Times New Roman" w:cs="Times New Roman"/>
-          <w:color w:val="1B1C1D"/>
-          <w:shd w:val="clear" w:color="auto" w:fill="F0F4F9"/>
-          <w:lang w:val="en-US"/>
-        </w:rPr>
-        <w:t xml:space="preserve">    </w:t>
-      </w:r>
-      <w:proofErr w:type="spellStart"/>
-      <w:r>
-        <w:rPr>
-          <w:rFonts w:ascii="Times New Roman" w:eastAsia="Times New Roman" w:hAnsi="Times New Roman" w:cs="Times New Roman"/>
-          <w:color w:val="1B1C1D"/>
-          <w:shd w:val="clear" w:color="auto" w:fill="F0F4F9"/>
-          <w:lang w:val="en-US"/>
-        </w:rPr>
-        <w:t>local_jogo</w:t>
-      </w:r>
-      <w:proofErr w:type="spellEnd"/>
-      <w:r>
-        <w:rPr>
-          <w:rFonts w:ascii="Times New Roman" w:eastAsia="Times New Roman" w:hAnsi="Times New Roman" w:cs="Times New Roman"/>
-          <w:color w:val="1B1C1D"/>
-          <w:shd w:val="clear" w:color="auto" w:fill="F0F4F9"/>
-          <w:lang w:val="en-US"/>
-        </w:rPr>
-        <w:t xml:space="preserve"> </w:t>
-      </w:r>
-      <w:proofErr w:type="gramStart"/>
-      <w:r>
-        <w:rPr>
-          <w:rFonts w:ascii="Times New Roman" w:eastAsia="Times New Roman" w:hAnsi="Times New Roman" w:cs="Times New Roman"/>
-          <w:color w:val="1B1C1D"/>
-          <w:shd w:val="clear" w:color="auto" w:fill="F0F4F9"/>
-          <w:lang w:val="en-US"/>
-        </w:rPr>
-        <w:t>VARCHAR(</w:t>
-      </w:r>
-      <w:proofErr w:type="gramEnd"/>
-      <w:r>
-        <w:rPr>
-          <w:rFonts w:ascii="Times New Roman" w:eastAsia="Times New Roman" w:hAnsi="Times New Roman" w:cs="Times New Roman"/>
-          <w:color w:val="1B1C1D"/>
-          <w:shd w:val="clear" w:color="auto" w:fill="F0F4F9"/>
-          <w:lang w:val="en-US"/>
-        </w:rPr>
-        <w:t>100),</w:t>
-      </w:r>
-    </w:p>
-    <w:p>
-      <w:pPr>
-        <w:pBdr>
-          <w:top w:val="nil"/>
-          <w:left w:val="nil"/>
-          <w:bottom w:val="nil"/>
-          <w:right w:val="nil"/>
-          <w:between w:val="nil"/>
-        </w:pBdr>
-        <w:spacing w:line="275" w:lineRule="auto"/>
-        <w:rPr>
-          <w:rFonts w:ascii="Times New Roman" w:eastAsia="Times New Roman" w:hAnsi="Times New Roman" w:cs="Times New Roman"/>
-          <w:color w:val="1B1C1D"/>
-          <w:shd w:val="clear" w:color="auto" w:fill="F0F4F9"/>
-        </w:rPr>
-      </w:pPr>
-      <w:r>
-        <w:rPr>
-          <w:rFonts w:ascii="Times New Roman" w:eastAsia="Times New Roman" w:hAnsi="Times New Roman" w:cs="Times New Roman"/>
-          <w:color w:val="1B1C1D"/>
-          <w:shd w:val="clear" w:color="auto" w:fill="F0F4F9"/>
-          <w:lang w:val="en-US"/>
+        </w:rPr>
+      </w:pPr>
+      <w:r>
+        <w:rPr>
+          <w:rFonts w:ascii="Times New Roman" w:eastAsia="Times New Roman" w:hAnsi="Times New Roman" w:cs="Times New Roman"/>
+          <w:color w:val="1B1C1D"/>
+          <w:shd w:val="clear" w:color="auto" w:fill="F0F4F9"/>
         </w:rPr>
         <w:t xml:space="preserve">    </w:t>
       </w:r>
@@ -7635,25 +7621,7 @@
           <w:color w:val="1B1C1D"/>
           <w:shd w:val="clear" w:color="auto" w:fill="F0F4F9"/>
         </w:rPr>
-        <w:t xml:space="preserve">CREATE TABLE </w:t>
-      </w:r>
-      <w:proofErr w:type="spellStart"/>
-      <w:r>
-        <w:rPr>
-          <w:rFonts w:ascii="Times New Roman" w:eastAsia="Times New Roman" w:hAnsi="Times New Roman" w:cs="Times New Roman"/>
-          <w:color w:val="1B1C1D"/>
-          <w:shd w:val="clear" w:color="auto" w:fill="F0F4F9"/>
-        </w:rPr>
-        <w:t>convocacao</w:t>
-      </w:r>
-      <w:proofErr w:type="spellEnd"/>
-      <w:r>
-        <w:rPr>
-          <w:rFonts w:ascii="Times New Roman" w:eastAsia="Times New Roman" w:hAnsi="Times New Roman" w:cs="Times New Roman"/>
-          <w:color w:val="1B1C1D"/>
-          <w:shd w:val="clear" w:color="auto" w:fill="F0F4F9"/>
-        </w:rPr>
-        <w:t xml:space="preserve"> (</w:t>
+        <w:t>CREATE TABLE convocacao (</w:t>
       </w:r>
     </w:p>
     <w:p>
@@ -8290,6 +8258,7 @@
           <w:rFonts w:ascii="Times New Roman" w:eastAsia="Times New Roman" w:hAnsi="Times New Roman" w:cs="Times New Roman"/>
           <w:color w:val="1B1C1D"/>
           <w:shd w:val="clear" w:color="auto" w:fill="F0F4F9"/>
+          <w:lang w:val="en-US"/>
         </w:rPr>
       </w:pPr>
       <w:r>
@@ -8307,6 +8276,7 @@
           <w:rFonts w:ascii="Times New Roman" w:eastAsia="Times New Roman" w:hAnsi="Times New Roman" w:cs="Times New Roman"/>
           <w:color w:val="1B1C1D"/>
           <w:shd w:val="clear" w:color="auto" w:fill="F0F4F9"/>
+          <w:lang w:val="en-US"/>
         </w:rPr>
         <w:t>ano_edicao</w:t>
       </w:r>
@@ -8316,6 +8286,7 @@
           <w:rFonts w:ascii="Times New Roman" w:eastAsia="Times New Roman" w:hAnsi="Times New Roman" w:cs="Times New Roman"/>
           <w:color w:val="1B1C1D"/>
           <w:shd w:val="clear" w:color="auto" w:fill="F0F4F9"/>
+          <w:lang w:val="en-US"/>
         </w:rPr>
         <w:t xml:space="preserve"> INTEGER NOT NULL,</w:t>
       </w:r>
@@ -8342,6 +8313,7 @@
           <w:rFonts w:ascii="Times New Roman" w:eastAsia="Times New Roman" w:hAnsi="Times New Roman" w:cs="Times New Roman"/>
           <w:color w:val="1B1C1D"/>
           <w:shd w:val="clear" w:color="auto" w:fill="F0F4F9"/>
+          <w:lang w:val="en-US"/>
         </w:rPr>
         <w:t xml:space="preserve">    </w:t>
       </w:r>
@@ -8767,7 +8739,6 @@
           <w:rFonts w:ascii="Times New Roman" w:eastAsia="Times New Roman" w:hAnsi="Times New Roman" w:cs="Times New Roman"/>
           <w:color w:val="1B1C1D"/>
           <w:shd w:val="clear" w:color="auto" w:fill="F0F4F9"/>
-          <w:lang w:val="en-US"/>
         </w:rPr>
       </w:pPr>
     </w:p>
@@ -13437,6 +13408,7 @@
   <w:style w:type="character" w:default="1" w:styleId="Fontepargpadro">
     <w:name w:val="Default Paragraph Font"/>
     <w:uiPriority w:val="1"/>
+    <w:semiHidden/>
     <w:unhideWhenUsed/>
   </w:style>
   <w:style w:type="table" w:default="1" w:styleId="Tabelanormal">

</xml_diff>

<commit_message>
feat: inserindo topico 4.1 mapeamento para o modelo relacional
</commit_message>
<xml_diff>
--- a/Projeto BD.docx
+++ b/Projeto BD.docx
@@ -728,19 +728,7 @@
               <w:rPr>
                 <w:rFonts w:ascii="Times New Roman" w:eastAsia="Times New Roman" w:hAnsi="Times New Roman" w:cs="Times New Roman"/>
               </w:rPr>
-              <w:t>30</w:t>
-            </w:r>
-            <w:r>
-              <w:rPr>
-                <w:rFonts w:ascii="Times New Roman" w:eastAsia="Times New Roman" w:hAnsi="Times New Roman" w:cs="Times New Roman"/>
-              </w:rPr>
-              <w:t>/1</w:t>
-            </w:r>
-            <w:r>
-              <w:rPr>
-                <w:rFonts w:ascii="Times New Roman" w:eastAsia="Times New Roman" w:hAnsi="Times New Roman" w:cs="Times New Roman"/>
-              </w:rPr>
-              <w:t>1</w:t>
+              <w:t>30/11</w:t>
             </w:r>
           </w:p>
         </w:tc>
@@ -4416,101 +4404,63 @@
         <w:spacing w:after="240" w:line="275" w:lineRule="auto"/>
         <w:rPr>
           <w:rFonts w:ascii="Times New Roman" w:eastAsia="Times New Roman" w:hAnsi="Times New Roman" w:cs="Times New Roman"/>
-          <w:color w:val="1B1C1D"/>
-        </w:rPr>
-      </w:pPr>
-      <w:r>
-        <w:rPr>
-          <w:rFonts w:ascii="Times New Roman" w:eastAsia="Times New Roman" w:hAnsi="Times New Roman" w:cs="Times New Roman"/>
-          <w:color w:val="1B1C1D"/>
-        </w:rPr>
-        <w:t>[Mostre a estrutura das tabelas do modelo relacional, com as chaves primárias e estrangeiras identificadas. Exemplo abaixo.]</w:t>
-      </w:r>
-    </w:p>
-    <w:p>
-      <w:pPr>
-        <w:pBdr>
-          <w:top w:val="nil"/>
-          <w:left w:val="nil"/>
-          <w:bottom w:val="nil"/>
-          <w:right w:val="nil"/>
-          <w:between w:val="nil"/>
-        </w:pBdr>
-        <w:spacing w:line="275" w:lineRule="auto"/>
-        <w:rPr>
-          <w:rFonts w:ascii="Times New Roman" w:eastAsia="Times New Roman" w:hAnsi="Times New Roman" w:cs="Times New Roman"/>
-        </w:rPr>
-      </w:pPr>
-      <w:r>
-        <w:rPr>
-          <w:rFonts w:ascii="Times New Roman" w:eastAsia="Times New Roman" w:hAnsi="Times New Roman" w:cs="Times New Roman"/>
-        </w:rPr>
-        <w:t xml:space="preserve">Livro (&lt;u&gt;ISBN&lt;/u&gt;, Título, Ano, </w:t>
-      </w:r>
-      <w:proofErr w:type="spellStart"/>
-      <w:r>
-        <w:rPr>
-          <w:rFonts w:ascii="Times New Roman" w:eastAsia="Times New Roman" w:hAnsi="Times New Roman" w:cs="Times New Roman"/>
-        </w:rPr>
-        <w:t>Código_Autor</w:t>
-      </w:r>
-      <w:proofErr w:type="spellEnd"/>
-      <w:r>
-        <w:rPr>
-          <w:rFonts w:ascii="Times New Roman" w:eastAsia="Times New Roman" w:hAnsi="Times New Roman" w:cs="Times New Roman"/>
-        </w:rPr>
-        <w:t>)</w:t>
-      </w:r>
-    </w:p>
-    <w:p>
-      <w:pPr>
-        <w:pBdr>
-          <w:top w:val="nil"/>
-          <w:left w:val="nil"/>
-          <w:bottom w:val="nil"/>
-          <w:right w:val="nil"/>
-          <w:between w:val="nil"/>
-        </w:pBdr>
-        <w:spacing w:line="275" w:lineRule="auto"/>
-        <w:rPr>
-          <w:rFonts w:ascii="Times New Roman" w:eastAsia="Times New Roman" w:hAnsi="Times New Roman" w:cs="Times New Roman"/>
-        </w:rPr>
-      </w:pPr>
-      <w:r>
-        <w:rPr>
-          <w:rFonts w:ascii="Times New Roman" w:eastAsia="Times New Roman" w:hAnsi="Times New Roman" w:cs="Times New Roman"/>
-        </w:rPr>
-        <w:t>Autor (&lt;u&gt;</w:t>
-      </w:r>
-      <w:proofErr w:type="spellStart"/>
-      <w:r>
-        <w:rPr>
-          <w:rFonts w:ascii="Times New Roman" w:eastAsia="Times New Roman" w:hAnsi="Times New Roman" w:cs="Times New Roman"/>
-        </w:rPr>
-        <w:t>Código_Autor</w:t>
-      </w:r>
-      <w:proofErr w:type="spellEnd"/>
-      <w:r>
-        <w:rPr>
-          <w:rFonts w:ascii="Times New Roman" w:eastAsia="Times New Roman" w:hAnsi="Times New Roman" w:cs="Times New Roman"/>
-        </w:rPr>
-        <w:t>&lt;/u&gt;, Nome)</w:t>
-      </w:r>
-    </w:p>
-    <w:p>
-      <w:pPr>
-        <w:pBdr>
-          <w:top w:val="nil"/>
-          <w:left w:val="nil"/>
-          <w:bottom w:val="nil"/>
-          <w:right w:val="nil"/>
-          <w:between w:val="nil"/>
-        </w:pBdr>
-        <w:spacing w:after="240" w:line="275" w:lineRule="auto"/>
-        <w:rPr>
-          <w:rFonts w:ascii="Times New Roman" w:eastAsia="Times New Roman" w:hAnsi="Times New Roman" w:cs="Times New Roman"/>
-        </w:rPr>
-      </w:pPr>
+        </w:rPr>
+      </w:pPr>
+      <w:r>
+        <w:rPr>
+          <w:rFonts w:ascii="Times New Roman" w:eastAsia="Times New Roman" w:hAnsi="Times New Roman" w:cs="Times New Roman"/>
+          <w:noProof/>
+          <w:color w:val="1B1C1D"/>
+        </w:rPr>
+        <w:drawing>
+          <wp:inline distT="0" distB="0" distL="0" distR="0" wp14:anchorId="4867E87E" wp14:editId="59CB98C9">
+            <wp:extent cx="5936615" cy="3848735"/>
+            <wp:effectExtent l="0" t="0" r="6985" b="0"/>
+            <wp:docPr id="2" name="Imagem 2"/>
+            <wp:cNvGraphicFramePr>
+              <a:graphicFrameLocks xmlns:a="http://schemas.openxmlformats.org/drawingml/2006/main" noChangeAspect="1"/>
+            </wp:cNvGraphicFramePr>
+            <a:graphic xmlns:a="http://schemas.openxmlformats.org/drawingml/2006/main">
+              <a:graphicData uri="http://schemas.openxmlformats.org/drawingml/2006/picture">
+                <pic:pic xmlns:pic="http://schemas.openxmlformats.org/drawingml/2006/picture">
+                  <pic:nvPicPr>
+                    <pic:cNvPr id="0" name="Picture 1"/>
+                    <pic:cNvPicPr>
+                      <a:picLocks noChangeAspect="1" noChangeArrowheads="1"/>
+                    </pic:cNvPicPr>
+                  </pic:nvPicPr>
+                  <pic:blipFill>
+                    <a:blip r:embed="rId6" cstate="print">
+                      <a:extLst>
+                        <a:ext uri="{28A0092B-C50C-407E-A947-70E740481C1C}">
+                          <a14:useLocalDpi xmlns:a14="http://schemas.microsoft.com/office/drawing/2010/main" val="0"/>
+                        </a:ext>
+                      </a:extLst>
+                    </a:blip>
+                    <a:srcRect/>
+                    <a:stretch>
+                      <a:fillRect/>
+                    </a:stretch>
+                  </pic:blipFill>
+                  <pic:spPr bwMode="auto">
+                    <a:xfrm>
+                      <a:off x="0" y="0"/>
+                      <a:ext cx="5936615" cy="3848735"/>
+                    </a:xfrm>
+                    <a:prstGeom prst="rect">
+                      <a:avLst/>
+                    </a:prstGeom>
+                    <a:noFill/>
+                    <a:ln>
+                      <a:noFill/>
+                    </a:ln>
+                  </pic:spPr>
+                </pic:pic>
+              </a:graphicData>
+            </a:graphic>
+          </wp:inline>
+        </w:drawing>
+      </w:r>
     </w:p>
     <w:p>
       <w:pPr>

</xml_diff>

<commit_message>
docs: finalizando o topico 4 e corrigindo dicionario de dados
</commit_message>
<xml_diff>
--- a/Projeto BD.docx
+++ b/Projeto BD.docx
@@ -728,7 +728,19 @@
               <w:rPr>
                 <w:rFonts w:ascii="Times New Roman" w:eastAsia="Times New Roman" w:hAnsi="Times New Roman" w:cs="Times New Roman"/>
               </w:rPr>
-              <w:t>30/11</w:t>
+              <w:t>10</w:t>
+            </w:r>
+            <w:r>
+              <w:rPr>
+                <w:rFonts w:ascii="Times New Roman" w:eastAsia="Times New Roman" w:hAnsi="Times New Roman" w:cs="Times New Roman"/>
+              </w:rPr>
+              <w:t>/1</w:t>
+            </w:r>
+            <w:r>
+              <w:rPr>
+                <w:rFonts w:ascii="Times New Roman" w:eastAsia="Times New Roman" w:hAnsi="Times New Roman" w:cs="Times New Roman"/>
+              </w:rPr>
+              <w:t>1</w:t>
             </w:r>
           </w:p>
         </w:tc>
@@ -798,6 +810,158 @@
           </w:p>
         </w:tc>
       </w:tr>
+      <w:tr>
+        <w:trPr>
+          <w:trHeight w:val="510"/>
+        </w:trPr>
+        <w:tc>
+          <w:tcPr>
+            <w:tcW w:w="1155" w:type="dxa"/>
+            <w:shd w:val="clear" w:color="auto" w:fill="auto"/>
+            <w:tcMar>
+              <w:top w:w="100" w:type="dxa"/>
+              <w:left w:w="100" w:type="dxa"/>
+              <w:bottom w:w="100" w:type="dxa"/>
+              <w:right w:w="100" w:type="dxa"/>
+            </w:tcMar>
+          </w:tcPr>
+          <w:p>
+            <w:pPr>
+              <w:pBdr>
+                <w:top w:val="nil"/>
+                <w:left w:val="nil"/>
+                <w:bottom w:val="nil"/>
+                <w:right w:val="nil"/>
+                <w:between w:val="nil"/>
+              </w:pBdr>
+              <w:rPr>
+                <w:rFonts w:ascii="Times New Roman" w:eastAsia="Times New Roman" w:hAnsi="Times New Roman" w:cs="Times New Roman"/>
+              </w:rPr>
+            </w:pPr>
+            <w:r>
+              <w:rPr>
+                <w:rFonts w:ascii="Times New Roman" w:eastAsia="Times New Roman" w:hAnsi="Times New Roman" w:cs="Times New Roman"/>
+              </w:rPr>
+              <w:t>1.3</w:t>
+            </w:r>
+          </w:p>
+        </w:tc>
+        <w:tc>
+          <w:tcPr>
+            <w:tcW w:w="1065" w:type="dxa"/>
+            <w:shd w:val="clear" w:color="auto" w:fill="auto"/>
+            <w:tcMar>
+              <w:top w:w="100" w:type="dxa"/>
+              <w:left w:w="100" w:type="dxa"/>
+              <w:bottom w:w="100" w:type="dxa"/>
+              <w:right w:w="100" w:type="dxa"/>
+            </w:tcMar>
+          </w:tcPr>
+          <w:p>
+            <w:pPr>
+              <w:pBdr>
+                <w:top w:val="nil"/>
+                <w:left w:val="nil"/>
+                <w:bottom w:val="nil"/>
+                <w:right w:val="nil"/>
+                <w:between w:val="nil"/>
+              </w:pBdr>
+              <w:rPr>
+                <w:rFonts w:ascii="Times New Roman" w:eastAsia="Times New Roman" w:hAnsi="Times New Roman" w:cs="Times New Roman"/>
+              </w:rPr>
+            </w:pPr>
+            <w:r>
+              <w:rPr>
+                <w:rFonts w:ascii="Times New Roman" w:eastAsia="Times New Roman" w:hAnsi="Times New Roman" w:cs="Times New Roman"/>
+              </w:rPr>
+              <w:t>30</w:t>
+            </w:r>
+            <w:r>
+              <w:rPr>
+                <w:rFonts w:ascii="Times New Roman" w:eastAsia="Times New Roman" w:hAnsi="Times New Roman" w:cs="Times New Roman"/>
+              </w:rPr>
+              <w:t>/1</w:t>
+            </w:r>
+            <w:r>
+              <w:rPr>
+                <w:rFonts w:ascii="Times New Roman" w:eastAsia="Times New Roman" w:hAnsi="Times New Roman" w:cs="Times New Roman"/>
+              </w:rPr>
+              <w:t>1</w:t>
+            </w:r>
+          </w:p>
+        </w:tc>
+        <w:tc>
+          <w:tcPr>
+            <w:tcW w:w="1520" w:type="dxa"/>
+            <w:shd w:val="clear" w:color="auto" w:fill="auto"/>
+            <w:tcMar>
+              <w:top w:w="100" w:type="dxa"/>
+              <w:left w:w="100" w:type="dxa"/>
+              <w:bottom w:w="100" w:type="dxa"/>
+              <w:right w:w="100" w:type="dxa"/>
+            </w:tcMar>
+          </w:tcPr>
+          <w:p>
+            <w:pPr>
+              <w:pBdr>
+                <w:top w:val="nil"/>
+                <w:left w:val="nil"/>
+                <w:bottom w:val="nil"/>
+                <w:right w:val="nil"/>
+                <w:between w:val="nil"/>
+              </w:pBdr>
+              <w:jc w:val="center"/>
+              <w:rPr>
+                <w:rFonts w:ascii="Times New Roman" w:eastAsia="Times New Roman" w:hAnsi="Times New Roman" w:cs="Times New Roman"/>
+              </w:rPr>
+            </w:pPr>
+            <w:r>
+              <w:rPr>
+                <w:rFonts w:ascii="Times New Roman" w:eastAsia="Times New Roman" w:hAnsi="Times New Roman" w:cs="Times New Roman"/>
+              </w:rPr>
+              <w:t>Ícaro Pereira</w:t>
+            </w:r>
+          </w:p>
+        </w:tc>
+        <w:tc>
+          <w:tcPr>
+            <w:tcW w:w="5620" w:type="dxa"/>
+            <w:shd w:val="clear" w:color="auto" w:fill="auto"/>
+            <w:tcMar>
+              <w:top w:w="100" w:type="dxa"/>
+              <w:left w:w="100" w:type="dxa"/>
+              <w:bottom w:w="100" w:type="dxa"/>
+              <w:right w:w="100" w:type="dxa"/>
+            </w:tcMar>
+          </w:tcPr>
+          <w:p>
+            <w:pPr>
+              <w:pBdr>
+                <w:top w:val="nil"/>
+                <w:left w:val="nil"/>
+                <w:bottom w:val="nil"/>
+                <w:right w:val="nil"/>
+                <w:between w:val="nil"/>
+              </w:pBdr>
+              <w:rPr>
+                <w:rFonts w:ascii="Times New Roman" w:eastAsia="Times New Roman" w:hAnsi="Times New Roman" w:cs="Times New Roman"/>
+              </w:rPr>
+            </w:pPr>
+            <w:r>
+              <w:rPr>
+                <w:rFonts w:ascii="Times New Roman" w:eastAsia="Times New Roman" w:hAnsi="Times New Roman" w:cs="Times New Roman"/>
+              </w:rPr>
+              <w:t>Inserindo M</w:t>
+            </w:r>
+            <w:r>
+              <w:rPr>
+                <w:rFonts w:ascii="Times New Roman" w:eastAsia="Times New Roman" w:hAnsi="Times New Roman" w:cs="Times New Roman"/>
+              </w:rPr>
+              <w:t>apeamento para o Modelo Relacional</w:t>
+            </w:r>
+          </w:p>
+        </w:tc>
+      </w:tr>
     </w:tbl>
     <w:p>
       <w:pPr>
@@ -2510,7 +2674,7 @@
         <w:spacing w:before="0" w:after="120" w:line="275" w:lineRule="auto"/>
         <w:rPr>
           <w:rFonts w:ascii="Times New Roman" w:eastAsia="Times New Roman" w:hAnsi="Times New Roman" w:cs="Times New Roman"/>
-          <w:color w:val="1B1C1D"/>
+          <w:color w:val="FF0000"/>
           <w:sz w:val="28"/>
           <w:szCs w:val="28"/>
         </w:rPr>
@@ -2524,6 +2688,35 @@
         </w:rPr>
         <w:t>3.1. Modelo Entidade-Relacionamento (MER)</w:t>
       </w:r>
+      <w:r>
+        <w:rPr>
+          <w:rFonts w:ascii="Times New Roman" w:eastAsia="Times New Roman" w:hAnsi="Times New Roman" w:cs="Times New Roman"/>
+          <w:color w:val="1B1C1D"/>
+          <w:sz w:val="28"/>
+          <w:szCs w:val="28"/>
+        </w:rPr>
+        <w:br/>
+      </w:r>
+      <w:r>
+        <w:rPr>
+          <w:rFonts w:ascii="Times New Roman" w:eastAsia="Times New Roman" w:hAnsi="Times New Roman" w:cs="Times New Roman"/>
+          <w:color w:val="FF0000"/>
+          <w:sz w:val="28"/>
+          <w:szCs w:val="28"/>
+        </w:rPr>
+        <w:t xml:space="preserve">fazer correção do diagrama (convocacao e </w:t>
+      </w:r>
+      <w:proofErr w:type="spellStart"/>
+      <w:r>
+        <w:rPr>
+          <w:rFonts w:ascii="Times New Roman" w:eastAsia="Times New Roman" w:hAnsi="Times New Roman" w:cs="Times New Roman"/>
+          <w:color w:val="FF0000"/>
+          <w:sz w:val="28"/>
+          <w:szCs w:val="28"/>
+        </w:rPr>
+        <w:t>participação_selecao</w:t>
+      </w:r>
+      <w:proofErr w:type="spellEnd"/>
     </w:p>
     <w:p>
       <w:pPr>
@@ -2631,7 +2824,14 @@
           <w:b/>
           <w:bCs/>
         </w:rPr>
-        <w:t>Ano:</w:t>
+        <w:t>A</w:t>
+      </w:r>
+      <w:r>
+        <w:rPr>
+          <w:b/>
+          <w:bCs/>
+        </w:rPr>
+        <w:t>no:</w:t>
       </w:r>
     </w:p>
     <w:p>
@@ -2680,12 +2880,42 @@
           <w:numId w:val="8"/>
         </w:numPr>
       </w:pPr>
+      <w:proofErr w:type="spellStart"/>
       <w:r>
         <w:rPr>
           <w:b/>
           <w:bCs/>
         </w:rPr>
-        <w:t>Campeão:</w:t>
+        <w:t>C</w:t>
+      </w:r>
+      <w:r>
+        <w:rPr>
+          <w:b/>
+          <w:bCs/>
+        </w:rPr>
+        <w:t>ampe</w:t>
+      </w:r>
+      <w:r>
+        <w:rPr>
+          <w:b/>
+          <w:bCs/>
+        </w:rPr>
+        <w:t>a</w:t>
+      </w:r>
+      <w:r>
+        <w:rPr>
+          <w:b/>
+          <w:bCs/>
+        </w:rPr>
+        <w:t>o</w:t>
+      </w:r>
+      <w:proofErr w:type="spellEnd"/>
+      <w:r>
+        <w:rPr>
+          <w:b/>
+          <w:bCs/>
+        </w:rPr>
+        <w:t>:</w:t>
       </w:r>
     </w:p>
     <w:p>
@@ -2710,10 +2940,6 @@
     <w:p>
       <w:pPr>
         <w:pStyle w:val="NormalWeb"/>
-        <w:numPr>
-          <w:ilvl w:val="1"/>
-          <w:numId w:val="8"/>
-        </w:numPr>
       </w:pPr>
       <w:r>
         <w:rPr>
@@ -2739,7 +2965,35 @@
           <w:b/>
           <w:bCs/>
         </w:rPr>
-        <w:t>País Sede:</w:t>
+        <w:t>P</w:t>
+      </w:r>
+      <w:r>
+        <w:rPr>
+          <w:b/>
+          <w:bCs/>
+        </w:rPr>
+        <w:t>a</w:t>
+      </w:r>
+      <w:r>
+        <w:rPr>
+          <w:b/>
+          <w:bCs/>
+        </w:rPr>
+        <w:t>is</w:t>
+      </w:r>
+      <w:r>
+        <w:rPr>
+          <w:b/>
+          <w:bCs/>
+        </w:rPr>
+        <w:t xml:space="preserve"> S</w:t>
+      </w:r>
+      <w:r>
+        <w:rPr>
+          <w:b/>
+          <w:bCs/>
+        </w:rPr>
+        <w:t>ede:</w:t>
       </w:r>
     </w:p>
     <w:p>
@@ -2788,12 +3042,42 @@
           <w:numId w:val="8"/>
         </w:numPr>
       </w:pPr>
+      <w:proofErr w:type="spellStart"/>
       <w:r>
         <w:rPr>
           <w:b/>
           <w:bCs/>
         </w:rPr>
-        <w:t>Seleções Participantes:</w:t>
+        <w:t>S</w:t>
+      </w:r>
+      <w:r>
+        <w:rPr>
+          <w:b/>
+          <w:bCs/>
+        </w:rPr>
+        <w:t>eleções</w:t>
+      </w:r>
+      <w:r>
+        <w:rPr>
+          <w:b/>
+          <w:bCs/>
+        </w:rPr>
+        <w:t>_P</w:t>
+      </w:r>
+      <w:r>
+        <w:rPr>
+          <w:b/>
+          <w:bCs/>
+        </w:rPr>
+        <w:t>articipantes</w:t>
+      </w:r>
+      <w:proofErr w:type="spellEnd"/>
+      <w:r>
+        <w:rPr>
+          <w:b/>
+          <w:bCs/>
+        </w:rPr>
+        <w:t>:</w:t>
       </w:r>
     </w:p>
     <w:p>
@@ -2839,6 +3123,7 @@
         <w:pStyle w:val="Ttulo3"/>
       </w:pPr>
       <w:r>
+        <w:lastRenderedPageBreak/>
         <w:t>Entidade: Jogos</w:t>
       </w:r>
     </w:p>
@@ -2880,7 +3165,6 @@
           <w:i/>
           <w:iCs/>
         </w:rPr>
-        <w:lastRenderedPageBreak/>
         <w:t>Descrição:</w:t>
       </w:r>
       <w:r>
@@ -3294,6 +3578,87 @@
     </w:p>
     <w:p>
       <w:pPr>
+        <w:pStyle w:val="NormalWeb"/>
+        <w:numPr>
+          <w:ilvl w:val="0"/>
+          <w:numId w:val="9"/>
+        </w:numPr>
+      </w:pPr>
+      <w:proofErr w:type="spellStart"/>
+      <w:r>
+        <w:rPr>
+          <w:b/>
+          <w:bCs/>
+        </w:rPr>
+        <w:t>Ano_edicao</w:t>
+      </w:r>
+      <w:proofErr w:type="spellEnd"/>
+      <w:r>
+        <w:rPr>
+          <w:rFonts w:ascii="Arial" w:eastAsia="Arial" w:hAnsi="Arial" w:cs="Arial"/>
+          <w:sz w:val="22"/>
+          <w:szCs w:val="22"/>
+        </w:rPr>
+        <w:t xml:space="preserve"> </w:t>
+      </w:r>
+      <w:r>
+        <w:rPr>
+          <w:b/>
+          <w:bCs/>
+        </w:rPr>
+        <w:t>(Chave Estrangeira)</w:t>
+      </w:r>
+      <w:r>
+        <w:rPr>
+          <w:b/>
+          <w:bCs/>
+        </w:rPr>
+        <w:t>:</w:t>
+      </w:r>
+    </w:p>
+    <w:p>
+      <w:pPr>
+        <w:pStyle w:val="NormalWeb"/>
+        <w:numPr>
+          <w:ilvl w:val="1"/>
+          <w:numId w:val="9"/>
+        </w:numPr>
+      </w:pPr>
+      <w:r>
+        <w:rPr>
+          <w:i/>
+          <w:iCs/>
+        </w:rPr>
+        <w:t>Descrição:</w:t>
+      </w:r>
+      <w:r>
+        <w:t xml:space="preserve"> </w:t>
+      </w:r>
+      <w:r>
+        <w:t>Ano da edição da Copa em que o jogo ocorreu.</w:t>
+      </w:r>
+    </w:p>
+    <w:p>
+      <w:pPr>
+        <w:pStyle w:val="NormalWeb"/>
+        <w:numPr>
+          <w:ilvl w:val="1"/>
+          <w:numId w:val="9"/>
+        </w:numPr>
+      </w:pPr>
+      <w:r>
+        <w:rPr>
+          <w:i/>
+          <w:iCs/>
+        </w:rPr>
+        <w:t>Tipo de Dado:</w:t>
+      </w:r>
+      <w:r>
+        <w:t xml:space="preserve"> Inteiro</w:t>
+      </w:r>
+    </w:p>
+    <w:p>
+      <w:pPr>
         <w:pStyle w:val="Ttulo3"/>
       </w:pPr>
       <w:r>
@@ -3481,9 +3846,16 @@
     </w:p>
     <w:p>
       <w:pPr>
+        <w:pStyle w:val="NormalWeb"/>
+        <w:ind w:left="1440"/>
+      </w:pPr>
+    </w:p>
+    <w:p>
+      <w:pPr>
         <w:pStyle w:val="Ttulo3"/>
       </w:pPr>
       <w:r>
+        <w:lastRenderedPageBreak/>
         <w:t>Entidade: Jogador</w:t>
       </w:r>
     </w:p>
@@ -3563,7 +3935,14 @@
           <w:b/>
           <w:bCs/>
         </w:rPr>
-        <w:t>Nome:</w:t>
+        <w:t>n</w:t>
+      </w:r>
+      <w:r>
+        <w:rPr>
+          <w:b/>
+          <w:bCs/>
+        </w:rPr>
+        <w:t>ome:</w:t>
       </w:r>
     </w:p>
     <w:p>
@@ -3579,7 +3958,6 @@
           <w:i/>
           <w:iCs/>
         </w:rPr>
-        <w:lastRenderedPageBreak/>
         <w:t>Descrição:</w:t>
       </w:r>
       <w:r>
@@ -3613,12 +3991,42 @@
           <w:numId w:val="20"/>
         </w:numPr>
       </w:pPr>
+      <w:proofErr w:type="spellStart"/>
       <w:r>
         <w:rPr>
           <w:b/>
           <w:bCs/>
         </w:rPr>
-        <w:t>Data Nascimento:</w:t>
+        <w:t>d</w:t>
+      </w:r>
+      <w:r>
+        <w:rPr>
+          <w:b/>
+          <w:bCs/>
+        </w:rPr>
+        <w:t>ata</w:t>
+      </w:r>
+      <w:r>
+        <w:rPr>
+          <w:b/>
+          <w:bCs/>
+        </w:rPr>
+        <w:t>_n</w:t>
+      </w:r>
+      <w:r>
+        <w:rPr>
+          <w:b/>
+          <w:bCs/>
+        </w:rPr>
+        <w:t>ascimento</w:t>
+      </w:r>
+      <w:proofErr w:type="spellEnd"/>
+      <w:r>
+        <w:rPr>
+          <w:b/>
+          <w:bCs/>
+        </w:rPr>
+        <w:t>:</w:t>
       </w:r>
     </w:p>
     <w:p>
@@ -3667,12 +4075,42 @@
           <w:numId w:val="20"/>
         </w:numPr>
       </w:pPr>
+      <w:proofErr w:type="spellStart"/>
       <w:r>
         <w:rPr>
           <w:b/>
           <w:bCs/>
         </w:rPr>
-        <w:t>Posição:</w:t>
+        <w:t>p</w:t>
+      </w:r>
+      <w:r>
+        <w:rPr>
+          <w:b/>
+          <w:bCs/>
+        </w:rPr>
+        <w:t>osi</w:t>
+      </w:r>
+      <w:r>
+        <w:rPr>
+          <w:b/>
+          <w:bCs/>
+        </w:rPr>
+        <w:t>ca</w:t>
+      </w:r>
+      <w:r>
+        <w:rPr>
+          <w:b/>
+          <w:bCs/>
+        </w:rPr>
+        <w:t>o</w:t>
+      </w:r>
+      <w:proofErr w:type="spellEnd"/>
+      <w:r>
+        <w:rPr>
+          <w:b/>
+          <w:bCs/>
+        </w:rPr>
+        <w:t>:</w:t>
       </w:r>
     </w:p>
     <w:p>
@@ -3734,7 +4172,14 @@
           <w:b/>
           <w:bCs/>
         </w:rPr>
-        <w:t>Clube:</w:t>
+        <w:t>n</w:t>
+      </w:r>
+      <w:r>
+        <w:rPr>
+          <w:b/>
+          <w:bCs/>
+        </w:rPr>
+        <w:t>acionalidade:</w:t>
       </w:r>
     </w:p>
     <w:p>
@@ -3753,7 +4198,7 @@
         <w:t>Descrição:</w:t>
       </w:r>
       <w:r>
-        <w:t xml:space="preserve"> Clube onde o jogador atuava durante o torneio.</w:t>
+        <w:t xml:space="preserve"> Nacionalidade do jogador.</w:t>
       </w:r>
     </w:p>
     <w:p>
@@ -3783,12 +4228,21 @@
           <w:numId w:val="20"/>
         </w:numPr>
       </w:pPr>
+      <w:proofErr w:type="spellStart"/>
       <w:r>
         <w:rPr>
           <w:b/>
           <w:bCs/>
         </w:rPr>
-        <w:t>Nacionalidade:</w:t>
+        <w:t>id_selecao</w:t>
+      </w:r>
+      <w:proofErr w:type="spellEnd"/>
+      <w:r>
+        <w:rPr>
+          <w:b/>
+          <w:bCs/>
+        </w:rPr>
+        <w:t xml:space="preserve"> (Chave Estrangeira):</w:t>
       </w:r>
     </w:p>
     <w:p>
@@ -3807,7 +4261,7 @@
         <w:t>Descrição:</w:t>
       </w:r>
       <w:r>
-        <w:t xml:space="preserve"> Nacionalidade do jogador.</w:t>
+        <w:t xml:space="preserve"> Identificador da seleção à qual o jogador pertence.</w:t>
       </w:r>
     </w:p>
     <w:p>
@@ -3826,132 +4280,15 @@
         <w:t>Tipo de Dado:</w:t>
       </w:r>
       <w:r>
-        <w:t xml:space="preserve"> Texto</w:t>
-      </w:r>
-    </w:p>
-    <w:p>
-      <w:pPr>
-        <w:pStyle w:val="NormalWeb"/>
-        <w:numPr>
-          <w:ilvl w:val="0"/>
-          <w:numId w:val="20"/>
-        </w:numPr>
-      </w:pPr>
-      <w:r>
-        <w:rPr>
-          <w:b/>
-          <w:bCs/>
-        </w:rPr>
-        <w:t>Número:</w:t>
-      </w:r>
-    </w:p>
-    <w:p>
-      <w:pPr>
-        <w:pStyle w:val="NormalWeb"/>
-        <w:numPr>
-          <w:ilvl w:val="1"/>
-          <w:numId w:val="20"/>
-        </w:numPr>
-      </w:pPr>
-      <w:r>
-        <w:rPr>
-          <w:i/>
-          <w:iCs/>
-        </w:rPr>
-        <w:t>Descrição:</w:t>
-      </w:r>
-      <w:r>
-        <w:t xml:space="preserve"> Número da camisa do jogador na seleção.</w:t>
-      </w:r>
-    </w:p>
-    <w:p>
-      <w:pPr>
-        <w:pStyle w:val="NormalWeb"/>
-        <w:numPr>
-          <w:ilvl w:val="1"/>
-          <w:numId w:val="20"/>
-        </w:numPr>
-      </w:pPr>
-      <w:r>
-        <w:rPr>
-          <w:i/>
-          <w:iCs/>
-        </w:rPr>
-        <w:t>Tipo de Dado:</w:t>
-      </w:r>
-      <w:r>
         <w:t xml:space="preserve"> Inteiro</w:t>
       </w:r>
     </w:p>
     <w:p>
       <w:pPr>
-        <w:pStyle w:val="NormalWeb"/>
-        <w:numPr>
-          <w:ilvl w:val="0"/>
-          <w:numId w:val="20"/>
-        </w:numPr>
-      </w:pPr>
-      <w:proofErr w:type="spellStart"/>
-      <w:r>
-        <w:rPr>
-          <w:b/>
-          <w:bCs/>
-        </w:rPr>
-        <w:t>id_selecao</w:t>
-      </w:r>
-      <w:proofErr w:type="spellEnd"/>
-      <w:r>
-        <w:rPr>
-          <w:b/>
-          <w:bCs/>
-        </w:rPr>
-        <w:t xml:space="preserve"> (Chave Estrangeira):</w:t>
-      </w:r>
-    </w:p>
-    <w:p>
-      <w:pPr>
-        <w:pStyle w:val="NormalWeb"/>
-        <w:numPr>
-          <w:ilvl w:val="1"/>
-          <w:numId w:val="20"/>
-        </w:numPr>
-      </w:pPr>
-      <w:r>
-        <w:rPr>
-          <w:i/>
-          <w:iCs/>
-        </w:rPr>
-        <w:t>Descrição:</w:t>
-      </w:r>
-      <w:r>
-        <w:t xml:space="preserve"> Identificador da seleção à qual o jogador pertence.</w:t>
-      </w:r>
-    </w:p>
-    <w:p>
-      <w:pPr>
-        <w:pStyle w:val="NormalWeb"/>
-        <w:numPr>
-          <w:ilvl w:val="1"/>
-          <w:numId w:val="20"/>
-        </w:numPr>
-      </w:pPr>
-      <w:r>
-        <w:rPr>
-          <w:i/>
-          <w:iCs/>
-        </w:rPr>
-        <w:t>Tipo de Dado:</w:t>
-      </w:r>
-      <w:r>
-        <w:t xml:space="preserve"> Inteiro</w:t>
-      </w:r>
-    </w:p>
-    <w:p>
-      <w:pPr>
         <w:pStyle w:val="Ttulo3"/>
       </w:pPr>
       <w:r>
-        <w:t>Entidade Associativa: Participação na partida</w:t>
+        <w:t>Entidade Associativa: Participação</w:t>
       </w:r>
     </w:p>
     <w:p>
@@ -4096,12 +4433,28 @@
           <w:numId w:val="21"/>
         </w:numPr>
       </w:pPr>
+      <w:proofErr w:type="spellStart"/>
       <w:r>
         <w:rPr>
           <w:b/>
           <w:bCs/>
         </w:rPr>
-        <w:t>Minutos Jogados:</w:t>
+        <w:t>minutos_j</w:t>
+      </w:r>
+      <w:r>
+        <w:rPr>
+          <w:b/>
+          <w:bCs/>
+        </w:rPr>
+        <w:t>ogados</w:t>
+      </w:r>
+      <w:proofErr w:type="spellEnd"/>
+      <w:r>
+        <w:rPr>
+          <w:b/>
+          <w:bCs/>
+        </w:rPr>
+        <w:t>:</w:t>
       </w:r>
     </w:p>
     <w:p>
@@ -4155,7 +4508,14 @@
           <w:b/>
           <w:bCs/>
         </w:rPr>
-        <w:t>Gols:</w:t>
+        <w:t>g</w:t>
+      </w:r>
+      <w:r>
+        <w:rPr>
+          <w:b/>
+          <w:bCs/>
+        </w:rPr>
+        <w:t>ols:</w:t>
       </w:r>
     </w:p>
     <w:p>
@@ -4204,12 +4564,42 @@
           <w:numId w:val="21"/>
         </w:numPr>
       </w:pPr>
+      <w:proofErr w:type="spellStart"/>
       <w:r>
         <w:rPr>
           <w:b/>
           <w:bCs/>
         </w:rPr>
-        <w:t>Assistências:</w:t>
+        <w:t>a</w:t>
+      </w:r>
+      <w:r>
+        <w:rPr>
+          <w:b/>
+          <w:bCs/>
+        </w:rPr>
+        <w:t>ssist</w:t>
+      </w:r>
+      <w:r>
+        <w:rPr>
+          <w:b/>
+          <w:bCs/>
+        </w:rPr>
+        <w:t>e</w:t>
+      </w:r>
+      <w:r>
+        <w:rPr>
+          <w:b/>
+          <w:bCs/>
+        </w:rPr>
+        <w:t>ncias</w:t>
+      </w:r>
+      <w:proofErr w:type="spellEnd"/>
+      <w:r>
+        <w:rPr>
+          <w:b/>
+          <w:bCs/>
+        </w:rPr>
+        <w:t>:</w:t>
       </w:r>
     </w:p>
     <w:p>
@@ -4258,12 +4648,42 @@
           <w:numId w:val="21"/>
         </w:numPr>
       </w:pPr>
+      <w:proofErr w:type="spellStart"/>
       <w:r>
         <w:rPr>
           <w:b/>
           <w:bCs/>
         </w:rPr>
-        <w:t>Cartões:</w:t>
+        <w:t>c</w:t>
+      </w:r>
+      <w:r>
+        <w:rPr>
+          <w:b/>
+          <w:bCs/>
+        </w:rPr>
+        <w:t>art</w:t>
+      </w:r>
+      <w:r>
+        <w:rPr>
+          <w:b/>
+          <w:bCs/>
+        </w:rPr>
+        <w:t>o</w:t>
+      </w:r>
+      <w:r>
+        <w:rPr>
+          <w:b/>
+          <w:bCs/>
+        </w:rPr>
+        <w:t>es</w:t>
+      </w:r>
+      <w:proofErr w:type="spellEnd"/>
+      <w:r>
+        <w:rPr>
+          <w:b/>
+          <w:bCs/>
+        </w:rPr>
+        <w:t>:</w:t>
       </w:r>
     </w:p>
     <w:p>
@@ -4314,6 +4734,607 @@
     </w:p>
     <w:p>
       <w:pPr>
+        <w:pStyle w:val="NormalWeb"/>
+        <w:ind w:left="1440"/>
+      </w:pPr>
+    </w:p>
+    <w:p>
+      <w:pPr>
+        <w:pStyle w:val="Ttulo3"/>
+      </w:pPr>
+      <w:r>
+        <w:lastRenderedPageBreak/>
+        <w:t xml:space="preserve">Entidade Associativa: </w:t>
+      </w:r>
+      <w:r>
+        <w:t>Convocação</w:t>
+      </w:r>
+    </w:p>
+    <w:p>
+      <w:pPr>
+        <w:pStyle w:val="NormalWeb"/>
+      </w:pPr>
+      <w:r>
+        <w:t xml:space="preserve">Esta entidade é formada pela relação N:N entre </w:t>
+      </w:r>
+      <w:r>
+        <w:rPr>
+          <w:b/>
+          <w:bCs/>
+        </w:rPr>
+        <w:t>Jogador e Edição</w:t>
+      </w:r>
+      <w:r>
+        <w:t>.</w:t>
+      </w:r>
+    </w:p>
+    <w:p>
+      <w:pPr>
+        <w:pStyle w:val="NormalWeb"/>
+        <w:numPr>
+          <w:ilvl w:val="0"/>
+          <w:numId w:val="21"/>
+        </w:numPr>
+      </w:pPr>
+      <w:proofErr w:type="spellStart"/>
+      <w:r>
+        <w:rPr>
+          <w:b/>
+          <w:bCs/>
+        </w:rPr>
+        <w:t>id_</w:t>
+      </w:r>
+      <w:r>
+        <w:rPr>
+          <w:b/>
+          <w:bCs/>
+        </w:rPr>
+        <w:t>convocacao</w:t>
+      </w:r>
+      <w:proofErr w:type="spellEnd"/>
+      <w:r>
+        <w:rPr>
+          <w:b/>
+          <w:bCs/>
+        </w:rPr>
+        <w:t xml:space="preserve"> (Chave</w:t>
+      </w:r>
+      <w:r>
+        <w:rPr>
+          <w:b/>
+          <w:bCs/>
+        </w:rPr>
+        <w:t xml:space="preserve"> Primária</w:t>
+      </w:r>
+      <w:r>
+        <w:rPr>
+          <w:b/>
+          <w:bCs/>
+        </w:rPr>
+        <w:t>):</w:t>
+      </w:r>
+    </w:p>
+    <w:p>
+      <w:pPr>
+        <w:pStyle w:val="NormalWeb"/>
+        <w:numPr>
+          <w:ilvl w:val="1"/>
+          <w:numId w:val="21"/>
+        </w:numPr>
+      </w:pPr>
+      <w:r>
+        <w:rPr>
+          <w:i/>
+          <w:iCs/>
+        </w:rPr>
+        <w:t>Descrição:</w:t>
+      </w:r>
+      <w:r>
+        <w:t xml:space="preserve"> </w:t>
+      </w:r>
+      <w:r>
+        <w:t>Identificador único do registro de convocação.</w:t>
+      </w:r>
+    </w:p>
+    <w:p>
+      <w:pPr>
+        <w:pStyle w:val="NormalWeb"/>
+        <w:numPr>
+          <w:ilvl w:val="1"/>
+          <w:numId w:val="21"/>
+        </w:numPr>
+      </w:pPr>
+      <w:r>
+        <w:rPr>
+          <w:i/>
+          <w:iCs/>
+        </w:rPr>
+        <w:t>Tipo de Dado:</w:t>
+      </w:r>
+      <w:r>
+        <w:t xml:space="preserve"> </w:t>
+      </w:r>
+      <w:r>
+        <w:t>Inteiro / Autoincremento</w:t>
+      </w:r>
+    </w:p>
+    <w:p>
+      <w:pPr>
+        <w:pStyle w:val="NormalWeb"/>
+        <w:numPr>
+          <w:ilvl w:val="0"/>
+          <w:numId w:val="21"/>
+        </w:numPr>
+      </w:pPr>
+      <w:proofErr w:type="spellStart"/>
+      <w:r>
+        <w:rPr>
+          <w:b/>
+          <w:bCs/>
+        </w:rPr>
+        <w:t>id_jogador</w:t>
+      </w:r>
+      <w:proofErr w:type="spellEnd"/>
+      <w:r>
+        <w:rPr>
+          <w:b/>
+          <w:bCs/>
+        </w:rPr>
+        <w:t xml:space="preserve"> (Chave Estrangeira):</w:t>
+      </w:r>
+    </w:p>
+    <w:p>
+      <w:pPr>
+        <w:pStyle w:val="NormalWeb"/>
+        <w:numPr>
+          <w:ilvl w:val="1"/>
+          <w:numId w:val="21"/>
+        </w:numPr>
+      </w:pPr>
+      <w:r>
+        <w:rPr>
+          <w:i/>
+          <w:iCs/>
+        </w:rPr>
+        <w:t>Descrição:</w:t>
+      </w:r>
+      <w:r>
+        <w:t xml:space="preserve"> Identificador do jogador que participou do jogo.</w:t>
+      </w:r>
+    </w:p>
+    <w:p>
+      <w:pPr>
+        <w:pStyle w:val="NormalWeb"/>
+        <w:numPr>
+          <w:ilvl w:val="1"/>
+          <w:numId w:val="21"/>
+        </w:numPr>
+      </w:pPr>
+      <w:r>
+        <w:rPr>
+          <w:i/>
+          <w:iCs/>
+        </w:rPr>
+        <w:t>Tipo de Dado:</w:t>
+      </w:r>
+      <w:r>
+        <w:t xml:space="preserve"> Inteiro</w:t>
+      </w:r>
+    </w:p>
+    <w:p>
+      <w:pPr>
+        <w:pStyle w:val="NormalWeb"/>
+        <w:numPr>
+          <w:ilvl w:val="0"/>
+          <w:numId w:val="21"/>
+        </w:numPr>
+      </w:pPr>
+      <w:proofErr w:type="spellStart"/>
+      <w:r>
+        <w:rPr>
+          <w:b/>
+          <w:bCs/>
+        </w:rPr>
+        <w:t>ano_edicao</w:t>
+      </w:r>
+      <w:proofErr w:type="spellEnd"/>
+      <w:r>
+        <w:rPr>
+          <w:b/>
+          <w:bCs/>
+        </w:rPr>
+        <w:t>:</w:t>
+      </w:r>
+    </w:p>
+    <w:p>
+      <w:pPr>
+        <w:pStyle w:val="NormalWeb"/>
+        <w:numPr>
+          <w:ilvl w:val="1"/>
+          <w:numId w:val="21"/>
+        </w:numPr>
+      </w:pPr>
+      <w:r>
+        <w:rPr>
+          <w:i/>
+          <w:iCs/>
+        </w:rPr>
+        <w:t>Descrição:</w:t>
+      </w:r>
+      <w:r>
+        <w:t xml:space="preserve"> </w:t>
+      </w:r>
+      <w:r>
+        <w:t>Ano da edição da Copa para a qual o jogador foi convocado.</w:t>
+      </w:r>
+    </w:p>
+    <w:p>
+      <w:pPr>
+        <w:pStyle w:val="NormalWeb"/>
+        <w:numPr>
+          <w:ilvl w:val="1"/>
+          <w:numId w:val="21"/>
+        </w:numPr>
+      </w:pPr>
+      <w:r>
+        <w:rPr>
+          <w:i/>
+          <w:iCs/>
+        </w:rPr>
+        <w:t>Tipo de Dado:</w:t>
+      </w:r>
+      <w:r>
+        <w:t xml:space="preserve"> Inteiro</w:t>
+      </w:r>
+    </w:p>
+    <w:p>
+      <w:pPr>
+        <w:pStyle w:val="NormalWeb"/>
+        <w:ind w:left="1440"/>
+      </w:pPr>
+    </w:p>
+    <w:p>
+      <w:pPr>
+        <w:pStyle w:val="NormalWeb"/>
+        <w:numPr>
+          <w:ilvl w:val="0"/>
+          <w:numId w:val="21"/>
+        </w:numPr>
+      </w:pPr>
+      <w:proofErr w:type="spellStart"/>
+      <w:r>
+        <w:rPr>
+          <w:b/>
+          <w:bCs/>
+        </w:rPr>
+        <w:t>clube_na_epoca</w:t>
+      </w:r>
+      <w:proofErr w:type="spellEnd"/>
+      <w:r>
+        <w:rPr>
+          <w:b/>
+          <w:bCs/>
+        </w:rPr>
+        <w:t>:</w:t>
+      </w:r>
+    </w:p>
+    <w:p>
+      <w:pPr>
+        <w:pStyle w:val="NormalWeb"/>
+        <w:numPr>
+          <w:ilvl w:val="1"/>
+          <w:numId w:val="21"/>
+        </w:numPr>
+      </w:pPr>
+      <w:r>
+        <w:rPr>
+          <w:i/>
+          <w:iCs/>
+        </w:rPr>
+        <w:t>Descrição:</w:t>
+      </w:r>
+      <w:r>
+        <w:t xml:space="preserve"> </w:t>
+      </w:r>
+      <w:r>
+        <w:t>Clube onde o jogador atuava na época desta edição específica.</w:t>
+      </w:r>
+    </w:p>
+    <w:p>
+      <w:pPr>
+        <w:pStyle w:val="NormalWeb"/>
+        <w:numPr>
+          <w:ilvl w:val="1"/>
+          <w:numId w:val="21"/>
+        </w:numPr>
+      </w:pPr>
+      <w:r>
+        <w:rPr>
+          <w:i/>
+          <w:iCs/>
+        </w:rPr>
+        <w:t>Tipo de Dado:</w:t>
+      </w:r>
+      <w:r>
+        <w:t xml:space="preserve"> </w:t>
+      </w:r>
+      <w:r>
+        <w:t>Texto</w:t>
+      </w:r>
+    </w:p>
+    <w:p>
+      <w:pPr>
+        <w:pStyle w:val="NormalWeb"/>
+        <w:ind w:left="1440"/>
+      </w:pPr>
+    </w:p>
+    <w:p>
+      <w:pPr>
+        <w:pStyle w:val="NormalWeb"/>
+        <w:numPr>
+          <w:ilvl w:val="0"/>
+          <w:numId w:val="21"/>
+        </w:numPr>
+      </w:pPr>
+      <w:proofErr w:type="spellStart"/>
+      <w:r>
+        <w:rPr>
+          <w:b/>
+          <w:bCs/>
+        </w:rPr>
+        <w:t>numero_camisa</w:t>
+      </w:r>
+      <w:proofErr w:type="spellEnd"/>
+      <w:r>
+        <w:rPr>
+          <w:b/>
+          <w:bCs/>
+        </w:rPr>
+        <w:t>:</w:t>
+      </w:r>
+    </w:p>
+    <w:p>
+      <w:pPr>
+        <w:pStyle w:val="NormalWeb"/>
+        <w:numPr>
+          <w:ilvl w:val="1"/>
+          <w:numId w:val="21"/>
+        </w:numPr>
+      </w:pPr>
+      <w:r>
+        <w:rPr>
+          <w:i/>
+          <w:iCs/>
+        </w:rPr>
+        <w:t>Descrição:</w:t>
+      </w:r>
+      <w:r>
+        <w:t xml:space="preserve"> </w:t>
+      </w:r>
+      <w:r>
+        <w:t xml:space="preserve">Número da camisa utilizada pelo jogador nesta edição </w:t>
+      </w:r>
+      <w:proofErr w:type="gramStart"/>
+      <w:r>
+        <w:t>específica.</w:t>
+      </w:r>
+      <w:r>
+        <w:t>.</w:t>
+      </w:r>
+      <w:proofErr w:type="gramEnd"/>
+    </w:p>
+    <w:p>
+      <w:pPr>
+        <w:pStyle w:val="NormalWeb"/>
+        <w:numPr>
+          <w:ilvl w:val="1"/>
+          <w:numId w:val="21"/>
+        </w:numPr>
+      </w:pPr>
+      <w:r>
+        <w:rPr>
+          <w:i/>
+          <w:iCs/>
+        </w:rPr>
+        <w:t>Tipo de Dado:</w:t>
+      </w:r>
+      <w:r>
+        <w:t xml:space="preserve"> Inteiro</w:t>
+      </w:r>
+    </w:p>
+    <w:p>
+      <w:pPr>
+        <w:pStyle w:val="Ttulo3"/>
+      </w:pPr>
+      <w:r>
+        <w:t xml:space="preserve">Entidade Associativa: </w:t>
+      </w:r>
+      <w:r>
+        <w:t>Participação Seleção</w:t>
+      </w:r>
+    </w:p>
+    <w:p>
+      <w:pPr>
+        <w:pStyle w:val="NormalWeb"/>
+      </w:pPr>
+      <w:r>
+        <w:t xml:space="preserve">É </w:t>
+      </w:r>
+      <w:r>
+        <w:t xml:space="preserve">a </w:t>
+      </w:r>
+      <w:r>
+        <w:t xml:space="preserve">entidade é formada pela relação N:N entre </w:t>
+      </w:r>
+      <w:r>
+        <w:rPr>
+          <w:b/>
+          <w:bCs/>
+        </w:rPr>
+        <w:t>Edição e Seleção</w:t>
+      </w:r>
+      <w:r>
+        <w:t>.</w:t>
+      </w:r>
+    </w:p>
+    <w:p>
+      <w:pPr>
+        <w:pStyle w:val="NormalWeb"/>
+        <w:numPr>
+          <w:ilvl w:val="0"/>
+          <w:numId w:val="21"/>
+        </w:numPr>
+      </w:pPr>
+      <w:proofErr w:type="spellStart"/>
+      <w:r>
+        <w:rPr>
+          <w:b/>
+          <w:bCs/>
+        </w:rPr>
+        <w:t>Ano_edicao</w:t>
+      </w:r>
+      <w:proofErr w:type="spellEnd"/>
+      <w:r>
+        <w:rPr>
+          <w:b/>
+          <w:bCs/>
+        </w:rPr>
+        <w:t xml:space="preserve"> (</w:t>
+      </w:r>
+      <w:r>
+        <w:rPr>
+          <w:b/>
+          <w:bCs/>
+        </w:rPr>
+        <w:t>Chave Estrangeira</w:t>
+      </w:r>
+      <w:r>
+        <w:rPr>
+          <w:b/>
+          <w:bCs/>
+        </w:rPr>
+        <w:t>):</w:t>
+      </w:r>
+    </w:p>
+    <w:p>
+      <w:pPr>
+        <w:pStyle w:val="NormalWeb"/>
+        <w:numPr>
+          <w:ilvl w:val="1"/>
+          <w:numId w:val="21"/>
+        </w:numPr>
+      </w:pPr>
+      <w:r>
+        <w:rPr>
+          <w:i/>
+          <w:iCs/>
+        </w:rPr>
+        <w:t>Descrição:</w:t>
+      </w:r>
+      <w:r>
+        <w:t xml:space="preserve"> </w:t>
+      </w:r>
+      <w:r>
+        <w:t>Ano da edição do torneio.</w:t>
+      </w:r>
+    </w:p>
+    <w:p>
+      <w:pPr>
+        <w:pStyle w:val="NormalWeb"/>
+        <w:numPr>
+          <w:ilvl w:val="1"/>
+          <w:numId w:val="21"/>
+        </w:numPr>
+      </w:pPr>
+      <w:r>
+        <w:rPr>
+          <w:i/>
+          <w:iCs/>
+        </w:rPr>
+        <w:t>Tipo de Dado:</w:t>
+      </w:r>
+      <w:r>
+        <w:t xml:space="preserve"> </w:t>
+      </w:r>
+      <w:r>
+        <w:t>Inteiro</w:t>
+      </w:r>
+    </w:p>
+    <w:p>
+      <w:pPr>
+        <w:pStyle w:val="NormalWeb"/>
+        <w:numPr>
+          <w:ilvl w:val="0"/>
+          <w:numId w:val="21"/>
+        </w:numPr>
+      </w:pPr>
+      <w:proofErr w:type="spellStart"/>
+      <w:r>
+        <w:rPr>
+          <w:b/>
+          <w:bCs/>
+        </w:rPr>
+        <w:t>id_</w:t>
+      </w:r>
+      <w:r>
+        <w:rPr>
+          <w:b/>
+          <w:bCs/>
+        </w:rPr>
+        <w:t>selecao</w:t>
+      </w:r>
+      <w:proofErr w:type="spellEnd"/>
+      <w:r>
+        <w:rPr>
+          <w:b/>
+          <w:bCs/>
+        </w:rPr>
+        <w:t xml:space="preserve"> (Chave Estrangeira):</w:t>
+      </w:r>
+    </w:p>
+    <w:p>
+      <w:pPr>
+        <w:pStyle w:val="NormalWeb"/>
+        <w:numPr>
+          <w:ilvl w:val="1"/>
+          <w:numId w:val="21"/>
+        </w:numPr>
+      </w:pPr>
+      <w:r>
+        <w:rPr>
+          <w:i/>
+          <w:iCs/>
+        </w:rPr>
+        <w:t>Descrição:</w:t>
+      </w:r>
+      <w:r>
+        <w:t xml:space="preserve"> </w:t>
+      </w:r>
+      <w:r>
+        <w:t>Identificador da seleção que participou daquela edição.</w:t>
+      </w:r>
+    </w:p>
+    <w:p>
+      <w:pPr>
+        <w:pStyle w:val="NormalWeb"/>
+        <w:numPr>
+          <w:ilvl w:val="1"/>
+          <w:numId w:val="21"/>
+        </w:numPr>
+      </w:pPr>
+      <w:r>
+        <w:rPr>
+          <w:i/>
+          <w:iCs/>
+        </w:rPr>
+        <w:t>Tipo de Dado:</w:t>
+      </w:r>
+      <w:r>
+        <w:t xml:space="preserve"> Inteiro</w:t>
+      </w:r>
+    </w:p>
+    <w:p>
+      <w:pPr>
         <w:pStyle w:val="Ttulo3"/>
         <w:spacing w:before="0" w:after="120" w:line="275" w:lineRule="auto"/>
         <w:rPr>
@@ -4321,6 +5342,7 @@
           <w:color w:val="1B1C1D"/>
           <w:sz w:val="34"/>
           <w:szCs w:val="34"/>
+          <w:u w:val="single"/>
         </w:rPr>
       </w:pPr>
       <w:r>
@@ -4412,6 +5434,7 @@
           <w:noProof/>
           <w:color w:val="1B1C1D"/>
         </w:rPr>
+        <w:lastRenderedPageBreak/>
         <w:drawing>
           <wp:inline distT="0" distB="0" distL="0" distR="0" wp14:anchorId="4867E87E" wp14:editId="59CB98C9">
             <wp:extent cx="5936615" cy="3848735"/>
@@ -4492,37 +5515,19 @@
           <w:right w:val="nil"/>
           <w:between w:val="nil"/>
         </w:pBdr>
-        <w:spacing w:after="240" w:line="275" w:lineRule="auto"/>
-        <w:rPr>
-          <w:rFonts w:ascii="Times New Roman" w:eastAsia="Times New Roman" w:hAnsi="Times New Roman" w:cs="Times New Roman"/>
-          <w:b/>
-          <w:color w:val="1B1C1D"/>
-          <w:sz w:val="24"/>
-          <w:szCs w:val="24"/>
-        </w:rPr>
-      </w:pPr>
-    </w:p>
-    <w:p>
-      <w:pPr>
-        <w:pBdr>
-          <w:top w:val="nil"/>
-          <w:left w:val="nil"/>
-          <w:bottom w:val="nil"/>
-          <w:right w:val="nil"/>
-          <w:between w:val="nil"/>
-        </w:pBdr>
-        <w:spacing w:after="240" w:line="275" w:lineRule="auto"/>
-        <w:rPr>
-          <w:rFonts w:ascii="Times New Roman" w:eastAsia="Times New Roman" w:hAnsi="Times New Roman" w:cs="Times New Roman"/>
-          <w:color w:val="1B1C1D"/>
-        </w:rPr>
-      </w:pPr>
-      <w:r>
-        <w:rPr>
-          <w:rFonts w:ascii="Times New Roman" w:eastAsia="Times New Roman" w:hAnsi="Times New Roman" w:cs="Times New Roman"/>
-          <w:color w:val="1B1C1D"/>
-        </w:rPr>
-        <w:t>[Explique a aplicação das formas normais (1FN, 2FN, 3FN) no projeto, justificando como as tabelas foram projetadas para evitar redundâncias.]</w:t>
+        <w:spacing w:before="120" w:after="240" w:line="275" w:lineRule="auto"/>
+        <w:ind w:firstLine="720"/>
+        <w:rPr>
+          <w:rFonts w:ascii="Times New Roman" w:eastAsia="Times New Roman" w:hAnsi="Times New Roman" w:cs="Times New Roman"/>
+          <w:color w:val="1B1C1D"/>
+        </w:rPr>
+      </w:pPr>
+      <w:r>
+        <w:rPr>
+          <w:rFonts w:ascii="Times New Roman" w:eastAsia="Times New Roman" w:hAnsi="Times New Roman" w:cs="Times New Roman"/>
+          <w:color w:val="1B1C1D"/>
+        </w:rPr>
+        <w:t>A normalização é o processo de organização dos dados em um banco de dados com o objetivo de reduzir a redundância e garantir a integridade das informações. Neste projeto, o esquema relacional foi refinado para atender às três primeiras formas normais (1FN, 2FN e 3FN), conforme detalhado a seguir:</w:t>
       </w:r>
     </w:p>
     <w:p>
@@ -4541,8 +5546,467 @@
         </w:rPr>
       </w:pPr>
       <w:r>
-        <w:br w:type="page"/>
-      </w:r>
+        <w:rPr>
+          <w:rFonts w:ascii="Times New Roman" w:eastAsia="Times New Roman" w:hAnsi="Times New Roman" w:cs="Times New Roman"/>
+          <w:b/>
+          <w:bCs/>
+          <w:color w:val="1B1C1D"/>
+        </w:rPr>
+        <w:t>1. Primeira Forma Normal (1FN): Atomicidade e Valores Únicos</w:t>
+      </w:r>
+      <w:r>
+        <w:rPr>
+          <w:rFonts w:ascii="Times New Roman" w:eastAsia="Times New Roman" w:hAnsi="Times New Roman" w:cs="Times New Roman"/>
+          <w:color w:val="1B1C1D"/>
+        </w:rPr>
+        <w:t xml:space="preserve"> A 1FN estabelece que todos os atributos de uma tabela devem conter valores atômicos (indivisíveis) e que não devem existir grupos de valores repetidos.</w:t>
+      </w:r>
+    </w:p>
+    <w:p>
+      <w:pPr>
+        <w:numPr>
+          <w:ilvl w:val="0"/>
+          <w:numId w:val="23"/>
+        </w:numPr>
+        <w:pBdr>
+          <w:top w:val="nil"/>
+          <w:left w:val="nil"/>
+          <w:bottom w:val="nil"/>
+          <w:right w:val="nil"/>
+          <w:between w:val="nil"/>
+        </w:pBdr>
+        <w:spacing w:before="120" w:after="240" w:line="275" w:lineRule="auto"/>
+        <w:rPr>
+          <w:rFonts w:ascii="Times New Roman" w:eastAsia="Times New Roman" w:hAnsi="Times New Roman" w:cs="Times New Roman"/>
+          <w:color w:val="1B1C1D"/>
+        </w:rPr>
+      </w:pPr>
+      <w:r>
+        <w:rPr>
+          <w:rFonts w:ascii="Times New Roman" w:eastAsia="Times New Roman" w:hAnsi="Times New Roman" w:cs="Times New Roman"/>
+          <w:b/>
+          <w:bCs/>
+          <w:color w:val="1B1C1D"/>
+        </w:rPr>
+        <w:t>Aplicação no Projeto:</w:t>
+      </w:r>
+      <w:r>
+        <w:rPr>
+          <w:rFonts w:ascii="Times New Roman" w:eastAsia="Times New Roman" w:hAnsi="Times New Roman" w:cs="Times New Roman"/>
+          <w:color w:val="1B1C1D"/>
+        </w:rPr>
+        <w:t xml:space="preserve"> Para evitar o armazenamento de múltiplos valores em uma única célula (como uma lista de jogos em que um jogador atuou), utilizamos tabelas associativas. A criação das tabelas </w:t>
+      </w:r>
+      <w:proofErr w:type="spellStart"/>
+      <w:r>
+        <w:rPr>
+          <w:rFonts w:ascii="Times New Roman" w:eastAsia="Times New Roman" w:hAnsi="Times New Roman" w:cs="Times New Roman"/>
+          <w:b/>
+          <w:bCs/>
+          <w:color w:val="1B1C1D"/>
+        </w:rPr>
+        <w:t>Participacao</w:t>
+      </w:r>
+      <w:proofErr w:type="spellEnd"/>
+      <w:r>
+        <w:rPr>
+          <w:rFonts w:ascii="Times New Roman" w:eastAsia="Times New Roman" w:hAnsi="Times New Roman" w:cs="Times New Roman"/>
+          <w:color w:val="1B1C1D"/>
+        </w:rPr>
+        <w:t xml:space="preserve"> e </w:t>
+      </w:r>
+      <w:proofErr w:type="spellStart"/>
+      <w:r>
+        <w:rPr>
+          <w:rFonts w:ascii="Times New Roman" w:eastAsia="Times New Roman" w:hAnsi="Times New Roman" w:cs="Times New Roman"/>
+          <w:b/>
+          <w:bCs/>
+          <w:color w:val="1B1C1D"/>
+        </w:rPr>
+        <w:t>Participacao_Selecao</w:t>
+      </w:r>
+      <w:proofErr w:type="spellEnd"/>
+      <w:r>
+        <w:rPr>
+          <w:rFonts w:ascii="Times New Roman" w:eastAsia="Times New Roman" w:hAnsi="Times New Roman" w:cs="Times New Roman"/>
+          <w:color w:val="1B1C1D"/>
+        </w:rPr>
+        <w:t xml:space="preserve"> garante que cada registro seja único e atômico, eliminando grupos de repetição e facilitando consultas SQL.</w:t>
+      </w:r>
+    </w:p>
+    <w:p>
+      <w:pPr>
+        <w:pBdr>
+          <w:top w:val="nil"/>
+          <w:left w:val="nil"/>
+          <w:bottom w:val="nil"/>
+          <w:right w:val="nil"/>
+          <w:between w:val="nil"/>
+        </w:pBdr>
+        <w:spacing w:before="120" w:after="240" w:line="275" w:lineRule="auto"/>
+        <w:rPr>
+          <w:rFonts w:ascii="Times New Roman" w:eastAsia="Times New Roman" w:hAnsi="Times New Roman" w:cs="Times New Roman"/>
+          <w:color w:val="1B1C1D"/>
+        </w:rPr>
+      </w:pPr>
+      <w:r>
+        <w:rPr>
+          <w:rFonts w:ascii="Times New Roman" w:eastAsia="Times New Roman" w:hAnsi="Times New Roman" w:cs="Times New Roman"/>
+          <w:b/>
+          <w:bCs/>
+          <w:color w:val="1B1C1D"/>
+        </w:rPr>
+        <w:t>2. Segunda Forma Normal (2FN): Dependência Funcional Total</w:t>
+      </w:r>
+      <w:r>
+        <w:rPr>
+          <w:rFonts w:ascii="Times New Roman" w:eastAsia="Times New Roman" w:hAnsi="Times New Roman" w:cs="Times New Roman"/>
+          <w:color w:val="1B1C1D"/>
+        </w:rPr>
+        <w:t xml:space="preserve"> A 2FN exige que a tabela esteja na 1FN e que os atributos não-chave dependam de </w:t>
+      </w:r>
+      <w:r>
+        <w:rPr>
+          <w:rFonts w:ascii="Times New Roman" w:eastAsia="Times New Roman" w:hAnsi="Times New Roman" w:cs="Times New Roman"/>
+          <w:b/>
+          <w:bCs/>
+          <w:color w:val="1B1C1D"/>
+        </w:rPr>
+        <w:t>toda</w:t>
+      </w:r>
+      <w:r>
+        <w:rPr>
+          <w:rFonts w:ascii="Times New Roman" w:eastAsia="Times New Roman" w:hAnsi="Times New Roman" w:cs="Times New Roman"/>
+          <w:color w:val="1B1C1D"/>
+        </w:rPr>
+        <w:t xml:space="preserve"> a chave primária (e não apenas de uma parte dela). Esta regra é crítica para tabelas com chaves compostas.</w:t>
+      </w:r>
+    </w:p>
+    <w:p>
+      <w:pPr>
+        <w:numPr>
+          <w:ilvl w:val="0"/>
+          <w:numId w:val="24"/>
+        </w:numPr>
+        <w:pBdr>
+          <w:top w:val="nil"/>
+          <w:left w:val="nil"/>
+          <w:bottom w:val="nil"/>
+          <w:right w:val="nil"/>
+          <w:between w:val="nil"/>
+        </w:pBdr>
+        <w:spacing w:before="120" w:after="240" w:line="275" w:lineRule="auto"/>
+        <w:rPr>
+          <w:rFonts w:ascii="Times New Roman" w:eastAsia="Times New Roman" w:hAnsi="Times New Roman" w:cs="Times New Roman"/>
+          <w:color w:val="1B1C1D"/>
+        </w:rPr>
+      </w:pPr>
+      <w:r>
+        <w:rPr>
+          <w:rFonts w:ascii="Times New Roman" w:eastAsia="Times New Roman" w:hAnsi="Times New Roman" w:cs="Times New Roman"/>
+          <w:b/>
+          <w:bCs/>
+          <w:color w:val="1B1C1D"/>
+        </w:rPr>
+        <w:t>Aplicação no Projeto:</w:t>
+      </w:r>
+      <w:r>
+        <w:rPr>
+          <w:rFonts w:ascii="Times New Roman" w:eastAsia="Times New Roman" w:hAnsi="Times New Roman" w:cs="Times New Roman"/>
+          <w:color w:val="1B1C1D"/>
+        </w:rPr>
+        <w:t xml:space="preserve"> Na tabela </w:t>
+      </w:r>
+      <w:proofErr w:type="spellStart"/>
+      <w:r>
+        <w:rPr>
+          <w:rFonts w:ascii="Times New Roman" w:eastAsia="Times New Roman" w:hAnsi="Times New Roman" w:cs="Times New Roman"/>
+          <w:b/>
+          <w:bCs/>
+          <w:color w:val="1B1C1D"/>
+        </w:rPr>
+        <w:t>Participacao</w:t>
+      </w:r>
+      <w:proofErr w:type="spellEnd"/>
+      <w:r>
+        <w:rPr>
+          <w:rFonts w:ascii="Times New Roman" w:eastAsia="Times New Roman" w:hAnsi="Times New Roman" w:cs="Times New Roman"/>
+          <w:color w:val="1B1C1D"/>
+        </w:rPr>
+        <w:t xml:space="preserve">, a chave primária é composta por </w:t>
+      </w:r>
+      <w:proofErr w:type="spellStart"/>
+      <w:r>
+        <w:rPr>
+          <w:rFonts w:ascii="Times New Roman" w:eastAsia="Times New Roman" w:hAnsi="Times New Roman" w:cs="Times New Roman"/>
+          <w:color w:val="1B1C1D"/>
+        </w:rPr>
+        <w:t>id_jogo</w:t>
+      </w:r>
+      <w:proofErr w:type="spellEnd"/>
+      <w:r>
+        <w:rPr>
+          <w:rFonts w:ascii="Times New Roman" w:eastAsia="Times New Roman" w:hAnsi="Times New Roman" w:cs="Times New Roman"/>
+          <w:color w:val="1B1C1D"/>
+        </w:rPr>
+        <w:t xml:space="preserve"> e </w:t>
+      </w:r>
+      <w:proofErr w:type="spellStart"/>
+      <w:r>
+        <w:rPr>
+          <w:rFonts w:ascii="Times New Roman" w:eastAsia="Times New Roman" w:hAnsi="Times New Roman" w:cs="Times New Roman"/>
+          <w:color w:val="1B1C1D"/>
+        </w:rPr>
+        <w:t>id_jogador</w:t>
+      </w:r>
+      <w:proofErr w:type="spellEnd"/>
+      <w:r>
+        <w:rPr>
+          <w:rFonts w:ascii="Times New Roman" w:eastAsia="Times New Roman" w:hAnsi="Times New Roman" w:cs="Times New Roman"/>
+          <w:color w:val="1B1C1D"/>
+        </w:rPr>
+        <w:t xml:space="preserve">. Os atributos como gols, </w:t>
+      </w:r>
+      <w:proofErr w:type="spellStart"/>
+      <w:r>
+        <w:rPr>
+          <w:rFonts w:ascii="Times New Roman" w:eastAsia="Times New Roman" w:hAnsi="Times New Roman" w:cs="Times New Roman"/>
+          <w:color w:val="1B1C1D"/>
+        </w:rPr>
+        <w:t>assistencias</w:t>
+      </w:r>
+      <w:proofErr w:type="spellEnd"/>
+      <w:r>
+        <w:rPr>
+          <w:rFonts w:ascii="Times New Roman" w:eastAsia="Times New Roman" w:hAnsi="Times New Roman" w:cs="Times New Roman"/>
+          <w:color w:val="1B1C1D"/>
+        </w:rPr>
+        <w:t xml:space="preserve"> e </w:t>
+      </w:r>
+      <w:proofErr w:type="spellStart"/>
+      <w:r>
+        <w:rPr>
+          <w:rFonts w:ascii="Times New Roman" w:eastAsia="Times New Roman" w:hAnsi="Times New Roman" w:cs="Times New Roman"/>
+          <w:color w:val="1B1C1D"/>
+        </w:rPr>
+        <w:t>cartoes</w:t>
+      </w:r>
+      <w:proofErr w:type="spellEnd"/>
+      <w:r>
+        <w:rPr>
+          <w:rFonts w:ascii="Times New Roman" w:eastAsia="Times New Roman" w:hAnsi="Times New Roman" w:cs="Times New Roman"/>
+          <w:color w:val="1B1C1D"/>
+        </w:rPr>
+        <w:t xml:space="preserve"> dependem exclusivamente dessa combinação (o desempenho daquele jogador naquela partida específica). Não incluímos dados como "Nome do Jogador" nesta tabela, pois isso dependeria apenas de uma parte da chave </w:t>
+      </w:r>
+      <w:r>
+        <w:rPr>
+          <w:rFonts w:ascii="Times New Roman" w:eastAsia="Times New Roman" w:hAnsi="Times New Roman" w:cs="Times New Roman"/>
+          <w:color w:val="1B1C1D"/>
+        </w:rPr>
+        <w:lastRenderedPageBreak/>
+        <w:t>(</w:t>
+      </w:r>
+      <w:proofErr w:type="spellStart"/>
+      <w:r>
+        <w:rPr>
+          <w:rFonts w:ascii="Times New Roman" w:eastAsia="Times New Roman" w:hAnsi="Times New Roman" w:cs="Times New Roman"/>
+          <w:color w:val="1B1C1D"/>
+        </w:rPr>
+        <w:t>id_jogador</w:t>
+      </w:r>
+      <w:proofErr w:type="spellEnd"/>
+      <w:r>
+        <w:rPr>
+          <w:rFonts w:ascii="Times New Roman" w:eastAsia="Times New Roman" w:hAnsi="Times New Roman" w:cs="Times New Roman"/>
+          <w:color w:val="1B1C1D"/>
+        </w:rPr>
+        <w:t>), o que violaria a 2FN e geraria redundância.</w:t>
+      </w:r>
+    </w:p>
+    <w:p>
+      <w:pPr>
+        <w:pBdr>
+          <w:top w:val="nil"/>
+          <w:left w:val="nil"/>
+          <w:bottom w:val="nil"/>
+          <w:right w:val="nil"/>
+          <w:between w:val="nil"/>
+        </w:pBdr>
+        <w:spacing w:before="120" w:after="240" w:line="275" w:lineRule="auto"/>
+        <w:rPr>
+          <w:rFonts w:ascii="Times New Roman" w:eastAsia="Times New Roman" w:hAnsi="Times New Roman" w:cs="Times New Roman"/>
+          <w:color w:val="1B1C1D"/>
+        </w:rPr>
+      </w:pPr>
+      <w:r>
+        <w:rPr>
+          <w:rFonts w:ascii="Times New Roman" w:eastAsia="Times New Roman" w:hAnsi="Times New Roman" w:cs="Times New Roman"/>
+          <w:b/>
+          <w:bCs/>
+          <w:color w:val="1B1C1D"/>
+        </w:rPr>
+        <w:t>3. Terceira Forma Normal (3FN): Dependência Transitiva e Histórico</w:t>
+      </w:r>
+      <w:r>
+        <w:rPr>
+          <w:rFonts w:ascii="Times New Roman" w:eastAsia="Times New Roman" w:hAnsi="Times New Roman" w:cs="Times New Roman"/>
+          <w:color w:val="1B1C1D"/>
+        </w:rPr>
+        <w:t xml:space="preserve"> A 3FN exige que a tabela esteja na 2FN e que não existam dependências transitivas (um atributo não-chave dependendo de outro atributo não-chave). Todos os campos devem depender diretamente da chave primária.</w:t>
+      </w:r>
+    </w:p>
+    <w:p>
+      <w:pPr>
+        <w:numPr>
+          <w:ilvl w:val="0"/>
+          <w:numId w:val="25"/>
+        </w:numPr>
+        <w:pBdr>
+          <w:top w:val="nil"/>
+          <w:left w:val="nil"/>
+          <w:bottom w:val="nil"/>
+          <w:right w:val="nil"/>
+          <w:between w:val="nil"/>
+        </w:pBdr>
+        <w:spacing w:before="120" w:after="240" w:line="275" w:lineRule="auto"/>
+        <w:rPr>
+          <w:rFonts w:ascii="Times New Roman" w:eastAsia="Times New Roman" w:hAnsi="Times New Roman" w:cs="Times New Roman"/>
+          <w:color w:val="1B1C1D"/>
+        </w:rPr>
+      </w:pPr>
+      <w:r>
+        <w:rPr>
+          <w:rFonts w:ascii="Times New Roman" w:eastAsia="Times New Roman" w:hAnsi="Times New Roman" w:cs="Times New Roman"/>
+          <w:b/>
+          <w:bCs/>
+          <w:color w:val="1B1C1D"/>
+        </w:rPr>
+        <w:t>Aplicação no Projeto:</w:t>
+      </w:r>
+      <w:r>
+        <w:rPr>
+          <w:rFonts w:ascii="Times New Roman" w:eastAsia="Times New Roman" w:hAnsi="Times New Roman" w:cs="Times New Roman"/>
+          <w:color w:val="1B1C1D"/>
+        </w:rPr>
+        <w:t xml:space="preserve"> Esta regra motivou a reestruturação da entidade </w:t>
+      </w:r>
+      <w:r>
+        <w:rPr>
+          <w:rFonts w:ascii="Times New Roman" w:eastAsia="Times New Roman" w:hAnsi="Times New Roman" w:cs="Times New Roman"/>
+          <w:b/>
+          <w:bCs/>
+          <w:color w:val="1B1C1D"/>
+        </w:rPr>
+        <w:t>Jogador</w:t>
+      </w:r>
+      <w:r>
+        <w:rPr>
+          <w:rFonts w:ascii="Times New Roman" w:eastAsia="Times New Roman" w:hAnsi="Times New Roman" w:cs="Times New Roman"/>
+          <w:color w:val="1B1C1D"/>
+        </w:rPr>
+        <w:t>. Inicialmente, atributos como Clube e Número da Camisa poderiam pertencer à tabela de jogadores. No entanto, esses dados são voláteis e dependem do contexto temporal (a Edição da Copa).</w:t>
+      </w:r>
+    </w:p>
+    <w:p>
+      <w:pPr>
+        <w:numPr>
+          <w:ilvl w:val="0"/>
+          <w:numId w:val="25"/>
+        </w:numPr>
+        <w:pBdr>
+          <w:top w:val="nil"/>
+          <w:left w:val="nil"/>
+          <w:bottom w:val="nil"/>
+          <w:right w:val="nil"/>
+          <w:between w:val="nil"/>
+        </w:pBdr>
+        <w:spacing w:before="120" w:after="240" w:line="275" w:lineRule="auto"/>
+        <w:rPr>
+          <w:rFonts w:ascii="Times New Roman" w:eastAsia="Times New Roman" w:hAnsi="Times New Roman" w:cs="Times New Roman"/>
+          <w:color w:val="1B1C1D"/>
+        </w:rPr>
+      </w:pPr>
+      <w:r>
+        <w:rPr>
+          <w:rFonts w:ascii="Times New Roman" w:eastAsia="Times New Roman" w:hAnsi="Times New Roman" w:cs="Times New Roman"/>
+          <w:b/>
+          <w:bCs/>
+          <w:color w:val="1B1C1D"/>
+        </w:rPr>
+        <w:t>Solução:</w:t>
+      </w:r>
+      <w:r>
+        <w:rPr>
+          <w:rFonts w:ascii="Times New Roman" w:eastAsia="Times New Roman" w:hAnsi="Times New Roman" w:cs="Times New Roman"/>
+          <w:color w:val="1B1C1D"/>
+        </w:rPr>
+        <w:t xml:space="preserve"> Criamos a tabela </w:t>
+      </w:r>
+      <w:r>
+        <w:rPr>
+          <w:rFonts w:ascii="Times New Roman" w:eastAsia="Times New Roman" w:hAnsi="Times New Roman" w:cs="Times New Roman"/>
+          <w:b/>
+          <w:bCs/>
+          <w:color w:val="1B1C1D"/>
+        </w:rPr>
+        <w:t>Convocacao</w:t>
+      </w:r>
+      <w:r>
+        <w:rPr>
+          <w:rFonts w:ascii="Times New Roman" w:eastAsia="Times New Roman" w:hAnsi="Times New Roman" w:cs="Times New Roman"/>
+          <w:color w:val="1B1C1D"/>
+        </w:rPr>
+        <w:t>. Movemos os atributos variáveis (</w:t>
+      </w:r>
+      <w:proofErr w:type="spellStart"/>
+      <w:r>
+        <w:rPr>
+          <w:rFonts w:ascii="Times New Roman" w:eastAsia="Times New Roman" w:hAnsi="Times New Roman" w:cs="Times New Roman"/>
+          <w:color w:val="1B1C1D"/>
+        </w:rPr>
+        <w:t>clube_na_epoca</w:t>
+      </w:r>
+      <w:proofErr w:type="spellEnd"/>
+      <w:r>
+        <w:rPr>
+          <w:rFonts w:ascii="Times New Roman" w:eastAsia="Times New Roman" w:hAnsi="Times New Roman" w:cs="Times New Roman"/>
+          <w:color w:val="1B1C1D"/>
+        </w:rPr>
+        <w:t xml:space="preserve">, </w:t>
+      </w:r>
+      <w:proofErr w:type="spellStart"/>
+      <w:r>
+        <w:rPr>
+          <w:rFonts w:ascii="Times New Roman" w:eastAsia="Times New Roman" w:hAnsi="Times New Roman" w:cs="Times New Roman"/>
+          <w:color w:val="1B1C1D"/>
+        </w:rPr>
+        <w:t>numero_camisa</w:t>
+      </w:r>
+      <w:proofErr w:type="spellEnd"/>
+      <w:r>
+        <w:rPr>
+          <w:rFonts w:ascii="Times New Roman" w:eastAsia="Times New Roman" w:hAnsi="Times New Roman" w:cs="Times New Roman"/>
+          <w:color w:val="1B1C1D"/>
+        </w:rPr>
+        <w:t>) para ela. Assim, a tabela Jogador mantém apenas dados imutáveis (Nome, Data de Nascimento), enquanto a Convocacao armazena o histórico do atleta em cada ano, garantindo a integridade histórica e eliminando anomalias de atualização.</w:t>
+      </w:r>
+    </w:p>
+    <w:p>
+      <w:pPr>
+        <w:pBdr>
+          <w:top w:val="nil"/>
+          <w:left w:val="nil"/>
+          <w:bottom w:val="nil"/>
+          <w:right w:val="nil"/>
+          <w:between w:val="nil"/>
+        </w:pBdr>
+        <w:spacing w:before="120" w:after="240" w:line="275" w:lineRule="auto"/>
+        <w:rPr>
+          <w:rFonts w:ascii="Times New Roman" w:eastAsia="Times New Roman" w:hAnsi="Times New Roman" w:cs="Times New Roman"/>
+          <w:color w:val="1B1C1D"/>
+        </w:rPr>
+      </w:pPr>
     </w:p>
     <w:p>
       <w:pPr>
@@ -4562,7 +6026,6 @@
           <w:sz w:val="34"/>
           <w:szCs w:val="34"/>
         </w:rPr>
-        <w:lastRenderedPageBreak/>
         <w:t>5. Implementação</w:t>
       </w:r>
     </w:p>
@@ -5682,6 +7145,7 @@
           <w:color w:val="1B1C1D"/>
           <w:shd w:val="clear" w:color="auto" w:fill="F0F4F9"/>
         </w:rPr>
+        <w:lastRenderedPageBreak/>
         <w:t xml:space="preserve">    nacionalidade </w:t>
       </w:r>
       <w:proofErr w:type="gramStart"/>
@@ -6386,7 +7850,6 @@
           <w:color w:val="1B1C1D"/>
           <w:shd w:val="clear" w:color="auto" w:fill="F0F4F9"/>
         </w:rPr>
-        <w:lastRenderedPageBreak/>
         <w:t xml:space="preserve">    </w:t>
       </w:r>
       <w:proofErr w:type="spellStart"/>
@@ -7786,6 +9249,7 @@
           <w:color w:val="1B1C1D"/>
           <w:shd w:val="clear" w:color="auto" w:fill="F0F4F9"/>
         </w:rPr>
+        <w:lastRenderedPageBreak/>
         <w:t xml:space="preserve">    </w:t>
       </w:r>
       <w:proofErr w:type="spellStart"/>
@@ -11329,6 +12793,155 @@
     </w:lvl>
   </w:abstractNum>
   <w:abstractNum w:abstractNumId="11" w15:restartNumberingAfterBreak="0">
+    <w:nsid w:val="33963B53"/>
+    <w:multiLevelType w:val="multilevel"/>
+    <w:tmpl w:val="28EE78EA"/>
+    <w:lvl w:ilvl="0">
+      <w:start w:val="1"/>
+      <w:numFmt w:val="bullet"/>
+      <w:lvlText w:val=""/>
+      <w:lvlJc w:val="left"/>
+      <w:pPr>
+        <w:tabs>
+          <w:tab w:val="num" w:pos="720"/>
+        </w:tabs>
+        <w:ind w:left="720" w:hanging="360"/>
+      </w:pPr>
+      <w:rPr>
+        <w:rFonts w:ascii="Symbol" w:hAnsi="Symbol" w:hint="default"/>
+        <w:sz w:val="20"/>
+      </w:rPr>
+    </w:lvl>
+    <w:lvl w:ilvl="1" w:tentative="1">
+      <w:start w:val="1"/>
+      <w:numFmt w:val="bullet"/>
+      <w:lvlText w:val="o"/>
+      <w:lvlJc w:val="left"/>
+      <w:pPr>
+        <w:tabs>
+          <w:tab w:val="num" w:pos="1440"/>
+        </w:tabs>
+        <w:ind w:left="1440" w:hanging="360"/>
+      </w:pPr>
+      <w:rPr>
+        <w:rFonts w:ascii="Courier New" w:hAnsi="Courier New" w:hint="default"/>
+        <w:sz w:val="20"/>
+      </w:rPr>
+    </w:lvl>
+    <w:lvl w:ilvl="2" w:tentative="1">
+      <w:start w:val="1"/>
+      <w:numFmt w:val="bullet"/>
+      <w:lvlText w:val=""/>
+      <w:lvlJc w:val="left"/>
+      <w:pPr>
+        <w:tabs>
+          <w:tab w:val="num" w:pos="2160"/>
+        </w:tabs>
+        <w:ind w:left="2160" w:hanging="360"/>
+      </w:pPr>
+      <w:rPr>
+        <w:rFonts w:ascii="Wingdings" w:hAnsi="Wingdings" w:hint="default"/>
+        <w:sz w:val="20"/>
+      </w:rPr>
+    </w:lvl>
+    <w:lvl w:ilvl="3" w:tentative="1">
+      <w:start w:val="1"/>
+      <w:numFmt w:val="bullet"/>
+      <w:lvlText w:val=""/>
+      <w:lvlJc w:val="left"/>
+      <w:pPr>
+        <w:tabs>
+          <w:tab w:val="num" w:pos="2880"/>
+        </w:tabs>
+        <w:ind w:left="2880" w:hanging="360"/>
+      </w:pPr>
+      <w:rPr>
+        <w:rFonts w:ascii="Wingdings" w:hAnsi="Wingdings" w:hint="default"/>
+        <w:sz w:val="20"/>
+      </w:rPr>
+    </w:lvl>
+    <w:lvl w:ilvl="4" w:tentative="1">
+      <w:start w:val="1"/>
+      <w:numFmt w:val="bullet"/>
+      <w:lvlText w:val=""/>
+      <w:lvlJc w:val="left"/>
+      <w:pPr>
+        <w:tabs>
+          <w:tab w:val="num" w:pos="3600"/>
+        </w:tabs>
+        <w:ind w:left="3600" w:hanging="360"/>
+      </w:pPr>
+      <w:rPr>
+        <w:rFonts w:ascii="Wingdings" w:hAnsi="Wingdings" w:hint="default"/>
+        <w:sz w:val="20"/>
+      </w:rPr>
+    </w:lvl>
+    <w:lvl w:ilvl="5" w:tentative="1">
+      <w:start w:val="1"/>
+      <w:numFmt w:val="bullet"/>
+      <w:lvlText w:val=""/>
+      <w:lvlJc w:val="left"/>
+      <w:pPr>
+        <w:tabs>
+          <w:tab w:val="num" w:pos="4320"/>
+        </w:tabs>
+        <w:ind w:left="4320" w:hanging="360"/>
+      </w:pPr>
+      <w:rPr>
+        <w:rFonts w:ascii="Wingdings" w:hAnsi="Wingdings" w:hint="default"/>
+        <w:sz w:val="20"/>
+      </w:rPr>
+    </w:lvl>
+    <w:lvl w:ilvl="6" w:tentative="1">
+      <w:start w:val="1"/>
+      <w:numFmt w:val="bullet"/>
+      <w:lvlText w:val=""/>
+      <w:lvlJc w:val="left"/>
+      <w:pPr>
+        <w:tabs>
+          <w:tab w:val="num" w:pos="5040"/>
+        </w:tabs>
+        <w:ind w:left="5040" w:hanging="360"/>
+      </w:pPr>
+      <w:rPr>
+        <w:rFonts w:ascii="Wingdings" w:hAnsi="Wingdings" w:hint="default"/>
+        <w:sz w:val="20"/>
+      </w:rPr>
+    </w:lvl>
+    <w:lvl w:ilvl="7" w:tentative="1">
+      <w:start w:val="1"/>
+      <w:numFmt w:val="bullet"/>
+      <w:lvlText w:val=""/>
+      <w:lvlJc w:val="left"/>
+      <w:pPr>
+        <w:tabs>
+          <w:tab w:val="num" w:pos="5760"/>
+        </w:tabs>
+        <w:ind w:left="5760" w:hanging="360"/>
+      </w:pPr>
+      <w:rPr>
+        <w:rFonts w:ascii="Wingdings" w:hAnsi="Wingdings" w:hint="default"/>
+        <w:sz w:val="20"/>
+      </w:rPr>
+    </w:lvl>
+    <w:lvl w:ilvl="8" w:tentative="1">
+      <w:start w:val="1"/>
+      <w:numFmt w:val="bullet"/>
+      <w:lvlText w:val=""/>
+      <w:lvlJc w:val="left"/>
+      <w:pPr>
+        <w:tabs>
+          <w:tab w:val="num" w:pos="6480"/>
+        </w:tabs>
+        <w:ind w:left="6480" w:hanging="360"/>
+      </w:pPr>
+      <w:rPr>
+        <w:rFonts w:ascii="Wingdings" w:hAnsi="Wingdings" w:hint="default"/>
+        <w:sz w:val="20"/>
+      </w:rPr>
+    </w:lvl>
+  </w:abstractNum>
+  <w:abstractNum w:abstractNumId="12" w15:restartNumberingAfterBreak="0">
     <w:nsid w:val="3CD90E92"/>
     <w:multiLevelType w:val="multilevel"/>
     <w:tmpl w:val="3D2E8D9C"/>
@@ -11477,7 +13090,156 @@
       </w:rPr>
     </w:lvl>
   </w:abstractNum>
-  <w:abstractNum w:abstractNumId="12" w15:restartNumberingAfterBreak="0">
+  <w:abstractNum w:abstractNumId="13" w15:restartNumberingAfterBreak="0">
+    <w:nsid w:val="3FD624E0"/>
+    <w:multiLevelType w:val="multilevel"/>
+    <w:tmpl w:val="D518748E"/>
+    <w:lvl w:ilvl="0">
+      <w:start w:val="1"/>
+      <w:numFmt w:val="bullet"/>
+      <w:lvlText w:val=""/>
+      <w:lvlJc w:val="left"/>
+      <w:pPr>
+        <w:tabs>
+          <w:tab w:val="num" w:pos="720"/>
+        </w:tabs>
+        <w:ind w:left="720" w:hanging="360"/>
+      </w:pPr>
+      <w:rPr>
+        <w:rFonts w:ascii="Symbol" w:hAnsi="Symbol" w:hint="default"/>
+        <w:sz w:val="20"/>
+      </w:rPr>
+    </w:lvl>
+    <w:lvl w:ilvl="1" w:tentative="1">
+      <w:start w:val="1"/>
+      <w:numFmt w:val="bullet"/>
+      <w:lvlText w:val="o"/>
+      <w:lvlJc w:val="left"/>
+      <w:pPr>
+        <w:tabs>
+          <w:tab w:val="num" w:pos="1440"/>
+        </w:tabs>
+        <w:ind w:left="1440" w:hanging="360"/>
+      </w:pPr>
+      <w:rPr>
+        <w:rFonts w:ascii="Courier New" w:hAnsi="Courier New" w:hint="default"/>
+        <w:sz w:val="20"/>
+      </w:rPr>
+    </w:lvl>
+    <w:lvl w:ilvl="2" w:tentative="1">
+      <w:start w:val="1"/>
+      <w:numFmt w:val="bullet"/>
+      <w:lvlText w:val=""/>
+      <w:lvlJc w:val="left"/>
+      <w:pPr>
+        <w:tabs>
+          <w:tab w:val="num" w:pos="2160"/>
+        </w:tabs>
+        <w:ind w:left="2160" w:hanging="360"/>
+      </w:pPr>
+      <w:rPr>
+        <w:rFonts w:ascii="Wingdings" w:hAnsi="Wingdings" w:hint="default"/>
+        <w:sz w:val="20"/>
+      </w:rPr>
+    </w:lvl>
+    <w:lvl w:ilvl="3" w:tentative="1">
+      <w:start w:val="1"/>
+      <w:numFmt w:val="bullet"/>
+      <w:lvlText w:val=""/>
+      <w:lvlJc w:val="left"/>
+      <w:pPr>
+        <w:tabs>
+          <w:tab w:val="num" w:pos="2880"/>
+        </w:tabs>
+        <w:ind w:left="2880" w:hanging="360"/>
+      </w:pPr>
+      <w:rPr>
+        <w:rFonts w:ascii="Wingdings" w:hAnsi="Wingdings" w:hint="default"/>
+        <w:sz w:val="20"/>
+      </w:rPr>
+    </w:lvl>
+    <w:lvl w:ilvl="4" w:tentative="1">
+      <w:start w:val="1"/>
+      <w:numFmt w:val="bullet"/>
+      <w:lvlText w:val=""/>
+      <w:lvlJc w:val="left"/>
+      <w:pPr>
+        <w:tabs>
+          <w:tab w:val="num" w:pos="3600"/>
+        </w:tabs>
+        <w:ind w:left="3600" w:hanging="360"/>
+      </w:pPr>
+      <w:rPr>
+        <w:rFonts w:ascii="Wingdings" w:hAnsi="Wingdings" w:hint="default"/>
+        <w:sz w:val="20"/>
+      </w:rPr>
+    </w:lvl>
+    <w:lvl w:ilvl="5" w:tentative="1">
+      <w:start w:val="1"/>
+      <w:numFmt w:val="bullet"/>
+      <w:lvlText w:val=""/>
+      <w:lvlJc w:val="left"/>
+      <w:pPr>
+        <w:tabs>
+          <w:tab w:val="num" w:pos="4320"/>
+        </w:tabs>
+        <w:ind w:left="4320" w:hanging="360"/>
+      </w:pPr>
+      <w:rPr>
+        <w:rFonts w:ascii="Wingdings" w:hAnsi="Wingdings" w:hint="default"/>
+        <w:sz w:val="20"/>
+      </w:rPr>
+    </w:lvl>
+    <w:lvl w:ilvl="6" w:tentative="1">
+      <w:start w:val="1"/>
+      <w:numFmt w:val="bullet"/>
+      <w:lvlText w:val=""/>
+      <w:lvlJc w:val="left"/>
+      <w:pPr>
+        <w:tabs>
+          <w:tab w:val="num" w:pos="5040"/>
+        </w:tabs>
+        <w:ind w:left="5040" w:hanging="360"/>
+      </w:pPr>
+      <w:rPr>
+        <w:rFonts w:ascii="Wingdings" w:hAnsi="Wingdings" w:hint="default"/>
+        <w:sz w:val="20"/>
+      </w:rPr>
+    </w:lvl>
+    <w:lvl w:ilvl="7" w:tentative="1">
+      <w:start w:val="1"/>
+      <w:numFmt w:val="bullet"/>
+      <w:lvlText w:val=""/>
+      <w:lvlJc w:val="left"/>
+      <w:pPr>
+        <w:tabs>
+          <w:tab w:val="num" w:pos="5760"/>
+        </w:tabs>
+        <w:ind w:left="5760" w:hanging="360"/>
+      </w:pPr>
+      <w:rPr>
+        <w:rFonts w:ascii="Wingdings" w:hAnsi="Wingdings" w:hint="default"/>
+        <w:sz w:val="20"/>
+      </w:rPr>
+    </w:lvl>
+    <w:lvl w:ilvl="8" w:tentative="1">
+      <w:start w:val="1"/>
+      <w:numFmt w:val="bullet"/>
+      <w:lvlText w:val=""/>
+      <w:lvlJc w:val="left"/>
+      <w:pPr>
+        <w:tabs>
+          <w:tab w:val="num" w:pos="6480"/>
+        </w:tabs>
+        <w:ind w:left="6480" w:hanging="360"/>
+      </w:pPr>
+      <w:rPr>
+        <w:rFonts w:ascii="Wingdings" w:hAnsi="Wingdings" w:hint="default"/>
+        <w:sz w:val="20"/>
+      </w:rPr>
+    </w:lvl>
+  </w:abstractNum>
+  <w:abstractNum w:abstractNumId="14" w15:restartNumberingAfterBreak="0">
     <w:nsid w:val="43F67520"/>
     <w:multiLevelType w:val="multilevel"/>
     <w:tmpl w:val="5778079E"/>
@@ -11626,7 +13388,7 @@
       </w:rPr>
     </w:lvl>
   </w:abstractNum>
-  <w:abstractNum w:abstractNumId="13" w15:restartNumberingAfterBreak="0">
+  <w:abstractNum w:abstractNumId="15" w15:restartNumberingAfterBreak="0">
     <w:nsid w:val="473E56DE"/>
     <w:multiLevelType w:val="multilevel"/>
     <w:tmpl w:val="B2B0BC7C"/>
@@ -11775,7 +13537,7 @@
       </w:rPr>
     </w:lvl>
   </w:abstractNum>
-  <w:abstractNum w:abstractNumId="14" w15:restartNumberingAfterBreak="0">
+  <w:abstractNum w:abstractNumId="16" w15:restartNumberingAfterBreak="0">
     <w:nsid w:val="4AE921A2"/>
     <w:multiLevelType w:val="multilevel"/>
     <w:tmpl w:val="EE387508"/>
@@ -11924,7 +13686,7 @@
       </w:rPr>
     </w:lvl>
   </w:abstractNum>
-  <w:abstractNum w:abstractNumId="15" w15:restartNumberingAfterBreak="0">
+  <w:abstractNum w:abstractNumId="17" w15:restartNumberingAfterBreak="0">
     <w:nsid w:val="51294CBF"/>
     <w:multiLevelType w:val="multilevel"/>
     <w:tmpl w:val="FDF66C8A"/>
@@ -12037,7 +13799,7 @@
       </w:rPr>
     </w:lvl>
   </w:abstractNum>
-  <w:abstractNum w:abstractNumId="16" w15:restartNumberingAfterBreak="0">
+  <w:abstractNum w:abstractNumId="18" w15:restartNumberingAfterBreak="0">
     <w:nsid w:val="53DA0E6E"/>
     <w:multiLevelType w:val="multilevel"/>
     <w:tmpl w:val="A376990E"/>
@@ -12186,7 +13948,7 @@
       </w:rPr>
     </w:lvl>
   </w:abstractNum>
-  <w:abstractNum w:abstractNumId="17" w15:restartNumberingAfterBreak="0">
+  <w:abstractNum w:abstractNumId="19" w15:restartNumberingAfterBreak="0">
     <w:nsid w:val="550266BF"/>
     <w:multiLevelType w:val="multilevel"/>
     <w:tmpl w:val="D0AA8070"/>
@@ -12335,7 +14097,7 @@
       </w:rPr>
     </w:lvl>
   </w:abstractNum>
-  <w:abstractNum w:abstractNumId="18" w15:restartNumberingAfterBreak="0">
+  <w:abstractNum w:abstractNumId="20" w15:restartNumberingAfterBreak="0">
     <w:nsid w:val="56CA4C15"/>
     <w:multiLevelType w:val="multilevel"/>
     <w:tmpl w:val="27CC2E74"/>
@@ -12484,7 +14246,156 @@
       </w:rPr>
     </w:lvl>
   </w:abstractNum>
-  <w:abstractNum w:abstractNumId="19" w15:restartNumberingAfterBreak="0">
+  <w:abstractNum w:abstractNumId="21" w15:restartNumberingAfterBreak="0">
+    <w:nsid w:val="61FA7268"/>
+    <w:multiLevelType w:val="multilevel"/>
+    <w:tmpl w:val="BEB23776"/>
+    <w:lvl w:ilvl="0">
+      <w:start w:val="1"/>
+      <w:numFmt w:val="bullet"/>
+      <w:lvlText w:val=""/>
+      <w:lvlJc w:val="left"/>
+      <w:pPr>
+        <w:tabs>
+          <w:tab w:val="num" w:pos="720"/>
+        </w:tabs>
+        <w:ind w:left="720" w:hanging="360"/>
+      </w:pPr>
+      <w:rPr>
+        <w:rFonts w:ascii="Symbol" w:hAnsi="Symbol" w:hint="default"/>
+        <w:sz w:val="20"/>
+      </w:rPr>
+    </w:lvl>
+    <w:lvl w:ilvl="1" w:tentative="1">
+      <w:start w:val="1"/>
+      <w:numFmt w:val="bullet"/>
+      <w:lvlText w:val="o"/>
+      <w:lvlJc w:val="left"/>
+      <w:pPr>
+        <w:tabs>
+          <w:tab w:val="num" w:pos="1440"/>
+        </w:tabs>
+        <w:ind w:left="1440" w:hanging="360"/>
+      </w:pPr>
+      <w:rPr>
+        <w:rFonts w:ascii="Courier New" w:hAnsi="Courier New" w:hint="default"/>
+        <w:sz w:val="20"/>
+      </w:rPr>
+    </w:lvl>
+    <w:lvl w:ilvl="2" w:tentative="1">
+      <w:start w:val="1"/>
+      <w:numFmt w:val="bullet"/>
+      <w:lvlText w:val=""/>
+      <w:lvlJc w:val="left"/>
+      <w:pPr>
+        <w:tabs>
+          <w:tab w:val="num" w:pos="2160"/>
+        </w:tabs>
+        <w:ind w:left="2160" w:hanging="360"/>
+      </w:pPr>
+      <w:rPr>
+        <w:rFonts w:ascii="Wingdings" w:hAnsi="Wingdings" w:hint="default"/>
+        <w:sz w:val="20"/>
+      </w:rPr>
+    </w:lvl>
+    <w:lvl w:ilvl="3" w:tentative="1">
+      <w:start w:val="1"/>
+      <w:numFmt w:val="bullet"/>
+      <w:lvlText w:val=""/>
+      <w:lvlJc w:val="left"/>
+      <w:pPr>
+        <w:tabs>
+          <w:tab w:val="num" w:pos="2880"/>
+        </w:tabs>
+        <w:ind w:left="2880" w:hanging="360"/>
+      </w:pPr>
+      <w:rPr>
+        <w:rFonts w:ascii="Wingdings" w:hAnsi="Wingdings" w:hint="default"/>
+        <w:sz w:val="20"/>
+      </w:rPr>
+    </w:lvl>
+    <w:lvl w:ilvl="4" w:tentative="1">
+      <w:start w:val="1"/>
+      <w:numFmt w:val="bullet"/>
+      <w:lvlText w:val=""/>
+      <w:lvlJc w:val="left"/>
+      <w:pPr>
+        <w:tabs>
+          <w:tab w:val="num" w:pos="3600"/>
+        </w:tabs>
+        <w:ind w:left="3600" w:hanging="360"/>
+      </w:pPr>
+      <w:rPr>
+        <w:rFonts w:ascii="Wingdings" w:hAnsi="Wingdings" w:hint="default"/>
+        <w:sz w:val="20"/>
+      </w:rPr>
+    </w:lvl>
+    <w:lvl w:ilvl="5" w:tentative="1">
+      <w:start w:val="1"/>
+      <w:numFmt w:val="bullet"/>
+      <w:lvlText w:val=""/>
+      <w:lvlJc w:val="left"/>
+      <w:pPr>
+        <w:tabs>
+          <w:tab w:val="num" w:pos="4320"/>
+        </w:tabs>
+        <w:ind w:left="4320" w:hanging="360"/>
+      </w:pPr>
+      <w:rPr>
+        <w:rFonts w:ascii="Wingdings" w:hAnsi="Wingdings" w:hint="default"/>
+        <w:sz w:val="20"/>
+      </w:rPr>
+    </w:lvl>
+    <w:lvl w:ilvl="6" w:tentative="1">
+      <w:start w:val="1"/>
+      <w:numFmt w:val="bullet"/>
+      <w:lvlText w:val=""/>
+      <w:lvlJc w:val="left"/>
+      <w:pPr>
+        <w:tabs>
+          <w:tab w:val="num" w:pos="5040"/>
+        </w:tabs>
+        <w:ind w:left="5040" w:hanging="360"/>
+      </w:pPr>
+      <w:rPr>
+        <w:rFonts w:ascii="Wingdings" w:hAnsi="Wingdings" w:hint="default"/>
+        <w:sz w:val="20"/>
+      </w:rPr>
+    </w:lvl>
+    <w:lvl w:ilvl="7" w:tentative="1">
+      <w:start w:val="1"/>
+      <w:numFmt w:val="bullet"/>
+      <w:lvlText w:val=""/>
+      <w:lvlJc w:val="left"/>
+      <w:pPr>
+        <w:tabs>
+          <w:tab w:val="num" w:pos="5760"/>
+        </w:tabs>
+        <w:ind w:left="5760" w:hanging="360"/>
+      </w:pPr>
+      <w:rPr>
+        <w:rFonts w:ascii="Wingdings" w:hAnsi="Wingdings" w:hint="default"/>
+        <w:sz w:val="20"/>
+      </w:rPr>
+    </w:lvl>
+    <w:lvl w:ilvl="8" w:tentative="1">
+      <w:start w:val="1"/>
+      <w:numFmt w:val="bullet"/>
+      <w:lvlText w:val=""/>
+      <w:lvlJc w:val="left"/>
+      <w:pPr>
+        <w:tabs>
+          <w:tab w:val="num" w:pos="6480"/>
+        </w:tabs>
+        <w:ind w:left="6480" w:hanging="360"/>
+      </w:pPr>
+      <w:rPr>
+        <w:rFonts w:ascii="Wingdings" w:hAnsi="Wingdings" w:hint="default"/>
+        <w:sz w:val="20"/>
+      </w:rPr>
+    </w:lvl>
+  </w:abstractNum>
+  <w:abstractNum w:abstractNumId="22" w15:restartNumberingAfterBreak="0">
     <w:nsid w:val="61FD77E8"/>
     <w:multiLevelType w:val="multilevel"/>
     <w:tmpl w:val="90FA3002"/>
@@ -12597,7 +14508,7 @@
       </w:rPr>
     </w:lvl>
   </w:abstractNum>
-  <w:abstractNum w:abstractNumId="20" w15:restartNumberingAfterBreak="0">
+  <w:abstractNum w:abstractNumId="23" w15:restartNumberingAfterBreak="0">
     <w:nsid w:val="79395E9B"/>
     <w:multiLevelType w:val="multilevel"/>
     <w:tmpl w:val="5BDEA86A"/>
@@ -12750,7 +14661,7 @@
     <w:abstractNumId w:val="7"/>
   </w:num>
   <w:num w:numId="2" w16cid:durableId="1365786297">
-    <w:abstractNumId w:val="19"/>
+    <w:abstractNumId w:val="22"/>
   </w:num>
   <w:num w:numId="3" w16cid:durableId="159664738">
     <w:abstractNumId w:val="0"/>
@@ -12762,7 +14673,7 @@
     <w:abstractNumId w:val="6"/>
   </w:num>
   <w:num w:numId="6" w16cid:durableId="1600796931">
-    <w:abstractNumId w:val="15"/>
+    <w:abstractNumId w:val="17"/>
   </w:num>
   <w:num w:numId="7" w16cid:durableId="607202165">
     <w:abstractNumId w:val="9"/>
@@ -12774,40 +14685,61 @@
     <w:abstractNumId w:val="2"/>
   </w:num>
   <w:num w:numId="10" w16cid:durableId="338587262">
-    <w:abstractNumId w:val="17"/>
+    <w:abstractNumId w:val="19"/>
   </w:num>
   <w:num w:numId="11" w16cid:durableId="795367235">
-    <w:abstractNumId w:val="16"/>
+    <w:abstractNumId w:val="18"/>
   </w:num>
   <w:num w:numId="12" w16cid:durableId="697387719">
     <w:abstractNumId w:val="5"/>
   </w:num>
   <w:num w:numId="13" w16cid:durableId="1229876021">
-    <w:abstractNumId w:val="13"/>
+    <w:abstractNumId w:val="15"/>
   </w:num>
   <w:num w:numId="14" w16cid:durableId="209348576">
-    <w:abstractNumId w:val="12"/>
+    <w:abstractNumId w:val="14"/>
   </w:num>
   <w:num w:numId="15" w16cid:durableId="1570652560">
-    <w:abstractNumId w:val="11"/>
+    <w:abstractNumId w:val="12"/>
   </w:num>
   <w:num w:numId="16" w16cid:durableId="20327651">
     <w:abstractNumId w:val="4"/>
   </w:num>
   <w:num w:numId="17" w16cid:durableId="1721786613">
-    <w:abstractNumId w:val="14"/>
+    <w:abstractNumId w:val="16"/>
   </w:num>
   <w:num w:numId="18" w16cid:durableId="1004085873">
     <w:abstractNumId w:val="3"/>
   </w:num>
   <w:num w:numId="19" w16cid:durableId="982345453">
-    <w:abstractNumId w:val="18"/>
+    <w:abstractNumId w:val="20"/>
   </w:num>
   <w:num w:numId="20" w16cid:durableId="1094397903">
-    <w:abstractNumId w:val="20"/>
+    <w:abstractNumId w:val="23"/>
   </w:num>
   <w:num w:numId="21" w16cid:durableId="750740943">
     <w:abstractNumId w:val="8"/>
+  </w:num>
+  <w:num w:numId="22" w16cid:durableId="959072470">
+    <w:abstractNumId w:val="8"/>
+    <w:lvlOverride w:ilvl="0"/>
+    <w:lvlOverride w:ilvl="1"/>
+    <w:lvlOverride w:ilvl="2"/>
+    <w:lvlOverride w:ilvl="3"/>
+    <w:lvlOverride w:ilvl="4"/>
+    <w:lvlOverride w:ilvl="5"/>
+    <w:lvlOverride w:ilvl="6"/>
+    <w:lvlOverride w:ilvl="7"/>
+    <w:lvlOverride w:ilvl="8"/>
+  </w:num>
+  <w:num w:numId="23" w16cid:durableId="2102215912">
+    <w:abstractNumId w:val="13"/>
+  </w:num>
+  <w:num w:numId="24" w16cid:durableId="450320785">
+    <w:abstractNumId w:val="11"/>
+  </w:num>
+  <w:num w:numId="25" w16cid:durableId="300813020">
+    <w:abstractNumId w:val="21"/>
   </w:num>
 </w:numbering>
 </file>
@@ -13262,6 +15194,7 @@
     <w:name w:val="heading 3"/>
     <w:basedOn w:val="Normal"/>
     <w:next w:val="Normal"/>
+    <w:link w:val="Ttulo3Char"/>
     <w:uiPriority w:val="9"/>
     <w:unhideWhenUsed/>
     <w:qFormat/>
@@ -13358,7 +15291,6 @@
   <w:style w:type="character" w:default="1" w:styleId="Fontepargpadro">
     <w:name w:val="Default Paragraph Font"/>
     <w:uiPriority w:val="1"/>
-    <w:semiHidden/>
     <w:unhideWhenUsed/>
   </w:style>
   <w:style w:type="table" w:default="1" w:styleId="Tabelanormal">
@@ -13447,7 +15379,6 @@
     <w:name w:val="Normal (Web)"/>
     <w:basedOn w:val="Normal"/>
     <w:uiPriority w:val="99"/>
-    <w:semiHidden/>
     <w:unhideWhenUsed/>
     <w:rsid w:val="005100F2"/>
     <w:pPr>
@@ -13458,6 +15389,18 @@
       <w:rFonts w:ascii="Times New Roman" w:eastAsia="Times New Roman" w:hAnsi="Times New Roman" w:cs="Times New Roman"/>
       <w:sz w:val="24"/>
       <w:szCs w:val="24"/>
+    </w:rPr>
+  </w:style>
+  <w:style w:type="character" w:customStyle="1" w:styleId="Ttulo3Char">
+    <w:name w:val="Título 3 Char"/>
+    <w:basedOn w:val="Fontepargpadro"/>
+    <w:link w:val="Ttulo3"/>
+    <w:uiPriority w:val="9"/>
+    <w:rsid w:val="00A43F29"/>
+    <w:rPr>
+      <w:b/>
+      <w:sz w:val="28"/>
+      <w:szCs w:val="28"/>
     </w:rPr>
   </w:style>
 </w:styles>

</xml_diff>

<commit_message>
feat: adicionando scripts SQL de Manipulação e Consulta
</commit_message>
<xml_diff>
--- a/Projeto BD.docx
+++ b/Projeto BD.docx
@@ -874,19 +874,7 @@
               <w:rPr>
                 <w:rFonts w:ascii="Times New Roman" w:eastAsia="Times New Roman" w:hAnsi="Times New Roman" w:cs="Times New Roman"/>
               </w:rPr>
-              <w:t>30</w:t>
-            </w:r>
-            <w:r>
-              <w:rPr>
-                <w:rFonts w:ascii="Times New Roman" w:eastAsia="Times New Roman" w:hAnsi="Times New Roman" w:cs="Times New Roman"/>
-              </w:rPr>
-              <w:t>/1</w:t>
-            </w:r>
-            <w:r>
-              <w:rPr>
-                <w:rFonts w:ascii="Times New Roman" w:eastAsia="Times New Roman" w:hAnsi="Times New Roman" w:cs="Times New Roman"/>
-              </w:rPr>
-              <w:t>1</w:t>
+              <w:t>30/11</w:t>
             </w:r>
           </w:p>
         </w:tc>
@@ -2717,6 +2705,15 @@
         <w:t>participação_selecao</w:t>
       </w:r>
       <w:proofErr w:type="spellEnd"/>
+      <w:r>
+        <w:rPr>
+          <w:rFonts w:ascii="Times New Roman" w:eastAsia="Times New Roman" w:hAnsi="Times New Roman" w:cs="Times New Roman"/>
+          <w:color w:val="FF0000"/>
+          <w:sz w:val="28"/>
+          <w:szCs w:val="28"/>
+        </w:rPr>
+        <w:t>)</w:t>
+      </w:r>
     </w:p>
     <w:p>
       <w:pPr>
@@ -4744,10 +4741,7 @@
       </w:pPr>
       <w:r>
         <w:lastRenderedPageBreak/>
-        <w:t xml:space="preserve">Entidade Associativa: </w:t>
-      </w:r>
-      <w:r>
-        <w:t>Convocação</w:t>
+        <w:t>Entidade Associativa: Convocação</w:t>
       </w:r>
     </w:p>
     <w:p>
@@ -4782,36 +4776,15 @@
           <w:b/>
           <w:bCs/>
         </w:rPr>
-        <w:t>id_</w:t>
-      </w:r>
+        <w:t>id_convocacao</w:t>
+      </w:r>
+      <w:proofErr w:type="spellEnd"/>
       <w:r>
         <w:rPr>
           <w:b/>
           <w:bCs/>
         </w:rPr>
-        <w:t>convocacao</w:t>
-      </w:r>
-      <w:proofErr w:type="spellEnd"/>
-      <w:r>
-        <w:rPr>
-          <w:b/>
-          <w:bCs/>
-        </w:rPr>
-        <w:t xml:space="preserve"> (Chave</w:t>
-      </w:r>
-      <w:r>
-        <w:rPr>
-          <w:b/>
-          <w:bCs/>
-        </w:rPr>
-        <w:t xml:space="preserve"> Primária</w:t>
-      </w:r>
-      <w:r>
-        <w:rPr>
-          <w:b/>
-          <w:bCs/>
-        </w:rPr>
-        <w:t>):</w:t>
+        <w:t xml:space="preserve"> (Chave Primária):</w:t>
       </w:r>
     </w:p>
     <w:p>
@@ -5056,10 +5029,7 @@
         <w:t>Tipo de Dado:</w:t>
       </w:r>
       <w:r>
-        <w:t xml:space="preserve"> </w:t>
-      </w:r>
-      <w:r>
-        <w:t>Texto</w:t>
+        <w:t xml:space="preserve"> Texto</w:t>
       </w:r>
     </w:p>
     <w:p>
@@ -5147,10 +5117,7 @@
         <w:pStyle w:val="Ttulo3"/>
       </w:pPr>
       <w:r>
-        <w:t xml:space="preserve">Entidade Associativa: </w:t>
-      </w:r>
-      <w:r>
-        <w:t>Participação Seleção</w:t>
+        <w:t>Entidade Associativa: Participação Seleção</w:t>
       </w:r>
     </w:p>
     <w:p>
@@ -5274,14 +5241,7 @@
           <w:b/>
           <w:bCs/>
         </w:rPr>
-        <w:t>id_</w:t>
-      </w:r>
-      <w:r>
-        <w:rPr>
-          <w:b/>
-          <w:bCs/>
-        </w:rPr>
-        <w:t>selecao</w:t>
+        <w:t>id_selecao</w:t>
       </w:r>
       <w:proofErr w:type="spellEnd"/>
       <w:r>
@@ -10274,7 +10234,9 @@
         <w:spacing w:line="275" w:lineRule="auto"/>
         <w:rPr>
           <w:rFonts w:ascii="Times New Roman" w:eastAsia="Times New Roman" w:hAnsi="Times New Roman" w:cs="Times New Roman"/>
-          <w:color w:val="575B5F"/>
+          <w:color w:val="5F6368"/>
+          <w:sz w:val="20"/>
+          <w:szCs w:val="20"/>
           <w:shd w:val="clear" w:color="auto" w:fill="F0F4F9"/>
         </w:rPr>
       </w:pPr>
@@ -10291,10 +10253,42 @@
         <w:spacing w:line="275" w:lineRule="auto"/>
         <w:rPr>
           <w:rFonts w:ascii="Times New Roman" w:eastAsia="Times New Roman" w:hAnsi="Times New Roman" w:cs="Times New Roman"/>
-          <w:color w:val="575B5F"/>
-          <w:shd w:val="clear" w:color="auto" w:fill="F0F4F9"/>
-        </w:rPr>
-      </w:pPr>
+          <w:color w:val="5F6368"/>
+          <w:sz w:val="20"/>
+          <w:szCs w:val="20"/>
+          <w:shd w:val="clear" w:color="auto" w:fill="F0F4F9"/>
+        </w:rPr>
+      </w:pPr>
+      <w:r>
+        <w:rPr>
+          <w:rFonts w:ascii="Times New Roman" w:eastAsia="Times New Roman" w:hAnsi="Times New Roman" w:cs="Times New Roman"/>
+          <w:color w:val="5F6368"/>
+          <w:sz w:val="20"/>
+          <w:szCs w:val="20"/>
+          <w:shd w:val="clear" w:color="auto" w:fill="F0F4F9"/>
+        </w:rPr>
+        <w:t xml:space="preserve">-- </w:t>
+      </w:r>
+      <w:r>
+        <w:rPr>
+          <w:rFonts w:ascii="Times New Roman" w:eastAsia="Times New Roman" w:hAnsi="Times New Roman" w:cs="Times New Roman"/>
+          <w:color w:val="5F6368"/>
+          <w:sz w:val="20"/>
+          <w:szCs w:val="20"/>
+          <w:shd w:val="clear" w:color="auto" w:fill="F0F4F9"/>
+        </w:rPr>
+        <w:t>1</w:t>
+      </w:r>
+      <w:r>
+        <w:rPr>
+          <w:rFonts w:ascii="Times New Roman" w:eastAsia="Times New Roman" w:hAnsi="Times New Roman" w:cs="Times New Roman"/>
+          <w:color w:val="5F6368"/>
+          <w:sz w:val="20"/>
+          <w:szCs w:val="20"/>
+          <w:shd w:val="clear" w:color="auto" w:fill="F0F4F9"/>
+        </w:rPr>
+        <w:t>. Inserir Edições da Copa</w:t>
+      </w:r>
     </w:p>
     <w:p>
       <w:pPr>
@@ -10308,443 +10302,3478 @@
         <w:spacing w:line="275" w:lineRule="auto"/>
         <w:rPr>
           <w:rFonts w:ascii="Times New Roman" w:eastAsia="Times New Roman" w:hAnsi="Times New Roman" w:cs="Times New Roman"/>
-          <w:color w:val="1B1C1D"/>
-          <w:shd w:val="clear" w:color="auto" w:fill="F0F4F9"/>
-        </w:rPr>
-      </w:pPr>
-      <w:r>
-        <w:rPr>
-          <w:rFonts w:ascii="Times New Roman" w:eastAsia="Times New Roman" w:hAnsi="Times New Roman" w:cs="Times New Roman"/>
-          <w:color w:val="5F6368"/>
-          <w:sz w:val="20"/>
-          <w:szCs w:val="20"/>
-          <w:shd w:val="clear" w:color="auto" w:fill="F0F4F9"/>
-        </w:rPr>
-        <w:t>-- Consulta 1: Listar todos os livros com seus autores</w:t>
-      </w:r>
-      <w:r>
-        <w:rPr>
-          <w:rFonts w:ascii="Times New Roman" w:eastAsia="Times New Roman" w:hAnsi="Times New Roman" w:cs="Times New Roman"/>
-          <w:color w:val="1B1C1D"/>
-          <w:shd w:val="clear" w:color="auto" w:fill="F0F4F9"/>
-        </w:rPr>
-        <w:br/>
-      </w:r>
-      <w:r>
-        <w:rPr>
-          <w:rFonts w:ascii="Times New Roman" w:eastAsia="Times New Roman" w:hAnsi="Times New Roman" w:cs="Times New Roman"/>
-          <w:color w:val="8430CE"/>
-          <w:sz w:val="20"/>
-          <w:szCs w:val="20"/>
-          <w:shd w:val="clear" w:color="auto" w:fill="F0F4F9"/>
-        </w:rPr>
-        <w:t>SELECT</w:t>
-      </w:r>
-      <w:r>
-        <w:rPr>
-          <w:rFonts w:ascii="Times New Roman" w:eastAsia="Times New Roman" w:hAnsi="Times New Roman" w:cs="Times New Roman"/>
-          <w:color w:val="1B1C1D"/>
-          <w:shd w:val="clear" w:color="auto" w:fill="F0F4F9"/>
-        </w:rPr>
-        <w:t xml:space="preserve"> T</w:t>
-      </w:r>
+          <w:color w:val="5F6368"/>
+          <w:sz w:val="20"/>
+          <w:szCs w:val="20"/>
+          <w:shd w:val="clear" w:color="auto" w:fill="F0F4F9"/>
+        </w:rPr>
+      </w:pPr>
+      <w:r>
+        <w:rPr>
+          <w:rFonts w:ascii="Times New Roman" w:eastAsia="Times New Roman" w:hAnsi="Times New Roman" w:cs="Times New Roman"/>
+          <w:color w:val="5F6368"/>
+          <w:sz w:val="20"/>
+          <w:szCs w:val="20"/>
+          <w:shd w:val="clear" w:color="auto" w:fill="F0F4F9"/>
+        </w:rPr>
+        <w:t xml:space="preserve">INSERT INTO </w:t>
+      </w:r>
+      <w:proofErr w:type="spellStart"/>
       <w:proofErr w:type="gramStart"/>
       <w:r>
         <w:rPr>
           <w:rFonts w:ascii="Times New Roman" w:eastAsia="Times New Roman" w:hAnsi="Times New Roman" w:cs="Times New Roman"/>
-          <w:color w:val="1B1C1D"/>
-          <w:shd w:val="clear" w:color="auto" w:fill="F0F4F9"/>
-        </w:rPr>
-        <w:t>1.titulo</w:t>
-      </w:r>
+          <w:color w:val="5F6368"/>
+          <w:sz w:val="20"/>
+          <w:szCs w:val="20"/>
+          <w:shd w:val="clear" w:color="auto" w:fill="F0F4F9"/>
+        </w:rPr>
+        <w:t>public.edicao</w:t>
+      </w:r>
+      <w:proofErr w:type="spellEnd"/>
       <w:proofErr w:type="gramEnd"/>
       <w:r>
         <w:rPr>
           <w:rFonts w:ascii="Times New Roman" w:eastAsia="Times New Roman" w:hAnsi="Times New Roman" w:cs="Times New Roman"/>
-          <w:color w:val="1B1C1D"/>
-          <w:shd w:val="clear" w:color="auto" w:fill="F0F4F9"/>
-        </w:rPr>
-        <w:t>, T2.nome</w:t>
-      </w:r>
-      <w:r>
-        <w:rPr>
-          <w:rFonts w:ascii="Times New Roman" w:eastAsia="Times New Roman" w:hAnsi="Times New Roman" w:cs="Times New Roman"/>
-          <w:color w:val="1B1C1D"/>
-          <w:shd w:val="clear" w:color="auto" w:fill="F0F4F9"/>
-        </w:rPr>
-        <w:br/>
-      </w:r>
-      <w:r>
-        <w:rPr>
-          <w:rFonts w:ascii="Times New Roman" w:eastAsia="Times New Roman" w:hAnsi="Times New Roman" w:cs="Times New Roman"/>
-          <w:color w:val="8430CE"/>
-          <w:sz w:val="20"/>
-          <w:szCs w:val="20"/>
-          <w:shd w:val="clear" w:color="auto" w:fill="F0F4F9"/>
-        </w:rPr>
-        <w:t>FROM</w:t>
-      </w:r>
-      <w:r>
-        <w:rPr>
-          <w:rFonts w:ascii="Times New Roman" w:eastAsia="Times New Roman" w:hAnsi="Times New Roman" w:cs="Times New Roman"/>
-          <w:color w:val="1B1C1D"/>
-          <w:shd w:val="clear" w:color="auto" w:fill="F0F4F9"/>
-        </w:rPr>
-        <w:t xml:space="preserve"> Livro </w:t>
-      </w:r>
-      <w:r>
-        <w:rPr>
-          <w:rFonts w:ascii="Times New Roman" w:eastAsia="Times New Roman" w:hAnsi="Times New Roman" w:cs="Times New Roman"/>
-          <w:color w:val="8430CE"/>
-          <w:sz w:val="20"/>
-          <w:szCs w:val="20"/>
-          <w:shd w:val="clear" w:color="auto" w:fill="F0F4F9"/>
-        </w:rPr>
-        <w:t>AS</w:t>
-      </w:r>
-      <w:r>
-        <w:rPr>
-          <w:rFonts w:ascii="Times New Roman" w:eastAsia="Times New Roman" w:hAnsi="Times New Roman" w:cs="Times New Roman"/>
-          <w:color w:val="1B1C1D"/>
-          <w:shd w:val="clear" w:color="auto" w:fill="F0F4F9"/>
-        </w:rPr>
-        <w:t xml:space="preserve"> T1</w:t>
-      </w:r>
-      <w:r>
-        <w:rPr>
-          <w:rFonts w:ascii="Times New Roman" w:eastAsia="Times New Roman" w:hAnsi="Times New Roman" w:cs="Times New Roman"/>
-          <w:color w:val="1B1C1D"/>
-          <w:shd w:val="clear" w:color="auto" w:fill="F0F4F9"/>
-        </w:rPr>
-        <w:br/>
-      </w:r>
-      <w:r>
-        <w:rPr>
-          <w:rFonts w:ascii="Times New Roman" w:eastAsia="Times New Roman" w:hAnsi="Times New Roman" w:cs="Times New Roman"/>
-          <w:color w:val="8430CE"/>
-          <w:sz w:val="20"/>
-          <w:szCs w:val="20"/>
-          <w:shd w:val="clear" w:color="auto" w:fill="F0F4F9"/>
-        </w:rPr>
-        <w:t>JOIN</w:t>
-      </w:r>
-      <w:r>
-        <w:rPr>
-          <w:rFonts w:ascii="Times New Roman" w:eastAsia="Times New Roman" w:hAnsi="Times New Roman" w:cs="Times New Roman"/>
-          <w:color w:val="1B1C1D"/>
-          <w:shd w:val="clear" w:color="auto" w:fill="F0F4F9"/>
-        </w:rPr>
-        <w:t xml:space="preserve"> Autor </w:t>
-      </w:r>
-      <w:r>
-        <w:rPr>
-          <w:rFonts w:ascii="Times New Roman" w:eastAsia="Times New Roman" w:hAnsi="Times New Roman" w:cs="Times New Roman"/>
-          <w:color w:val="8430CE"/>
-          <w:sz w:val="20"/>
-          <w:szCs w:val="20"/>
-          <w:shd w:val="clear" w:color="auto" w:fill="F0F4F9"/>
-        </w:rPr>
-        <w:t>AS</w:t>
-      </w:r>
-      <w:r>
-        <w:rPr>
-          <w:rFonts w:ascii="Times New Roman" w:eastAsia="Times New Roman" w:hAnsi="Times New Roman" w:cs="Times New Roman"/>
-          <w:color w:val="1B1C1D"/>
-          <w:shd w:val="clear" w:color="auto" w:fill="F0F4F9"/>
-        </w:rPr>
-        <w:t xml:space="preserve"> T2 </w:t>
-      </w:r>
-      <w:r>
-        <w:rPr>
-          <w:rFonts w:ascii="Times New Roman" w:eastAsia="Times New Roman" w:hAnsi="Times New Roman" w:cs="Times New Roman"/>
-          <w:color w:val="8430CE"/>
-          <w:sz w:val="20"/>
-          <w:szCs w:val="20"/>
-          <w:shd w:val="clear" w:color="auto" w:fill="F0F4F9"/>
-        </w:rPr>
-        <w:t>ON</w:t>
-      </w:r>
-      <w:r>
-        <w:rPr>
-          <w:rFonts w:ascii="Times New Roman" w:eastAsia="Times New Roman" w:hAnsi="Times New Roman" w:cs="Times New Roman"/>
-          <w:color w:val="1B1C1D"/>
-          <w:shd w:val="clear" w:color="auto" w:fill="F0F4F9"/>
-        </w:rPr>
-        <w:t xml:space="preserve"> T1.codigo_autor </w:t>
-      </w:r>
-      <w:r>
-        <w:rPr>
-          <w:rFonts w:ascii="Times New Roman" w:eastAsia="Times New Roman" w:hAnsi="Times New Roman" w:cs="Times New Roman"/>
-          <w:color w:val="1B1C1D"/>
-          <w:sz w:val="20"/>
-          <w:szCs w:val="20"/>
-          <w:shd w:val="clear" w:color="auto" w:fill="F0F4F9"/>
-        </w:rPr>
-        <w:t>=</w:t>
-      </w:r>
-      <w:r>
-        <w:rPr>
-          <w:rFonts w:ascii="Times New Roman" w:eastAsia="Times New Roman" w:hAnsi="Times New Roman" w:cs="Times New Roman"/>
-          <w:color w:val="1B1C1D"/>
-          <w:shd w:val="clear" w:color="auto" w:fill="F0F4F9"/>
-        </w:rPr>
-        <w:t xml:space="preserve"> T2.codigo_autor;</w:t>
-      </w:r>
-      <w:r>
-        <w:rPr>
-          <w:rFonts w:ascii="Times New Roman" w:eastAsia="Times New Roman" w:hAnsi="Times New Roman" w:cs="Times New Roman"/>
-          <w:color w:val="1B1C1D"/>
-          <w:shd w:val="clear" w:color="auto" w:fill="F0F4F9"/>
-        </w:rPr>
-        <w:br/>
-      </w:r>
-      <w:r>
-        <w:rPr>
-          <w:rFonts w:ascii="Times New Roman" w:eastAsia="Times New Roman" w:hAnsi="Times New Roman" w:cs="Times New Roman"/>
-          <w:color w:val="1B1C1D"/>
-          <w:shd w:val="clear" w:color="auto" w:fill="F0F4F9"/>
-        </w:rPr>
-        <w:br/>
-      </w:r>
-      <w:r>
-        <w:rPr>
-          <w:rFonts w:ascii="Times New Roman" w:eastAsia="Times New Roman" w:hAnsi="Times New Roman" w:cs="Times New Roman"/>
-          <w:color w:val="5F6368"/>
-          <w:sz w:val="20"/>
-          <w:szCs w:val="20"/>
-          <w:shd w:val="clear" w:color="auto" w:fill="F0F4F9"/>
-        </w:rPr>
-        <w:t>-- Consulta 2: Contar quantos livros um autor específico possui</w:t>
-      </w:r>
-      <w:r>
-        <w:rPr>
-          <w:rFonts w:ascii="Times New Roman" w:eastAsia="Times New Roman" w:hAnsi="Times New Roman" w:cs="Times New Roman"/>
-          <w:color w:val="1B1C1D"/>
-          <w:shd w:val="clear" w:color="auto" w:fill="F0F4F9"/>
-        </w:rPr>
-        <w:br/>
-      </w:r>
-      <w:r>
-        <w:rPr>
-          <w:rFonts w:ascii="Times New Roman" w:eastAsia="Times New Roman" w:hAnsi="Times New Roman" w:cs="Times New Roman"/>
-          <w:color w:val="8430CE"/>
-          <w:sz w:val="20"/>
-          <w:szCs w:val="20"/>
-          <w:shd w:val="clear" w:color="auto" w:fill="F0F4F9"/>
-        </w:rPr>
-        <w:t>SELECT</w:t>
-      </w:r>
-      <w:r>
-        <w:rPr>
-          <w:rFonts w:ascii="Times New Roman" w:eastAsia="Times New Roman" w:hAnsi="Times New Roman" w:cs="Times New Roman"/>
-          <w:color w:val="1B1C1D"/>
-          <w:shd w:val="clear" w:color="auto" w:fill="F0F4F9"/>
-        </w:rPr>
-        <w:t xml:space="preserve"> </w:t>
-      </w:r>
-      <w:r>
-        <w:rPr>
-          <w:rFonts w:ascii="Times New Roman" w:eastAsia="Times New Roman" w:hAnsi="Times New Roman" w:cs="Times New Roman"/>
-          <w:color w:val="1967D2"/>
-          <w:sz w:val="20"/>
-          <w:szCs w:val="20"/>
-          <w:shd w:val="clear" w:color="auto" w:fill="F0F4F9"/>
-        </w:rPr>
-        <w:t>COUNT</w:t>
-      </w:r>
-      <w:r>
-        <w:rPr>
-          <w:rFonts w:ascii="Times New Roman" w:eastAsia="Times New Roman" w:hAnsi="Times New Roman" w:cs="Times New Roman"/>
-          <w:color w:val="1B1C1D"/>
-          <w:shd w:val="clear" w:color="auto" w:fill="F0F4F9"/>
-        </w:rPr>
-        <w:t>(T1.isbn)</w:t>
-      </w:r>
-      <w:r>
-        <w:rPr>
-          <w:rFonts w:ascii="Times New Roman" w:eastAsia="Times New Roman" w:hAnsi="Times New Roman" w:cs="Times New Roman"/>
-          <w:color w:val="1B1C1D"/>
-          <w:shd w:val="clear" w:color="auto" w:fill="F0F4F9"/>
-        </w:rPr>
-        <w:br/>
-      </w:r>
-      <w:r>
-        <w:rPr>
-          <w:rFonts w:ascii="Times New Roman" w:eastAsia="Times New Roman" w:hAnsi="Times New Roman" w:cs="Times New Roman"/>
-          <w:color w:val="8430CE"/>
-          <w:sz w:val="20"/>
-          <w:szCs w:val="20"/>
-          <w:shd w:val="clear" w:color="auto" w:fill="F0F4F9"/>
-        </w:rPr>
-        <w:t>FROM</w:t>
-      </w:r>
-      <w:r>
-        <w:rPr>
-          <w:rFonts w:ascii="Times New Roman" w:eastAsia="Times New Roman" w:hAnsi="Times New Roman" w:cs="Times New Roman"/>
-          <w:color w:val="1B1C1D"/>
-          <w:shd w:val="clear" w:color="auto" w:fill="F0F4F9"/>
-        </w:rPr>
-        <w:t xml:space="preserve"> Livro </w:t>
-      </w:r>
-      <w:r>
-        <w:rPr>
-          <w:rFonts w:ascii="Times New Roman" w:eastAsia="Times New Roman" w:hAnsi="Times New Roman" w:cs="Times New Roman"/>
-          <w:color w:val="8430CE"/>
-          <w:sz w:val="20"/>
-          <w:szCs w:val="20"/>
-          <w:shd w:val="clear" w:color="auto" w:fill="F0F4F9"/>
-        </w:rPr>
-        <w:t>AS</w:t>
-      </w:r>
-      <w:r>
-        <w:rPr>
-          <w:rFonts w:ascii="Times New Roman" w:eastAsia="Times New Roman" w:hAnsi="Times New Roman" w:cs="Times New Roman"/>
-          <w:color w:val="1B1C1D"/>
-          <w:shd w:val="clear" w:color="auto" w:fill="F0F4F9"/>
-        </w:rPr>
-        <w:t xml:space="preserve"> T1</w:t>
-      </w:r>
-      <w:r>
-        <w:rPr>
-          <w:rFonts w:ascii="Times New Roman" w:eastAsia="Times New Roman" w:hAnsi="Times New Roman" w:cs="Times New Roman"/>
-          <w:color w:val="1B1C1D"/>
-          <w:shd w:val="clear" w:color="auto" w:fill="F0F4F9"/>
-        </w:rPr>
-        <w:br/>
-      </w:r>
-      <w:r>
-        <w:rPr>
-          <w:rFonts w:ascii="Times New Roman" w:eastAsia="Times New Roman" w:hAnsi="Times New Roman" w:cs="Times New Roman"/>
-          <w:color w:val="8430CE"/>
-          <w:sz w:val="20"/>
-          <w:szCs w:val="20"/>
-          <w:shd w:val="clear" w:color="auto" w:fill="F0F4F9"/>
-        </w:rPr>
-        <w:t>JOIN</w:t>
-      </w:r>
-      <w:r>
-        <w:rPr>
-          <w:rFonts w:ascii="Times New Roman" w:eastAsia="Times New Roman" w:hAnsi="Times New Roman" w:cs="Times New Roman"/>
-          <w:color w:val="1B1C1D"/>
-          <w:shd w:val="clear" w:color="auto" w:fill="F0F4F9"/>
-        </w:rPr>
-        <w:t xml:space="preserve"> Autor </w:t>
-      </w:r>
-      <w:r>
-        <w:rPr>
-          <w:rFonts w:ascii="Times New Roman" w:eastAsia="Times New Roman" w:hAnsi="Times New Roman" w:cs="Times New Roman"/>
-          <w:color w:val="8430CE"/>
-          <w:sz w:val="20"/>
-          <w:szCs w:val="20"/>
-          <w:shd w:val="clear" w:color="auto" w:fill="F0F4F9"/>
-        </w:rPr>
-        <w:t>AS</w:t>
-      </w:r>
-      <w:r>
-        <w:rPr>
-          <w:rFonts w:ascii="Times New Roman" w:eastAsia="Times New Roman" w:hAnsi="Times New Roman" w:cs="Times New Roman"/>
-          <w:color w:val="1B1C1D"/>
-          <w:shd w:val="clear" w:color="auto" w:fill="F0F4F9"/>
-        </w:rPr>
-        <w:t xml:space="preserve"> T2 </w:t>
-      </w:r>
-      <w:r>
-        <w:rPr>
-          <w:rFonts w:ascii="Times New Roman" w:eastAsia="Times New Roman" w:hAnsi="Times New Roman" w:cs="Times New Roman"/>
-          <w:color w:val="8430CE"/>
-          <w:sz w:val="20"/>
-          <w:szCs w:val="20"/>
-          <w:shd w:val="clear" w:color="auto" w:fill="F0F4F9"/>
-        </w:rPr>
-        <w:t>ON</w:t>
-      </w:r>
-      <w:r>
-        <w:rPr>
-          <w:rFonts w:ascii="Times New Roman" w:eastAsia="Times New Roman" w:hAnsi="Times New Roman" w:cs="Times New Roman"/>
-          <w:color w:val="1B1C1D"/>
-          <w:shd w:val="clear" w:color="auto" w:fill="F0F4F9"/>
-        </w:rPr>
-        <w:t xml:space="preserve"> T1.codigo_autor </w:t>
-      </w:r>
-      <w:r>
-        <w:rPr>
-          <w:rFonts w:ascii="Times New Roman" w:eastAsia="Times New Roman" w:hAnsi="Times New Roman" w:cs="Times New Roman"/>
-          <w:color w:val="1B1C1D"/>
-          <w:sz w:val="20"/>
-          <w:szCs w:val="20"/>
-          <w:shd w:val="clear" w:color="auto" w:fill="F0F4F9"/>
-        </w:rPr>
-        <w:t>=</w:t>
-      </w:r>
-      <w:r>
-        <w:rPr>
-          <w:rFonts w:ascii="Times New Roman" w:eastAsia="Times New Roman" w:hAnsi="Times New Roman" w:cs="Times New Roman"/>
-          <w:color w:val="1B1C1D"/>
-          <w:shd w:val="clear" w:color="auto" w:fill="F0F4F9"/>
-        </w:rPr>
-        <w:t xml:space="preserve"> T2.codigo_autor</w:t>
-      </w:r>
-      <w:r>
-        <w:rPr>
-          <w:rFonts w:ascii="Times New Roman" w:eastAsia="Times New Roman" w:hAnsi="Times New Roman" w:cs="Times New Roman"/>
-          <w:color w:val="1B1C1D"/>
-          <w:shd w:val="clear" w:color="auto" w:fill="F0F4F9"/>
-        </w:rPr>
-        <w:br/>
-      </w:r>
-      <w:r>
-        <w:rPr>
-          <w:rFonts w:ascii="Times New Roman" w:eastAsia="Times New Roman" w:hAnsi="Times New Roman" w:cs="Times New Roman"/>
-          <w:color w:val="8430CE"/>
-          <w:sz w:val="20"/>
-          <w:szCs w:val="20"/>
-          <w:shd w:val="clear" w:color="auto" w:fill="F0F4F9"/>
-        </w:rPr>
-        <w:t>WHERE</w:t>
-      </w:r>
-      <w:r>
-        <w:rPr>
-          <w:rFonts w:ascii="Times New Roman" w:eastAsia="Times New Roman" w:hAnsi="Times New Roman" w:cs="Times New Roman"/>
-          <w:color w:val="1B1C1D"/>
-          <w:shd w:val="clear" w:color="auto" w:fill="F0F4F9"/>
-        </w:rPr>
-        <w:t xml:space="preserve"> T2.nome </w:t>
-      </w:r>
-      <w:r>
-        <w:rPr>
-          <w:rFonts w:ascii="Times New Roman" w:eastAsia="Times New Roman" w:hAnsi="Times New Roman" w:cs="Times New Roman"/>
-          <w:color w:val="1B1C1D"/>
-          <w:sz w:val="20"/>
-          <w:szCs w:val="20"/>
-          <w:shd w:val="clear" w:color="auto" w:fill="F0F4F9"/>
-        </w:rPr>
-        <w:t>=</w:t>
-      </w:r>
-      <w:r>
-        <w:rPr>
-          <w:rFonts w:ascii="Times New Roman" w:eastAsia="Times New Roman" w:hAnsi="Times New Roman" w:cs="Times New Roman"/>
-          <w:color w:val="1B1C1D"/>
-          <w:shd w:val="clear" w:color="auto" w:fill="F0F4F9"/>
-        </w:rPr>
-        <w:t xml:space="preserve"> </w:t>
-      </w:r>
-      <w:r>
-        <w:rPr>
-          <w:rFonts w:ascii="Times New Roman" w:eastAsia="Times New Roman" w:hAnsi="Times New Roman" w:cs="Times New Roman"/>
-          <w:color w:val="188038"/>
-          <w:sz w:val="20"/>
-          <w:szCs w:val="20"/>
-          <w:shd w:val="clear" w:color="auto" w:fill="F0F4F9"/>
-        </w:rPr>
-        <w:t>'Autor Exemplo'</w:t>
-      </w:r>
-      <w:r>
-        <w:rPr>
-          <w:rFonts w:ascii="Times New Roman" w:eastAsia="Times New Roman" w:hAnsi="Times New Roman" w:cs="Times New Roman"/>
-          <w:color w:val="1B1C1D"/>
-          <w:shd w:val="clear" w:color="auto" w:fill="F0F4F9"/>
-        </w:rPr>
-        <w:t>;</w:t>
+          <w:color w:val="5F6368"/>
+          <w:sz w:val="20"/>
+          <w:szCs w:val="20"/>
+          <w:shd w:val="clear" w:color="auto" w:fill="F0F4F9"/>
+        </w:rPr>
+        <w:t xml:space="preserve"> (ano, </w:t>
+      </w:r>
+      <w:proofErr w:type="spellStart"/>
+      <w:r>
+        <w:rPr>
+          <w:rFonts w:ascii="Times New Roman" w:eastAsia="Times New Roman" w:hAnsi="Times New Roman" w:cs="Times New Roman"/>
+          <w:color w:val="5F6368"/>
+          <w:sz w:val="20"/>
+          <w:szCs w:val="20"/>
+          <w:shd w:val="clear" w:color="auto" w:fill="F0F4F9"/>
+        </w:rPr>
+        <w:t>pais_sede</w:t>
+      </w:r>
+      <w:proofErr w:type="spellEnd"/>
+      <w:r>
+        <w:rPr>
+          <w:rFonts w:ascii="Times New Roman" w:eastAsia="Times New Roman" w:hAnsi="Times New Roman" w:cs="Times New Roman"/>
+          <w:color w:val="5F6368"/>
+          <w:sz w:val="20"/>
+          <w:szCs w:val="20"/>
+          <w:shd w:val="clear" w:color="auto" w:fill="F0F4F9"/>
+        </w:rPr>
+        <w:t xml:space="preserve">, </w:t>
+      </w:r>
+      <w:proofErr w:type="spellStart"/>
+      <w:r>
+        <w:rPr>
+          <w:rFonts w:ascii="Times New Roman" w:eastAsia="Times New Roman" w:hAnsi="Times New Roman" w:cs="Times New Roman"/>
+          <w:color w:val="5F6368"/>
+          <w:sz w:val="20"/>
+          <w:szCs w:val="20"/>
+          <w:shd w:val="clear" w:color="auto" w:fill="F0F4F9"/>
+        </w:rPr>
+        <w:t>campeao</w:t>
+      </w:r>
+      <w:proofErr w:type="spellEnd"/>
+      <w:r>
+        <w:rPr>
+          <w:rFonts w:ascii="Times New Roman" w:eastAsia="Times New Roman" w:hAnsi="Times New Roman" w:cs="Times New Roman"/>
+          <w:color w:val="5F6368"/>
+          <w:sz w:val="20"/>
+          <w:szCs w:val="20"/>
+          <w:shd w:val="clear" w:color="auto" w:fill="F0F4F9"/>
+        </w:rPr>
+        <w:t xml:space="preserve">, </w:t>
+      </w:r>
+      <w:proofErr w:type="spellStart"/>
+      <w:r>
+        <w:rPr>
+          <w:rFonts w:ascii="Times New Roman" w:eastAsia="Times New Roman" w:hAnsi="Times New Roman" w:cs="Times New Roman"/>
+          <w:color w:val="5F6368"/>
+          <w:sz w:val="20"/>
+          <w:szCs w:val="20"/>
+          <w:shd w:val="clear" w:color="auto" w:fill="F0F4F9"/>
+        </w:rPr>
+        <w:t>selecoes_participantes</w:t>
+      </w:r>
+      <w:proofErr w:type="spellEnd"/>
+      <w:r>
+        <w:rPr>
+          <w:rFonts w:ascii="Times New Roman" w:eastAsia="Times New Roman" w:hAnsi="Times New Roman" w:cs="Times New Roman"/>
+          <w:color w:val="5F6368"/>
+          <w:sz w:val="20"/>
+          <w:szCs w:val="20"/>
+          <w:shd w:val="clear" w:color="auto" w:fill="F0F4F9"/>
+        </w:rPr>
+        <w:t xml:space="preserve">) VALUES </w:t>
+      </w:r>
+    </w:p>
+    <w:p>
+      <w:pPr>
+        <w:pBdr>
+          <w:top w:val="nil"/>
+          <w:left w:val="nil"/>
+          <w:bottom w:val="nil"/>
+          <w:right w:val="nil"/>
+          <w:between w:val="nil"/>
+        </w:pBdr>
+        <w:spacing w:line="275" w:lineRule="auto"/>
+        <w:rPr>
+          <w:rFonts w:ascii="Times New Roman" w:eastAsia="Times New Roman" w:hAnsi="Times New Roman" w:cs="Times New Roman"/>
+          <w:color w:val="5F6368"/>
+          <w:sz w:val="20"/>
+          <w:szCs w:val="20"/>
+          <w:shd w:val="clear" w:color="auto" w:fill="F0F4F9"/>
+        </w:rPr>
+      </w:pPr>
+      <w:r>
+        <w:rPr>
+          <w:rFonts w:ascii="Times New Roman" w:eastAsia="Times New Roman" w:hAnsi="Times New Roman" w:cs="Times New Roman"/>
+          <w:color w:val="5F6368"/>
+          <w:sz w:val="20"/>
+          <w:szCs w:val="20"/>
+          <w:shd w:val="clear" w:color="auto" w:fill="F0F4F9"/>
+        </w:rPr>
+        <w:t>(2002, 'Coreia do Sul e Japão', 'Brasil', 32),</w:t>
+      </w:r>
+    </w:p>
+    <w:p>
+      <w:pPr>
+        <w:pBdr>
+          <w:top w:val="nil"/>
+          <w:left w:val="nil"/>
+          <w:bottom w:val="nil"/>
+          <w:right w:val="nil"/>
+          <w:between w:val="nil"/>
+        </w:pBdr>
+        <w:spacing w:line="275" w:lineRule="auto"/>
+        <w:rPr>
+          <w:rFonts w:ascii="Times New Roman" w:eastAsia="Times New Roman" w:hAnsi="Times New Roman" w:cs="Times New Roman"/>
+          <w:color w:val="5F6368"/>
+          <w:sz w:val="20"/>
+          <w:szCs w:val="20"/>
+          <w:shd w:val="clear" w:color="auto" w:fill="F0F4F9"/>
+        </w:rPr>
+      </w:pPr>
+      <w:r>
+        <w:rPr>
+          <w:rFonts w:ascii="Times New Roman" w:eastAsia="Times New Roman" w:hAnsi="Times New Roman" w:cs="Times New Roman"/>
+          <w:color w:val="5F6368"/>
+          <w:sz w:val="20"/>
+          <w:szCs w:val="20"/>
+          <w:shd w:val="clear" w:color="auto" w:fill="F0F4F9"/>
+        </w:rPr>
+        <w:t>(2022, 'Qatar', 'Argentina', 32);</w:t>
+      </w:r>
+    </w:p>
+    <w:p>
+      <w:pPr>
+        <w:pBdr>
+          <w:top w:val="nil"/>
+          <w:left w:val="nil"/>
+          <w:bottom w:val="nil"/>
+          <w:right w:val="nil"/>
+          <w:between w:val="nil"/>
+        </w:pBdr>
+        <w:spacing w:line="275" w:lineRule="auto"/>
+        <w:rPr>
+          <w:rFonts w:ascii="Times New Roman" w:eastAsia="Times New Roman" w:hAnsi="Times New Roman" w:cs="Times New Roman"/>
+          <w:color w:val="5F6368"/>
+          <w:sz w:val="20"/>
+          <w:szCs w:val="20"/>
+          <w:shd w:val="clear" w:color="auto" w:fill="F0F4F9"/>
+        </w:rPr>
+      </w:pPr>
+    </w:p>
+    <w:p>
+      <w:pPr>
+        <w:pBdr>
+          <w:top w:val="nil"/>
+          <w:left w:val="nil"/>
+          <w:bottom w:val="nil"/>
+          <w:right w:val="nil"/>
+          <w:between w:val="nil"/>
+        </w:pBdr>
+        <w:spacing w:line="275" w:lineRule="auto"/>
+        <w:rPr>
+          <w:rFonts w:ascii="Times New Roman" w:eastAsia="Times New Roman" w:hAnsi="Times New Roman" w:cs="Times New Roman"/>
+          <w:color w:val="5F6368"/>
+          <w:sz w:val="20"/>
+          <w:szCs w:val="20"/>
+          <w:shd w:val="clear" w:color="auto" w:fill="F0F4F9"/>
+        </w:rPr>
+      </w:pPr>
+      <w:r>
+        <w:rPr>
+          <w:rFonts w:ascii="Times New Roman" w:eastAsia="Times New Roman" w:hAnsi="Times New Roman" w:cs="Times New Roman"/>
+          <w:color w:val="5F6368"/>
+          <w:sz w:val="20"/>
+          <w:szCs w:val="20"/>
+          <w:shd w:val="clear" w:color="auto" w:fill="F0F4F9"/>
+        </w:rPr>
+        <w:t xml:space="preserve">-- </w:t>
+      </w:r>
+      <w:r>
+        <w:rPr>
+          <w:rFonts w:ascii="Times New Roman" w:eastAsia="Times New Roman" w:hAnsi="Times New Roman" w:cs="Times New Roman"/>
+          <w:color w:val="5F6368"/>
+          <w:sz w:val="20"/>
+          <w:szCs w:val="20"/>
+          <w:shd w:val="clear" w:color="auto" w:fill="F0F4F9"/>
+        </w:rPr>
+        <w:t>2</w:t>
+      </w:r>
+      <w:r>
+        <w:rPr>
+          <w:rFonts w:ascii="Times New Roman" w:eastAsia="Times New Roman" w:hAnsi="Times New Roman" w:cs="Times New Roman"/>
+          <w:color w:val="5F6368"/>
+          <w:sz w:val="20"/>
+          <w:szCs w:val="20"/>
+          <w:shd w:val="clear" w:color="auto" w:fill="F0F4F9"/>
+        </w:rPr>
+        <w:t>. Inserir Seleções</w:t>
+      </w:r>
+    </w:p>
+    <w:p>
+      <w:pPr>
+        <w:pBdr>
+          <w:top w:val="nil"/>
+          <w:left w:val="nil"/>
+          <w:bottom w:val="nil"/>
+          <w:right w:val="nil"/>
+          <w:between w:val="nil"/>
+        </w:pBdr>
+        <w:spacing w:line="275" w:lineRule="auto"/>
+        <w:rPr>
+          <w:rFonts w:ascii="Times New Roman" w:eastAsia="Times New Roman" w:hAnsi="Times New Roman" w:cs="Times New Roman"/>
+          <w:color w:val="5F6368"/>
+          <w:sz w:val="20"/>
+          <w:szCs w:val="20"/>
+          <w:shd w:val="clear" w:color="auto" w:fill="F0F4F9"/>
+        </w:rPr>
+      </w:pPr>
+      <w:r>
+        <w:rPr>
+          <w:rFonts w:ascii="Times New Roman" w:eastAsia="Times New Roman" w:hAnsi="Times New Roman" w:cs="Times New Roman"/>
+          <w:color w:val="5F6368"/>
+          <w:sz w:val="20"/>
+          <w:szCs w:val="20"/>
+          <w:shd w:val="clear" w:color="auto" w:fill="F0F4F9"/>
+        </w:rPr>
+        <w:t xml:space="preserve">INSERT INTO </w:t>
+      </w:r>
+      <w:proofErr w:type="spellStart"/>
+      <w:proofErr w:type="gramStart"/>
+      <w:r>
+        <w:rPr>
+          <w:rFonts w:ascii="Times New Roman" w:eastAsia="Times New Roman" w:hAnsi="Times New Roman" w:cs="Times New Roman"/>
+          <w:color w:val="5F6368"/>
+          <w:sz w:val="20"/>
+          <w:szCs w:val="20"/>
+          <w:shd w:val="clear" w:color="auto" w:fill="F0F4F9"/>
+        </w:rPr>
+        <w:t>public.selecao</w:t>
+      </w:r>
+      <w:proofErr w:type="spellEnd"/>
+      <w:proofErr w:type="gramEnd"/>
+      <w:r>
+        <w:rPr>
+          <w:rFonts w:ascii="Times New Roman" w:eastAsia="Times New Roman" w:hAnsi="Times New Roman" w:cs="Times New Roman"/>
+          <w:color w:val="5F6368"/>
+          <w:sz w:val="20"/>
+          <w:szCs w:val="20"/>
+          <w:shd w:val="clear" w:color="auto" w:fill="F0F4F9"/>
+        </w:rPr>
+        <w:t xml:space="preserve"> (nome, </w:t>
+      </w:r>
+      <w:proofErr w:type="spellStart"/>
+      <w:r>
+        <w:rPr>
+          <w:rFonts w:ascii="Times New Roman" w:eastAsia="Times New Roman" w:hAnsi="Times New Roman" w:cs="Times New Roman"/>
+          <w:color w:val="5F6368"/>
+          <w:sz w:val="20"/>
+          <w:szCs w:val="20"/>
+          <w:shd w:val="clear" w:color="auto" w:fill="F0F4F9"/>
+        </w:rPr>
+        <w:t>confederacao</w:t>
+      </w:r>
+      <w:proofErr w:type="spellEnd"/>
+      <w:r>
+        <w:rPr>
+          <w:rFonts w:ascii="Times New Roman" w:eastAsia="Times New Roman" w:hAnsi="Times New Roman" w:cs="Times New Roman"/>
+          <w:color w:val="5F6368"/>
+          <w:sz w:val="20"/>
+          <w:szCs w:val="20"/>
+          <w:shd w:val="clear" w:color="auto" w:fill="F0F4F9"/>
+        </w:rPr>
+        <w:t xml:space="preserve">) VALUES </w:t>
+      </w:r>
+    </w:p>
+    <w:p>
+      <w:pPr>
+        <w:pBdr>
+          <w:top w:val="nil"/>
+          <w:left w:val="nil"/>
+          <w:bottom w:val="nil"/>
+          <w:right w:val="nil"/>
+          <w:between w:val="nil"/>
+        </w:pBdr>
+        <w:spacing w:line="275" w:lineRule="auto"/>
+        <w:rPr>
+          <w:rFonts w:ascii="Times New Roman" w:eastAsia="Times New Roman" w:hAnsi="Times New Roman" w:cs="Times New Roman"/>
+          <w:color w:val="5F6368"/>
+          <w:sz w:val="20"/>
+          <w:szCs w:val="20"/>
+          <w:shd w:val="clear" w:color="auto" w:fill="F0F4F9"/>
+        </w:rPr>
+      </w:pPr>
+      <w:r>
+        <w:rPr>
+          <w:rFonts w:ascii="Times New Roman" w:eastAsia="Times New Roman" w:hAnsi="Times New Roman" w:cs="Times New Roman"/>
+          <w:color w:val="5F6368"/>
+          <w:sz w:val="20"/>
+          <w:szCs w:val="20"/>
+          <w:shd w:val="clear" w:color="auto" w:fill="F0F4F9"/>
+        </w:rPr>
+        <w:t>('Brasil', 'CONMEBOL'),</w:t>
+      </w:r>
+    </w:p>
+    <w:p>
+      <w:pPr>
+        <w:pBdr>
+          <w:top w:val="nil"/>
+          <w:left w:val="nil"/>
+          <w:bottom w:val="nil"/>
+          <w:right w:val="nil"/>
+          <w:between w:val="nil"/>
+        </w:pBdr>
+        <w:spacing w:line="275" w:lineRule="auto"/>
+        <w:rPr>
+          <w:rFonts w:ascii="Times New Roman" w:eastAsia="Times New Roman" w:hAnsi="Times New Roman" w:cs="Times New Roman"/>
+          <w:color w:val="5F6368"/>
+          <w:sz w:val="20"/>
+          <w:szCs w:val="20"/>
+          <w:shd w:val="clear" w:color="auto" w:fill="F0F4F9"/>
+        </w:rPr>
+      </w:pPr>
+      <w:r>
+        <w:rPr>
+          <w:rFonts w:ascii="Times New Roman" w:eastAsia="Times New Roman" w:hAnsi="Times New Roman" w:cs="Times New Roman"/>
+          <w:color w:val="5F6368"/>
+          <w:sz w:val="20"/>
+          <w:szCs w:val="20"/>
+          <w:shd w:val="clear" w:color="auto" w:fill="F0F4F9"/>
+        </w:rPr>
+        <w:t>('Alemanha', 'UEFA'),</w:t>
+      </w:r>
+    </w:p>
+    <w:p>
+      <w:pPr>
+        <w:pBdr>
+          <w:top w:val="nil"/>
+          <w:left w:val="nil"/>
+          <w:bottom w:val="nil"/>
+          <w:right w:val="nil"/>
+          <w:between w:val="nil"/>
+        </w:pBdr>
+        <w:spacing w:line="275" w:lineRule="auto"/>
+        <w:rPr>
+          <w:rFonts w:ascii="Times New Roman" w:eastAsia="Times New Roman" w:hAnsi="Times New Roman" w:cs="Times New Roman"/>
+          <w:color w:val="5F6368"/>
+          <w:sz w:val="20"/>
+          <w:szCs w:val="20"/>
+          <w:shd w:val="clear" w:color="auto" w:fill="F0F4F9"/>
+        </w:rPr>
+      </w:pPr>
+      <w:r>
+        <w:rPr>
+          <w:rFonts w:ascii="Times New Roman" w:eastAsia="Times New Roman" w:hAnsi="Times New Roman" w:cs="Times New Roman"/>
+          <w:color w:val="5F6368"/>
+          <w:sz w:val="20"/>
+          <w:szCs w:val="20"/>
+          <w:shd w:val="clear" w:color="auto" w:fill="F0F4F9"/>
+        </w:rPr>
+        <w:t>('Argentina', 'CONMEBOL'),</w:t>
+      </w:r>
+    </w:p>
+    <w:p>
+      <w:pPr>
+        <w:pBdr>
+          <w:top w:val="nil"/>
+          <w:left w:val="nil"/>
+          <w:bottom w:val="nil"/>
+          <w:right w:val="nil"/>
+          <w:between w:val="nil"/>
+        </w:pBdr>
+        <w:spacing w:line="275" w:lineRule="auto"/>
+        <w:rPr>
+          <w:rFonts w:ascii="Times New Roman" w:eastAsia="Times New Roman" w:hAnsi="Times New Roman" w:cs="Times New Roman"/>
+          <w:color w:val="5F6368"/>
+          <w:sz w:val="20"/>
+          <w:szCs w:val="20"/>
+          <w:shd w:val="clear" w:color="auto" w:fill="F0F4F9"/>
+        </w:rPr>
+      </w:pPr>
+      <w:r>
+        <w:rPr>
+          <w:rFonts w:ascii="Times New Roman" w:eastAsia="Times New Roman" w:hAnsi="Times New Roman" w:cs="Times New Roman"/>
+          <w:color w:val="5F6368"/>
+          <w:sz w:val="20"/>
+          <w:szCs w:val="20"/>
+          <w:shd w:val="clear" w:color="auto" w:fill="F0F4F9"/>
+        </w:rPr>
+        <w:t>('França', 'UEFA');</w:t>
+      </w:r>
+    </w:p>
+    <w:p>
+      <w:pPr>
+        <w:pBdr>
+          <w:top w:val="nil"/>
+          <w:left w:val="nil"/>
+          <w:bottom w:val="nil"/>
+          <w:right w:val="nil"/>
+          <w:between w:val="nil"/>
+        </w:pBdr>
+        <w:spacing w:line="275" w:lineRule="auto"/>
+        <w:rPr>
+          <w:rFonts w:ascii="Times New Roman" w:eastAsia="Times New Roman" w:hAnsi="Times New Roman" w:cs="Times New Roman"/>
+          <w:color w:val="5F6368"/>
+          <w:sz w:val="20"/>
+          <w:szCs w:val="20"/>
+          <w:shd w:val="clear" w:color="auto" w:fill="F0F4F9"/>
+        </w:rPr>
+      </w:pPr>
+    </w:p>
+    <w:p>
+      <w:pPr>
+        <w:pBdr>
+          <w:top w:val="nil"/>
+          <w:left w:val="nil"/>
+          <w:bottom w:val="nil"/>
+          <w:right w:val="nil"/>
+          <w:between w:val="nil"/>
+        </w:pBdr>
+        <w:spacing w:line="275" w:lineRule="auto"/>
+        <w:rPr>
+          <w:rFonts w:ascii="Times New Roman" w:eastAsia="Times New Roman" w:hAnsi="Times New Roman" w:cs="Times New Roman"/>
+          <w:color w:val="5F6368"/>
+          <w:sz w:val="20"/>
+          <w:szCs w:val="20"/>
+          <w:shd w:val="clear" w:color="auto" w:fill="F0F4F9"/>
+        </w:rPr>
+      </w:pPr>
+      <w:r>
+        <w:rPr>
+          <w:rFonts w:ascii="Times New Roman" w:eastAsia="Times New Roman" w:hAnsi="Times New Roman" w:cs="Times New Roman"/>
+          <w:color w:val="5F6368"/>
+          <w:sz w:val="20"/>
+          <w:szCs w:val="20"/>
+          <w:shd w:val="clear" w:color="auto" w:fill="F0F4F9"/>
+        </w:rPr>
+        <w:t xml:space="preserve">-- </w:t>
+      </w:r>
+      <w:r>
+        <w:rPr>
+          <w:rFonts w:ascii="Times New Roman" w:eastAsia="Times New Roman" w:hAnsi="Times New Roman" w:cs="Times New Roman"/>
+          <w:color w:val="5F6368"/>
+          <w:sz w:val="20"/>
+          <w:szCs w:val="20"/>
+          <w:shd w:val="clear" w:color="auto" w:fill="F0F4F9"/>
+        </w:rPr>
+        <w:t>3</w:t>
+      </w:r>
+      <w:r>
+        <w:rPr>
+          <w:rFonts w:ascii="Times New Roman" w:eastAsia="Times New Roman" w:hAnsi="Times New Roman" w:cs="Times New Roman"/>
+          <w:color w:val="5F6368"/>
+          <w:sz w:val="20"/>
+          <w:szCs w:val="20"/>
+          <w:shd w:val="clear" w:color="auto" w:fill="F0F4F9"/>
+        </w:rPr>
+        <w:t xml:space="preserve">. Registrar Seleções nas Edições (Tabela </w:t>
+      </w:r>
+      <w:proofErr w:type="spellStart"/>
+      <w:r>
+        <w:rPr>
+          <w:rFonts w:ascii="Times New Roman" w:eastAsia="Times New Roman" w:hAnsi="Times New Roman" w:cs="Times New Roman"/>
+          <w:color w:val="5F6368"/>
+          <w:sz w:val="20"/>
+          <w:szCs w:val="20"/>
+          <w:shd w:val="clear" w:color="auto" w:fill="F0F4F9"/>
+        </w:rPr>
+        <w:t>Participacao_Selecao</w:t>
+      </w:r>
+      <w:proofErr w:type="spellEnd"/>
+      <w:r>
+        <w:rPr>
+          <w:rFonts w:ascii="Times New Roman" w:eastAsia="Times New Roman" w:hAnsi="Times New Roman" w:cs="Times New Roman"/>
+          <w:color w:val="5F6368"/>
+          <w:sz w:val="20"/>
+          <w:szCs w:val="20"/>
+          <w:shd w:val="clear" w:color="auto" w:fill="F0F4F9"/>
+        </w:rPr>
+        <w:t>)</w:t>
+      </w:r>
+    </w:p>
+    <w:p>
+      <w:pPr>
+        <w:pBdr>
+          <w:top w:val="nil"/>
+          <w:left w:val="nil"/>
+          <w:bottom w:val="nil"/>
+          <w:right w:val="nil"/>
+          <w:between w:val="nil"/>
+        </w:pBdr>
+        <w:spacing w:line="275" w:lineRule="auto"/>
+        <w:rPr>
+          <w:rFonts w:ascii="Times New Roman" w:eastAsia="Times New Roman" w:hAnsi="Times New Roman" w:cs="Times New Roman"/>
+          <w:color w:val="5F6368"/>
+          <w:sz w:val="20"/>
+          <w:szCs w:val="20"/>
+          <w:shd w:val="clear" w:color="auto" w:fill="F0F4F9"/>
+        </w:rPr>
+      </w:pPr>
+      <w:r>
+        <w:rPr>
+          <w:rFonts w:ascii="Times New Roman" w:eastAsia="Times New Roman" w:hAnsi="Times New Roman" w:cs="Times New Roman"/>
+          <w:color w:val="5F6368"/>
+          <w:sz w:val="20"/>
+          <w:szCs w:val="20"/>
+          <w:shd w:val="clear" w:color="auto" w:fill="F0F4F9"/>
+        </w:rPr>
+        <w:t xml:space="preserve">INSERT INTO </w:t>
+      </w:r>
+      <w:proofErr w:type="spellStart"/>
+      <w:proofErr w:type="gramStart"/>
+      <w:r>
+        <w:rPr>
+          <w:rFonts w:ascii="Times New Roman" w:eastAsia="Times New Roman" w:hAnsi="Times New Roman" w:cs="Times New Roman"/>
+          <w:color w:val="5F6368"/>
+          <w:sz w:val="20"/>
+          <w:szCs w:val="20"/>
+          <w:shd w:val="clear" w:color="auto" w:fill="F0F4F9"/>
+        </w:rPr>
+        <w:t>public.participacao</w:t>
+      </w:r>
+      <w:proofErr w:type="gramEnd"/>
+      <w:r>
+        <w:rPr>
+          <w:rFonts w:ascii="Times New Roman" w:eastAsia="Times New Roman" w:hAnsi="Times New Roman" w:cs="Times New Roman"/>
+          <w:color w:val="5F6368"/>
+          <w:sz w:val="20"/>
+          <w:szCs w:val="20"/>
+          <w:shd w:val="clear" w:color="auto" w:fill="F0F4F9"/>
+        </w:rPr>
+        <w:t>_selecao</w:t>
+      </w:r>
+      <w:proofErr w:type="spellEnd"/>
+      <w:r>
+        <w:rPr>
+          <w:rFonts w:ascii="Times New Roman" w:eastAsia="Times New Roman" w:hAnsi="Times New Roman" w:cs="Times New Roman"/>
+          <w:color w:val="5F6368"/>
+          <w:sz w:val="20"/>
+          <w:szCs w:val="20"/>
+          <w:shd w:val="clear" w:color="auto" w:fill="F0F4F9"/>
+        </w:rPr>
+        <w:t xml:space="preserve"> (</w:t>
+      </w:r>
+      <w:proofErr w:type="spellStart"/>
+      <w:r>
+        <w:rPr>
+          <w:rFonts w:ascii="Times New Roman" w:eastAsia="Times New Roman" w:hAnsi="Times New Roman" w:cs="Times New Roman"/>
+          <w:color w:val="5F6368"/>
+          <w:sz w:val="20"/>
+          <w:szCs w:val="20"/>
+          <w:shd w:val="clear" w:color="auto" w:fill="F0F4F9"/>
+        </w:rPr>
+        <w:t>ano_edicao</w:t>
+      </w:r>
+      <w:proofErr w:type="spellEnd"/>
+      <w:r>
+        <w:rPr>
+          <w:rFonts w:ascii="Times New Roman" w:eastAsia="Times New Roman" w:hAnsi="Times New Roman" w:cs="Times New Roman"/>
+          <w:color w:val="5F6368"/>
+          <w:sz w:val="20"/>
+          <w:szCs w:val="20"/>
+          <w:shd w:val="clear" w:color="auto" w:fill="F0F4F9"/>
+        </w:rPr>
+        <w:t xml:space="preserve">, </w:t>
+      </w:r>
+      <w:proofErr w:type="spellStart"/>
+      <w:r>
+        <w:rPr>
+          <w:rFonts w:ascii="Times New Roman" w:eastAsia="Times New Roman" w:hAnsi="Times New Roman" w:cs="Times New Roman"/>
+          <w:color w:val="5F6368"/>
+          <w:sz w:val="20"/>
+          <w:szCs w:val="20"/>
+          <w:shd w:val="clear" w:color="auto" w:fill="F0F4F9"/>
+        </w:rPr>
+        <w:t>id_selecao</w:t>
+      </w:r>
+      <w:proofErr w:type="spellEnd"/>
+      <w:r>
+        <w:rPr>
+          <w:rFonts w:ascii="Times New Roman" w:eastAsia="Times New Roman" w:hAnsi="Times New Roman" w:cs="Times New Roman"/>
+          <w:color w:val="5F6368"/>
+          <w:sz w:val="20"/>
+          <w:szCs w:val="20"/>
+          <w:shd w:val="clear" w:color="auto" w:fill="F0F4F9"/>
+        </w:rPr>
+        <w:t xml:space="preserve">) VALUES </w:t>
+      </w:r>
+    </w:p>
+    <w:p>
+      <w:pPr>
+        <w:pBdr>
+          <w:top w:val="nil"/>
+          <w:left w:val="nil"/>
+          <w:bottom w:val="nil"/>
+          <w:right w:val="nil"/>
+          <w:between w:val="nil"/>
+        </w:pBdr>
+        <w:spacing w:line="275" w:lineRule="auto"/>
+        <w:rPr>
+          <w:rFonts w:ascii="Times New Roman" w:eastAsia="Times New Roman" w:hAnsi="Times New Roman" w:cs="Times New Roman"/>
+          <w:color w:val="5F6368"/>
+          <w:sz w:val="20"/>
+          <w:szCs w:val="20"/>
+          <w:shd w:val="clear" w:color="auto" w:fill="F0F4F9"/>
+        </w:rPr>
+      </w:pPr>
+      <w:r>
+        <w:rPr>
+          <w:rFonts w:ascii="Times New Roman" w:eastAsia="Times New Roman" w:hAnsi="Times New Roman" w:cs="Times New Roman"/>
+          <w:color w:val="5F6368"/>
+          <w:sz w:val="20"/>
+          <w:szCs w:val="20"/>
+          <w:shd w:val="clear" w:color="auto" w:fill="F0F4F9"/>
+        </w:rPr>
+        <w:t xml:space="preserve">(2002, (SELECT </w:t>
+      </w:r>
+      <w:proofErr w:type="spellStart"/>
+      <w:r>
+        <w:rPr>
+          <w:rFonts w:ascii="Times New Roman" w:eastAsia="Times New Roman" w:hAnsi="Times New Roman" w:cs="Times New Roman"/>
+          <w:color w:val="5F6368"/>
+          <w:sz w:val="20"/>
+          <w:szCs w:val="20"/>
+          <w:shd w:val="clear" w:color="auto" w:fill="F0F4F9"/>
+        </w:rPr>
+        <w:t>id_selecao</w:t>
+      </w:r>
+      <w:proofErr w:type="spellEnd"/>
+      <w:r>
+        <w:rPr>
+          <w:rFonts w:ascii="Times New Roman" w:eastAsia="Times New Roman" w:hAnsi="Times New Roman" w:cs="Times New Roman"/>
+          <w:color w:val="5F6368"/>
+          <w:sz w:val="20"/>
+          <w:szCs w:val="20"/>
+          <w:shd w:val="clear" w:color="auto" w:fill="F0F4F9"/>
+        </w:rPr>
+        <w:t xml:space="preserve"> FROM </w:t>
+      </w:r>
+      <w:proofErr w:type="spellStart"/>
+      <w:proofErr w:type="gramStart"/>
+      <w:r>
+        <w:rPr>
+          <w:rFonts w:ascii="Times New Roman" w:eastAsia="Times New Roman" w:hAnsi="Times New Roman" w:cs="Times New Roman"/>
+          <w:color w:val="5F6368"/>
+          <w:sz w:val="20"/>
+          <w:szCs w:val="20"/>
+          <w:shd w:val="clear" w:color="auto" w:fill="F0F4F9"/>
+        </w:rPr>
+        <w:t>public.selecao</w:t>
+      </w:r>
+      <w:proofErr w:type="spellEnd"/>
+      <w:proofErr w:type="gramEnd"/>
+      <w:r>
+        <w:rPr>
+          <w:rFonts w:ascii="Times New Roman" w:eastAsia="Times New Roman" w:hAnsi="Times New Roman" w:cs="Times New Roman"/>
+          <w:color w:val="5F6368"/>
+          <w:sz w:val="20"/>
+          <w:szCs w:val="20"/>
+          <w:shd w:val="clear" w:color="auto" w:fill="F0F4F9"/>
+        </w:rPr>
+        <w:t xml:space="preserve"> WHERE nome = 'Brasil')),</w:t>
+      </w:r>
+    </w:p>
+    <w:p>
+      <w:pPr>
+        <w:pBdr>
+          <w:top w:val="nil"/>
+          <w:left w:val="nil"/>
+          <w:bottom w:val="nil"/>
+          <w:right w:val="nil"/>
+          <w:between w:val="nil"/>
+        </w:pBdr>
+        <w:spacing w:line="275" w:lineRule="auto"/>
+        <w:rPr>
+          <w:rFonts w:ascii="Times New Roman" w:eastAsia="Times New Roman" w:hAnsi="Times New Roman" w:cs="Times New Roman"/>
+          <w:color w:val="5F6368"/>
+          <w:sz w:val="20"/>
+          <w:szCs w:val="20"/>
+          <w:shd w:val="clear" w:color="auto" w:fill="F0F4F9"/>
+        </w:rPr>
+      </w:pPr>
+      <w:r>
+        <w:rPr>
+          <w:rFonts w:ascii="Times New Roman" w:eastAsia="Times New Roman" w:hAnsi="Times New Roman" w:cs="Times New Roman"/>
+          <w:color w:val="5F6368"/>
+          <w:sz w:val="20"/>
+          <w:szCs w:val="20"/>
+          <w:shd w:val="clear" w:color="auto" w:fill="F0F4F9"/>
+        </w:rPr>
+        <w:t xml:space="preserve">(2002, (SELECT </w:t>
+      </w:r>
+      <w:proofErr w:type="spellStart"/>
+      <w:r>
+        <w:rPr>
+          <w:rFonts w:ascii="Times New Roman" w:eastAsia="Times New Roman" w:hAnsi="Times New Roman" w:cs="Times New Roman"/>
+          <w:color w:val="5F6368"/>
+          <w:sz w:val="20"/>
+          <w:szCs w:val="20"/>
+          <w:shd w:val="clear" w:color="auto" w:fill="F0F4F9"/>
+        </w:rPr>
+        <w:t>id_selecao</w:t>
+      </w:r>
+      <w:proofErr w:type="spellEnd"/>
+      <w:r>
+        <w:rPr>
+          <w:rFonts w:ascii="Times New Roman" w:eastAsia="Times New Roman" w:hAnsi="Times New Roman" w:cs="Times New Roman"/>
+          <w:color w:val="5F6368"/>
+          <w:sz w:val="20"/>
+          <w:szCs w:val="20"/>
+          <w:shd w:val="clear" w:color="auto" w:fill="F0F4F9"/>
+        </w:rPr>
+        <w:t xml:space="preserve"> FROM </w:t>
+      </w:r>
+      <w:proofErr w:type="spellStart"/>
+      <w:proofErr w:type="gramStart"/>
+      <w:r>
+        <w:rPr>
+          <w:rFonts w:ascii="Times New Roman" w:eastAsia="Times New Roman" w:hAnsi="Times New Roman" w:cs="Times New Roman"/>
+          <w:color w:val="5F6368"/>
+          <w:sz w:val="20"/>
+          <w:szCs w:val="20"/>
+          <w:shd w:val="clear" w:color="auto" w:fill="F0F4F9"/>
+        </w:rPr>
+        <w:t>public.selecao</w:t>
+      </w:r>
+      <w:proofErr w:type="spellEnd"/>
+      <w:proofErr w:type="gramEnd"/>
+      <w:r>
+        <w:rPr>
+          <w:rFonts w:ascii="Times New Roman" w:eastAsia="Times New Roman" w:hAnsi="Times New Roman" w:cs="Times New Roman"/>
+          <w:color w:val="5F6368"/>
+          <w:sz w:val="20"/>
+          <w:szCs w:val="20"/>
+          <w:shd w:val="clear" w:color="auto" w:fill="F0F4F9"/>
+        </w:rPr>
+        <w:t xml:space="preserve"> WHERE nome = 'Alemanha')),</w:t>
+      </w:r>
+    </w:p>
+    <w:p>
+      <w:pPr>
+        <w:pBdr>
+          <w:top w:val="nil"/>
+          <w:left w:val="nil"/>
+          <w:bottom w:val="nil"/>
+          <w:right w:val="nil"/>
+          <w:between w:val="nil"/>
+        </w:pBdr>
+        <w:spacing w:line="275" w:lineRule="auto"/>
+        <w:rPr>
+          <w:rFonts w:ascii="Times New Roman" w:eastAsia="Times New Roman" w:hAnsi="Times New Roman" w:cs="Times New Roman"/>
+          <w:color w:val="5F6368"/>
+          <w:sz w:val="20"/>
+          <w:szCs w:val="20"/>
+          <w:shd w:val="clear" w:color="auto" w:fill="F0F4F9"/>
+          <w:lang w:val="en-US"/>
+        </w:rPr>
+      </w:pPr>
+      <w:r>
+        <w:rPr>
+          <w:rFonts w:ascii="Times New Roman" w:eastAsia="Times New Roman" w:hAnsi="Times New Roman" w:cs="Times New Roman"/>
+          <w:color w:val="5F6368"/>
+          <w:sz w:val="20"/>
+          <w:szCs w:val="20"/>
+          <w:shd w:val="clear" w:color="auto" w:fill="F0F4F9"/>
+          <w:lang w:val="en-US"/>
+        </w:rPr>
+        <w:t xml:space="preserve">(2022, (SELECT </w:t>
+      </w:r>
+      <w:proofErr w:type="spellStart"/>
+      <w:r>
+        <w:rPr>
+          <w:rFonts w:ascii="Times New Roman" w:eastAsia="Times New Roman" w:hAnsi="Times New Roman" w:cs="Times New Roman"/>
+          <w:color w:val="5F6368"/>
+          <w:sz w:val="20"/>
+          <w:szCs w:val="20"/>
+          <w:shd w:val="clear" w:color="auto" w:fill="F0F4F9"/>
+          <w:lang w:val="en-US"/>
+        </w:rPr>
+        <w:t>id_selecao</w:t>
+      </w:r>
+      <w:proofErr w:type="spellEnd"/>
+      <w:r>
+        <w:rPr>
+          <w:rFonts w:ascii="Times New Roman" w:eastAsia="Times New Roman" w:hAnsi="Times New Roman" w:cs="Times New Roman"/>
+          <w:color w:val="5F6368"/>
+          <w:sz w:val="20"/>
+          <w:szCs w:val="20"/>
+          <w:shd w:val="clear" w:color="auto" w:fill="F0F4F9"/>
+          <w:lang w:val="en-US"/>
+        </w:rPr>
+        <w:t xml:space="preserve"> FROM </w:t>
+      </w:r>
+      <w:proofErr w:type="spellStart"/>
+      <w:proofErr w:type="gramStart"/>
+      <w:r>
+        <w:rPr>
+          <w:rFonts w:ascii="Times New Roman" w:eastAsia="Times New Roman" w:hAnsi="Times New Roman" w:cs="Times New Roman"/>
+          <w:color w:val="5F6368"/>
+          <w:sz w:val="20"/>
+          <w:szCs w:val="20"/>
+          <w:shd w:val="clear" w:color="auto" w:fill="F0F4F9"/>
+          <w:lang w:val="en-US"/>
+        </w:rPr>
+        <w:t>public.selecao</w:t>
+      </w:r>
+      <w:proofErr w:type="spellEnd"/>
+      <w:proofErr w:type="gramEnd"/>
+      <w:r>
+        <w:rPr>
+          <w:rFonts w:ascii="Times New Roman" w:eastAsia="Times New Roman" w:hAnsi="Times New Roman" w:cs="Times New Roman"/>
+          <w:color w:val="5F6368"/>
+          <w:sz w:val="20"/>
+          <w:szCs w:val="20"/>
+          <w:shd w:val="clear" w:color="auto" w:fill="F0F4F9"/>
+          <w:lang w:val="en-US"/>
+        </w:rPr>
+        <w:t xml:space="preserve"> WHERE </w:t>
+      </w:r>
+      <w:proofErr w:type="spellStart"/>
+      <w:r>
+        <w:rPr>
+          <w:rFonts w:ascii="Times New Roman" w:eastAsia="Times New Roman" w:hAnsi="Times New Roman" w:cs="Times New Roman"/>
+          <w:color w:val="5F6368"/>
+          <w:sz w:val="20"/>
+          <w:szCs w:val="20"/>
+          <w:shd w:val="clear" w:color="auto" w:fill="F0F4F9"/>
+          <w:lang w:val="en-US"/>
+        </w:rPr>
+        <w:t>nome</w:t>
+      </w:r>
+      <w:proofErr w:type="spellEnd"/>
+      <w:r>
+        <w:rPr>
+          <w:rFonts w:ascii="Times New Roman" w:eastAsia="Times New Roman" w:hAnsi="Times New Roman" w:cs="Times New Roman"/>
+          <w:color w:val="5F6368"/>
+          <w:sz w:val="20"/>
+          <w:szCs w:val="20"/>
+          <w:shd w:val="clear" w:color="auto" w:fill="F0F4F9"/>
+          <w:lang w:val="en-US"/>
+        </w:rPr>
+        <w:t xml:space="preserve"> = 'Argentina')),</w:t>
+      </w:r>
+    </w:p>
+    <w:p>
+      <w:pPr>
+        <w:pBdr>
+          <w:top w:val="nil"/>
+          <w:left w:val="nil"/>
+          <w:bottom w:val="nil"/>
+          <w:right w:val="nil"/>
+          <w:between w:val="nil"/>
+        </w:pBdr>
+        <w:spacing w:line="275" w:lineRule="auto"/>
+        <w:rPr>
+          <w:rFonts w:ascii="Times New Roman" w:eastAsia="Times New Roman" w:hAnsi="Times New Roman" w:cs="Times New Roman"/>
+          <w:color w:val="5F6368"/>
+          <w:sz w:val="20"/>
+          <w:szCs w:val="20"/>
+          <w:shd w:val="clear" w:color="auto" w:fill="F0F4F9"/>
+          <w:lang w:val="en-US"/>
+        </w:rPr>
+      </w:pPr>
+      <w:r>
+        <w:rPr>
+          <w:rFonts w:ascii="Times New Roman" w:eastAsia="Times New Roman" w:hAnsi="Times New Roman" w:cs="Times New Roman"/>
+          <w:color w:val="5F6368"/>
+          <w:sz w:val="20"/>
+          <w:szCs w:val="20"/>
+          <w:shd w:val="clear" w:color="auto" w:fill="F0F4F9"/>
+          <w:lang w:val="en-US"/>
+        </w:rPr>
+        <w:lastRenderedPageBreak/>
+        <w:t xml:space="preserve">(2022, (SELECT </w:t>
+      </w:r>
+      <w:proofErr w:type="spellStart"/>
+      <w:r>
+        <w:rPr>
+          <w:rFonts w:ascii="Times New Roman" w:eastAsia="Times New Roman" w:hAnsi="Times New Roman" w:cs="Times New Roman"/>
+          <w:color w:val="5F6368"/>
+          <w:sz w:val="20"/>
+          <w:szCs w:val="20"/>
+          <w:shd w:val="clear" w:color="auto" w:fill="F0F4F9"/>
+          <w:lang w:val="en-US"/>
+        </w:rPr>
+        <w:t>id_selecao</w:t>
+      </w:r>
+      <w:proofErr w:type="spellEnd"/>
+      <w:r>
+        <w:rPr>
+          <w:rFonts w:ascii="Times New Roman" w:eastAsia="Times New Roman" w:hAnsi="Times New Roman" w:cs="Times New Roman"/>
+          <w:color w:val="5F6368"/>
+          <w:sz w:val="20"/>
+          <w:szCs w:val="20"/>
+          <w:shd w:val="clear" w:color="auto" w:fill="F0F4F9"/>
+          <w:lang w:val="en-US"/>
+        </w:rPr>
+        <w:t xml:space="preserve"> FROM </w:t>
+      </w:r>
+      <w:proofErr w:type="spellStart"/>
+      <w:proofErr w:type="gramStart"/>
+      <w:r>
+        <w:rPr>
+          <w:rFonts w:ascii="Times New Roman" w:eastAsia="Times New Roman" w:hAnsi="Times New Roman" w:cs="Times New Roman"/>
+          <w:color w:val="5F6368"/>
+          <w:sz w:val="20"/>
+          <w:szCs w:val="20"/>
+          <w:shd w:val="clear" w:color="auto" w:fill="F0F4F9"/>
+          <w:lang w:val="en-US"/>
+        </w:rPr>
+        <w:t>public.selecao</w:t>
+      </w:r>
+      <w:proofErr w:type="spellEnd"/>
+      <w:proofErr w:type="gramEnd"/>
+      <w:r>
+        <w:rPr>
+          <w:rFonts w:ascii="Times New Roman" w:eastAsia="Times New Roman" w:hAnsi="Times New Roman" w:cs="Times New Roman"/>
+          <w:color w:val="5F6368"/>
+          <w:sz w:val="20"/>
+          <w:szCs w:val="20"/>
+          <w:shd w:val="clear" w:color="auto" w:fill="F0F4F9"/>
+          <w:lang w:val="en-US"/>
+        </w:rPr>
+        <w:t xml:space="preserve"> WHERE </w:t>
+      </w:r>
+      <w:proofErr w:type="spellStart"/>
+      <w:r>
+        <w:rPr>
+          <w:rFonts w:ascii="Times New Roman" w:eastAsia="Times New Roman" w:hAnsi="Times New Roman" w:cs="Times New Roman"/>
+          <w:color w:val="5F6368"/>
+          <w:sz w:val="20"/>
+          <w:szCs w:val="20"/>
+          <w:shd w:val="clear" w:color="auto" w:fill="F0F4F9"/>
+          <w:lang w:val="en-US"/>
+        </w:rPr>
+        <w:t>nome</w:t>
+      </w:r>
+      <w:proofErr w:type="spellEnd"/>
+      <w:r>
+        <w:rPr>
+          <w:rFonts w:ascii="Times New Roman" w:eastAsia="Times New Roman" w:hAnsi="Times New Roman" w:cs="Times New Roman"/>
+          <w:color w:val="5F6368"/>
+          <w:sz w:val="20"/>
+          <w:szCs w:val="20"/>
+          <w:shd w:val="clear" w:color="auto" w:fill="F0F4F9"/>
+          <w:lang w:val="en-US"/>
+        </w:rPr>
+        <w:t xml:space="preserve"> = '</w:t>
+      </w:r>
+      <w:proofErr w:type="spellStart"/>
+      <w:r>
+        <w:rPr>
+          <w:rFonts w:ascii="Times New Roman" w:eastAsia="Times New Roman" w:hAnsi="Times New Roman" w:cs="Times New Roman"/>
+          <w:color w:val="5F6368"/>
+          <w:sz w:val="20"/>
+          <w:szCs w:val="20"/>
+          <w:shd w:val="clear" w:color="auto" w:fill="F0F4F9"/>
+          <w:lang w:val="en-US"/>
+        </w:rPr>
+        <w:t>França</w:t>
+      </w:r>
+      <w:proofErr w:type="spellEnd"/>
+      <w:r>
+        <w:rPr>
+          <w:rFonts w:ascii="Times New Roman" w:eastAsia="Times New Roman" w:hAnsi="Times New Roman" w:cs="Times New Roman"/>
+          <w:color w:val="5F6368"/>
+          <w:sz w:val="20"/>
+          <w:szCs w:val="20"/>
+          <w:shd w:val="clear" w:color="auto" w:fill="F0F4F9"/>
+          <w:lang w:val="en-US"/>
+        </w:rPr>
+        <w:t>'));</w:t>
+      </w:r>
+    </w:p>
+    <w:p>
+      <w:pPr>
+        <w:pBdr>
+          <w:top w:val="nil"/>
+          <w:left w:val="nil"/>
+          <w:bottom w:val="nil"/>
+          <w:right w:val="nil"/>
+          <w:between w:val="nil"/>
+        </w:pBdr>
+        <w:spacing w:line="275" w:lineRule="auto"/>
+        <w:rPr>
+          <w:rFonts w:ascii="Times New Roman" w:eastAsia="Times New Roman" w:hAnsi="Times New Roman" w:cs="Times New Roman"/>
+          <w:color w:val="5F6368"/>
+          <w:sz w:val="20"/>
+          <w:szCs w:val="20"/>
+          <w:shd w:val="clear" w:color="auto" w:fill="F0F4F9"/>
+          <w:lang w:val="en-US"/>
+        </w:rPr>
+      </w:pPr>
+    </w:p>
+    <w:p>
+      <w:pPr>
+        <w:pBdr>
+          <w:top w:val="nil"/>
+          <w:left w:val="nil"/>
+          <w:bottom w:val="nil"/>
+          <w:right w:val="nil"/>
+          <w:between w:val="nil"/>
+        </w:pBdr>
+        <w:spacing w:line="275" w:lineRule="auto"/>
+        <w:rPr>
+          <w:rFonts w:ascii="Times New Roman" w:eastAsia="Times New Roman" w:hAnsi="Times New Roman" w:cs="Times New Roman"/>
+          <w:color w:val="5F6368"/>
+          <w:sz w:val="20"/>
+          <w:szCs w:val="20"/>
+          <w:shd w:val="clear" w:color="auto" w:fill="F0F4F9"/>
+        </w:rPr>
+      </w:pPr>
+      <w:r>
+        <w:rPr>
+          <w:rFonts w:ascii="Times New Roman" w:eastAsia="Times New Roman" w:hAnsi="Times New Roman" w:cs="Times New Roman"/>
+          <w:color w:val="5F6368"/>
+          <w:sz w:val="20"/>
+          <w:szCs w:val="20"/>
+          <w:shd w:val="clear" w:color="auto" w:fill="F0F4F9"/>
+        </w:rPr>
+        <w:t xml:space="preserve">-- </w:t>
+      </w:r>
+      <w:r>
+        <w:rPr>
+          <w:rFonts w:ascii="Times New Roman" w:eastAsia="Times New Roman" w:hAnsi="Times New Roman" w:cs="Times New Roman"/>
+          <w:color w:val="5F6368"/>
+          <w:sz w:val="20"/>
+          <w:szCs w:val="20"/>
+          <w:shd w:val="clear" w:color="auto" w:fill="F0F4F9"/>
+        </w:rPr>
+        <w:t>4</w:t>
+      </w:r>
+      <w:r>
+        <w:rPr>
+          <w:rFonts w:ascii="Times New Roman" w:eastAsia="Times New Roman" w:hAnsi="Times New Roman" w:cs="Times New Roman"/>
+          <w:color w:val="5F6368"/>
+          <w:sz w:val="20"/>
+          <w:szCs w:val="20"/>
+          <w:shd w:val="clear" w:color="auto" w:fill="F0F4F9"/>
+        </w:rPr>
+        <w:t>. Inserir Jogadores (Dados Fixos)</w:t>
+      </w:r>
+    </w:p>
+    <w:p>
+      <w:pPr>
+        <w:pBdr>
+          <w:top w:val="nil"/>
+          <w:left w:val="nil"/>
+          <w:bottom w:val="nil"/>
+          <w:right w:val="nil"/>
+          <w:between w:val="nil"/>
+        </w:pBdr>
+        <w:spacing w:line="275" w:lineRule="auto"/>
+        <w:rPr>
+          <w:rFonts w:ascii="Times New Roman" w:eastAsia="Times New Roman" w:hAnsi="Times New Roman" w:cs="Times New Roman"/>
+          <w:color w:val="5F6368"/>
+          <w:sz w:val="20"/>
+          <w:szCs w:val="20"/>
+          <w:shd w:val="clear" w:color="auto" w:fill="F0F4F9"/>
+        </w:rPr>
+      </w:pPr>
+      <w:r>
+        <w:rPr>
+          <w:rFonts w:ascii="Times New Roman" w:eastAsia="Times New Roman" w:hAnsi="Times New Roman" w:cs="Times New Roman"/>
+          <w:color w:val="5F6368"/>
+          <w:sz w:val="20"/>
+          <w:szCs w:val="20"/>
+          <w:shd w:val="clear" w:color="auto" w:fill="F0F4F9"/>
+        </w:rPr>
+        <w:t xml:space="preserve">INSERT INTO </w:t>
+      </w:r>
+      <w:proofErr w:type="spellStart"/>
+      <w:proofErr w:type="gramStart"/>
+      <w:r>
+        <w:rPr>
+          <w:rFonts w:ascii="Times New Roman" w:eastAsia="Times New Roman" w:hAnsi="Times New Roman" w:cs="Times New Roman"/>
+          <w:color w:val="5F6368"/>
+          <w:sz w:val="20"/>
+          <w:szCs w:val="20"/>
+          <w:shd w:val="clear" w:color="auto" w:fill="F0F4F9"/>
+        </w:rPr>
+        <w:t>public.jogador</w:t>
+      </w:r>
+      <w:proofErr w:type="spellEnd"/>
+      <w:proofErr w:type="gramEnd"/>
+      <w:r>
+        <w:rPr>
+          <w:rFonts w:ascii="Times New Roman" w:eastAsia="Times New Roman" w:hAnsi="Times New Roman" w:cs="Times New Roman"/>
+          <w:color w:val="5F6368"/>
+          <w:sz w:val="20"/>
+          <w:szCs w:val="20"/>
+          <w:shd w:val="clear" w:color="auto" w:fill="F0F4F9"/>
+        </w:rPr>
+        <w:t xml:space="preserve"> (nome, </w:t>
+      </w:r>
+      <w:proofErr w:type="spellStart"/>
+      <w:r>
+        <w:rPr>
+          <w:rFonts w:ascii="Times New Roman" w:eastAsia="Times New Roman" w:hAnsi="Times New Roman" w:cs="Times New Roman"/>
+          <w:color w:val="5F6368"/>
+          <w:sz w:val="20"/>
+          <w:szCs w:val="20"/>
+          <w:shd w:val="clear" w:color="auto" w:fill="F0F4F9"/>
+        </w:rPr>
+        <w:t>data_nascimento</w:t>
+      </w:r>
+      <w:proofErr w:type="spellEnd"/>
+      <w:r>
+        <w:rPr>
+          <w:rFonts w:ascii="Times New Roman" w:eastAsia="Times New Roman" w:hAnsi="Times New Roman" w:cs="Times New Roman"/>
+          <w:color w:val="5F6368"/>
+          <w:sz w:val="20"/>
+          <w:szCs w:val="20"/>
+          <w:shd w:val="clear" w:color="auto" w:fill="F0F4F9"/>
+        </w:rPr>
+        <w:t xml:space="preserve">, </w:t>
+      </w:r>
+      <w:proofErr w:type="spellStart"/>
+      <w:r>
+        <w:rPr>
+          <w:rFonts w:ascii="Times New Roman" w:eastAsia="Times New Roman" w:hAnsi="Times New Roman" w:cs="Times New Roman"/>
+          <w:color w:val="5F6368"/>
+          <w:sz w:val="20"/>
+          <w:szCs w:val="20"/>
+          <w:shd w:val="clear" w:color="auto" w:fill="F0F4F9"/>
+        </w:rPr>
+        <w:t>posicao</w:t>
+      </w:r>
+      <w:proofErr w:type="spellEnd"/>
+      <w:r>
+        <w:rPr>
+          <w:rFonts w:ascii="Times New Roman" w:eastAsia="Times New Roman" w:hAnsi="Times New Roman" w:cs="Times New Roman"/>
+          <w:color w:val="5F6368"/>
+          <w:sz w:val="20"/>
+          <w:szCs w:val="20"/>
+          <w:shd w:val="clear" w:color="auto" w:fill="F0F4F9"/>
+        </w:rPr>
+        <w:t xml:space="preserve">, nacionalidade, </w:t>
+      </w:r>
+      <w:proofErr w:type="spellStart"/>
+      <w:r>
+        <w:rPr>
+          <w:rFonts w:ascii="Times New Roman" w:eastAsia="Times New Roman" w:hAnsi="Times New Roman" w:cs="Times New Roman"/>
+          <w:color w:val="5F6368"/>
+          <w:sz w:val="20"/>
+          <w:szCs w:val="20"/>
+          <w:shd w:val="clear" w:color="auto" w:fill="F0F4F9"/>
+        </w:rPr>
+        <w:t>id_selecao</w:t>
+      </w:r>
+      <w:proofErr w:type="spellEnd"/>
+      <w:r>
+        <w:rPr>
+          <w:rFonts w:ascii="Times New Roman" w:eastAsia="Times New Roman" w:hAnsi="Times New Roman" w:cs="Times New Roman"/>
+          <w:color w:val="5F6368"/>
+          <w:sz w:val="20"/>
+          <w:szCs w:val="20"/>
+          <w:shd w:val="clear" w:color="auto" w:fill="F0F4F9"/>
+        </w:rPr>
+        <w:t>) VALUES</w:t>
+      </w:r>
+    </w:p>
+    <w:p>
+      <w:pPr>
+        <w:pBdr>
+          <w:top w:val="nil"/>
+          <w:left w:val="nil"/>
+          <w:bottom w:val="nil"/>
+          <w:right w:val="nil"/>
+          <w:between w:val="nil"/>
+        </w:pBdr>
+        <w:spacing w:line="275" w:lineRule="auto"/>
+        <w:rPr>
+          <w:rFonts w:ascii="Times New Roman" w:eastAsia="Times New Roman" w:hAnsi="Times New Roman" w:cs="Times New Roman"/>
+          <w:color w:val="5F6368"/>
+          <w:sz w:val="20"/>
+          <w:szCs w:val="20"/>
+          <w:shd w:val="clear" w:color="auto" w:fill="F0F4F9"/>
+        </w:rPr>
+      </w:pPr>
+      <w:r>
+        <w:rPr>
+          <w:rFonts w:ascii="Times New Roman" w:eastAsia="Times New Roman" w:hAnsi="Times New Roman" w:cs="Times New Roman"/>
+          <w:color w:val="5F6368"/>
+          <w:sz w:val="20"/>
+          <w:szCs w:val="20"/>
+          <w:shd w:val="clear" w:color="auto" w:fill="F0F4F9"/>
+        </w:rPr>
+        <w:t>-- 2002</w:t>
+      </w:r>
+    </w:p>
+    <w:p>
+      <w:pPr>
+        <w:pBdr>
+          <w:top w:val="nil"/>
+          <w:left w:val="nil"/>
+          <w:bottom w:val="nil"/>
+          <w:right w:val="nil"/>
+          <w:between w:val="nil"/>
+        </w:pBdr>
+        <w:spacing w:line="275" w:lineRule="auto"/>
+        <w:rPr>
+          <w:rFonts w:ascii="Times New Roman" w:eastAsia="Times New Roman" w:hAnsi="Times New Roman" w:cs="Times New Roman"/>
+          <w:color w:val="5F6368"/>
+          <w:sz w:val="20"/>
+          <w:szCs w:val="20"/>
+          <w:shd w:val="clear" w:color="auto" w:fill="F0F4F9"/>
+        </w:rPr>
+      </w:pPr>
+      <w:r>
+        <w:rPr>
+          <w:rFonts w:ascii="Times New Roman" w:eastAsia="Times New Roman" w:hAnsi="Times New Roman" w:cs="Times New Roman"/>
+          <w:color w:val="5F6368"/>
+          <w:sz w:val="20"/>
+          <w:szCs w:val="20"/>
+          <w:shd w:val="clear" w:color="auto" w:fill="F0F4F9"/>
+        </w:rPr>
+        <w:t xml:space="preserve">('Ronaldo Nazário', '1976-09-18', 'Atacante', 'Brasil', (SELECT </w:t>
+      </w:r>
+      <w:proofErr w:type="spellStart"/>
+      <w:r>
+        <w:rPr>
+          <w:rFonts w:ascii="Times New Roman" w:eastAsia="Times New Roman" w:hAnsi="Times New Roman" w:cs="Times New Roman"/>
+          <w:color w:val="5F6368"/>
+          <w:sz w:val="20"/>
+          <w:szCs w:val="20"/>
+          <w:shd w:val="clear" w:color="auto" w:fill="F0F4F9"/>
+        </w:rPr>
+        <w:t>id_selecao</w:t>
+      </w:r>
+      <w:proofErr w:type="spellEnd"/>
+      <w:r>
+        <w:rPr>
+          <w:rFonts w:ascii="Times New Roman" w:eastAsia="Times New Roman" w:hAnsi="Times New Roman" w:cs="Times New Roman"/>
+          <w:color w:val="5F6368"/>
+          <w:sz w:val="20"/>
+          <w:szCs w:val="20"/>
+          <w:shd w:val="clear" w:color="auto" w:fill="F0F4F9"/>
+        </w:rPr>
+        <w:t xml:space="preserve"> FROM </w:t>
+      </w:r>
+      <w:proofErr w:type="spellStart"/>
+      <w:proofErr w:type="gramStart"/>
+      <w:r>
+        <w:rPr>
+          <w:rFonts w:ascii="Times New Roman" w:eastAsia="Times New Roman" w:hAnsi="Times New Roman" w:cs="Times New Roman"/>
+          <w:color w:val="5F6368"/>
+          <w:sz w:val="20"/>
+          <w:szCs w:val="20"/>
+          <w:shd w:val="clear" w:color="auto" w:fill="F0F4F9"/>
+        </w:rPr>
+        <w:t>public.selecao</w:t>
+      </w:r>
+      <w:proofErr w:type="spellEnd"/>
+      <w:proofErr w:type="gramEnd"/>
+      <w:r>
+        <w:rPr>
+          <w:rFonts w:ascii="Times New Roman" w:eastAsia="Times New Roman" w:hAnsi="Times New Roman" w:cs="Times New Roman"/>
+          <w:color w:val="5F6368"/>
+          <w:sz w:val="20"/>
+          <w:szCs w:val="20"/>
+          <w:shd w:val="clear" w:color="auto" w:fill="F0F4F9"/>
+        </w:rPr>
+        <w:t xml:space="preserve"> WHERE nome = 'Brasil')),</w:t>
+      </w:r>
+    </w:p>
+    <w:p>
+      <w:pPr>
+        <w:pBdr>
+          <w:top w:val="nil"/>
+          <w:left w:val="nil"/>
+          <w:bottom w:val="nil"/>
+          <w:right w:val="nil"/>
+          <w:between w:val="nil"/>
+        </w:pBdr>
+        <w:spacing w:line="275" w:lineRule="auto"/>
+        <w:rPr>
+          <w:rFonts w:ascii="Times New Roman" w:eastAsia="Times New Roman" w:hAnsi="Times New Roman" w:cs="Times New Roman"/>
+          <w:color w:val="5F6368"/>
+          <w:sz w:val="20"/>
+          <w:szCs w:val="20"/>
+          <w:shd w:val="clear" w:color="auto" w:fill="F0F4F9"/>
+        </w:rPr>
+      </w:pPr>
+      <w:r>
+        <w:rPr>
+          <w:rFonts w:ascii="Times New Roman" w:eastAsia="Times New Roman" w:hAnsi="Times New Roman" w:cs="Times New Roman"/>
+          <w:color w:val="5F6368"/>
+          <w:sz w:val="20"/>
+          <w:szCs w:val="20"/>
+          <w:shd w:val="clear" w:color="auto" w:fill="F0F4F9"/>
+        </w:rPr>
+        <w:t xml:space="preserve">('Oliver Kahn', '1969-06-15', 'Goleiro', 'Alemanha', (SELECT </w:t>
+      </w:r>
+      <w:proofErr w:type="spellStart"/>
+      <w:r>
+        <w:rPr>
+          <w:rFonts w:ascii="Times New Roman" w:eastAsia="Times New Roman" w:hAnsi="Times New Roman" w:cs="Times New Roman"/>
+          <w:color w:val="5F6368"/>
+          <w:sz w:val="20"/>
+          <w:szCs w:val="20"/>
+          <w:shd w:val="clear" w:color="auto" w:fill="F0F4F9"/>
+        </w:rPr>
+        <w:t>id_selecao</w:t>
+      </w:r>
+      <w:proofErr w:type="spellEnd"/>
+      <w:r>
+        <w:rPr>
+          <w:rFonts w:ascii="Times New Roman" w:eastAsia="Times New Roman" w:hAnsi="Times New Roman" w:cs="Times New Roman"/>
+          <w:color w:val="5F6368"/>
+          <w:sz w:val="20"/>
+          <w:szCs w:val="20"/>
+          <w:shd w:val="clear" w:color="auto" w:fill="F0F4F9"/>
+        </w:rPr>
+        <w:t xml:space="preserve"> FROM </w:t>
+      </w:r>
+      <w:proofErr w:type="spellStart"/>
+      <w:proofErr w:type="gramStart"/>
+      <w:r>
+        <w:rPr>
+          <w:rFonts w:ascii="Times New Roman" w:eastAsia="Times New Roman" w:hAnsi="Times New Roman" w:cs="Times New Roman"/>
+          <w:color w:val="5F6368"/>
+          <w:sz w:val="20"/>
+          <w:szCs w:val="20"/>
+          <w:shd w:val="clear" w:color="auto" w:fill="F0F4F9"/>
+        </w:rPr>
+        <w:t>public.selecao</w:t>
+      </w:r>
+      <w:proofErr w:type="spellEnd"/>
+      <w:proofErr w:type="gramEnd"/>
+      <w:r>
+        <w:rPr>
+          <w:rFonts w:ascii="Times New Roman" w:eastAsia="Times New Roman" w:hAnsi="Times New Roman" w:cs="Times New Roman"/>
+          <w:color w:val="5F6368"/>
+          <w:sz w:val="20"/>
+          <w:szCs w:val="20"/>
+          <w:shd w:val="clear" w:color="auto" w:fill="F0F4F9"/>
+        </w:rPr>
+        <w:t xml:space="preserve"> WHERE nome = 'Alemanha')),</w:t>
+      </w:r>
+    </w:p>
+    <w:p>
+      <w:pPr>
+        <w:pBdr>
+          <w:top w:val="nil"/>
+          <w:left w:val="nil"/>
+          <w:bottom w:val="nil"/>
+          <w:right w:val="nil"/>
+          <w:between w:val="nil"/>
+        </w:pBdr>
+        <w:spacing w:line="275" w:lineRule="auto"/>
+        <w:rPr>
+          <w:rFonts w:ascii="Times New Roman" w:eastAsia="Times New Roman" w:hAnsi="Times New Roman" w:cs="Times New Roman"/>
+          <w:color w:val="5F6368"/>
+          <w:sz w:val="20"/>
+          <w:szCs w:val="20"/>
+          <w:shd w:val="clear" w:color="auto" w:fill="F0F4F9"/>
+        </w:rPr>
+      </w:pPr>
+      <w:r>
+        <w:rPr>
+          <w:rFonts w:ascii="Times New Roman" w:eastAsia="Times New Roman" w:hAnsi="Times New Roman" w:cs="Times New Roman"/>
+          <w:color w:val="5F6368"/>
+          <w:sz w:val="20"/>
+          <w:szCs w:val="20"/>
+          <w:shd w:val="clear" w:color="auto" w:fill="F0F4F9"/>
+        </w:rPr>
+        <w:t>-- 2022</w:t>
+      </w:r>
+    </w:p>
+    <w:p>
+      <w:pPr>
+        <w:pBdr>
+          <w:top w:val="nil"/>
+          <w:left w:val="nil"/>
+          <w:bottom w:val="nil"/>
+          <w:right w:val="nil"/>
+          <w:between w:val="nil"/>
+        </w:pBdr>
+        <w:spacing w:line="275" w:lineRule="auto"/>
+        <w:rPr>
+          <w:rFonts w:ascii="Times New Roman" w:eastAsia="Times New Roman" w:hAnsi="Times New Roman" w:cs="Times New Roman"/>
+          <w:color w:val="5F6368"/>
+          <w:sz w:val="20"/>
+          <w:szCs w:val="20"/>
+          <w:shd w:val="clear" w:color="auto" w:fill="F0F4F9"/>
+        </w:rPr>
+      </w:pPr>
+      <w:r>
+        <w:rPr>
+          <w:rFonts w:ascii="Times New Roman" w:eastAsia="Times New Roman" w:hAnsi="Times New Roman" w:cs="Times New Roman"/>
+          <w:color w:val="5F6368"/>
+          <w:sz w:val="20"/>
+          <w:szCs w:val="20"/>
+          <w:shd w:val="clear" w:color="auto" w:fill="F0F4F9"/>
+        </w:rPr>
+        <w:t xml:space="preserve">('Lionel Messi', '1987-06-24', 'Atacante', 'Argentina', (SELECT </w:t>
+      </w:r>
+      <w:proofErr w:type="spellStart"/>
+      <w:r>
+        <w:rPr>
+          <w:rFonts w:ascii="Times New Roman" w:eastAsia="Times New Roman" w:hAnsi="Times New Roman" w:cs="Times New Roman"/>
+          <w:color w:val="5F6368"/>
+          <w:sz w:val="20"/>
+          <w:szCs w:val="20"/>
+          <w:shd w:val="clear" w:color="auto" w:fill="F0F4F9"/>
+        </w:rPr>
+        <w:t>id_selecao</w:t>
+      </w:r>
+      <w:proofErr w:type="spellEnd"/>
+      <w:r>
+        <w:rPr>
+          <w:rFonts w:ascii="Times New Roman" w:eastAsia="Times New Roman" w:hAnsi="Times New Roman" w:cs="Times New Roman"/>
+          <w:color w:val="5F6368"/>
+          <w:sz w:val="20"/>
+          <w:szCs w:val="20"/>
+          <w:shd w:val="clear" w:color="auto" w:fill="F0F4F9"/>
+        </w:rPr>
+        <w:t xml:space="preserve"> FROM </w:t>
+      </w:r>
+      <w:proofErr w:type="spellStart"/>
+      <w:proofErr w:type="gramStart"/>
+      <w:r>
+        <w:rPr>
+          <w:rFonts w:ascii="Times New Roman" w:eastAsia="Times New Roman" w:hAnsi="Times New Roman" w:cs="Times New Roman"/>
+          <w:color w:val="5F6368"/>
+          <w:sz w:val="20"/>
+          <w:szCs w:val="20"/>
+          <w:shd w:val="clear" w:color="auto" w:fill="F0F4F9"/>
+        </w:rPr>
+        <w:t>public.selecao</w:t>
+      </w:r>
+      <w:proofErr w:type="spellEnd"/>
+      <w:proofErr w:type="gramEnd"/>
+      <w:r>
+        <w:rPr>
+          <w:rFonts w:ascii="Times New Roman" w:eastAsia="Times New Roman" w:hAnsi="Times New Roman" w:cs="Times New Roman"/>
+          <w:color w:val="5F6368"/>
+          <w:sz w:val="20"/>
+          <w:szCs w:val="20"/>
+          <w:shd w:val="clear" w:color="auto" w:fill="F0F4F9"/>
+        </w:rPr>
+        <w:t xml:space="preserve"> WHERE nome = 'Argentina')),</w:t>
+      </w:r>
+    </w:p>
+    <w:p>
+      <w:pPr>
+        <w:pBdr>
+          <w:top w:val="nil"/>
+          <w:left w:val="nil"/>
+          <w:bottom w:val="nil"/>
+          <w:right w:val="nil"/>
+          <w:between w:val="nil"/>
+        </w:pBdr>
+        <w:spacing w:line="275" w:lineRule="auto"/>
+        <w:rPr>
+          <w:rFonts w:ascii="Times New Roman" w:eastAsia="Times New Roman" w:hAnsi="Times New Roman" w:cs="Times New Roman"/>
+          <w:color w:val="5F6368"/>
+          <w:sz w:val="20"/>
+          <w:szCs w:val="20"/>
+          <w:shd w:val="clear" w:color="auto" w:fill="F0F4F9"/>
+        </w:rPr>
+      </w:pPr>
+      <w:r>
+        <w:rPr>
+          <w:rFonts w:ascii="Times New Roman" w:eastAsia="Times New Roman" w:hAnsi="Times New Roman" w:cs="Times New Roman"/>
+          <w:color w:val="5F6368"/>
+          <w:sz w:val="20"/>
+          <w:szCs w:val="20"/>
+          <w:shd w:val="clear" w:color="auto" w:fill="F0F4F9"/>
+        </w:rPr>
+        <w:t xml:space="preserve">('Kylian Mbappé', '1998-12-20', 'Atacante', 'França', (SELECT </w:t>
+      </w:r>
+      <w:proofErr w:type="spellStart"/>
+      <w:r>
+        <w:rPr>
+          <w:rFonts w:ascii="Times New Roman" w:eastAsia="Times New Roman" w:hAnsi="Times New Roman" w:cs="Times New Roman"/>
+          <w:color w:val="5F6368"/>
+          <w:sz w:val="20"/>
+          <w:szCs w:val="20"/>
+          <w:shd w:val="clear" w:color="auto" w:fill="F0F4F9"/>
+        </w:rPr>
+        <w:t>id_selecao</w:t>
+      </w:r>
+      <w:proofErr w:type="spellEnd"/>
+      <w:r>
+        <w:rPr>
+          <w:rFonts w:ascii="Times New Roman" w:eastAsia="Times New Roman" w:hAnsi="Times New Roman" w:cs="Times New Roman"/>
+          <w:color w:val="5F6368"/>
+          <w:sz w:val="20"/>
+          <w:szCs w:val="20"/>
+          <w:shd w:val="clear" w:color="auto" w:fill="F0F4F9"/>
+        </w:rPr>
+        <w:t xml:space="preserve"> FROM </w:t>
+      </w:r>
+      <w:proofErr w:type="spellStart"/>
+      <w:proofErr w:type="gramStart"/>
+      <w:r>
+        <w:rPr>
+          <w:rFonts w:ascii="Times New Roman" w:eastAsia="Times New Roman" w:hAnsi="Times New Roman" w:cs="Times New Roman"/>
+          <w:color w:val="5F6368"/>
+          <w:sz w:val="20"/>
+          <w:szCs w:val="20"/>
+          <w:shd w:val="clear" w:color="auto" w:fill="F0F4F9"/>
+        </w:rPr>
+        <w:t>public.selecao</w:t>
+      </w:r>
+      <w:proofErr w:type="spellEnd"/>
+      <w:proofErr w:type="gramEnd"/>
+      <w:r>
+        <w:rPr>
+          <w:rFonts w:ascii="Times New Roman" w:eastAsia="Times New Roman" w:hAnsi="Times New Roman" w:cs="Times New Roman"/>
+          <w:color w:val="5F6368"/>
+          <w:sz w:val="20"/>
+          <w:szCs w:val="20"/>
+          <w:shd w:val="clear" w:color="auto" w:fill="F0F4F9"/>
+        </w:rPr>
+        <w:t xml:space="preserve"> WHERE nome = 'França'));</w:t>
+      </w:r>
+    </w:p>
+    <w:p>
+      <w:pPr>
+        <w:pBdr>
+          <w:top w:val="nil"/>
+          <w:left w:val="nil"/>
+          <w:bottom w:val="nil"/>
+          <w:right w:val="nil"/>
+          <w:between w:val="nil"/>
+        </w:pBdr>
+        <w:spacing w:line="275" w:lineRule="auto"/>
+        <w:rPr>
+          <w:rFonts w:ascii="Times New Roman" w:eastAsia="Times New Roman" w:hAnsi="Times New Roman" w:cs="Times New Roman"/>
+          <w:color w:val="5F6368"/>
+          <w:sz w:val="20"/>
+          <w:szCs w:val="20"/>
+          <w:shd w:val="clear" w:color="auto" w:fill="F0F4F9"/>
+        </w:rPr>
+      </w:pPr>
+    </w:p>
+    <w:p>
+      <w:pPr>
+        <w:pBdr>
+          <w:top w:val="nil"/>
+          <w:left w:val="nil"/>
+          <w:bottom w:val="nil"/>
+          <w:right w:val="nil"/>
+          <w:between w:val="nil"/>
+        </w:pBdr>
+        <w:spacing w:line="275" w:lineRule="auto"/>
+        <w:rPr>
+          <w:rFonts w:ascii="Times New Roman" w:eastAsia="Times New Roman" w:hAnsi="Times New Roman" w:cs="Times New Roman"/>
+          <w:color w:val="5F6368"/>
+          <w:sz w:val="20"/>
+          <w:szCs w:val="20"/>
+          <w:shd w:val="clear" w:color="auto" w:fill="F0F4F9"/>
+        </w:rPr>
+      </w:pPr>
+      <w:r>
+        <w:rPr>
+          <w:rFonts w:ascii="Times New Roman" w:eastAsia="Times New Roman" w:hAnsi="Times New Roman" w:cs="Times New Roman"/>
+          <w:color w:val="5F6368"/>
+          <w:sz w:val="20"/>
+          <w:szCs w:val="20"/>
+          <w:shd w:val="clear" w:color="auto" w:fill="F0F4F9"/>
+        </w:rPr>
+        <w:t xml:space="preserve">-- </w:t>
+      </w:r>
+      <w:r>
+        <w:rPr>
+          <w:rFonts w:ascii="Times New Roman" w:eastAsia="Times New Roman" w:hAnsi="Times New Roman" w:cs="Times New Roman"/>
+          <w:color w:val="5F6368"/>
+          <w:sz w:val="20"/>
+          <w:szCs w:val="20"/>
+          <w:shd w:val="clear" w:color="auto" w:fill="F0F4F9"/>
+        </w:rPr>
+        <w:t>5</w:t>
+      </w:r>
+      <w:r>
+        <w:rPr>
+          <w:rFonts w:ascii="Times New Roman" w:eastAsia="Times New Roman" w:hAnsi="Times New Roman" w:cs="Times New Roman"/>
+          <w:color w:val="5F6368"/>
+          <w:sz w:val="20"/>
+          <w:szCs w:val="20"/>
+          <w:shd w:val="clear" w:color="auto" w:fill="F0F4F9"/>
+        </w:rPr>
+        <w:t>. Inserir Convocação (Histórico: Clube e Número da época)</w:t>
+      </w:r>
+    </w:p>
+    <w:p>
+      <w:pPr>
+        <w:pBdr>
+          <w:top w:val="nil"/>
+          <w:left w:val="nil"/>
+          <w:bottom w:val="nil"/>
+          <w:right w:val="nil"/>
+          <w:between w:val="nil"/>
+        </w:pBdr>
+        <w:spacing w:line="275" w:lineRule="auto"/>
+        <w:rPr>
+          <w:rFonts w:ascii="Times New Roman" w:eastAsia="Times New Roman" w:hAnsi="Times New Roman" w:cs="Times New Roman"/>
+          <w:color w:val="5F6368"/>
+          <w:sz w:val="20"/>
+          <w:szCs w:val="20"/>
+          <w:shd w:val="clear" w:color="auto" w:fill="F0F4F9"/>
+        </w:rPr>
+      </w:pPr>
+      <w:r>
+        <w:rPr>
+          <w:rFonts w:ascii="Times New Roman" w:eastAsia="Times New Roman" w:hAnsi="Times New Roman" w:cs="Times New Roman"/>
+          <w:color w:val="5F6368"/>
+          <w:sz w:val="20"/>
+          <w:szCs w:val="20"/>
+          <w:shd w:val="clear" w:color="auto" w:fill="F0F4F9"/>
+        </w:rPr>
+        <w:t xml:space="preserve">INSERT INTO </w:t>
+      </w:r>
+      <w:proofErr w:type="spellStart"/>
+      <w:proofErr w:type="gramStart"/>
+      <w:r>
+        <w:rPr>
+          <w:rFonts w:ascii="Times New Roman" w:eastAsia="Times New Roman" w:hAnsi="Times New Roman" w:cs="Times New Roman"/>
+          <w:color w:val="5F6368"/>
+          <w:sz w:val="20"/>
+          <w:szCs w:val="20"/>
+          <w:shd w:val="clear" w:color="auto" w:fill="F0F4F9"/>
+        </w:rPr>
+        <w:t>public.convocacao</w:t>
+      </w:r>
+      <w:proofErr w:type="spellEnd"/>
+      <w:proofErr w:type="gramEnd"/>
+      <w:r>
+        <w:rPr>
+          <w:rFonts w:ascii="Times New Roman" w:eastAsia="Times New Roman" w:hAnsi="Times New Roman" w:cs="Times New Roman"/>
+          <w:color w:val="5F6368"/>
+          <w:sz w:val="20"/>
+          <w:szCs w:val="20"/>
+          <w:shd w:val="clear" w:color="auto" w:fill="F0F4F9"/>
+        </w:rPr>
+        <w:t xml:space="preserve"> (</w:t>
+      </w:r>
+      <w:proofErr w:type="spellStart"/>
+      <w:r>
+        <w:rPr>
+          <w:rFonts w:ascii="Times New Roman" w:eastAsia="Times New Roman" w:hAnsi="Times New Roman" w:cs="Times New Roman"/>
+          <w:color w:val="5F6368"/>
+          <w:sz w:val="20"/>
+          <w:szCs w:val="20"/>
+          <w:shd w:val="clear" w:color="auto" w:fill="F0F4F9"/>
+        </w:rPr>
+        <w:t>id_jogador</w:t>
+      </w:r>
+      <w:proofErr w:type="spellEnd"/>
+      <w:r>
+        <w:rPr>
+          <w:rFonts w:ascii="Times New Roman" w:eastAsia="Times New Roman" w:hAnsi="Times New Roman" w:cs="Times New Roman"/>
+          <w:color w:val="5F6368"/>
+          <w:sz w:val="20"/>
+          <w:szCs w:val="20"/>
+          <w:shd w:val="clear" w:color="auto" w:fill="F0F4F9"/>
+        </w:rPr>
+        <w:t xml:space="preserve">, </w:t>
+      </w:r>
+      <w:proofErr w:type="spellStart"/>
+      <w:r>
+        <w:rPr>
+          <w:rFonts w:ascii="Times New Roman" w:eastAsia="Times New Roman" w:hAnsi="Times New Roman" w:cs="Times New Roman"/>
+          <w:color w:val="5F6368"/>
+          <w:sz w:val="20"/>
+          <w:szCs w:val="20"/>
+          <w:shd w:val="clear" w:color="auto" w:fill="F0F4F9"/>
+        </w:rPr>
+        <w:t>ano_edicao</w:t>
+      </w:r>
+      <w:proofErr w:type="spellEnd"/>
+      <w:r>
+        <w:rPr>
+          <w:rFonts w:ascii="Times New Roman" w:eastAsia="Times New Roman" w:hAnsi="Times New Roman" w:cs="Times New Roman"/>
+          <w:color w:val="5F6368"/>
+          <w:sz w:val="20"/>
+          <w:szCs w:val="20"/>
+          <w:shd w:val="clear" w:color="auto" w:fill="F0F4F9"/>
+        </w:rPr>
+        <w:t xml:space="preserve">, </w:t>
+      </w:r>
+      <w:proofErr w:type="spellStart"/>
+      <w:r>
+        <w:rPr>
+          <w:rFonts w:ascii="Times New Roman" w:eastAsia="Times New Roman" w:hAnsi="Times New Roman" w:cs="Times New Roman"/>
+          <w:color w:val="5F6368"/>
+          <w:sz w:val="20"/>
+          <w:szCs w:val="20"/>
+          <w:shd w:val="clear" w:color="auto" w:fill="F0F4F9"/>
+        </w:rPr>
+        <w:t>clube_na_epoca</w:t>
+      </w:r>
+      <w:proofErr w:type="spellEnd"/>
+      <w:r>
+        <w:rPr>
+          <w:rFonts w:ascii="Times New Roman" w:eastAsia="Times New Roman" w:hAnsi="Times New Roman" w:cs="Times New Roman"/>
+          <w:color w:val="5F6368"/>
+          <w:sz w:val="20"/>
+          <w:szCs w:val="20"/>
+          <w:shd w:val="clear" w:color="auto" w:fill="F0F4F9"/>
+        </w:rPr>
+        <w:t xml:space="preserve">, </w:t>
+      </w:r>
+      <w:proofErr w:type="spellStart"/>
+      <w:r>
+        <w:rPr>
+          <w:rFonts w:ascii="Times New Roman" w:eastAsia="Times New Roman" w:hAnsi="Times New Roman" w:cs="Times New Roman"/>
+          <w:color w:val="5F6368"/>
+          <w:sz w:val="20"/>
+          <w:szCs w:val="20"/>
+          <w:shd w:val="clear" w:color="auto" w:fill="F0F4F9"/>
+        </w:rPr>
+        <w:t>numero_camisa</w:t>
+      </w:r>
+      <w:proofErr w:type="spellEnd"/>
+      <w:r>
+        <w:rPr>
+          <w:rFonts w:ascii="Times New Roman" w:eastAsia="Times New Roman" w:hAnsi="Times New Roman" w:cs="Times New Roman"/>
+          <w:color w:val="5F6368"/>
+          <w:sz w:val="20"/>
+          <w:szCs w:val="20"/>
+          <w:shd w:val="clear" w:color="auto" w:fill="F0F4F9"/>
+        </w:rPr>
+        <w:t>) VALUES</w:t>
+      </w:r>
+    </w:p>
+    <w:p>
+      <w:pPr>
+        <w:pBdr>
+          <w:top w:val="nil"/>
+          <w:left w:val="nil"/>
+          <w:bottom w:val="nil"/>
+          <w:right w:val="nil"/>
+          <w:between w:val="nil"/>
+        </w:pBdr>
+        <w:spacing w:line="275" w:lineRule="auto"/>
+        <w:rPr>
+          <w:rFonts w:ascii="Times New Roman" w:eastAsia="Times New Roman" w:hAnsi="Times New Roman" w:cs="Times New Roman"/>
+          <w:color w:val="5F6368"/>
+          <w:sz w:val="20"/>
+          <w:szCs w:val="20"/>
+          <w:shd w:val="clear" w:color="auto" w:fill="F0F4F9"/>
+        </w:rPr>
+      </w:pPr>
+      <w:r>
+        <w:rPr>
+          <w:rFonts w:ascii="Times New Roman" w:eastAsia="Times New Roman" w:hAnsi="Times New Roman" w:cs="Times New Roman"/>
+          <w:color w:val="5F6368"/>
+          <w:sz w:val="20"/>
+          <w:szCs w:val="20"/>
+          <w:shd w:val="clear" w:color="auto" w:fill="F0F4F9"/>
+        </w:rPr>
+        <w:t xml:space="preserve">((SELECT </w:t>
+      </w:r>
+      <w:proofErr w:type="spellStart"/>
+      <w:r>
+        <w:rPr>
+          <w:rFonts w:ascii="Times New Roman" w:eastAsia="Times New Roman" w:hAnsi="Times New Roman" w:cs="Times New Roman"/>
+          <w:color w:val="5F6368"/>
+          <w:sz w:val="20"/>
+          <w:szCs w:val="20"/>
+          <w:shd w:val="clear" w:color="auto" w:fill="F0F4F9"/>
+        </w:rPr>
+        <w:t>id_jogador</w:t>
+      </w:r>
+      <w:proofErr w:type="spellEnd"/>
+      <w:r>
+        <w:rPr>
+          <w:rFonts w:ascii="Times New Roman" w:eastAsia="Times New Roman" w:hAnsi="Times New Roman" w:cs="Times New Roman"/>
+          <w:color w:val="5F6368"/>
+          <w:sz w:val="20"/>
+          <w:szCs w:val="20"/>
+          <w:shd w:val="clear" w:color="auto" w:fill="F0F4F9"/>
+        </w:rPr>
+        <w:t xml:space="preserve"> FROM </w:t>
+      </w:r>
+      <w:proofErr w:type="spellStart"/>
+      <w:proofErr w:type="gramStart"/>
+      <w:r>
+        <w:rPr>
+          <w:rFonts w:ascii="Times New Roman" w:eastAsia="Times New Roman" w:hAnsi="Times New Roman" w:cs="Times New Roman"/>
+          <w:color w:val="5F6368"/>
+          <w:sz w:val="20"/>
+          <w:szCs w:val="20"/>
+          <w:shd w:val="clear" w:color="auto" w:fill="F0F4F9"/>
+        </w:rPr>
+        <w:t>public.jogador</w:t>
+      </w:r>
+      <w:proofErr w:type="spellEnd"/>
+      <w:proofErr w:type="gramEnd"/>
+      <w:r>
+        <w:rPr>
+          <w:rFonts w:ascii="Times New Roman" w:eastAsia="Times New Roman" w:hAnsi="Times New Roman" w:cs="Times New Roman"/>
+          <w:color w:val="5F6368"/>
+          <w:sz w:val="20"/>
+          <w:szCs w:val="20"/>
+          <w:shd w:val="clear" w:color="auto" w:fill="F0F4F9"/>
+        </w:rPr>
+        <w:t xml:space="preserve"> WHERE nome = 'Ronaldo Nazário'), 2002, 'Inter de Milão', 9),</w:t>
+      </w:r>
+    </w:p>
+    <w:p>
+      <w:pPr>
+        <w:pBdr>
+          <w:top w:val="nil"/>
+          <w:left w:val="nil"/>
+          <w:bottom w:val="nil"/>
+          <w:right w:val="nil"/>
+          <w:between w:val="nil"/>
+        </w:pBdr>
+        <w:spacing w:line="275" w:lineRule="auto"/>
+        <w:rPr>
+          <w:rFonts w:ascii="Times New Roman" w:eastAsia="Times New Roman" w:hAnsi="Times New Roman" w:cs="Times New Roman"/>
+          <w:color w:val="5F6368"/>
+          <w:sz w:val="20"/>
+          <w:szCs w:val="20"/>
+          <w:shd w:val="clear" w:color="auto" w:fill="F0F4F9"/>
+          <w:lang w:val="en-US"/>
+        </w:rPr>
+      </w:pPr>
+      <w:r>
+        <w:rPr>
+          <w:rFonts w:ascii="Times New Roman" w:eastAsia="Times New Roman" w:hAnsi="Times New Roman" w:cs="Times New Roman"/>
+          <w:color w:val="5F6368"/>
+          <w:sz w:val="20"/>
+          <w:szCs w:val="20"/>
+          <w:shd w:val="clear" w:color="auto" w:fill="F0F4F9"/>
+          <w:lang w:val="en-US"/>
+        </w:rPr>
+        <w:t xml:space="preserve">((SELECT </w:t>
+      </w:r>
+      <w:proofErr w:type="spellStart"/>
+      <w:r>
+        <w:rPr>
+          <w:rFonts w:ascii="Times New Roman" w:eastAsia="Times New Roman" w:hAnsi="Times New Roman" w:cs="Times New Roman"/>
+          <w:color w:val="5F6368"/>
+          <w:sz w:val="20"/>
+          <w:szCs w:val="20"/>
+          <w:shd w:val="clear" w:color="auto" w:fill="F0F4F9"/>
+          <w:lang w:val="en-US"/>
+        </w:rPr>
+        <w:t>id_jogador</w:t>
+      </w:r>
+      <w:proofErr w:type="spellEnd"/>
+      <w:r>
+        <w:rPr>
+          <w:rFonts w:ascii="Times New Roman" w:eastAsia="Times New Roman" w:hAnsi="Times New Roman" w:cs="Times New Roman"/>
+          <w:color w:val="5F6368"/>
+          <w:sz w:val="20"/>
+          <w:szCs w:val="20"/>
+          <w:shd w:val="clear" w:color="auto" w:fill="F0F4F9"/>
+          <w:lang w:val="en-US"/>
+        </w:rPr>
+        <w:t xml:space="preserve"> FROM </w:t>
+      </w:r>
+      <w:proofErr w:type="spellStart"/>
+      <w:proofErr w:type="gramStart"/>
+      <w:r>
+        <w:rPr>
+          <w:rFonts w:ascii="Times New Roman" w:eastAsia="Times New Roman" w:hAnsi="Times New Roman" w:cs="Times New Roman"/>
+          <w:color w:val="5F6368"/>
+          <w:sz w:val="20"/>
+          <w:szCs w:val="20"/>
+          <w:shd w:val="clear" w:color="auto" w:fill="F0F4F9"/>
+          <w:lang w:val="en-US"/>
+        </w:rPr>
+        <w:t>public.jogador</w:t>
+      </w:r>
+      <w:proofErr w:type="spellEnd"/>
+      <w:proofErr w:type="gramEnd"/>
+      <w:r>
+        <w:rPr>
+          <w:rFonts w:ascii="Times New Roman" w:eastAsia="Times New Roman" w:hAnsi="Times New Roman" w:cs="Times New Roman"/>
+          <w:color w:val="5F6368"/>
+          <w:sz w:val="20"/>
+          <w:szCs w:val="20"/>
+          <w:shd w:val="clear" w:color="auto" w:fill="F0F4F9"/>
+          <w:lang w:val="en-US"/>
+        </w:rPr>
+        <w:t xml:space="preserve"> WHERE </w:t>
+      </w:r>
+      <w:proofErr w:type="spellStart"/>
+      <w:r>
+        <w:rPr>
+          <w:rFonts w:ascii="Times New Roman" w:eastAsia="Times New Roman" w:hAnsi="Times New Roman" w:cs="Times New Roman"/>
+          <w:color w:val="5F6368"/>
+          <w:sz w:val="20"/>
+          <w:szCs w:val="20"/>
+          <w:shd w:val="clear" w:color="auto" w:fill="F0F4F9"/>
+          <w:lang w:val="en-US"/>
+        </w:rPr>
+        <w:t>nome</w:t>
+      </w:r>
+      <w:proofErr w:type="spellEnd"/>
+      <w:r>
+        <w:rPr>
+          <w:rFonts w:ascii="Times New Roman" w:eastAsia="Times New Roman" w:hAnsi="Times New Roman" w:cs="Times New Roman"/>
+          <w:color w:val="5F6368"/>
+          <w:sz w:val="20"/>
+          <w:szCs w:val="20"/>
+          <w:shd w:val="clear" w:color="auto" w:fill="F0F4F9"/>
+          <w:lang w:val="en-US"/>
+        </w:rPr>
+        <w:t xml:space="preserve"> = 'Oliver Kahn'), 2002, 'Bayern de </w:t>
+      </w:r>
+      <w:proofErr w:type="spellStart"/>
+      <w:r>
+        <w:rPr>
+          <w:rFonts w:ascii="Times New Roman" w:eastAsia="Times New Roman" w:hAnsi="Times New Roman" w:cs="Times New Roman"/>
+          <w:color w:val="5F6368"/>
+          <w:sz w:val="20"/>
+          <w:szCs w:val="20"/>
+          <w:shd w:val="clear" w:color="auto" w:fill="F0F4F9"/>
+          <w:lang w:val="en-US"/>
+        </w:rPr>
+        <w:t>Munique</w:t>
+      </w:r>
+      <w:proofErr w:type="spellEnd"/>
+      <w:r>
+        <w:rPr>
+          <w:rFonts w:ascii="Times New Roman" w:eastAsia="Times New Roman" w:hAnsi="Times New Roman" w:cs="Times New Roman"/>
+          <w:color w:val="5F6368"/>
+          <w:sz w:val="20"/>
+          <w:szCs w:val="20"/>
+          <w:shd w:val="clear" w:color="auto" w:fill="F0F4F9"/>
+          <w:lang w:val="en-US"/>
+        </w:rPr>
+        <w:t>', 1),</w:t>
+      </w:r>
+    </w:p>
+    <w:p>
+      <w:pPr>
+        <w:pBdr>
+          <w:top w:val="nil"/>
+          <w:left w:val="nil"/>
+          <w:bottom w:val="nil"/>
+          <w:right w:val="nil"/>
+          <w:between w:val="nil"/>
+        </w:pBdr>
+        <w:spacing w:line="275" w:lineRule="auto"/>
+        <w:rPr>
+          <w:rFonts w:ascii="Times New Roman" w:eastAsia="Times New Roman" w:hAnsi="Times New Roman" w:cs="Times New Roman"/>
+          <w:color w:val="5F6368"/>
+          <w:sz w:val="20"/>
+          <w:szCs w:val="20"/>
+          <w:shd w:val="clear" w:color="auto" w:fill="F0F4F9"/>
+          <w:lang w:val="en-US"/>
+        </w:rPr>
+      </w:pPr>
+      <w:r>
+        <w:rPr>
+          <w:rFonts w:ascii="Times New Roman" w:eastAsia="Times New Roman" w:hAnsi="Times New Roman" w:cs="Times New Roman"/>
+          <w:color w:val="5F6368"/>
+          <w:sz w:val="20"/>
+          <w:szCs w:val="20"/>
+          <w:shd w:val="clear" w:color="auto" w:fill="F0F4F9"/>
+          <w:lang w:val="en-US"/>
+        </w:rPr>
+        <w:t xml:space="preserve">((SELECT </w:t>
+      </w:r>
+      <w:proofErr w:type="spellStart"/>
+      <w:r>
+        <w:rPr>
+          <w:rFonts w:ascii="Times New Roman" w:eastAsia="Times New Roman" w:hAnsi="Times New Roman" w:cs="Times New Roman"/>
+          <w:color w:val="5F6368"/>
+          <w:sz w:val="20"/>
+          <w:szCs w:val="20"/>
+          <w:shd w:val="clear" w:color="auto" w:fill="F0F4F9"/>
+          <w:lang w:val="en-US"/>
+        </w:rPr>
+        <w:t>id_jogador</w:t>
+      </w:r>
+      <w:proofErr w:type="spellEnd"/>
+      <w:r>
+        <w:rPr>
+          <w:rFonts w:ascii="Times New Roman" w:eastAsia="Times New Roman" w:hAnsi="Times New Roman" w:cs="Times New Roman"/>
+          <w:color w:val="5F6368"/>
+          <w:sz w:val="20"/>
+          <w:szCs w:val="20"/>
+          <w:shd w:val="clear" w:color="auto" w:fill="F0F4F9"/>
+          <w:lang w:val="en-US"/>
+        </w:rPr>
+        <w:t xml:space="preserve"> FROM </w:t>
+      </w:r>
+      <w:proofErr w:type="spellStart"/>
+      <w:proofErr w:type="gramStart"/>
+      <w:r>
+        <w:rPr>
+          <w:rFonts w:ascii="Times New Roman" w:eastAsia="Times New Roman" w:hAnsi="Times New Roman" w:cs="Times New Roman"/>
+          <w:color w:val="5F6368"/>
+          <w:sz w:val="20"/>
+          <w:szCs w:val="20"/>
+          <w:shd w:val="clear" w:color="auto" w:fill="F0F4F9"/>
+          <w:lang w:val="en-US"/>
+        </w:rPr>
+        <w:t>public.jogador</w:t>
+      </w:r>
+      <w:proofErr w:type="spellEnd"/>
+      <w:proofErr w:type="gramEnd"/>
+      <w:r>
+        <w:rPr>
+          <w:rFonts w:ascii="Times New Roman" w:eastAsia="Times New Roman" w:hAnsi="Times New Roman" w:cs="Times New Roman"/>
+          <w:color w:val="5F6368"/>
+          <w:sz w:val="20"/>
+          <w:szCs w:val="20"/>
+          <w:shd w:val="clear" w:color="auto" w:fill="F0F4F9"/>
+          <w:lang w:val="en-US"/>
+        </w:rPr>
+        <w:t xml:space="preserve"> WHERE </w:t>
+      </w:r>
+      <w:proofErr w:type="spellStart"/>
+      <w:r>
+        <w:rPr>
+          <w:rFonts w:ascii="Times New Roman" w:eastAsia="Times New Roman" w:hAnsi="Times New Roman" w:cs="Times New Roman"/>
+          <w:color w:val="5F6368"/>
+          <w:sz w:val="20"/>
+          <w:szCs w:val="20"/>
+          <w:shd w:val="clear" w:color="auto" w:fill="F0F4F9"/>
+          <w:lang w:val="en-US"/>
+        </w:rPr>
+        <w:t>nome</w:t>
+      </w:r>
+      <w:proofErr w:type="spellEnd"/>
+      <w:r>
+        <w:rPr>
+          <w:rFonts w:ascii="Times New Roman" w:eastAsia="Times New Roman" w:hAnsi="Times New Roman" w:cs="Times New Roman"/>
+          <w:color w:val="5F6368"/>
+          <w:sz w:val="20"/>
+          <w:szCs w:val="20"/>
+          <w:shd w:val="clear" w:color="auto" w:fill="F0F4F9"/>
+          <w:lang w:val="en-US"/>
+        </w:rPr>
+        <w:t xml:space="preserve"> = 'Lionel Messi'), 2022, 'Paris Saint-Germain', 10),</w:t>
+      </w:r>
+    </w:p>
+    <w:p>
+      <w:pPr>
+        <w:pBdr>
+          <w:top w:val="nil"/>
+          <w:left w:val="nil"/>
+          <w:bottom w:val="nil"/>
+          <w:right w:val="nil"/>
+          <w:between w:val="nil"/>
+        </w:pBdr>
+        <w:spacing w:line="275" w:lineRule="auto"/>
+        <w:rPr>
+          <w:rFonts w:ascii="Times New Roman" w:eastAsia="Times New Roman" w:hAnsi="Times New Roman" w:cs="Times New Roman"/>
+          <w:color w:val="5F6368"/>
+          <w:sz w:val="20"/>
+          <w:szCs w:val="20"/>
+          <w:shd w:val="clear" w:color="auto" w:fill="F0F4F9"/>
+          <w:lang w:val="en-US"/>
+        </w:rPr>
+      </w:pPr>
+      <w:r>
+        <w:rPr>
+          <w:rFonts w:ascii="Times New Roman" w:eastAsia="Times New Roman" w:hAnsi="Times New Roman" w:cs="Times New Roman"/>
+          <w:color w:val="5F6368"/>
+          <w:sz w:val="20"/>
+          <w:szCs w:val="20"/>
+          <w:shd w:val="clear" w:color="auto" w:fill="F0F4F9"/>
+          <w:lang w:val="en-US"/>
+        </w:rPr>
+        <w:t xml:space="preserve">((SELECT </w:t>
+      </w:r>
+      <w:proofErr w:type="spellStart"/>
+      <w:r>
+        <w:rPr>
+          <w:rFonts w:ascii="Times New Roman" w:eastAsia="Times New Roman" w:hAnsi="Times New Roman" w:cs="Times New Roman"/>
+          <w:color w:val="5F6368"/>
+          <w:sz w:val="20"/>
+          <w:szCs w:val="20"/>
+          <w:shd w:val="clear" w:color="auto" w:fill="F0F4F9"/>
+          <w:lang w:val="en-US"/>
+        </w:rPr>
+        <w:t>id_jogador</w:t>
+      </w:r>
+      <w:proofErr w:type="spellEnd"/>
+      <w:r>
+        <w:rPr>
+          <w:rFonts w:ascii="Times New Roman" w:eastAsia="Times New Roman" w:hAnsi="Times New Roman" w:cs="Times New Roman"/>
+          <w:color w:val="5F6368"/>
+          <w:sz w:val="20"/>
+          <w:szCs w:val="20"/>
+          <w:shd w:val="clear" w:color="auto" w:fill="F0F4F9"/>
+          <w:lang w:val="en-US"/>
+        </w:rPr>
+        <w:t xml:space="preserve"> FROM </w:t>
+      </w:r>
+      <w:proofErr w:type="spellStart"/>
+      <w:proofErr w:type="gramStart"/>
+      <w:r>
+        <w:rPr>
+          <w:rFonts w:ascii="Times New Roman" w:eastAsia="Times New Roman" w:hAnsi="Times New Roman" w:cs="Times New Roman"/>
+          <w:color w:val="5F6368"/>
+          <w:sz w:val="20"/>
+          <w:szCs w:val="20"/>
+          <w:shd w:val="clear" w:color="auto" w:fill="F0F4F9"/>
+          <w:lang w:val="en-US"/>
+        </w:rPr>
+        <w:t>public.jogador</w:t>
+      </w:r>
+      <w:proofErr w:type="spellEnd"/>
+      <w:proofErr w:type="gramEnd"/>
+      <w:r>
+        <w:rPr>
+          <w:rFonts w:ascii="Times New Roman" w:eastAsia="Times New Roman" w:hAnsi="Times New Roman" w:cs="Times New Roman"/>
+          <w:color w:val="5F6368"/>
+          <w:sz w:val="20"/>
+          <w:szCs w:val="20"/>
+          <w:shd w:val="clear" w:color="auto" w:fill="F0F4F9"/>
+          <w:lang w:val="en-US"/>
+        </w:rPr>
+        <w:t xml:space="preserve"> WHERE </w:t>
+      </w:r>
+      <w:proofErr w:type="spellStart"/>
+      <w:r>
+        <w:rPr>
+          <w:rFonts w:ascii="Times New Roman" w:eastAsia="Times New Roman" w:hAnsi="Times New Roman" w:cs="Times New Roman"/>
+          <w:color w:val="5F6368"/>
+          <w:sz w:val="20"/>
+          <w:szCs w:val="20"/>
+          <w:shd w:val="clear" w:color="auto" w:fill="F0F4F9"/>
+          <w:lang w:val="en-US"/>
+        </w:rPr>
+        <w:t>nome</w:t>
+      </w:r>
+      <w:proofErr w:type="spellEnd"/>
+      <w:r>
+        <w:rPr>
+          <w:rFonts w:ascii="Times New Roman" w:eastAsia="Times New Roman" w:hAnsi="Times New Roman" w:cs="Times New Roman"/>
+          <w:color w:val="5F6368"/>
+          <w:sz w:val="20"/>
+          <w:szCs w:val="20"/>
+          <w:shd w:val="clear" w:color="auto" w:fill="F0F4F9"/>
+          <w:lang w:val="en-US"/>
+        </w:rPr>
+        <w:t xml:space="preserve"> = 'Kylian Mbappé'), 2022, 'Paris Saint-Germain', 10);</w:t>
+      </w:r>
+    </w:p>
+    <w:p>
+      <w:pPr>
+        <w:pBdr>
+          <w:top w:val="nil"/>
+          <w:left w:val="nil"/>
+          <w:bottom w:val="nil"/>
+          <w:right w:val="nil"/>
+          <w:between w:val="nil"/>
+        </w:pBdr>
+        <w:spacing w:line="275" w:lineRule="auto"/>
+        <w:rPr>
+          <w:rFonts w:ascii="Times New Roman" w:eastAsia="Times New Roman" w:hAnsi="Times New Roman" w:cs="Times New Roman"/>
+          <w:color w:val="5F6368"/>
+          <w:sz w:val="20"/>
+          <w:szCs w:val="20"/>
+          <w:shd w:val="clear" w:color="auto" w:fill="F0F4F9"/>
+          <w:lang w:val="en-US"/>
+        </w:rPr>
+      </w:pPr>
+    </w:p>
+    <w:p>
+      <w:pPr>
+        <w:pBdr>
+          <w:top w:val="nil"/>
+          <w:left w:val="nil"/>
+          <w:bottom w:val="nil"/>
+          <w:right w:val="nil"/>
+          <w:between w:val="nil"/>
+        </w:pBdr>
+        <w:spacing w:line="275" w:lineRule="auto"/>
+        <w:rPr>
+          <w:rFonts w:ascii="Times New Roman" w:eastAsia="Times New Roman" w:hAnsi="Times New Roman" w:cs="Times New Roman"/>
+          <w:color w:val="5F6368"/>
+          <w:sz w:val="20"/>
+          <w:szCs w:val="20"/>
+          <w:shd w:val="clear" w:color="auto" w:fill="F0F4F9"/>
+        </w:rPr>
+      </w:pPr>
+      <w:r>
+        <w:rPr>
+          <w:rFonts w:ascii="Times New Roman" w:eastAsia="Times New Roman" w:hAnsi="Times New Roman" w:cs="Times New Roman"/>
+          <w:color w:val="5F6368"/>
+          <w:sz w:val="20"/>
+          <w:szCs w:val="20"/>
+          <w:shd w:val="clear" w:color="auto" w:fill="F0F4F9"/>
+        </w:rPr>
+        <w:t xml:space="preserve">-- </w:t>
+      </w:r>
+      <w:r>
+        <w:rPr>
+          <w:rFonts w:ascii="Times New Roman" w:eastAsia="Times New Roman" w:hAnsi="Times New Roman" w:cs="Times New Roman"/>
+          <w:color w:val="5F6368"/>
+          <w:sz w:val="20"/>
+          <w:szCs w:val="20"/>
+          <w:shd w:val="clear" w:color="auto" w:fill="F0F4F9"/>
+        </w:rPr>
+        <w:t>6</w:t>
+      </w:r>
+      <w:r>
+        <w:rPr>
+          <w:rFonts w:ascii="Times New Roman" w:eastAsia="Times New Roman" w:hAnsi="Times New Roman" w:cs="Times New Roman"/>
+          <w:color w:val="5F6368"/>
+          <w:sz w:val="20"/>
+          <w:szCs w:val="20"/>
+          <w:shd w:val="clear" w:color="auto" w:fill="F0F4F9"/>
+        </w:rPr>
+        <w:t>. Inserir Jogos</w:t>
+      </w:r>
+    </w:p>
+    <w:p>
+      <w:pPr>
+        <w:pBdr>
+          <w:top w:val="nil"/>
+          <w:left w:val="nil"/>
+          <w:bottom w:val="nil"/>
+          <w:right w:val="nil"/>
+          <w:between w:val="nil"/>
+        </w:pBdr>
+        <w:spacing w:line="275" w:lineRule="auto"/>
+        <w:rPr>
+          <w:rFonts w:ascii="Times New Roman" w:eastAsia="Times New Roman" w:hAnsi="Times New Roman" w:cs="Times New Roman"/>
+          <w:color w:val="5F6368"/>
+          <w:sz w:val="20"/>
+          <w:szCs w:val="20"/>
+          <w:shd w:val="clear" w:color="auto" w:fill="F0F4F9"/>
+        </w:rPr>
+      </w:pPr>
+      <w:r>
+        <w:rPr>
+          <w:rFonts w:ascii="Times New Roman" w:eastAsia="Times New Roman" w:hAnsi="Times New Roman" w:cs="Times New Roman"/>
+          <w:color w:val="5F6368"/>
+          <w:sz w:val="20"/>
+          <w:szCs w:val="20"/>
+          <w:shd w:val="clear" w:color="auto" w:fill="F0F4F9"/>
+        </w:rPr>
+        <w:t xml:space="preserve">INSERT INTO </w:t>
+      </w:r>
+      <w:proofErr w:type="spellStart"/>
+      <w:proofErr w:type="gramStart"/>
+      <w:r>
+        <w:rPr>
+          <w:rFonts w:ascii="Times New Roman" w:eastAsia="Times New Roman" w:hAnsi="Times New Roman" w:cs="Times New Roman"/>
+          <w:color w:val="5F6368"/>
+          <w:sz w:val="20"/>
+          <w:szCs w:val="20"/>
+          <w:shd w:val="clear" w:color="auto" w:fill="F0F4F9"/>
+        </w:rPr>
+        <w:t>public.jogos</w:t>
+      </w:r>
+      <w:proofErr w:type="spellEnd"/>
+      <w:proofErr w:type="gramEnd"/>
+      <w:r>
+        <w:rPr>
+          <w:rFonts w:ascii="Times New Roman" w:eastAsia="Times New Roman" w:hAnsi="Times New Roman" w:cs="Times New Roman"/>
+          <w:color w:val="5F6368"/>
+          <w:sz w:val="20"/>
+          <w:szCs w:val="20"/>
+          <w:shd w:val="clear" w:color="auto" w:fill="F0F4F9"/>
+        </w:rPr>
+        <w:t xml:space="preserve"> (</w:t>
+      </w:r>
+      <w:proofErr w:type="spellStart"/>
+      <w:r>
+        <w:rPr>
+          <w:rFonts w:ascii="Times New Roman" w:eastAsia="Times New Roman" w:hAnsi="Times New Roman" w:cs="Times New Roman"/>
+          <w:color w:val="5F6368"/>
+          <w:sz w:val="20"/>
+          <w:szCs w:val="20"/>
+          <w:shd w:val="clear" w:color="auto" w:fill="F0F4F9"/>
+        </w:rPr>
+        <w:t>data_jogo</w:t>
+      </w:r>
+      <w:proofErr w:type="spellEnd"/>
+      <w:r>
+        <w:rPr>
+          <w:rFonts w:ascii="Times New Roman" w:eastAsia="Times New Roman" w:hAnsi="Times New Roman" w:cs="Times New Roman"/>
+          <w:color w:val="5F6368"/>
+          <w:sz w:val="20"/>
+          <w:szCs w:val="20"/>
+          <w:shd w:val="clear" w:color="auto" w:fill="F0F4F9"/>
+        </w:rPr>
+        <w:t xml:space="preserve">, fase, </w:t>
+      </w:r>
+      <w:proofErr w:type="spellStart"/>
+      <w:r>
+        <w:rPr>
+          <w:rFonts w:ascii="Times New Roman" w:eastAsia="Times New Roman" w:hAnsi="Times New Roman" w:cs="Times New Roman"/>
+          <w:color w:val="5F6368"/>
+          <w:sz w:val="20"/>
+          <w:szCs w:val="20"/>
+          <w:shd w:val="clear" w:color="auto" w:fill="F0F4F9"/>
+        </w:rPr>
+        <w:t>local_jogo</w:t>
+      </w:r>
+      <w:proofErr w:type="spellEnd"/>
+      <w:r>
+        <w:rPr>
+          <w:rFonts w:ascii="Times New Roman" w:eastAsia="Times New Roman" w:hAnsi="Times New Roman" w:cs="Times New Roman"/>
+          <w:color w:val="5F6368"/>
+          <w:sz w:val="20"/>
+          <w:szCs w:val="20"/>
+          <w:shd w:val="clear" w:color="auto" w:fill="F0F4F9"/>
+        </w:rPr>
+        <w:t xml:space="preserve">, gols_selecao1, gols_selecao2, id_selecao1, id_selecao2, </w:t>
+      </w:r>
+      <w:proofErr w:type="spellStart"/>
+      <w:r>
+        <w:rPr>
+          <w:rFonts w:ascii="Times New Roman" w:eastAsia="Times New Roman" w:hAnsi="Times New Roman" w:cs="Times New Roman"/>
+          <w:color w:val="5F6368"/>
+          <w:sz w:val="20"/>
+          <w:szCs w:val="20"/>
+          <w:shd w:val="clear" w:color="auto" w:fill="F0F4F9"/>
+        </w:rPr>
+        <w:t>ano_edicao</w:t>
+      </w:r>
+      <w:proofErr w:type="spellEnd"/>
+      <w:r>
+        <w:rPr>
+          <w:rFonts w:ascii="Times New Roman" w:eastAsia="Times New Roman" w:hAnsi="Times New Roman" w:cs="Times New Roman"/>
+          <w:color w:val="5F6368"/>
+          <w:sz w:val="20"/>
+          <w:szCs w:val="20"/>
+          <w:shd w:val="clear" w:color="auto" w:fill="F0F4F9"/>
+        </w:rPr>
+        <w:t>) VALUES</w:t>
+      </w:r>
+    </w:p>
+    <w:p>
+      <w:pPr>
+        <w:pBdr>
+          <w:top w:val="nil"/>
+          <w:left w:val="nil"/>
+          <w:bottom w:val="nil"/>
+          <w:right w:val="nil"/>
+          <w:between w:val="nil"/>
+        </w:pBdr>
+        <w:spacing w:line="275" w:lineRule="auto"/>
+        <w:rPr>
+          <w:rFonts w:ascii="Times New Roman" w:eastAsia="Times New Roman" w:hAnsi="Times New Roman" w:cs="Times New Roman"/>
+          <w:color w:val="5F6368"/>
+          <w:sz w:val="20"/>
+          <w:szCs w:val="20"/>
+          <w:shd w:val="clear" w:color="auto" w:fill="F0F4F9"/>
+        </w:rPr>
+      </w:pPr>
+      <w:r>
+        <w:rPr>
+          <w:rFonts w:ascii="Times New Roman" w:eastAsia="Times New Roman" w:hAnsi="Times New Roman" w:cs="Times New Roman"/>
+          <w:color w:val="5F6368"/>
+          <w:sz w:val="20"/>
+          <w:szCs w:val="20"/>
+          <w:shd w:val="clear" w:color="auto" w:fill="F0F4F9"/>
+        </w:rPr>
+        <w:t>-- Final 2002: Brasil 2 x 0 Alemanha</w:t>
+      </w:r>
+    </w:p>
+    <w:p>
+      <w:pPr>
+        <w:pBdr>
+          <w:top w:val="nil"/>
+          <w:left w:val="nil"/>
+          <w:bottom w:val="nil"/>
+          <w:right w:val="nil"/>
+          <w:between w:val="nil"/>
+        </w:pBdr>
+        <w:spacing w:line="275" w:lineRule="auto"/>
+        <w:rPr>
+          <w:rFonts w:ascii="Times New Roman" w:eastAsia="Times New Roman" w:hAnsi="Times New Roman" w:cs="Times New Roman"/>
+          <w:color w:val="5F6368"/>
+          <w:sz w:val="20"/>
+          <w:szCs w:val="20"/>
+          <w:shd w:val="clear" w:color="auto" w:fill="F0F4F9"/>
+        </w:rPr>
+      </w:pPr>
+      <w:r>
+        <w:rPr>
+          <w:rFonts w:ascii="Times New Roman" w:eastAsia="Times New Roman" w:hAnsi="Times New Roman" w:cs="Times New Roman"/>
+          <w:color w:val="5F6368"/>
+          <w:sz w:val="20"/>
+          <w:szCs w:val="20"/>
+          <w:shd w:val="clear" w:color="auto" w:fill="F0F4F9"/>
+        </w:rPr>
+        <w:t xml:space="preserve">('2002-06-30', 'Final', 'Yokohama', 2, 0, (SELECT </w:t>
+      </w:r>
+      <w:proofErr w:type="spellStart"/>
+      <w:r>
+        <w:rPr>
+          <w:rFonts w:ascii="Times New Roman" w:eastAsia="Times New Roman" w:hAnsi="Times New Roman" w:cs="Times New Roman"/>
+          <w:color w:val="5F6368"/>
+          <w:sz w:val="20"/>
+          <w:szCs w:val="20"/>
+          <w:shd w:val="clear" w:color="auto" w:fill="F0F4F9"/>
+        </w:rPr>
+        <w:t>id_selecao</w:t>
+      </w:r>
+      <w:proofErr w:type="spellEnd"/>
+      <w:r>
+        <w:rPr>
+          <w:rFonts w:ascii="Times New Roman" w:eastAsia="Times New Roman" w:hAnsi="Times New Roman" w:cs="Times New Roman"/>
+          <w:color w:val="5F6368"/>
+          <w:sz w:val="20"/>
+          <w:szCs w:val="20"/>
+          <w:shd w:val="clear" w:color="auto" w:fill="F0F4F9"/>
+        </w:rPr>
+        <w:t xml:space="preserve"> FROM </w:t>
+      </w:r>
+      <w:proofErr w:type="spellStart"/>
+      <w:proofErr w:type="gramStart"/>
+      <w:r>
+        <w:rPr>
+          <w:rFonts w:ascii="Times New Roman" w:eastAsia="Times New Roman" w:hAnsi="Times New Roman" w:cs="Times New Roman"/>
+          <w:color w:val="5F6368"/>
+          <w:sz w:val="20"/>
+          <w:szCs w:val="20"/>
+          <w:shd w:val="clear" w:color="auto" w:fill="F0F4F9"/>
+        </w:rPr>
+        <w:t>public.selecao</w:t>
+      </w:r>
+      <w:proofErr w:type="spellEnd"/>
+      <w:proofErr w:type="gramEnd"/>
+      <w:r>
+        <w:rPr>
+          <w:rFonts w:ascii="Times New Roman" w:eastAsia="Times New Roman" w:hAnsi="Times New Roman" w:cs="Times New Roman"/>
+          <w:color w:val="5F6368"/>
+          <w:sz w:val="20"/>
+          <w:szCs w:val="20"/>
+          <w:shd w:val="clear" w:color="auto" w:fill="F0F4F9"/>
+        </w:rPr>
+        <w:t xml:space="preserve"> WHERE nome = 'Brasil'), (SELECT </w:t>
+      </w:r>
+      <w:proofErr w:type="spellStart"/>
+      <w:r>
+        <w:rPr>
+          <w:rFonts w:ascii="Times New Roman" w:eastAsia="Times New Roman" w:hAnsi="Times New Roman" w:cs="Times New Roman"/>
+          <w:color w:val="5F6368"/>
+          <w:sz w:val="20"/>
+          <w:szCs w:val="20"/>
+          <w:shd w:val="clear" w:color="auto" w:fill="F0F4F9"/>
+        </w:rPr>
+        <w:t>id_selecao</w:t>
+      </w:r>
+      <w:proofErr w:type="spellEnd"/>
+      <w:r>
+        <w:rPr>
+          <w:rFonts w:ascii="Times New Roman" w:eastAsia="Times New Roman" w:hAnsi="Times New Roman" w:cs="Times New Roman"/>
+          <w:color w:val="5F6368"/>
+          <w:sz w:val="20"/>
+          <w:szCs w:val="20"/>
+          <w:shd w:val="clear" w:color="auto" w:fill="F0F4F9"/>
+        </w:rPr>
+        <w:t xml:space="preserve"> FROM </w:t>
+      </w:r>
+      <w:proofErr w:type="spellStart"/>
+      <w:r>
+        <w:rPr>
+          <w:rFonts w:ascii="Times New Roman" w:eastAsia="Times New Roman" w:hAnsi="Times New Roman" w:cs="Times New Roman"/>
+          <w:color w:val="5F6368"/>
+          <w:sz w:val="20"/>
+          <w:szCs w:val="20"/>
+          <w:shd w:val="clear" w:color="auto" w:fill="F0F4F9"/>
+        </w:rPr>
+        <w:t>public.selecao</w:t>
+      </w:r>
+      <w:proofErr w:type="spellEnd"/>
+      <w:r>
+        <w:rPr>
+          <w:rFonts w:ascii="Times New Roman" w:eastAsia="Times New Roman" w:hAnsi="Times New Roman" w:cs="Times New Roman"/>
+          <w:color w:val="5F6368"/>
+          <w:sz w:val="20"/>
+          <w:szCs w:val="20"/>
+          <w:shd w:val="clear" w:color="auto" w:fill="F0F4F9"/>
+        </w:rPr>
+        <w:t xml:space="preserve"> WHERE nome = 'Alemanha'), 2002),</w:t>
+      </w:r>
+    </w:p>
+    <w:p>
+      <w:pPr>
+        <w:pBdr>
+          <w:top w:val="nil"/>
+          <w:left w:val="nil"/>
+          <w:bottom w:val="nil"/>
+          <w:right w:val="nil"/>
+          <w:between w:val="nil"/>
+        </w:pBdr>
+        <w:spacing w:line="275" w:lineRule="auto"/>
+        <w:rPr>
+          <w:rFonts w:ascii="Times New Roman" w:eastAsia="Times New Roman" w:hAnsi="Times New Roman" w:cs="Times New Roman"/>
+          <w:color w:val="5F6368"/>
+          <w:sz w:val="20"/>
+          <w:szCs w:val="20"/>
+          <w:shd w:val="clear" w:color="auto" w:fill="F0F4F9"/>
+        </w:rPr>
+      </w:pPr>
+      <w:r>
+        <w:rPr>
+          <w:rFonts w:ascii="Times New Roman" w:eastAsia="Times New Roman" w:hAnsi="Times New Roman" w:cs="Times New Roman"/>
+          <w:color w:val="5F6368"/>
+          <w:sz w:val="20"/>
+          <w:szCs w:val="20"/>
+          <w:shd w:val="clear" w:color="auto" w:fill="F0F4F9"/>
+        </w:rPr>
+        <w:t>-- Final 2022: Argentina 3 x 3 França</w:t>
+      </w:r>
+    </w:p>
+    <w:p>
+      <w:pPr>
+        <w:pBdr>
+          <w:top w:val="nil"/>
+          <w:left w:val="nil"/>
+          <w:bottom w:val="nil"/>
+          <w:right w:val="nil"/>
+          <w:between w:val="nil"/>
+        </w:pBdr>
+        <w:spacing w:line="275" w:lineRule="auto"/>
+        <w:rPr>
+          <w:rFonts w:ascii="Times New Roman" w:eastAsia="Times New Roman" w:hAnsi="Times New Roman" w:cs="Times New Roman"/>
+          <w:color w:val="5F6368"/>
+          <w:sz w:val="20"/>
+          <w:szCs w:val="20"/>
+          <w:shd w:val="clear" w:color="auto" w:fill="F0F4F9"/>
+        </w:rPr>
+      </w:pPr>
+      <w:r>
+        <w:rPr>
+          <w:rFonts w:ascii="Times New Roman" w:eastAsia="Times New Roman" w:hAnsi="Times New Roman" w:cs="Times New Roman"/>
+          <w:color w:val="5F6368"/>
+          <w:sz w:val="20"/>
+          <w:szCs w:val="20"/>
+          <w:shd w:val="clear" w:color="auto" w:fill="F0F4F9"/>
+        </w:rPr>
+        <w:t>('2022-12-18', 'Final', '</w:t>
+      </w:r>
+      <w:proofErr w:type="spellStart"/>
+      <w:r>
+        <w:rPr>
+          <w:rFonts w:ascii="Times New Roman" w:eastAsia="Times New Roman" w:hAnsi="Times New Roman" w:cs="Times New Roman"/>
+          <w:color w:val="5F6368"/>
+          <w:sz w:val="20"/>
+          <w:szCs w:val="20"/>
+          <w:shd w:val="clear" w:color="auto" w:fill="F0F4F9"/>
+        </w:rPr>
+        <w:t>Lusail</w:t>
+      </w:r>
+      <w:proofErr w:type="spellEnd"/>
+      <w:r>
+        <w:rPr>
+          <w:rFonts w:ascii="Times New Roman" w:eastAsia="Times New Roman" w:hAnsi="Times New Roman" w:cs="Times New Roman"/>
+          <w:color w:val="5F6368"/>
+          <w:sz w:val="20"/>
+          <w:szCs w:val="20"/>
+          <w:shd w:val="clear" w:color="auto" w:fill="F0F4F9"/>
+        </w:rPr>
+        <w:t xml:space="preserve"> Stadium', 3, 3, (SELECT </w:t>
+      </w:r>
+      <w:proofErr w:type="spellStart"/>
+      <w:r>
+        <w:rPr>
+          <w:rFonts w:ascii="Times New Roman" w:eastAsia="Times New Roman" w:hAnsi="Times New Roman" w:cs="Times New Roman"/>
+          <w:color w:val="5F6368"/>
+          <w:sz w:val="20"/>
+          <w:szCs w:val="20"/>
+          <w:shd w:val="clear" w:color="auto" w:fill="F0F4F9"/>
+        </w:rPr>
+        <w:t>id_selecao</w:t>
+      </w:r>
+      <w:proofErr w:type="spellEnd"/>
+      <w:r>
+        <w:rPr>
+          <w:rFonts w:ascii="Times New Roman" w:eastAsia="Times New Roman" w:hAnsi="Times New Roman" w:cs="Times New Roman"/>
+          <w:color w:val="5F6368"/>
+          <w:sz w:val="20"/>
+          <w:szCs w:val="20"/>
+          <w:shd w:val="clear" w:color="auto" w:fill="F0F4F9"/>
+        </w:rPr>
+        <w:t xml:space="preserve"> FROM </w:t>
+      </w:r>
+      <w:proofErr w:type="spellStart"/>
+      <w:proofErr w:type="gramStart"/>
+      <w:r>
+        <w:rPr>
+          <w:rFonts w:ascii="Times New Roman" w:eastAsia="Times New Roman" w:hAnsi="Times New Roman" w:cs="Times New Roman"/>
+          <w:color w:val="5F6368"/>
+          <w:sz w:val="20"/>
+          <w:szCs w:val="20"/>
+          <w:shd w:val="clear" w:color="auto" w:fill="F0F4F9"/>
+        </w:rPr>
+        <w:t>public.selecao</w:t>
+      </w:r>
+      <w:proofErr w:type="spellEnd"/>
+      <w:proofErr w:type="gramEnd"/>
+      <w:r>
+        <w:rPr>
+          <w:rFonts w:ascii="Times New Roman" w:eastAsia="Times New Roman" w:hAnsi="Times New Roman" w:cs="Times New Roman"/>
+          <w:color w:val="5F6368"/>
+          <w:sz w:val="20"/>
+          <w:szCs w:val="20"/>
+          <w:shd w:val="clear" w:color="auto" w:fill="F0F4F9"/>
+        </w:rPr>
+        <w:t xml:space="preserve"> WHERE nome = 'Argentina'), (SELECT </w:t>
+      </w:r>
+      <w:proofErr w:type="spellStart"/>
+      <w:r>
+        <w:rPr>
+          <w:rFonts w:ascii="Times New Roman" w:eastAsia="Times New Roman" w:hAnsi="Times New Roman" w:cs="Times New Roman"/>
+          <w:color w:val="5F6368"/>
+          <w:sz w:val="20"/>
+          <w:szCs w:val="20"/>
+          <w:shd w:val="clear" w:color="auto" w:fill="F0F4F9"/>
+        </w:rPr>
+        <w:t>id_selecao</w:t>
+      </w:r>
+      <w:proofErr w:type="spellEnd"/>
+      <w:r>
+        <w:rPr>
+          <w:rFonts w:ascii="Times New Roman" w:eastAsia="Times New Roman" w:hAnsi="Times New Roman" w:cs="Times New Roman"/>
+          <w:color w:val="5F6368"/>
+          <w:sz w:val="20"/>
+          <w:szCs w:val="20"/>
+          <w:shd w:val="clear" w:color="auto" w:fill="F0F4F9"/>
+        </w:rPr>
+        <w:t xml:space="preserve"> FROM </w:t>
+      </w:r>
+      <w:proofErr w:type="spellStart"/>
+      <w:r>
+        <w:rPr>
+          <w:rFonts w:ascii="Times New Roman" w:eastAsia="Times New Roman" w:hAnsi="Times New Roman" w:cs="Times New Roman"/>
+          <w:color w:val="5F6368"/>
+          <w:sz w:val="20"/>
+          <w:szCs w:val="20"/>
+          <w:shd w:val="clear" w:color="auto" w:fill="F0F4F9"/>
+        </w:rPr>
+        <w:t>public.selecao</w:t>
+      </w:r>
+      <w:proofErr w:type="spellEnd"/>
+      <w:r>
+        <w:rPr>
+          <w:rFonts w:ascii="Times New Roman" w:eastAsia="Times New Roman" w:hAnsi="Times New Roman" w:cs="Times New Roman"/>
+          <w:color w:val="5F6368"/>
+          <w:sz w:val="20"/>
+          <w:szCs w:val="20"/>
+          <w:shd w:val="clear" w:color="auto" w:fill="F0F4F9"/>
+        </w:rPr>
+        <w:t xml:space="preserve"> WHERE nome = 'França'), 2022);</w:t>
+      </w:r>
+    </w:p>
+    <w:p>
+      <w:pPr>
+        <w:pBdr>
+          <w:top w:val="nil"/>
+          <w:left w:val="nil"/>
+          <w:bottom w:val="nil"/>
+          <w:right w:val="nil"/>
+          <w:between w:val="nil"/>
+        </w:pBdr>
+        <w:spacing w:line="275" w:lineRule="auto"/>
+        <w:rPr>
+          <w:rFonts w:ascii="Times New Roman" w:eastAsia="Times New Roman" w:hAnsi="Times New Roman" w:cs="Times New Roman"/>
+          <w:color w:val="5F6368"/>
+          <w:sz w:val="20"/>
+          <w:szCs w:val="20"/>
+          <w:shd w:val="clear" w:color="auto" w:fill="F0F4F9"/>
+        </w:rPr>
+      </w:pPr>
+    </w:p>
+    <w:p>
+      <w:pPr>
+        <w:pBdr>
+          <w:top w:val="nil"/>
+          <w:left w:val="nil"/>
+          <w:bottom w:val="nil"/>
+          <w:right w:val="nil"/>
+          <w:between w:val="nil"/>
+        </w:pBdr>
+        <w:spacing w:line="275" w:lineRule="auto"/>
+        <w:rPr>
+          <w:rFonts w:ascii="Times New Roman" w:eastAsia="Times New Roman" w:hAnsi="Times New Roman" w:cs="Times New Roman"/>
+          <w:color w:val="5F6368"/>
+          <w:sz w:val="20"/>
+          <w:szCs w:val="20"/>
+          <w:shd w:val="clear" w:color="auto" w:fill="F0F4F9"/>
+        </w:rPr>
+      </w:pPr>
+      <w:r>
+        <w:rPr>
+          <w:rFonts w:ascii="Times New Roman" w:eastAsia="Times New Roman" w:hAnsi="Times New Roman" w:cs="Times New Roman"/>
+          <w:color w:val="5F6368"/>
+          <w:sz w:val="20"/>
+          <w:szCs w:val="20"/>
+          <w:shd w:val="clear" w:color="auto" w:fill="F0F4F9"/>
+        </w:rPr>
+        <w:t xml:space="preserve">-- </w:t>
+      </w:r>
+      <w:r>
+        <w:rPr>
+          <w:rFonts w:ascii="Times New Roman" w:eastAsia="Times New Roman" w:hAnsi="Times New Roman" w:cs="Times New Roman"/>
+          <w:color w:val="5F6368"/>
+          <w:sz w:val="20"/>
+          <w:szCs w:val="20"/>
+          <w:shd w:val="clear" w:color="auto" w:fill="F0F4F9"/>
+        </w:rPr>
+        <w:t>7</w:t>
+      </w:r>
+      <w:r>
+        <w:rPr>
+          <w:rFonts w:ascii="Times New Roman" w:eastAsia="Times New Roman" w:hAnsi="Times New Roman" w:cs="Times New Roman"/>
+          <w:color w:val="5F6368"/>
+          <w:sz w:val="20"/>
+          <w:szCs w:val="20"/>
+          <w:shd w:val="clear" w:color="auto" w:fill="F0F4F9"/>
+        </w:rPr>
+        <w:t>. Inserir Participação (Estatísticas do jogo)</w:t>
+      </w:r>
+    </w:p>
+    <w:p>
+      <w:pPr>
+        <w:pBdr>
+          <w:top w:val="nil"/>
+          <w:left w:val="nil"/>
+          <w:bottom w:val="nil"/>
+          <w:right w:val="nil"/>
+          <w:between w:val="nil"/>
+        </w:pBdr>
+        <w:spacing w:line="275" w:lineRule="auto"/>
+        <w:rPr>
+          <w:rFonts w:ascii="Times New Roman" w:eastAsia="Times New Roman" w:hAnsi="Times New Roman" w:cs="Times New Roman"/>
+          <w:color w:val="5F6368"/>
+          <w:sz w:val="20"/>
+          <w:szCs w:val="20"/>
+          <w:shd w:val="clear" w:color="auto" w:fill="F0F4F9"/>
+        </w:rPr>
+      </w:pPr>
+      <w:r>
+        <w:rPr>
+          <w:rFonts w:ascii="Times New Roman" w:eastAsia="Times New Roman" w:hAnsi="Times New Roman" w:cs="Times New Roman"/>
+          <w:color w:val="5F6368"/>
+          <w:sz w:val="20"/>
+          <w:szCs w:val="20"/>
+          <w:shd w:val="clear" w:color="auto" w:fill="F0F4F9"/>
+        </w:rPr>
+        <w:t xml:space="preserve">INSERT INTO </w:t>
+      </w:r>
+      <w:proofErr w:type="spellStart"/>
+      <w:proofErr w:type="gramStart"/>
+      <w:r>
+        <w:rPr>
+          <w:rFonts w:ascii="Times New Roman" w:eastAsia="Times New Roman" w:hAnsi="Times New Roman" w:cs="Times New Roman"/>
+          <w:color w:val="5F6368"/>
+          <w:sz w:val="20"/>
+          <w:szCs w:val="20"/>
+          <w:shd w:val="clear" w:color="auto" w:fill="F0F4F9"/>
+        </w:rPr>
+        <w:t>public.participacao</w:t>
+      </w:r>
+      <w:proofErr w:type="spellEnd"/>
+      <w:proofErr w:type="gramEnd"/>
+      <w:r>
+        <w:rPr>
+          <w:rFonts w:ascii="Times New Roman" w:eastAsia="Times New Roman" w:hAnsi="Times New Roman" w:cs="Times New Roman"/>
+          <w:color w:val="5F6368"/>
+          <w:sz w:val="20"/>
+          <w:szCs w:val="20"/>
+          <w:shd w:val="clear" w:color="auto" w:fill="F0F4F9"/>
+        </w:rPr>
+        <w:t xml:space="preserve"> (</w:t>
+      </w:r>
+      <w:proofErr w:type="spellStart"/>
+      <w:r>
+        <w:rPr>
+          <w:rFonts w:ascii="Times New Roman" w:eastAsia="Times New Roman" w:hAnsi="Times New Roman" w:cs="Times New Roman"/>
+          <w:color w:val="5F6368"/>
+          <w:sz w:val="20"/>
+          <w:szCs w:val="20"/>
+          <w:shd w:val="clear" w:color="auto" w:fill="F0F4F9"/>
+        </w:rPr>
+        <w:t>id_jogo</w:t>
+      </w:r>
+      <w:proofErr w:type="spellEnd"/>
+      <w:r>
+        <w:rPr>
+          <w:rFonts w:ascii="Times New Roman" w:eastAsia="Times New Roman" w:hAnsi="Times New Roman" w:cs="Times New Roman"/>
+          <w:color w:val="5F6368"/>
+          <w:sz w:val="20"/>
+          <w:szCs w:val="20"/>
+          <w:shd w:val="clear" w:color="auto" w:fill="F0F4F9"/>
+        </w:rPr>
+        <w:t xml:space="preserve">, </w:t>
+      </w:r>
+      <w:proofErr w:type="spellStart"/>
+      <w:r>
+        <w:rPr>
+          <w:rFonts w:ascii="Times New Roman" w:eastAsia="Times New Roman" w:hAnsi="Times New Roman" w:cs="Times New Roman"/>
+          <w:color w:val="5F6368"/>
+          <w:sz w:val="20"/>
+          <w:szCs w:val="20"/>
+          <w:shd w:val="clear" w:color="auto" w:fill="F0F4F9"/>
+        </w:rPr>
+        <w:t>id_jogador</w:t>
+      </w:r>
+      <w:proofErr w:type="spellEnd"/>
+      <w:r>
+        <w:rPr>
+          <w:rFonts w:ascii="Times New Roman" w:eastAsia="Times New Roman" w:hAnsi="Times New Roman" w:cs="Times New Roman"/>
+          <w:color w:val="5F6368"/>
+          <w:sz w:val="20"/>
+          <w:szCs w:val="20"/>
+          <w:shd w:val="clear" w:color="auto" w:fill="F0F4F9"/>
+        </w:rPr>
+        <w:t xml:space="preserve">, </w:t>
+      </w:r>
+      <w:proofErr w:type="spellStart"/>
+      <w:r>
+        <w:rPr>
+          <w:rFonts w:ascii="Times New Roman" w:eastAsia="Times New Roman" w:hAnsi="Times New Roman" w:cs="Times New Roman"/>
+          <w:color w:val="5F6368"/>
+          <w:sz w:val="20"/>
+          <w:szCs w:val="20"/>
+          <w:shd w:val="clear" w:color="auto" w:fill="F0F4F9"/>
+        </w:rPr>
+        <w:t>minutos_jogados</w:t>
+      </w:r>
+      <w:proofErr w:type="spellEnd"/>
+      <w:r>
+        <w:rPr>
+          <w:rFonts w:ascii="Times New Roman" w:eastAsia="Times New Roman" w:hAnsi="Times New Roman" w:cs="Times New Roman"/>
+          <w:color w:val="5F6368"/>
+          <w:sz w:val="20"/>
+          <w:szCs w:val="20"/>
+          <w:shd w:val="clear" w:color="auto" w:fill="F0F4F9"/>
+        </w:rPr>
+        <w:t xml:space="preserve">, gols, </w:t>
+      </w:r>
+      <w:proofErr w:type="spellStart"/>
+      <w:r>
+        <w:rPr>
+          <w:rFonts w:ascii="Times New Roman" w:eastAsia="Times New Roman" w:hAnsi="Times New Roman" w:cs="Times New Roman"/>
+          <w:color w:val="5F6368"/>
+          <w:sz w:val="20"/>
+          <w:szCs w:val="20"/>
+          <w:shd w:val="clear" w:color="auto" w:fill="F0F4F9"/>
+        </w:rPr>
+        <w:t>assistencias</w:t>
+      </w:r>
+      <w:proofErr w:type="spellEnd"/>
+      <w:r>
+        <w:rPr>
+          <w:rFonts w:ascii="Times New Roman" w:eastAsia="Times New Roman" w:hAnsi="Times New Roman" w:cs="Times New Roman"/>
+          <w:color w:val="5F6368"/>
+          <w:sz w:val="20"/>
+          <w:szCs w:val="20"/>
+          <w:shd w:val="clear" w:color="auto" w:fill="F0F4F9"/>
+        </w:rPr>
+        <w:t xml:space="preserve">, </w:t>
+      </w:r>
+      <w:proofErr w:type="spellStart"/>
+      <w:r>
+        <w:rPr>
+          <w:rFonts w:ascii="Times New Roman" w:eastAsia="Times New Roman" w:hAnsi="Times New Roman" w:cs="Times New Roman"/>
+          <w:color w:val="5F6368"/>
+          <w:sz w:val="20"/>
+          <w:szCs w:val="20"/>
+          <w:shd w:val="clear" w:color="auto" w:fill="F0F4F9"/>
+        </w:rPr>
+        <w:t>cartoes</w:t>
+      </w:r>
+      <w:proofErr w:type="spellEnd"/>
+      <w:r>
+        <w:rPr>
+          <w:rFonts w:ascii="Times New Roman" w:eastAsia="Times New Roman" w:hAnsi="Times New Roman" w:cs="Times New Roman"/>
+          <w:color w:val="5F6368"/>
+          <w:sz w:val="20"/>
+          <w:szCs w:val="20"/>
+          <w:shd w:val="clear" w:color="auto" w:fill="F0F4F9"/>
+        </w:rPr>
+        <w:t>) VALUES</w:t>
+      </w:r>
+    </w:p>
+    <w:p>
+      <w:pPr>
+        <w:pBdr>
+          <w:top w:val="nil"/>
+          <w:left w:val="nil"/>
+          <w:bottom w:val="nil"/>
+          <w:right w:val="nil"/>
+          <w:between w:val="nil"/>
+        </w:pBdr>
+        <w:spacing w:line="275" w:lineRule="auto"/>
+        <w:rPr>
+          <w:rFonts w:ascii="Times New Roman" w:eastAsia="Times New Roman" w:hAnsi="Times New Roman" w:cs="Times New Roman"/>
+          <w:color w:val="5F6368"/>
+          <w:sz w:val="20"/>
+          <w:szCs w:val="20"/>
+          <w:shd w:val="clear" w:color="auto" w:fill="F0F4F9"/>
+        </w:rPr>
+      </w:pPr>
+      <w:r>
+        <w:rPr>
+          <w:rFonts w:ascii="Times New Roman" w:eastAsia="Times New Roman" w:hAnsi="Times New Roman" w:cs="Times New Roman"/>
+          <w:color w:val="5F6368"/>
+          <w:sz w:val="20"/>
+          <w:szCs w:val="20"/>
+          <w:shd w:val="clear" w:color="auto" w:fill="F0F4F9"/>
+        </w:rPr>
+        <w:t xml:space="preserve">((SELECT </w:t>
+      </w:r>
+      <w:proofErr w:type="spellStart"/>
+      <w:r>
+        <w:rPr>
+          <w:rFonts w:ascii="Times New Roman" w:eastAsia="Times New Roman" w:hAnsi="Times New Roman" w:cs="Times New Roman"/>
+          <w:color w:val="5F6368"/>
+          <w:sz w:val="20"/>
+          <w:szCs w:val="20"/>
+          <w:shd w:val="clear" w:color="auto" w:fill="F0F4F9"/>
+        </w:rPr>
+        <w:t>id_jogo</w:t>
+      </w:r>
+      <w:proofErr w:type="spellEnd"/>
+      <w:r>
+        <w:rPr>
+          <w:rFonts w:ascii="Times New Roman" w:eastAsia="Times New Roman" w:hAnsi="Times New Roman" w:cs="Times New Roman"/>
+          <w:color w:val="5F6368"/>
+          <w:sz w:val="20"/>
+          <w:szCs w:val="20"/>
+          <w:shd w:val="clear" w:color="auto" w:fill="F0F4F9"/>
+        </w:rPr>
+        <w:t xml:space="preserve"> FROM </w:t>
+      </w:r>
+      <w:proofErr w:type="spellStart"/>
+      <w:proofErr w:type="gramStart"/>
+      <w:r>
+        <w:rPr>
+          <w:rFonts w:ascii="Times New Roman" w:eastAsia="Times New Roman" w:hAnsi="Times New Roman" w:cs="Times New Roman"/>
+          <w:color w:val="5F6368"/>
+          <w:sz w:val="20"/>
+          <w:szCs w:val="20"/>
+          <w:shd w:val="clear" w:color="auto" w:fill="F0F4F9"/>
+        </w:rPr>
+        <w:t>public.jogos</w:t>
+      </w:r>
+      <w:proofErr w:type="spellEnd"/>
+      <w:proofErr w:type="gramEnd"/>
+      <w:r>
+        <w:rPr>
+          <w:rFonts w:ascii="Times New Roman" w:eastAsia="Times New Roman" w:hAnsi="Times New Roman" w:cs="Times New Roman"/>
+          <w:color w:val="5F6368"/>
+          <w:sz w:val="20"/>
+          <w:szCs w:val="20"/>
+          <w:shd w:val="clear" w:color="auto" w:fill="F0F4F9"/>
+        </w:rPr>
+        <w:t xml:space="preserve"> WHERE </w:t>
+      </w:r>
+      <w:proofErr w:type="spellStart"/>
+      <w:r>
+        <w:rPr>
+          <w:rFonts w:ascii="Times New Roman" w:eastAsia="Times New Roman" w:hAnsi="Times New Roman" w:cs="Times New Roman"/>
+          <w:color w:val="5F6368"/>
+          <w:sz w:val="20"/>
+          <w:szCs w:val="20"/>
+          <w:shd w:val="clear" w:color="auto" w:fill="F0F4F9"/>
+        </w:rPr>
+        <w:t>ano_edicao</w:t>
+      </w:r>
+      <w:proofErr w:type="spellEnd"/>
+      <w:r>
+        <w:rPr>
+          <w:rFonts w:ascii="Times New Roman" w:eastAsia="Times New Roman" w:hAnsi="Times New Roman" w:cs="Times New Roman"/>
+          <w:color w:val="5F6368"/>
+          <w:sz w:val="20"/>
+          <w:szCs w:val="20"/>
+          <w:shd w:val="clear" w:color="auto" w:fill="F0F4F9"/>
+        </w:rPr>
+        <w:t xml:space="preserve"> = 2002), (SELECT </w:t>
+      </w:r>
+      <w:proofErr w:type="spellStart"/>
+      <w:r>
+        <w:rPr>
+          <w:rFonts w:ascii="Times New Roman" w:eastAsia="Times New Roman" w:hAnsi="Times New Roman" w:cs="Times New Roman"/>
+          <w:color w:val="5F6368"/>
+          <w:sz w:val="20"/>
+          <w:szCs w:val="20"/>
+          <w:shd w:val="clear" w:color="auto" w:fill="F0F4F9"/>
+        </w:rPr>
+        <w:t>id_jogador</w:t>
+      </w:r>
+      <w:proofErr w:type="spellEnd"/>
+      <w:r>
+        <w:rPr>
+          <w:rFonts w:ascii="Times New Roman" w:eastAsia="Times New Roman" w:hAnsi="Times New Roman" w:cs="Times New Roman"/>
+          <w:color w:val="5F6368"/>
+          <w:sz w:val="20"/>
+          <w:szCs w:val="20"/>
+          <w:shd w:val="clear" w:color="auto" w:fill="F0F4F9"/>
+        </w:rPr>
+        <w:t xml:space="preserve"> FROM </w:t>
+      </w:r>
+      <w:proofErr w:type="spellStart"/>
+      <w:r>
+        <w:rPr>
+          <w:rFonts w:ascii="Times New Roman" w:eastAsia="Times New Roman" w:hAnsi="Times New Roman" w:cs="Times New Roman"/>
+          <w:color w:val="5F6368"/>
+          <w:sz w:val="20"/>
+          <w:szCs w:val="20"/>
+          <w:shd w:val="clear" w:color="auto" w:fill="F0F4F9"/>
+        </w:rPr>
+        <w:t>public.jogador</w:t>
+      </w:r>
+      <w:proofErr w:type="spellEnd"/>
+      <w:r>
+        <w:rPr>
+          <w:rFonts w:ascii="Times New Roman" w:eastAsia="Times New Roman" w:hAnsi="Times New Roman" w:cs="Times New Roman"/>
+          <w:color w:val="5F6368"/>
+          <w:sz w:val="20"/>
+          <w:szCs w:val="20"/>
+          <w:shd w:val="clear" w:color="auto" w:fill="F0F4F9"/>
+        </w:rPr>
+        <w:t xml:space="preserve"> WHERE nome = 'Ronaldo Nazário'), 85, 2, 0, 'Nenhum'),</w:t>
+      </w:r>
+    </w:p>
+    <w:p>
+      <w:pPr>
+        <w:pBdr>
+          <w:top w:val="nil"/>
+          <w:left w:val="nil"/>
+          <w:bottom w:val="nil"/>
+          <w:right w:val="nil"/>
+          <w:between w:val="nil"/>
+        </w:pBdr>
+        <w:spacing w:line="275" w:lineRule="auto"/>
+        <w:rPr>
+          <w:rFonts w:ascii="Times New Roman" w:eastAsia="Times New Roman" w:hAnsi="Times New Roman" w:cs="Times New Roman"/>
+          <w:color w:val="5F6368"/>
+          <w:sz w:val="20"/>
+          <w:szCs w:val="20"/>
+          <w:shd w:val="clear" w:color="auto" w:fill="F0F4F9"/>
+        </w:rPr>
+      </w:pPr>
+      <w:r>
+        <w:rPr>
+          <w:rFonts w:ascii="Times New Roman" w:eastAsia="Times New Roman" w:hAnsi="Times New Roman" w:cs="Times New Roman"/>
+          <w:color w:val="5F6368"/>
+          <w:sz w:val="20"/>
+          <w:szCs w:val="20"/>
+          <w:shd w:val="clear" w:color="auto" w:fill="F0F4F9"/>
+        </w:rPr>
+        <w:t xml:space="preserve">((SELECT </w:t>
+      </w:r>
+      <w:proofErr w:type="spellStart"/>
+      <w:r>
+        <w:rPr>
+          <w:rFonts w:ascii="Times New Roman" w:eastAsia="Times New Roman" w:hAnsi="Times New Roman" w:cs="Times New Roman"/>
+          <w:color w:val="5F6368"/>
+          <w:sz w:val="20"/>
+          <w:szCs w:val="20"/>
+          <w:shd w:val="clear" w:color="auto" w:fill="F0F4F9"/>
+        </w:rPr>
+        <w:t>id_jogo</w:t>
+      </w:r>
+      <w:proofErr w:type="spellEnd"/>
+      <w:r>
+        <w:rPr>
+          <w:rFonts w:ascii="Times New Roman" w:eastAsia="Times New Roman" w:hAnsi="Times New Roman" w:cs="Times New Roman"/>
+          <w:color w:val="5F6368"/>
+          <w:sz w:val="20"/>
+          <w:szCs w:val="20"/>
+          <w:shd w:val="clear" w:color="auto" w:fill="F0F4F9"/>
+        </w:rPr>
+        <w:t xml:space="preserve"> FROM </w:t>
+      </w:r>
+      <w:proofErr w:type="spellStart"/>
+      <w:proofErr w:type="gramStart"/>
+      <w:r>
+        <w:rPr>
+          <w:rFonts w:ascii="Times New Roman" w:eastAsia="Times New Roman" w:hAnsi="Times New Roman" w:cs="Times New Roman"/>
+          <w:color w:val="5F6368"/>
+          <w:sz w:val="20"/>
+          <w:szCs w:val="20"/>
+          <w:shd w:val="clear" w:color="auto" w:fill="F0F4F9"/>
+        </w:rPr>
+        <w:t>public.jogos</w:t>
+      </w:r>
+      <w:proofErr w:type="spellEnd"/>
+      <w:proofErr w:type="gramEnd"/>
+      <w:r>
+        <w:rPr>
+          <w:rFonts w:ascii="Times New Roman" w:eastAsia="Times New Roman" w:hAnsi="Times New Roman" w:cs="Times New Roman"/>
+          <w:color w:val="5F6368"/>
+          <w:sz w:val="20"/>
+          <w:szCs w:val="20"/>
+          <w:shd w:val="clear" w:color="auto" w:fill="F0F4F9"/>
+        </w:rPr>
+        <w:t xml:space="preserve"> WHERE </w:t>
+      </w:r>
+      <w:proofErr w:type="spellStart"/>
+      <w:r>
+        <w:rPr>
+          <w:rFonts w:ascii="Times New Roman" w:eastAsia="Times New Roman" w:hAnsi="Times New Roman" w:cs="Times New Roman"/>
+          <w:color w:val="5F6368"/>
+          <w:sz w:val="20"/>
+          <w:szCs w:val="20"/>
+          <w:shd w:val="clear" w:color="auto" w:fill="F0F4F9"/>
+        </w:rPr>
+        <w:t>ano_edicao</w:t>
+      </w:r>
+      <w:proofErr w:type="spellEnd"/>
+      <w:r>
+        <w:rPr>
+          <w:rFonts w:ascii="Times New Roman" w:eastAsia="Times New Roman" w:hAnsi="Times New Roman" w:cs="Times New Roman"/>
+          <w:color w:val="5F6368"/>
+          <w:sz w:val="20"/>
+          <w:szCs w:val="20"/>
+          <w:shd w:val="clear" w:color="auto" w:fill="F0F4F9"/>
+        </w:rPr>
+        <w:t xml:space="preserve"> = 2002), (SELECT </w:t>
+      </w:r>
+      <w:proofErr w:type="spellStart"/>
+      <w:r>
+        <w:rPr>
+          <w:rFonts w:ascii="Times New Roman" w:eastAsia="Times New Roman" w:hAnsi="Times New Roman" w:cs="Times New Roman"/>
+          <w:color w:val="5F6368"/>
+          <w:sz w:val="20"/>
+          <w:szCs w:val="20"/>
+          <w:shd w:val="clear" w:color="auto" w:fill="F0F4F9"/>
+        </w:rPr>
+        <w:t>id_jogador</w:t>
+      </w:r>
+      <w:proofErr w:type="spellEnd"/>
+      <w:r>
+        <w:rPr>
+          <w:rFonts w:ascii="Times New Roman" w:eastAsia="Times New Roman" w:hAnsi="Times New Roman" w:cs="Times New Roman"/>
+          <w:color w:val="5F6368"/>
+          <w:sz w:val="20"/>
+          <w:szCs w:val="20"/>
+          <w:shd w:val="clear" w:color="auto" w:fill="F0F4F9"/>
+        </w:rPr>
+        <w:t xml:space="preserve"> FROM </w:t>
+      </w:r>
+      <w:proofErr w:type="spellStart"/>
+      <w:r>
+        <w:rPr>
+          <w:rFonts w:ascii="Times New Roman" w:eastAsia="Times New Roman" w:hAnsi="Times New Roman" w:cs="Times New Roman"/>
+          <w:color w:val="5F6368"/>
+          <w:sz w:val="20"/>
+          <w:szCs w:val="20"/>
+          <w:shd w:val="clear" w:color="auto" w:fill="F0F4F9"/>
+        </w:rPr>
+        <w:t>public.jogador</w:t>
+      </w:r>
+      <w:proofErr w:type="spellEnd"/>
+      <w:r>
+        <w:rPr>
+          <w:rFonts w:ascii="Times New Roman" w:eastAsia="Times New Roman" w:hAnsi="Times New Roman" w:cs="Times New Roman"/>
+          <w:color w:val="5F6368"/>
+          <w:sz w:val="20"/>
+          <w:szCs w:val="20"/>
+          <w:shd w:val="clear" w:color="auto" w:fill="F0F4F9"/>
+        </w:rPr>
+        <w:t xml:space="preserve"> WHERE nome = 'Oliver Kahn'), 90, 0, 0, 'Amarelo'),</w:t>
+      </w:r>
+    </w:p>
+    <w:p>
+      <w:pPr>
+        <w:pBdr>
+          <w:top w:val="nil"/>
+          <w:left w:val="nil"/>
+          <w:bottom w:val="nil"/>
+          <w:right w:val="nil"/>
+          <w:between w:val="nil"/>
+        </w:pBdr>
+        <w:spacing w:line="275" w:lineRule="auto"/>
+        <w:rPr>
+          <w:rFonts w:ascii="Times New Roman" w:eastAsia="Times New Roman" w:hAnsi="Times New Roman" w:cs="Times New Roman"/>
+          <w:color w:val="5F6368"/>
+          <w:sz w:val="20"/>
+          <w:szCs w:val="20"/>
+          <w:shd w:val="clear" w:color="auto" w:fill="F0F4F9"/>
+        </w:rPr>
+      </w:pPr>
+      <w:r>
+        <w:rPr>
+          <w:rFonts w:ascii="Times New Roman" w:eastAsia="Times New Roman" w:hAnsi="Times New Roman" w:cs="Times New Roman"/>
+          <w:color w:val="5F6368"/>
+          <w:sz w:val="20"/>
+          <w:szCs w:val="20"/>
+          <w:shd w:val="clear" w:color="auto" w:fill="F0F4F9"/>
+        </w:rPr>
+        <w:t xml:space="preserve">((SELECT </w:t>
+      </w:r>
+      <w:proofErr w:type="spellStart"/>
+      <w:r>
+        <w:rPr>
+          <w:rFonts w:ascii="Times New Roman" w:eastAsia="Times New Roman" w:hAnsi="Times New Roman" w:cs="Times New Roman"/>
+          <w:color w:val="5F6368"/>
+          <w:sz w:val="20"/>
+          <w:szCs w:val="20"/>
+          <w:shd w:val="clear" w:color="auto" w:fill="F0F4F9"/>
+        </w:rPr>
+        <w:t>id_jogo</w:t>
+      </w:r>
+      <w:proofErr w:type="spellEnd"/>
+      <w:r>
+        <w:rPr>
+          <w:rFonts w:ascii="Times New Roman" w:eastAsia="Times New Roman" w:hAnsi="Times New Roman" w:cs="Times New Roman"/>
+          <w:color w:val="5F6368"/>
+          <w:sz w:val="20"/>
+          <w:szCs w:val="20"/>
+          <w:shd w:val="clear" w:color="auto" w:fill="F0F4F9"/>
+        </w:rPr>
+        <w:t xml:space="preserve"> FROM </w:t>
+      </w:r>
+      <w:proofErr w:type="spellStart"/>
+      <w:proofErr w:type="gramStart"/>
+      <w:r>
+        <w:rPr>
+          <w:rFonts w:ascii="Times New Roman" w:eastAsia="Times New Roman" w:hAnsi="Times New Roman" w:cs="Times New Roman"/>
+          <w:color w:val="5F6368"/>
+          <w:sz w:val="20"/>
+          <w:szCs w:val="20"/>
+          <w:shd w:val="clear" w:color="auto" w:fill="F0F4F9"/>
+        </w:rPr>
+        <w:t>public.jogos</w:t>
+      </w:r>
+      <w:proofErr w:type="spellEnd"/>
+      <w:proofErr w:type="gramEnd"/>
+      <w:r>
+        <w:rPr>
+          <w:rFonts w:ascii="Times New Roman" w:eastAsia="Times New Roman" w:hAnsi="Times New Roman" w:cs="Times New Roman"/>
+          <w:color w:val="5F6368"/>
+          <w:sz w:val="20"/>
+          <w:szCs w:val="20"/>
+          <w:shd w:val="clear" w:color="auto" w:fill="F0F4F9"/>
+        </w:rPr>
+        <w:t xml:space="preserve"> WHERE </w:t>
+      </w:r>
+      <w:proofErr w:type="spellStart"/>
+      <w:r>
+        <w:rPr>
+          <w:rFonts w:ascii="Times New Roman" w:eastAsia="Times New Roman" w:hAnsi="Times New Roman" w:cs="Times New Roman"/>
+          <w:color w:val="5F6368"/>
+          <w:sz w:val="20"/>
+          <w:szCs w:val="20"/>
+          <w:shd w:val="clear" w:color="auto" w:fill="F0F4F9"/>
+        </w:rPr>
+        <w:t>ano_edicao</w:t>
+      </w:r>
+      <w:proofErr w:type="spellEnd"/>
+      <w:r>
+        <w:rPr>
+          <w:rFonts w:ascii="Times New Roman" w:eastAsia="Times New Roman" w:hAnsi="Times New Roman" w:cs="Times New Roman"/>
+          <w:color w:val="5F6368"/>
+          <w:sz w:val="20"/>
+          <w:szCs w:val="20"/>
+          <w:shd w:val="clear" w:color="auto" w:fill="F0F4F9"/>
+        </w:rPr>
+        <w:t xml:space="preserve"> = 2022), (SELECT </w:t>
+      </w:r>
+      <w:proofErr w:type="spellStart"/>
+      <w:r>
+        <w:rPr>
+          <w:rFonts w:ascii="Times New Roman" w:eastAsia="Times New Roman" w:hAnsi="Times New Roman" w:cs="Times New Roman"/>
+          <w:color w:val="5F6368"/>
+          <w:sz w:val="20"/>
+          <w:szCs w:val="20"/>
+          <w:shd w:val="clear" w:color="auto" w:fill="F0F4F9"/>
+        </w:rPr>
+        <w:t>id_jogador</w:t>
+      </w:r>
+      <w:proofErr w:type="spellEnd"/>
+      <w:r>
+        <w:rPr>
+          <w:rFonts w:ascii="Times New Roman" w:eastAsia="Times New Roman" w:hAnsi="Times New Roman" w:cs="Times New Roman"/>
+          <w:color w:val="5F6368"/>
+          <w:sz w:val="20"/>
+          <w:szCs w:val="20"/>
+          <w:shd w:val="clear" w:color="auto" w:fill="F0F4F9"/>
+        </w:rPr>
+        <w:t xml:space="preserve"> FROM </w:t>
+      </w:r>
+      <w:proofErr w:type="spellStart"/>
+      <w:r>
+        <w:rPr>
+          <w:rFonts w:ascii="Times New Roman" w:eastAsia="Times New Roman" w:hAnsi="Times New Roman" w:cs="Times New Roman"/>
+          <w:color w:val="5F6368"/>
+          <w:sz w:val="20"/>
+          <w:szCs w:val="20"/>
+          <w:shd w:val="clear" w:color="auto" w:fill="F0F4F9"/>
+        </w:rPr>
+        <w:t>public.jogador</w:t>
+      </w:r>
+      <w:proofErr w:type="spellEnd"/>
+      <w:r>
+        <w:rPr>
+          <w:rFonts w:ascii="Times New Roman" w:eastAsia="Times New Roman" w:hAnsi="Times New Roman" w:cs="Times New Roman"/>
+          <w:color w:val="5F6368"/>
+          <w:sz w:val="20"/>
+          <w:szCs w:val="20"/>
+          <w:shd w:val="clear" w:color="auto" w:fill="F0F4F9"/>
+        </w:rPr>
+        <w:t xml:space="preserve"> WHERE nome = 'Lionel Messi'), 120, 2, 0, 'Nenhum'),</w:t>
+      </w:r>
+    </w:p>
+    <w:p>
+      <w:pPr>
+        <w:pBdr>
+          <w:top w:val="nil"/>
+          <w:left w:val="nil"/>
+          <w:bottom w:val="nil"/>
+          <w:right w:val="nil"/>
+          <w:between w:val="nil"/>
+        </w:pBdr>
+        <w:spacing w:line="275" w:lineRule="auto"/>
+        <w:rPr>
+          <w:rFonts w:ascii="Times New Roman" w:eastAsia="Times New Roman" w:hAnsi="Times New Roman" w:cs="Times New Roman"/>
+          <w:color w:val="1B1C1D"/>
+          <w:shd w:val="clear" w:color="auto" w:fill="F0F4F9"/>
+        </w:rPr>
+      </w:pPr>
+      <w:r>
+        <w:rPr>
+          <w:rFonts w:ascii="Times New Roman" w:eastAsia="Times New Roman" w:hAnsi="Times New Roman" w:cs="Times New Roman"/>
+          <w:color w:val="5F6368"/>
+          <w:sz w:val="20"/>
+          <w:szCs w:val="20"/>
+          <w:shd w:val="clear" w:color="auto" w:fill="F0F4F9"/>
+        </w:rPr>
+        <w:t xml:space="preserve">((SELECT </w:t>
+      </w:r>
+      <w:proofErr w:type="spellStart"/>
+      <w:r>
+        <w:rPr>
+          <w:rFonts w:ascii="Times New Roman" w:eastAsia="Times New Roman" w:hAnsi="Times New Roman" w:cs="Times New Roman"/>
+          <w:color w:val="5F6368"/>
+          <w:sz w:val="20"/>
+          <w:szCs w:val="20"/>
+          <w:shd w:val="clear" w:color="auto" w:fill="F0F4F9"/>
+        </w:rPr>
+        <w:t>id_jogo</w:t>
+      </w:r>
+      <w:proofErr w:type="spellEnd"/>
+      <w:r>
+        <w:rPr>
+          <w:rFonts w:ascii="Times New Roman" w:eastAsia="Times New Roman" w:hAnsi="Times New Roman" w:cs="Times New Roman"/>
+          <w:color w:val="5F6368"/>
+          <w:sz w:val="20"/>
+          <w:szCs w:val="20"/>
+          <w:shd w:val="clear" w:color="auto" w:fill="F0F4F9"/>
+        </w:rPr>
+        <w:t xml:space="preserve"> FROM </w:t>
+      </w:r>
+      <w:proofErr w:type="spellStart"/>
+      <w:proofErr w:type="gramStart"/>
+      <w:r>
+        <w:rPr>
+          <w:rFonts w:ascii="Times New Roman" w:eastAsia="Times New Roman" w:hAnsi="Times New Roman" w:cs="Times New Roman"/>
+          <w:color w:val="5F6368"/>
+          <w:sz w:val="20"/>
+          <w:szCs w:val="20"/>
+          <w:shd w:val="clear" w:color="auto" w:fill="F0F4F9"/>
+        </w:rPr>
+        <w:t>public.jogos</w:t>
+      </w:r>
+      <w:proofErr w:type="spellEnd"/>
+      <w:proofErr w:type="gramEnd"/>
+      <w:r>
+        <w:rPr>
+          <w:rFonts w:ascii="Times New Roman" w:eastAsia="Times New Roman" w:hAnsi="Times New Roman" w:cs="Times New Roman"/>
+          <w:color w:val="5F6368"/>
+          <w:sz w:val="20"/>
+          <w:szCs w:val="20"/>
+          <w:shd w:val="clear" w:color="auto" w:fill="F0F4F9"/>
+        </w:rPr>
+        <w:t xml:space="preserve"> WHERE </w:t>
+      </w:r>
+      <w:proofErr w:type="spellStart"/>
+      <w:r>
+        <w:rPr>
+          <w:rFonts w:ascii="Times New Roman" w:eastAsia="Times New Roman" w:hAnsi="Times New Roman" w:cs="Times New Roman"/>
+          <w:color w:val="5F6368"/>
+          <w:sz w:val="20"/>
+          <w:szCs w:val="20"/>
+          <w:shd w:val="clear" w:color="auto" w:fill="F0F4F9"/>
+        </w:rPr>
+        <w:t>ano_edicao</w:t>
+      </w:r>
+      <w:proofErr w:type="spellEnd"/>
+      <w:r>
+        <w:rPr>
+          <w:rFonts w:ascii="Times New Roman" w:eastAsia="Times New Roman" w:hAnsi="Times New Roman" w:cs="Times New Roman"/>
+          <w:color w:val="5F6368"/>
+          <w:sz w:val="20"/>
+          <w:szCs w:val="20"/>
+          <w:shd w:val="clear" w:color="auto" w:fill="F0F4F9"/>
+        </w:rPr>
+        <w:t xml:space="preserve"> = 2022), (SELECT </w:t>
+      </w:r>
+      <w:proofErr w:type="spellStart"/>
+      <w:r>
+        <w:rPr>
+          <w:rFonts w:ascii="Times New Roman" w:eastAsia="Times New Roman" w:hAnsi="Times New Roman" w:cs="Times New Roman"/>
+          <w:color w:val="5F6368"/>
+          <w:sz w:val="20"/>
+          <w:szCs w:val="20"/>
+          <w:shd w:val="clear" w:color="auto" w:fill="F0F4F9"/>
+        </w:rPr>
+        <w:t>id_jogador</w:t>
+      </w:r>
+      <w:proofErr w:type="spellEnd"/>
+      <w:r>
+        <w:rPr>
+          <w:rFonts w:ascii="Times New Roman" w:eastAsia="Times New Roman" w:hAnsi="Times New Roman" w:cs="Times New Roman"/>
+          <w:color w:val="5F6368"/>
+          <w:sz w:val="20"/>
+          <w:szCs w:val="20"/>
+          <w:shd w:val="clear" w:color="auto" w:fill="F0F4F9"/>
+        </w:rPr>
+        <w:t xml:space="preserve"> FROM </w:t>
+      </w:r>
+      <w:proofErr w:type="spellStart"/>
+      <w:r>
+        <w:rPr>
+          <w:rFonts w:ascii="Times New Roman" w:eastAsia="Times New Roman" w:hAnsi="Times New Roman" w:cs="Times New Roman"/>
+          <w:color w:val="5F6368"/>
+          <w:sz w:val="20"/>
+          <w:szCs w:val="20"/>
+          <w:shd w:val="clear" w:color="auto" w:fill="F0F4F9"/>
+        </w:rPr>
+        <w:t>public.jogador</w:t>
+      </w:r>
+      <w:proofErr w:type="spellEnd"/>
+      <w:r>
+        <w:rPr>
+          <w:rFonts w:ascii="Times New Roman" w:eastAsia="Times New Roman" w:hAnsi="Times New Roman" w:cs="Times New Roman"/>
+          <w:color w:val="5F6368"/>
+          <w:sz w:val="20"/>
+          <w:szCs w:val="20"/>
+          <w:shd w:val="clear" w:color="auto" w:fill="F0F4F9"/>
+        </w:rPr>
+        <w:t xml:space="preserve"> WHERE nome = 'Kylian Mbappé'), 120, 3, 0, 'Nenhum');</w:t>
       </w:r>
       <w:r>
         <w:rPr>
@@ -14722,15 +17751,6 @@
   </w:num>
   <w:num w:numId="22" w16cid:durableId="959072470">
     <w:abstractNumId w:val="8"/>
-    <w:lvlOverride w:ilvl="0"/>
-    <w:lvlOverride w:ilvl="1"/>
-    <w:lvlOverride w:ilvl="2"/>
-    <w:lvlOverride w:ilvl="3"/>
-    <w:lvlOverride w:ilvl="4"/>
-    <w:lvlOverride w:ilvl="5"/>
-    <w:lvlOverride w:ilvl="6"/>
-    <w:lvlOverride w:ilvl="7"/>
-    <w:lvlOverride w:ilvl="8"/>
   </w:num>
   <w:num w:numId="23" w16cid:durableId="2102215912">
     <w:abstractNumId w:val="13"/>
@@ -15291,6 +18311,7 @@
   <w:style w:type="character" w:default="1" w:styleId="Fontepargpadro">
     <w:name w:val="Default Paragraph Font"/>
     <w:uiPriority w:val="1"/>
+    <w:semiHidden/>
     <w:unhideWhenUsed/>
   </w:style>
   <w:style w:type="table" w:default="1" w:styleId="Tabelanormal">

</xml_diff>

<commit_message>
docs: inserindo Consultas de Relatórios (SELECT) e Script de População de Dados (INSERT)
</commit_message>
<xml_diff>
--- a/Projeto BD.docx
+++ b/Projeto BD.docx
@@ -10139,62 +10139,24 @@
     </w:p>
     <w:p>
       <w:pPr>
-        <w:pBdr>
-          <w:top w:val="nil"/>
-          <w:left w:val="nil"/>
-          <w:bottom w:val="nil"/>
-          <w:right w:val="nil"/>
-          <w:between w:val="nil"/>
-        </w:pBdr>
-        <w:spacing w:after="240" w:line="275" w:lineRule="auto"/>
-        <w:rPr>
-          <w:rFonts w:ascii="Times New Roman" w:eastAsia="Times New Roman" w:hAnsi="Times New Roman" w:cs="Times New Roman"/>
+        <w:rPr>
+          <w:rFonts w:ascii="Times New Roman" w:hAnsi="Times New Roman" w:cs="Times New Roman"/>
           <w:b/>
-          <w:color w:val="1B1C1D"/>
+          <w:bCs/>
           <w:sz w:val="24"/>
           <w:szCs w:val="24"/>
         </w:rPr>
       </w:pPr>
-    </w:p>
-    <w:p>
-      <w:pPr>
-        <w:pBdr>
-          <w:top w:val="nil"/>
-          <w:left w:val="nil"/>
-          <w:bottom w:val="nil"/>
-          <w:right w:val="nil"/>
-          <w:between w:val="nil"/>
-        </w:pBdr>
-        <w:spacing w:after="240" w:line="275" w:lineRule="auto"/>
-        <w:rPr>
-          <w:rFonts w:ascii="Times New Roman" w:eastAsia="Times New Roman" w:hAnsi="Times New Roman" w:cs="Times New Roman"/>
-          <w:color w:val="1B1C1D"/>
-        </w:rPr>
-      </w:pPr>
-      <w:r>
-        <w:rPr>
-          <w:rFonts w:ascii="Times New Roman" w:eastAsia="Times New Roman" w:hAnsi="Times New Roman" w:cs="Times New Roman"/>
-          <w:color w:val="1B1C1D"/>
-        </w:rPr>
-        <w:t>[Apresente consultas SQL variadas que demonstrem a funcionalidade do sistema. Explique cada consulta com um breve comentário.]</w:t>
-      </w:r>
-    </w:p>
-    <w:p>
-      <w:pPr>
-        <w:pBdr>
-          <w:top w:val="nil"/>
-          <w:left w:val="nil"/>
-          <w:bottom w:val="nil"/>
-          <w:right w:val="nil"/>
-          <w:between w:val="nil"/>
-        </w:pBdr>
-        <w:spacing w:after="240" w:line="275" w:lineRule="auto"/>
-        <w:ind w:left="240" w:right="120"/>
-        <w:rPr>
-          <w:rFonts w:ascii="Times New Roman" w:eastAsia="Times New Roman" w:hAnsi="Times New Roman" w:cs="Times New Roman"/>
-          <w:color w:val="1B1C1D"/>
-        </w:rPr>
-      </w:pPr>
+      <w:r>
+        <w:rPr>
+          <w:rFonts w:ascii="Times New Roman" w:hAnsi="Times New Roman" w:cs="Times New Roman"/>
+          <w:b/>
+          <w:bCs/>
+          <w:sz w:val="24"/>
+          <w:szCs w:val="24"/>
+        </w:rPr>
+        <w:t>A. Script de População de Dados (INSERT)</w:t>
+      </w:r>
     </w:p>
     <w:p>
       <w:pPr>
@@ -11206,7 +11168,6 @@
           <w:shd w:val="clear" w:color="auto" w:fill="F0F4F9"/>
           <w:lang w:val="en-US"/>
         </w:rPr>
-        <w:lastRenderedPageBreak/>
         <w:t xml:space="preserve">(2022, (SELECT </w:t>
       </w:r>
       <w:proofErr w:type="spellStart"/>
@@ -11597,7 +11558,18 @@
           <w:szCs w:val="20"/>
           <w:shd w:val="clear" w:color="auto" w:fill="F0F4F9"/>
         </w:rPr>
-        <w:t xml:space="preserve"> WHERE nome = 'Brasil')),</w:t>
+        <w:t xml:space="preserve"> WHERE nome = </w:t>
+      </w:r>
+      <w:r>
+        <w:rPr>
+          <w:rFonts w:ascii="Times New Roman" w:eastAsia="Times New Roman" w:hAnsi="Times New Roman" w:cs="Times New Roman"/>
+          <w:color w:val="5F6368"/>
+          <w:sz w:val="20"/>
+          <w:szCs w:val="20"/>
+          <w:shd w:val="clear" w:color="auto" w:fill="F0F4F9"/>
+        </w:rPr>
+        <w:lastRenderedPageBreak/>
+        <w:t>'Brasil')),</w:t>
       </w:r>
     </w:p>
     <w:p>
@@ -12710,15 +12682,17 @@
           <w:sz w:val="20"/>
           <w:szCs w:val="20"/>
           <w:shd w:val="clear" w:color="auto" w:fill="F0F4F9"/>
-        </w:rPr>
-      </w:pPr>
-      <w:r>
-        <w:rPr>
-          <w:rFonts w:ascii="Times New Roman" w:eastAsia="Times New Roman" w:hAnsi="Times New Roman" w:cs="Times New Roman"/>
-          <w:color w:val="5F6368"/>
-          <w:sz w:val="20"/>
-          <w:szCs w:val="20"/>
-          <w:shd w:val="clear" w:color="auto" w:fill="F0F4F9"/>
+          <w:lang w:val="en-US"/>
+        </w:rPr>
+      </w:pPr>
+      <w:r>
+        <w:rPr>
+          <w:rFonts w:ascii="Times New Roman" w:eastAsia="Times New Roman" w:hAnsi="Times New Roman" w:cs="Times New Roman"/>
+          <w:color w:val="5F6368"/>
+          <w:sz w:val="20"/>
+          <w:szCs w:val="20"/>
+          <w:shd w:val="clear" w:color="auto" w:fill="F0F4F9"/>
+          <w:lang w:val="en-US"/>
         </w:rPr>
         <w:t xml:space="preserve">('2002-06-30', 'Final', 'Yokohama', 2, 0, (SELECT </w:t>
       </w:r>
@@ -12730,6 +12704,7 @@
           <w:sz w:val="20"/>
           <w:szCs w:val="20"/>
           <w:shd w:val="clear" w:color="auto" w:fill="F0F4F9"/>
+          <w:lang w:val="en-US"/>
         </w:rPr>
         <w:t>id_selecao</w:t>
       </w:r>
@@ -12741,6 +12716,7 @@
           <w:sz w:val="20"/>
           <w:szCs w:val="20"/>
           <w:shd w:val="clear" w:color="auto" w:fill="F0F4F9"/>
+          <w:lang w:val="en-US"/>
         </w:rPr>
         <w:t xml:space="preserve"> FROM </w:t>
       </w:r>
@@ -12753,6 +12729,7 @@
           <w:sz w:val="20"/>
           <w:szCs w:val="20"/>
           <w:shd w:val="clear" w:color="auto" w:fill="F0F4F9"/>
+          <w:lang w:val="en-US"/>
         </w:rPr>
         <w:t>public.selecao</w:t>
       </w:r>
@@ -12765,17 +12742,67 @@
           <w:sz w:val="20"/>
           <w:szCs w:val="20"/>
           <w:shd w:val="clear" w:color="auto" w:fill="F0F4F9"/>
-        </w:rPr>
-        <w:t xml:space="preserve"> WHERE nome = 'Brasil'), (SELECT </w:t>
-      </w:r>
-      <w:proofErr w:type="spellStart"/>
-      <w:r>
-        <w:rPr>
-          <w:rFonts w:ascii="Times New Roman" w:eastAsia="Times New Roman" w:hAnsi="Times New Roman" w:cs="Times New Roman"/>
-          <w:color w:val="5F6368"/>
-          <w:sz w:val="20"/>
-          <w:szCs w:val="20"/>
-          <w:shd w:val="clear" w:color="auto" w:fill="F0F4F9"/>
+          <w:lang w:val="en-US"/>
+        </w:rPr>
+        <w:t xml:space="preserve"> WHERE </w:t>
+      </w:r>
+      <w:proofErr w:type="spellStart"/>
+      <w:r>
+        <w:rPr>
+          <w:rFonts w:ascii="Times New Roman" w:eastAsia="Times New Roman" w:hAnsi="Times New Roman" w:cs="Times New Roman"/>
+          <w:color w:val="5F6368"/>
+          <w:sz w:val="20"/>
+          <w:szCs w:val="20"/>
+          <w:shd w:val="clear" w:color="auto" w:fill="F0F4F9"/>
+          <w:lang w:val="en-US"/>
+        </w:rPr>
+        <w:t>nome</w:t>
+      </w:r>
+      <w:proofErr w:type="spellEnd"/>
+      <w:r>
+        <w:rPr>
+          <w:rFonts w:ascii="Times New Roman" w:eastAsia="Times New Roman" w:hAnsi="Times New Roman" w:cs="Times New Roman"/>
+          <w:color w:val="5F6368"/>
+          <w:sz w:val="20"/>
+          <w:szCs w:val="20"/>
+          <w:shd w:val="clear" w:color="auto" w:fill="F0F4F9"/>
+          <w:lang w:val="en-US"/>
+        </w:rPr>
+        <w:t xml:space="preserve"> = '</w:t>
+      </w:r>
+      <w:proofErr w:type="spellStart"/>
+      <w:r>
+        <w:rPr>
+          <w:rFonts w:ascii="Times New Roman" w:eastAsia="Times New Roman" w:hAnsi="Times New Roman" w:cs="Times New Roman"/>
+          <w:color w:val="5F6368"/>
+          <w:sz w:val="20"/>
+          <w:szCs w:val="20"/>
+          <w:shd w:val="clear" w:color="auto" w:fill="F0F4F9"/>
+          <w:lang w:val="en-US"/>
+        </w:rPr>
+        <w:t>Brasil</w:t>
+      </w:r>
+      <w:proofErr w:type="spellEnd"/>
+      <w:r>
+        <w:rPr>
+          <w:rFonts w:ascii="Times New Roman" w:eastAsia="Times New Roman" w:hAnsi="Times New Roman" w:cs="Times New Roman"/>
+          <w:color w:val="5F6368"/>
+          <w:sz w:val="20"/>
+          <w:szCs w:val="20"/>
+          <w:shd w:val="clear" w:color="auto" w:fill="F0F4F9"/>
+          <w:lang w:val="en-US"/>
+        </w:rPr>
+        <w:t xml:space="preserve">'), (SELECT </w:t>
+      </w:r>
+      <w:proofErr w:type="spellStart"/>
+      <w:r>
+        <w:rPr>
+          <w:rFonts w:ascii="Times New Roman" w:eastAsia="Times New Roman" w:hAnsi="Times New Roman" w:cs="Times New Roman"/>
+          <w:color w:val="5F6368"/>
+          <w:sz w:val="20"/>
+          <w:szCs w:val="20"/>
+          <w:shd w:val="clear" w:color="auto" w:fill="F0F4F9"/>
+          <w:lang w:val="en-US"/>
         </w:rPr>
         <w:t>id_selecao</w:t>
       </w:r>
@@ -12787,6 +12814,7 @@
           <w:sz w:val="20"/>
           <w:szCs w:val="20"/>
           <w:shd w:val="clear" w:color="auto" w:fill="F0F4F9"/>
+          <w:lang w:val="en-US"/>
         </w:rPr>
         <w:t xml:space="preserve"> FROM </w:t>
       </w:r>
@@ -12798,6 +12826,7 @@
           <w:sz w:val="20"/>
           <w:szCs w:val="20"/>
           <w:shd w:val="clear" w:color="auto" w:fill="F0F4F9"/>
+          <w:lang w:val="en-US"/>
         </w:rPr>
         <w:t>public.selecao</w:t>
       </w:r>
@@ -12809,8 +12838,57 @@
           <w:sz w:val="20"/>
           <w:szCs w:val="20"/>
           <w:shd w:val="clear" w:color="auto" w:fill="F0F4F9"/>
-        </w:rPr>
-        <w:t xml:space="preserve"> WHERE nome = 'Alemanha'), 2002),</w:t>
+          <w:lang w:val="en-US"/>
+        </w:rPr>
+        <w:t xml:space="preserve"> WHERE </w:t>
+      </w:r>
+      <w:proofErr w:type="spellStart"/>
+      <w:r>
+        <w:rPr>
+          <w:rFonts w:ascii="Times New Roman" w:eastAsia="Times New Roman" w:hAnsi="Times New Roman" w:cs="Times New Roman"/>
+          <w:color w:val="5F6368"/>
+          <w:sz w:val="20"/>
+          <w:szCs w:val="20"/>
+          <w:shd w:val="clear" w:color="auto" w:fill="F0F4F9"/>
+          <w:lang w:val="en-US"/>
+        </w:rPr>
+        <w:t>nome</w:t>
+      </w:r>
+      <w:proofErr w:type="spellEnd"/>
+      <w:r>
+        <w:rPr>
+          <w:rFonts w:ascii="Times New Roman" w:eastAsia="Times New Roman" w:hAnsi="Times New Roman" w:cs="Times New Roman"/>
+          <w:color w:val="5F6368"/>
+          <w:sz w:val="20"/>
+          <w:szCs w:val="20"/>
+          <w:shd w:val="clear" w:color="auto" w:fill="F0F4F9"/>
+          <w:lang w:val="en-US"/>
+        </w:rPr>
+        <w:t xml:space="preserve"> = '</w:t>
+      </w:r>
+      <w:proofErr w:type="spellStart"/>
+      <w:r>
+        <w:rPr>
+          <w:rFonts w:ascii="Times New Roman" w:eastAsia="Times New Roman" w:hAnsi="Times New Roman" w:cs="Times New Roman"/>
+          <w:color w:val="5F6368"/>
+          <w:sz w:val="20"/>
+          <w:szCs w:val="20"/>
+          <w:shd w:val="clear" w:color="auto" w:fill="F0F4F9"/>
+          <w:lang w:val="en-US"/>
+        </w:rPr>
+        <w:t>Alemanha</w:t>
+      </w:r>
+      <w:proofErr w:type="spellEnd"/>
+      <w:r>
+        <w:rPr>
+          <w:rFonts w:ascii="Times New Roman" w:eastAsia="Times New Roman" w:hAnsi="Times New Roman" w:cs="Times New Roman"/>
+          <w:color w:val="5F6368"/>
+          <w:sz w:val="20"/>
+          <w:szCs w:val="20"/>
+          <w:shd w:val="clear" w:color="auto" w:fill="F0F4F9"/>
+          <w:lang w:val="en-US"/>
+        </w:rPr>
+        <w:t>'), 2002),</w:t>
       </w:r>
     </w:p>
     <w:p>
@@ -12858,48 +12936,29 @@
           <w:sz w:val="20"/>
           <w:szCs w:val="20"/>
           <w:shd w:val="clear" w:color="auto" w:fill="F0F4F9"/>
-        </w:rPr>
-      </w:pPr>
-      <w:r>
-        <w:rPr>
-          <w:rFonts w:ascii="Times New Roman" w:eastAsia="Times New Roman" w:hAnsi="Times New Roman" w:cs="Times New Roman"/>
-          <w:color w:val="5F6368"/>
-          <w:sz w:val="20"/>
-          <w:szCs w:val="20"/>
-          <w:shd w:val="clear" w:color="auto" w:fill="F0F4F9"/>
-        </w:rPr>
-        <w:t>('2022-12-18', 'Final', '</w:t>
-      </w:r>
-      <w:proofErr w:type="spellStart"/>
-      <w:r>
-        <w:rPr>
-          <w:rFonts w:ascii="Times New Roman" w:eastAsia="Times New Roman" w:hAnsi="Times New Roman" w:cs="Times New Roman"/>
-          <w:color w:val="5F6368"/>
-          <w:sz w:val="20"/>
-          <w:szCs w:val="20"/>
-          <w:shd w:val="clear" w:color="auto" w:fill="F0F4F9"/>
-        </w:rPr>
-        <w:t>Lusail</w:t>
-      </w:r>
-      <w:proofErr w:type="spellEnd"/>
-      <w:r>
-        <w:rPr>
-          <w:rFonts w:ascii="Times New Roman" w:eastAsia="Times New Roman" w:hAnsi="Times New Roman" w:cs="Times New Roman"/>
-          <w:color w:val="5F6368"/>
-          <w:sz w:val="20"/>
-          <w:szCs w:val="20"/>
-          <w:shd w:val="clear" w:color="auto" w:fill="F0F4F9"/>
-        </w:rPr>
-        <w:t xml:space="preserve"> Stadium', 3, 3, (SELECT </w:t>
-      </w:r>
-      <w:proofErr w:type="spellStart"/>
-      <w:r>
-        <w:rPr>
-          <w:rFonts w:ascii="Times New Roman" w:eastAsia="Times New Roman" w:hAnsi="Times New Roman" w:cs="Times New Roman"/>
-          <w:color w:val="5F6368"/>
-          <w:sz w:val="20"/>
-          <w:szCs w:val="20"/>
-          <w:shd w:val="clear" w:color="auto" w:fill="F0F4F9"/>
+          <w:lang w:val="en-US"/>
+        </w:rPr>
+      </w:pPr>
+      <w:r>
+        <w:rPr>
+          <w:rFonts w:ascii="Times New Roman" w:eastAsia="Times New Roman" w:hAnsi="Times New Roman" w:cs="Times New Roman"/>
+          <w:color w:val="5F6368"/>
+          <w:sz w:val="20"/>
+          <w:szCs w:val="20"/>
+          <w:shd w:val="clear" w:color="auto" w:fill="F0F4F9"/>
+          <w:lang w:val="en-US"/>
+        </w:rPr>
+        <w:t xml:space="preserve">('2022-12-18', 'Final', 'Lusail Stadium', 3, 3, (SELECT </w:t>
+      </w:r>
+      <w:proofErr w:type="spellStart"/>
+      <w:r>
+        <w:rPr>
+          <w:rFonts w:ascii="Times New Roman" w:eastAsia="Times New Roman" w:hAnsi="Times New Roman" w:cs="Times New Roman"/>
+          <w:color w:val="5F6368"/>
+          <w:sz w:val="20"/>
+          <w:szCs w:val="20"/>
+          <w:shd w:val="clear" w:color="auto" w:fill="F0F4F9"/>
+          <w:lang w:val="en-US"/>
         </w:rPr>
         <w:t>id_selecao</w:t>
       </w:r>
@@ -12911,6 +12970,7 @@
           <w:sz w:val="20"/>
           <w:szCs w:val="20"/>
           <w:shd w:val="clear" w:color="auto" w:fill="F0F4F9"/>
+          <w:lang w:val="en-US"/>
         </w:rPr>
         <w:t xml:space="preserve"> FROM </w:t>
       </w:r>
@@ -12923,6 +12983,7 @@
           <w:sz w:val="20"/>
           <w:szCs w:val="20"/>
           <w:shd w:val="clear" w:color="auto" w:fill="F0F4F9"/>
+          <w:lang w:val="en-US"/>
         </w:rPr>
         <w:t>public.selecao</w:t>
       </w:r>
@@ -12935,17 +12996,43 @@
           <w:sz w:val="20"/>
           <w:szCs w:val="20"/>
           <w:shd w:val="clear" w:color="auto" w:fill="F0F4F9"/>
-        </w:rPr>
-        <w:t xml:space="preserve"> WHERE nome = 'Argentina'), (SELECT </w:t>
-      </w:r>
-      <w:proofErr w:type="spellStart"/>
-      <w:r>
-        <w:rPr>
-          <w:rFonts w:ascii="Times New Roman" w:eastAsia="Times New Roman" w:hAnsi="Times New Roman" w:cs="Times New Roman"/>
-          <w:color w:val="5F6368"/>
-          <w:sz w:val="20"/>
-          <w:szCs w:val="20"/>
-          <w:shd w:val="clear" w:color="auto" w:fill="F0F4F9"/>
+          <w:lang w:val="en-US"/>
+        </w:rPr>
+        <w:t xml:space="preserve"> WHERE </w:t>
+      </w:r>
+      <w:proofErr w:type="spellStart"/>
+      <w:r>
+        <w:rPr>
+          <w:rFonts w:ascii="Times New Roman" w:eastAsia="Times New Roman" w:hAnsi="Times New Roman" w:cs="Times New Roman"/>
+          <w:color w:val="5F6368"/>
+          <w:sz w:val="20"/>
+          <w:szCs w:val="20"/>
+          <w:shd w:val="clear" w:color="auto" w:fill="F0F4F9"/>
+          <w:lang w:val="en-US"/>
+        </w:rPr>
+        <w:t>nome</w:t>
+      </w:r>
+      <w:proofErr w:type="spellEnd"/>
+      <w:r>
+        <w:rPr>
+          <w:rFonts w:ascii="Times New Roman" w:eastAsia="Times New Roman" w:hAnsi="Times New Roman" w:cs="Times New Roman"/>
+          <w:color w:val="5F6368"/>
+          <w:sz w:val="20"/>
+          <w:szCs w:val="20"/>
+          <w:shd w:val="clear" w:color="auto" w:fill="F0F4F9"/>
+          <w:lang w:val="en-US"/>
+        </w:rPr>
+        <w:t xml:space="preserve"> = 'Argentina'), (SELECT </w:t>
+      </w:r>
+      <w:proofErr w:type="spellStart"/>
+      <w:r>
+        <w:rPr>
+          <w:rFonts w:ascii="Times New Roman" w:eastAsia="Times New Roman" w:hAnsi="Times New Roman" w:cs="Times New Roman"/>
+          <w:color w:val="5F6368"/>
+          <w:sz w:val="20"/>
+          <w:szCs w:val="20"/>
+          <w:shd w:val="clear" w:color="auto" w:fill="F0F4F9"/>
+          <w:lang w:val="en-US"/>
         </w:rPr>
         <w:t>id_selecao</w:t>
       </w:r>
@@ -12957,6 +13044,7 @@
           <w:sz w:val="20"/>
           <w:szCs w:val="20"/>
           <w:shd w:val="clear" w:color="auto" w:fill="F0F4F9"/>
+          <w:lang w:val="en-US"/>
         </w:rPr>
         <w:t xml:space="preserve"> FROM </w:t>
       </w:r>
@@ -12968,6 +13056,7 @@
           <w:sz w:val="20"/>
           <w:szCs w:val="20"/>
           <w:shd w:val="clear" w:color="auto" w:fill="F0F4F9"/>
+          <w:lang w:val="en-US"/>
         </w:rPr>
         <w:t>public.selecao</w:t>
       </w:r>
@@ -12979,8 +13068,57 @@
           <w:sz w:val="20"/>
           <w:szCs w:val="20"/>
           <w:shd w:val="clear" w:color="auto" w:fill="F0F4F9"/>
-        </w:rPr>
-        <w:t xml:space="preserve"> WHERE nome = 'França'), 2022);</w:t>
+          <w:lang w:val="en-US"/>
+        </w:rPr>
+        <w:t xml:space="preserve"> WHERE </w:t>
+      </w:r>
+      <w:proofErr w:type="spellStart"/>
+      <w:r>
+        <w:rPr>
+          <w:rFonts w:ascii="Times New Roman" w:eastAsia="Times New Roman" w:hAnsi="Times New Roman" w:cs="Times New Roman"/>
+          <w:color w:val="5F6368"/>
+          <w:sz w:val="20"/>
+          <w:szCs w:val="20"/>
+          <w:shd w:val="clear" w:color="auto" w:fill="F0F4F9"/>
+          <w:lang w:val="en-US"/>
+        </w:rPr>
+        <w:t>nome</w:t>
+      </w:r>
+      <w:proofErr w:type="spellEnd"/>
+      <w:r>
+        <w:rPr>
+          <w:rFonts w:ascii="Times New Roman" w:eastAsia="Times New Roman" w:hAnsi="Times New Roman" w:cs="Times New Roman"/>
+          <w:color w:val="5F6368"/>
+          <w:sz w:val="20"/>
+          <w:szCs w:val="20"/>
+          <w:shd w:val="clear" w:color="auto" w:fill="F0F4F9"/>
+          <w:lang w:val="en-US"/>
+        </w:rPr>
+        <w:t xml:space="preserve"> = '</w:t>
+      </w:r>
+      <w:proofErr w:type="spellStart"/>
+      <w:r>
+        <w:rPr>
+          <w:rFonts w:ascii="Times New Roman" w:eastAsia="Times New Roman" w:hAnsi="Times New Roman" w:cs="Times New Roman"/>
+          <w:color w:val="5F6368"/>
+          <w:sz w:val="20"/>
+          <w:szCs w:val="20"/>
+          <w:shd w:val="clear" w:color="auto" w:fill="F0F4F9"/>
+          <w:lang w:val="en-US"/>
+        </w:rPr>
+        <w:t>França</w:t>
+      </w:r>
+      <w:proofErr w:type="spellEnd"/>
+      <w:r>
+        <w:rPr>
+          <w:rFonts w:ascii="Times New Roman" w:eastAsia="Times New Roman" w:hAnsi="Times New Roman" w:cs="Times New Roman"/>
+          <w:color w:val="5F6368"/>
+          <w:sz w:val="20"/>
+          <w:szCs w:val="20"/>
+          <w:shd w:val="clear" w:color="auto" w:fill="F0F4F9"/>
+          <w:lang w:val="en-US"/>
+        </w:rPr>
+        <w:t>'), 2022);</w:t>
       </w:r>
     </w:p>
     <w:p>
@@ -12999,6 +13137,7 @@
           <w:sz w:val="20"/>
           <w:szCs w:val="20"/>
           <w:shd w:val="clear" w:color="auto" w:fill="F0F4F9"/>
+          <w:lang w:val="en-US"/>
         </w:rPr>
       </w:pPr>
     </w:p>
@@ -13786,6 +13925,99 @@
     </w:p>
     <w:p>
       <w:pPr>
+        <w:rPr>
+          <w:rFonts w:ascii="Times New Roman" w:hAnsi="Times New Roman" w:cs="Times New Roman"/>
+          <w:b/>
+          <w:bCs/>
+          <w:sz w:val="24"/>
+          <w:szCs w:val="24"/>
+        </w:rPr>
+      </w:pPr>
+      <w:r>
+        <w:rPr>
+          <w:rFonts w:ascii="Times New Roman" w:hAnsi="Times New Roman" w:cs="Times New Roman"/>
+          <w:b/>
+          <w:bCs/>
+          <w:sz w:val="24"/>
+          <w:szCs w:val="24"/>
+        </w:rPr>
+        <w:t>B</w:t>
+      </w:r>
+      <w:r>
+        <w:rPr>
+          <w:rFonts w:ascii="Times New Roman" w:hAnsi="Times New Roman" w:cs="Times New Roman"/>
+          <w:b/>
+          <w:bCs/>
+          <w:sz w:val="24"/>
+          <w:szCs w:val="24"/>
+        </w:rPr>
+        <w:t>. Consultas de Relatórios (SELECT)</w:t>
+      </w:r>
+    </w:p>
+    <w:p>
+      <w:pPr>
+        <w:rPr>
+          <w:rFonts w:ascii="Times New Roman" w:hAnsi="Times New Roman" w:cs="Times New Roman"/>
+        </w:rPr>
+      </w:pPr>
+      <w:r>
+        <w:rPr>
+          <w:rFonts w:ascii="Times New Roman" w:hAnsi="Times New Roman" w:cs="Times New Roman"/>
+        </w:rPr>
+        <w:t>Abaixo estão as consultas que atendem aos Requisitos Funcionais definidos na seção 2.1.</w:t>
+      </w:r>
+    </w:p>
+    <w:p>
+      <w:pPr>
+        <w:rPr>
+          <w:rFonts w:ascii="Times New Roman" w:hAnsi="Times New Roman" w:cs="Times New Roman"/>
+        </w:rPr>
+      </w:pPr>
+    </w:p>
+    <w:p>
+      <w:pPr>
+        <w:rPr>
+          <w:rFonts w:ascii="Times New Roman" w:hAnsi="Times New Roman" w:cs="Times New Roman"/>
+        </w:rPr>
+      </w:pPr>
+    </w:p>
+    <w:p>
+      <w:pPr>
+        <w:rPr>
+          <w:rFonts w:ascii="Times New Roman" w:hAnsi="Times New Roman" w:cs="Times New Roman"/>
+        </w:rPr>
+      </w:pPr>
+      <w:r>
+        <w:rPr>
+          <w:rFonts w:ascii="Times New Roman" w:hAnsi="Times New Roman" w:cs="Times New Roman"/>
+          <w:b/>
+          <w:bCs/>
+        </w:rPr>
+        <w:t>Consulta 1:</w:t>
+      </w:r>
+      <w:r>
+        <w:rPr>
+          <w:rFonts w:ascii="Times New Roman" w:hAnsi="Times New Roman" w:cs="Times New Roman"/>
+        </w:rPr>
+        <w:t xml:space="preserve"> Média de gols por jogo de uma edição específica (</w:t>
+      </w:r>
+      <w:proofErr w:type="spellStart"/>
+      <w:r>
+        <w:rPr>
+          <w:rFonts w:ascii="Times New Roman" w:hAnsi="Times New Roman" w:cs="Times New Roman"/>
+        </w:rPr>
+        <w:t>Ex</w:t>
+      </w:r>
+      <w:proofErr w:type="spellEnd"/>
+      <w:r>
+        <w:rPr>
+          <w:rFonts w:ascii="Times New Roman" w:hAnsi="Times New Roman" w:cs="Times New Roman"/>
+        </w:rPr>
+        <w:t>: 2022)</w:t>
+      </w:r>
+    </w:p>
+    <w:p>
+      <w:pPr>
         <w:pBdr>
           <w:top w:val="nil"/>
           <w:left w:val="nil"/>
@@ -13793,16 +14025,2733 @@
           <w:right w:val="nil"/>
           <w:between w:val="nil"/>
         </w:pBdr>
-        <w:spacing w:before="120" w:after="240" w:line="275" w:lineRule="auto"/>
-        <w:rPr>
-          <w:rFonts w:ascii="Times New Roman" w:eastAsia="Times New Roman" w:hAnsi="Times New Roman" w:cs="Times New Roman"/>
-          <w:color w:val="1B1C1D"/>
-          <w:shd w:val="clear" w:color="auto" w:fill="F0F4F9"/>
-        </w:rPr>
-      </w:pPr>
-      <w:r>
-        <w:br w:type="page"/>
-      </w:r>
+        <w:spacing w:before="120" w:after="150" w:line="275" w:lineRule="auto"/>
+        <w:ind w:left="240" w:right="120"/>
+        <w:rPr>
+          <w:rFonts w:ascii="Times New Roman" w:eastAsia="Times New Roman" w:hAnsi="Times New Roman" w:cs="Times New Roman"/>
+          <w:color w:val="575B5F"/>
+          <w:shd w:val="clear" w:color="auto" w:fill="F0F4F9"/>
+        </w:rPr>
+      </w:pPr>
+      <w:r>
+        <w:rPr>
+          <w:rFonts w:ascii="Times New Roman" w:eastAsia="Times New Roman" w:hAnsi="Times New Roman" w:cs="Times New Roman"/>
+          <w:color w:val="575B5F"/>
+          <w:shd w:val="clear" w:color="auto" w:fill="F0F4F9"/>
+        </w:rPr>
+        <w:t>SQL</w:t>
+      </w:r>
+    </w:p>
+    <w:p>
+      <w:pPr>
+        <w:rPr>
+          <w:rFonts w:ascii="Times New Roman" w:eastAsia="Times New Roman" w:hAnsi="Times New Roman" w:cs="Times New Roman"/>
+          <w:color w:val="5F6368"/>
+          <w:sz w:val="20"/>
+          <w:szCs w:val="20"/>
+          <w:shd w:val="clear" w:color="auto" w:fill="F0F4F9"/>
+        </w:rPr>
+      </w:pPr>
+      <w:r>
+        <w:rPr>
+          <w:rFonts w:ascii="Times New Roman" w:eastAsia="Times New Roman" w:hAnsi="Times New Roman" w:cs="Times New Roman"/>
+          <w:color w:val="5F6368"/>
+          <w:sz w:val="20"/>
+          <w:szCs w:val="20"/>
+          <w:shd w:val="clear" w:color="auto" w:fill="F0F4F9"/>
+        </w:rPr>
+        <w:t xml:space="preserve">SELECT </w:t>
+      </w:r>
+      <w:proofErr w:type="gramStart"/>
+      <w:r>
+        <w:rPr>
+          <w:rFonts w:ascii="Times New Roman" w:eastAsia="Times New Roman" w:hAnsi="Times New Roman" w:cs="Times New Roman"/>
+          <w:color w:val="5F6368"/>
+          <w:sz w:val="20"/>
+          <w:szCs w:val="20"/>
+          <w:shd w:val="clear" w:color="auto" w:fill="F0F4F9"/>
+        </w:rPr>
+        <w:t>AVG(</w:t>
+      </w:r>
+      <w:proofErr w:type="gramEnd"/>
+      <w:r>
+        <w:rPr>
+          <w:rFonts w:ascii="Times New Roman" w:eastAsia="Times New Roman" w:hAnsi="Times New Roman" w:cs="Times New Roman"/>
+          <w:color w:val="5F6368"/>
+          <w:sz w:val="20"/>
+          <w:szCs w:val="20"/>
+          <w:shd w:val="clear" w:color="auto" w:fill="F0F4F9"/>
+        </w:rPr>
+        <w:t xml:space="preserve">gols_selecao1 + gols_selecao2) AS </w:t>
+      </w:r>
+      <w:proofErr w:type="spellStart"/>
+      <w:r>
+        <w:rPr>
+          <w:rFonts w:ascii="Times New Roman" w:eastAsia="Times New Roman" w:hAnsi="Times New Roman" w:cs="Times New Roman"/>
+          <w:color w:val="5F6368"/>
+          <w:sz w:val="20"/>
+          <w:szCs w:val="20"/>
+          <w:shd w:val="clear" w:color="auto" w:fill="F0F4F9"/>
+        </w:rPr>
+        <w:t>media_gols_por_jogo</w:t>
+      </w:r>
+      <w:proofErr w:type="spellEnd"/>
+    </w:p>
+    <w:p>
+      <w:pPr>
+        <w:rPr>
+          <w:rFonts w:ascii="Times New Roman" w:eastAsia="Times New Roman" w:hAnsi="Times New Roman" w:cs="Times New Roman"/>
+          <w:color w:val="5F6368"/>
+          <w:sz w:val="20"/>
+          <w:szCs w:val="20"/>
+          <w:shd w:val="clear" w:color="auto" w:fill="F0F4F9"/>
+        </w:rPr>
+      </w:pPr>
+      <w:r>
+        <w:rPr>
+          <w:rFonts w:ascii="Times New Roman" w:eastAsia="Times New Roman" w:hAnsi="Times New Roman" w:cs="Times New Roman"/>
+          <w:color w:val="5F6368"/>
+          <w:sz w:val="20"/>
+          <w:szCs w:val="20"/>
+          <w:shd w:val="clear" w:color="auto" w:fill="F0F4F9"/>
+        </w:rPr>
+        <w:t xml:space="preserve">FROM </w:t>
+      </w:r>
+      <w:proofErr w:type="spellStart"/>
+      <w:proofErr w:type="gramStart"/>
+      <w:r>
+        <w:rPr>
+          <w:rFonts w:ascii="Times New Roman" w:eastAsia="Times New Roman" w:hAnsi="Times New Roman" w:cs="Times New Roman"/>
+          <w:color w:val="5F6368"/>
+          <w:sz w:val="20"/>
+          <w:szCs w:val="20"/>
+          <w:shd w:val="clear" w:color="auto" w:fill="F0F4F9"/>
+        </w:rPr>
+        <w:t>public.jogos</w:t>
+      </w:r>
+      <w:proofErr w:type="spellEnd"/>
+      <w:proofErr w:type="gramEnd"/>
+    </w:p>
+    <w:p>
+      <w:pPr>
+        <w:rPr>
+          <w:rFonts w:ascii="Times New Roman" w:hAnsi="Times New Roman" w:cs="Times New Roman"/>
+        </w:rPr>
+      </w:pPr>
+      <w:r>
+        <w:rPr>
+          <w:rFonts w:ascii="Times New Roman" w:eastAsia="Times New Roman" w:hAnsi="Times New Roman" w:cs="Times New Roman"/>
+          <w:color w:val="5F6368"/>
+          <w:sz w:val="20"/>
+          <w:szCs w:val="20"/>
+          <w:shd w:val="clear" w:color="auto" w:fill="F0F4F9"/>
+        </w:rPr>
+        <w:t xml:space="preserve">WHERE </w:t>
+      </w:r>
+      <w:proofErr w:type="spellStart"/>
+      <w:r>
+        <w:rPr>
+          <w:rFonts w:ascii="Times New Roman" w:eastAsia="Times New Roman" w:hAnsi="Times New Roman" w:cs="Times New Roman"/>
+          <w:color w:val="5F6368"/>
+          <w:sz w:val="20"/>
+          <w:szCs w:val="20"/>
+          <w:shd w:val="clear" w:color="auto" w:fill="F0F4F9"/>
+        </w:rPr>
+        <w:t>ano_edicao</w:t>
+      </w:r>
+      <w:proofErr w:type="spellEnd"/>
+      <w:r>
+        <w:rPr>
+          <w:rFonts w:ascii="Times New Roman" w:eastAsia="Times New Roman" w:hAnsi="Times New Roman" w:cs="Times New Roman"/>
+          <w:color w:val="5F6368"/>
+          <w:sz w:val="20"/>
+          <w:szCs w:val="20"/>
+          <w:shd w:val="clear" w:color="auto" w:fill="F0F4F9"/>
+        </w:rPr>
+        <w:t xml:space="preserve"> = 2022;</w:t>
+      </w:r>
+    </w:p>
+    <w:p>
+      <w:pPr>
+        <w:rPr>
+          <w:rFonts w:ascii="Times New Roman" w:hAnsi="Times New Roman" w:cs="Times New Roman"/>
+        </w:rPr>
+      </w:pPr>
+    </w:p>
+    <w:p>
+      <w:pPr>
+        <w:rPr>
+          <w:rFonts w:ascii="Times New Roman" w:hAnsi="Times New Roman" w:cs="Times New Roman"/>
+        </w:rPr>
+      </w:pPr>
+    </w:p>
+    <w:p>
+      <w:pPr>
+        <w:rPr>
+          <w:rFonts w:ascii="Times New Roman" w:hAnsi="Times New Roman" w:cs="Times New Roman"/>
+        </w:rPr>
+      </w:pPr>
+      <w:r>
+        <w:rPr>
+          <w:rFonts w:ascii="Times New Roman" w:hAnsi="Times New Roman" w:cs="Times New Roman"/>
+          <w:b/>
+          <w:bCs/>
+        </w:rPr>
+        <w:lastRenderedPageBreak/>
+        <w:t>Consulta 2:</w:t>
+      </w:r>
+      <w:r>
+        <w:rPr>
+          <w:rFonts w:ascii="Times New Roman" w:hAnsi="Times New Roman" w:cs="Times New Roman"/>
+        </w:rPr>
+        <w:t xml:space="preserve"> Top jogadores com mais gols e assistências em uma edição</w:t>
+      </w:r>
+    </w:p>
+    <w:p>
+      <w:pPr>
+        <w:rPr>
+          <w:rFonts w:ascii="Times New Roman" w:eastAsia="Times New Roman" w:hAnsi="Times New Roman" w:cs="Times New Roman"/>
+          <w:color w:val="5F6368"/>
+          <w:sz w:val="20"/>
+          <w:szCs w:val="20"/>
+          <w:shd w:val="clear" w:color="auto" w:fill="F0F4F9"/>
+        </w:rPr>
+      </w:pPr>
+      <w:r>
+        <w:rPr>
+          <w:rFonts w:ascii="Times New Roman" w:eastAsia="Times New Roman" w:hAnsi="Times New Roman" w:cs="Times New Roman"/>
+          <w:color w:val="5F6368"/>
+          <w:sz w:val="20"/>
+          <w:szCs w:val="20"/>
+          <w:shd w:val="clear" w:color="auto" w:fill="F0F4F9"/>
+        </w:rPr>
+        <w:t xml:space="preserve">SELECT </w:t>
+      </w:r>
+    </w:p>
+    <w:p>
+      <w:pPr>
+        <w:rPr>
+          <w:rFonts w:ascii="Times New Roman" w:eastAsia="Times New Roman" w:hAnsi="Times New Roman" w:cs="Times New Roman"/>
+          <w:color w:val="5F6368"/>
+          <w:sz w:val="20"/>
+          <w:szCs w:val="20"/>
+          <w:shd w:val="clear" w:color="auto" w:fill="F0F4F9"/>
+        </w:rPr>
+      </w:pPr>
+      <w:r>
+        <w:rPr>
+          <w:rFonts w:ascii="Times New Roman" w:eastAsia="Times New Roman" w:hAnsi="Times New Roman" w:cs="Times New Roman"/>
+          <w:color w:val="5F6368"/>
+          <w:sz w:val="20"/>
+          <w:szCs w:val="20"/>
+          <w:shd w:val="clear" w:color="auto" w:fill="F0F4F9"/>
+        </w:rPr>
+        <w:t xml:space="preserve">    </w:t>
+      </w:r>
+      <w:proofErr w:type="spellStart"/>
+      <w:proofErr w:type="gramStart"/>
+      <w:r>
+        <w:rPr>
+          <w:rFonts w:ascii="Times New Roman" w:eastAsia="Times New Roman" w:hAnsi="Times New Roman" w:cs="Times New Roman"/>
+          <w:color w:val="5F6368"/>
+          <w:sz w:val="20"/>
+          <w:szCs w:val="20"/>
+          <w:shd w:val="clear" w:color="auto" w:fill="F0F4F9"/>
+        </w:rPr>
+        <w:t>j.nome</w:t>
+      </w:r>
+      <w:proofErr w:type="spellEnd"/>
+      <w:proofErr w:type="gramEnd"/>
+      <w:r>
+        <w:rPr>
+          <w:rFonts w:ascii="Times New Roman" w:eastAsia="Times New Roman" w:hAnsi="Times New Roman" w:cs="Times New Roman"/>
+          <w:color w:val="5F6368"/>
+          <w:sz w:val="20"/>
+          <w:szCs w:val="20"/>
+          <w:shd w:val="clear" w:color="auto" w:fill="F0F4F9"/>
+        </w:rPr>
+        <w:t xml:space="preserve">, </w:t>
+      </w:r>
+    </w:p>
+    <w:p>
+      <w:pPr>
+        <w:rPr>
+          <w:rFonts w:ascii="Times New Roman" w:eastAsia="Times New Roman" w:hAnsi="Times New Roman" w:cs="Times New Roman"/>
+          <w:color w:val="5F6368"/>
+          <w:sz w:val="20"/>
+          <w:szCs w:val="20"/>
+          <w:shd w:val="clear" w:color="auto" w:fill="F0F4F9"/>
+        </w:rPr>
+      </w:pPr>
+      <w:r>
+        <w:rPr>
+          <w:rFonts w:ascii="Times New Roman" w:eastAsia="Times New Roman" w:hAnsi="Times New Roman" w:cs="Times New Roman"/>
+          <w:color w:val="5F6368"/>
+          <w:sz w:val="20"/>
+          <w:szCs w:val="20"/>
+          <w:shd w:val="clear" w:color="auto" w:fill="F0F4F9"/>
+        </w:rPr>
+        <w:t xml:space="preserve">    </w:t>
+      </w:r>
+      <w:proofErr w:type="spellStart"/>
+      <w:proofErr w:type="gramStart"/>
+      <w:r>
+        <w:rPr>
+          <w:rFonts w:ascii="Times New Roman" w:eastAsia="Times New Roman" w:hAnsi="Times New Roman" w:cs="Times New Roman"/>
+          <w:color w:val="5F6368"/>
+          <w:sz w:val="20"/>
+          <w:szCs w:val="20"/>
+          <w:shd w:val="clear" w:color="auto" w:fill="F0F4F9"/>
+        </w:rPr>
+        <w:t>s.nome</w:t>
+      </w:r>
+      <w:proofErr w:type="spellEnd"/>
+      <w:proofErr w:type="gramEnd"/>
+      <w:r>
+        <w:rPr>
+          <w:rFonts w:ascii="Times New Roman" w:eastAsia="Times New Roman" w:hAnsi="Times New Roman" w:cs="Times New Roman"/>
+          <w:color w:val="5F6368"/>
+          <w:sz w:val="20"/>
+          <w:szCs w:val="20"/>
+          <w:shd w:val="clear" w:color="auto" w:fill="F0F4F9"/>
+        </w:rPr>
+        <w:t xml:space="preserve"> AS </w:t>
+      </w:r>
+      <w:proofErr w:type="spellStart"/>
+      <w:r>
+        <w:rPr>
+          <w:rFonts w:ascii="Times New Roman" w:eastAsia="Times New Roman" w:hAnsi="Times New Roman" w:cs="Times New Roman"/>
+          <w:color w:val="5F6368"/>
+          <w:sz w:val="20"/>
+          <w:szCs w:val="20"/>
+          <w:shd w:val="clear" w:color="auto" w:fill="F0F4F9"/>
+        </w:rPr>
+        <w:t>selecao</w:t>
+      </w:r>
+      <w:proofErr w:type="spellEnd"/>
+      <w:r>
+        <w:rPr>
+          <w:rFonts w:ascii="Times New Roman" w:eastAsia="Times New Roman" w:hAnsi="Times New Roman" w:cs="Times New Roman"/>
+          <w:color w:val="5F6368"/>
+          <w:sz w:val="20"/>
+          <w:szCs w:val="20"/>
+          <w:shd w:val="clear" w:color="auto" w:fill="F0F4F9"/>
+        </w:rPr>
+        <w:t>,</w:t>
+      </w:r>
+    </w:p>
+    <w:p>
+      <w:pPr>
+        <w:rPr>
+          <w:rFonts w:ascii="Times New Roman" w:eastAsia="Times New Roman" w:hAnsi="Times New Roman" w:cs="Times New Roman"/>
+          <w:color w:val="5F6368"/>
+          <w:sz w:val="20"/>
+          <w:szCs w:val="20"/>
+          <w:shd w:val="clear" w:color="auto" w:fill="F0F4F9"/>
+        </w:rPr>
+      </w:pPr>
+      <w:r>
+        <w:rPr>
+          <w:rFonts w:ascii="Times New Roman" w:eastAsia="Times New Roman" w:hAnsi="Times New Roman" w:cs="Times New Roman"/>
+          <w:color w:val="5F6368"/>
+          <w:sz w:val="20"/>
+          <w:szCs w:val="20"/>
+          <w:shd w:val="clear" w:color="auto" w:fill="F0F4F9"/>
+        </w:rPr>
+        <w:t xml:space="preserve">    SUM(</w:t>
+      </w:r>
+      <w:proofErr w:type="spellStart"/>
+      <w:proofErr w:type="gramStart"/>
+      <w:r>
+        <w:rPr>
+          <w:rFonts w:ascii="Times New Roman" w:eastAsia="Times New Roman" w:hAnsi="Times New Roman" w:cs="Times New Roman"/>
+          <w:color w:val="5F6368"/>
+          <w:sz w:val="20"/>
+          <w:szCs w:val="20"/>
+          <w:shd w:val="clear" w:color="auto" w:fill="F0F4F9"/>
+        </w:rPr>
+        <w:t>p.gols</w:t>
+      </w:r>
+      <w:proofErr w:type="spellEnd"/>
+      <w:proofErr w:type="gramEnd"/>
+      <w:r>
+        <w:rPr>
+          <w:rFonts w:ascii="Times New Roman" w:eastAsia="Times New Roman" w:hAnsi="Times New Roman" w:cs="Times New Roman"/>
+          <w:color w:val="5F6368"/>
+          <w:sz w:val="20"/>
+          <w:szCs w:val="20"/>
+          <w:shd w:val="clear" w:color="auto" w:fill="F0F4F9"/>
+        </w:rPr>
+        <w:t xml:space="preserve">) AS </w:t>
+      </w:r>
+      <w:proofErr w:type="spellStart"/>
+      <w:r>
+        <w:rPr>
+          <w:rFonts w:ascii="Times New Roman" w:eastAsia="Times New Roman" w:hAnsi="Times New Roman" w:cs="Times New Roman"/>
+          <w:color w:val="5F6368"/>
+          <w:sz w:val="20"/>
+          <w:szCs w:val="20"/>
+          <w:shd w:val="clear" w:color="auto" w:fill="F0F4F9"/>
+        </w:rPr>
+        <w:t>total_gols</w:t>
+      </w:r>
+      <w:proofErr w:type="spellEnd"/>
+      <w:r>
+        <w:rPr>
+          <w:rFonts w:ascii="Times New Roman" w:eastAsia="Times New Roman" w:hAnsi="Times New Roman" w:cs="Times New Roman"/>
+          <w:color w:val="5F6368"/>
+          <w:sz w:val="20"/>
+          <w:szCs w:val="20"/>
+          <w:shd w:val="clear" w:color="auto" w:fill="F0F4F9"/>
+        </w:rPr>
+        <w:t>,</w:t>
+      </w:r>
+    </w:p>
+    <w:p>
+      <w:pPr>
+        <w:rPr>
+          <w:rFonts w:ascii="Times New Roman" w:eastAsia="Times New Roman" w:hAnsi="Times New Roman" w:cs="Times New Roman"/>
+          <w:color w:val="5F6368"/>
+          <w:sz w:val="20"/>
+          <w:szCs w:val="20"/>
+          <w:shd w:val="clear" w:color="auto" w:fill="F0F4F9"/>
+        </w:rPr>
+      </w:pPr>
+      <w:r>
+        <w:rPr>
+          <w:rFonts w:ascii="Times New Roman" w:eastAsia="Times New Roman" w:hAnsi="Times New Roman" w:cs="Times New Roman"/>
+          <w:color w:val="5F6368"/>
+          <w:sz w:val="20"/>
+          <w:szCs w:val="20"/>
+          <w:shd w:val="clear" w:color="auto" w:fill="F0F4F9"/>
+        </w:rPr>
+        <w:t xml:space="preserve">    SUM(</w:t>
+      </w:r>
+      <w:proofErr w:type="spellStart"/>
+      <w:proofErr w:type="gramStart"/>
+      <w:r>
+        <w:rPr>
+          <w:rFonts w:ascii="Times New Roman" w:eastAsia="Times New Roman" w:hAnsi="Times New Roman" w:cs="Times New Roman"/>
+          <w:color w:val="5F6368"/>
+          <w:sz w:val="20"/>
+          <w:szCs w:val="20"/>
+          <w:shd w:val="clear" w:color="auto" w:fill="F0F4F9"/>
+        </w:rPr>
+        <w:t>p.assistencias</w:t>
+      </w:r>
+      <w:proofErr w:type="spellEnd"/>
+      <w:proofErr w:type="gramEnd"/>
+      <w:r>
+        <w:rPr>
+          <w:rFonts w:ascii="Times New Roman" w:eastAsia="Times New Roman" w:hAnsi="Times New Roman" w:cs="Times New Roman"/>
+          <w:color w:val="5F6368"/>
+          <w:sz w:val="20"/>
+          <w:szCs w:val="20"/>
+          <w:shd w:val="clear" w:color="auto" w:fill="F0F4F9"/>
+        </w:rPr>
+        <w:t xml:space="preserve">) AS </w:t>
+      </w:r>
+      <w:proofErr w:type="spellStart"/>
+      <w:r>
+        <w:rPr>
+          <w:rFonts w:ascii="Times New Roman" w:eastAsia="Times New Roman" w:hAnsi="Times New Roman" w:cs="Times New Roman"/>
+          <w:color w:val="5F6368"/>
+          <w:sz w:val="20"/>
+          <w:szCs w:val="20"/>
+          <w:shd w:val="clear" w:color="auto" w:fill="F0F4F9"/>
+        </w:rPr>
+        <w:t>total_assistencias</w:t>
+      </w:r>
+      <w:proofErr w:type="spellEnd"/>
+    </w:p>
+    <w:p>
+      <w:pPr>
+        <w:rPr>
+          <w:rFonts w:ascii="Times New Roman" w:eastAsia="Times New Roman" w:hAnsi="Times New Roman" w:cs="Times New Roman"/>
+          <w:color w:val="5F6368"/>
+          <w:sz w:val="20"/>
+          <w:szCs w:val="20"/>
+          <w:shd w:val="clear" w:color="auto" w:fill="F0F4F9"/>
+        </w:rPr>
+      </w:pPr>
+      <w:r>
+        <w:rPr>
+          <w:rFonts w:ascii="Times New Roman" w:eastAsia="Times New Roman" w:hAnsi="Times New Roman" w:cs="Times New Roman"/>
+          <w:color w:val="5F6368"/>
+          <w:sz w:val="20"/>
+          <w:szCs w:val="20"/>
+          <w:shd w:val="clear" w:color="auto" w:fill="F0F4F9"/>
+        </w:rPr>
+        <w:t xml:space="preserve">FROM </w:t>
+      </w:r>
+      <w:proofErr w:type="spellStart"/>
+      <w:proofErr w:type="gramStart"/>
+      <w:r>
+        <w:rPr>
+          <w:rFonts w:ascii="Times New Roman" w:eastAsia="Times New Roman" w:hAnsi="Times New Roman" w:cs="Times New Roman"/>
+          <w:color w:val="5F6368"/>
+          <w:sz w:val="20"/>
+          <w:szCs w:val="20"/>
+          <w:shd w:val="clear" w:color="auto" w:fill="F0F4F9"/>
+        </w:rPr>
+        <w:t>public.participacao</w:t>
+      </w:r>
+      <w:proofErr w:type="spellEnd"/>
+      <w:proofErr w:type="gramEnd"/>
+      <w:r>
+        <w:rPr>
+          <w:rFonts w:ascii="Times New Roman" w:eastAsia="Times New Roman" w:hAnsi="Times New Roman" w:cs="Times New Roman"/>
+          <w:color w:val="5F6368"/>
+          <w:sz w:val="20"/>
+          <w:szCs w:val="20"/>
+          <w:shd w:val="clear" w:color="auto" w:fill="F0F4F9"/>
+        </w:rPr>
+        <w:t xml:space="preserve"> p</w:t>
+      </w:r>
+    </w:p>
+    <w:p>
+      <w:pPr>
+        <w:rPr>
+          <w:rFonts w:ascii="Times New Roman" w:eastAsia="Times New Roman" w:hAnsi="Times New Roman" w:cs="Times New Roman"/>
+          <w:color w:val="5F6368"/>
+          <w:sz w:val="20"/>
+          <w:szCs w:val="20"/>
+          <w:shd w:val="clear" w:color="auto" w:fill="F0F4F9"/>
+        </w:rPr>
+      </w:pPr>
+      <w:r>
+        <w:rPr>
+          <w:rFonts w:ascii="Times New Roman" w:eastAsia="Times New Roman" w:hAnsi="Times New Roman" w:cs="Times New Roman"/>
+          <w:color w:val="5F6368"/>
+          <w:sz w:val="20"/>
+          <w:szCs w:val="20"/>
+          <w:shd w:val="clear" w:color="auto" w:fill="F0F4F9"/>
+        </w:rPr>
+        <w:t xml:space="preserve">JOIN </w:t>
+      </w:r>
+      <w:proofErr w:type="spellStart"/>
+      <w:proofErr w:type="gramStart"/>
+      <w:r>
+        <w:rPr>
+          <w:rFonts w:ascii="Times New Roman" w:eastAsia="Times New Roman" w:hAnsi="Times New Roman" w:cs="Times New Roman"/>
+          <w:color w:val="5F6368"/>
+          <w:sz w:val="20"/>
+          <w:szCs w:val="20"/>
+          <w:shd w:val="clear" w:color="auto" w:fill="F0F4F9"/>
+        </w:rPr>
+        <w:t>public.jogador</w:t>
+      </w:r>
+      <w:proofErr w:type="spellEnd"/>
+      <w:proofErr w:type="gramEnd"/>
+      <w:r>
+        <w:rPr>
+          <w:rFonts w:ascii="Times New Roman" w:eastAsia="Times New Roman" w:hAnsi="Times New Roman" w:cs="Times New Roman"/>
+          <w:color w:val="5F6368"/>
+          <w:sz w:val="20"/>
+          <w:szCs w:val="20"/>
+          <w:shd w:val="clear" w:color="auto" w:fill="F0F4F9"/>
+        </w:rPr>
+        <w:t xml:space="preserve"> j ON </w:t>
+      </w:r>
+      <w:proofErr w:type="spellStart"/>
+      <w:r>
+        <w:rPr>
+          <w:rFonts w:ascii="Times New Roman" w:eastAsia="Times New Roman" w:hAnsi="Times New Roman" w:cs="Times New Roman"/>
+          <w:color w:val="5F6368"/>
+          <w:sz w:val="20"/>
+          <w:szCs w:val="20"/>
+          <w:shd w:val="clear" w:color="auto" w:fill="F0F4F9"/>
+        </w:rPr>
+        <w:t>p.id_jogador</w:t>
+      </w:r>
+      <w:proofErr w:type="spellEnd"/>
+      <w:r>
+        <w:rPr>
+          <w:rFonts w:ascii="Times New Roman" w:eastAsia="Times New Roman" w:hAnsi="Times New Roman" w:cs="Times New Roman"/>
+          <w:color w:val="5F6368"/>
+          <w:sz w:val="20"/>
+          <w:szCs w:val="20"/>
+          <w:shd w:val="clear" w:color="auto" w:fill="F0F4F9"/>
+        </w:rPr>
+        <w:t xml:space="preserve"> = </w:t>
+      </w:r>
+      <w:proofErr w:type="spellStart"/>
+      <w:r>
+        <w:rPr>
+          <w:rFonts w:ascii="Times New Roman" w:eastAsia="Times New Roman" w:hAnsi="Times New Roman" w:cs="Times New Roman"/>
+          <w:color w:val="5F6368"/>
+          <w:sz w:val="20"/>
+          <w:szCs w:val="20"/>
+          <w:shd w:val="clear" w:color="auto" w:fill="F0F4F9"/>
+        </w:rPr>
+        <w:t>j.id_jogador</w:t>
+      </w:r>
+      <w:proofErr w:type="spellEnd"/>
+    </w:p>
+    <w:p>
+      <w:pPr>
+        <w:rPr>
+          <w:rFonts w:ascii="Times New Roman" w:eastAsia="Times New Roman" w:hAnsi="Times New Roman" w:cs="Times New Roman"/>
+          <w:color w:val="5F6368"/>
+          <w:sz w:val="20"/>
+          <w:szCs w:val="20"/>
+          <w:shd w:val="clear" w:color="auto" w:fill="F0F4F9"/>
+        </w:rPr>
+      </w:pPr>
+      <w:r>
+        <w:rPr>
+          <w:rFonts w:ascii="Times New Roman" w:eastAsia="Times New Roman" w:hAnsi="Times New Roman" w:cs="Times New Roman"/>
+          <w:color w:val="5F6368"/>
+          <w:sz w:val="20"/>
+          <w:szCs w:val="20"/>
+          <w:shd w:val="clear" w:color="auto" w:fill="F0F4F9"/>
+        </w:rPr>
+        <w:t xml:space="preserve">JOIN </w:t>
+      </w:r>
+      <w:proofErr w:type="spellStart"/>
+      <w:proofErr w:type="gramStart"/>
+      <w:r>
+        <w:rPr>
+          <w:rFonts w:ascii="Times New Roman" w:eastAsia="Times New Roman" w:hAnsi="Times New Roman" w:cs="Times New Roman"/>
+          <w:color w:val="5F6368"/>
+          <w:sz w:val="20"/>
+          <w:szCs w:val="20"/>
+          <w:shd w:val="clear" w:color="auto" w:fill="F0F4F9"/>
+        </w:rPr>
+        <w:t>public.jogos</w:t>
+      </w:r>
+      <w:proofErr w:type="spellEnd"/>
+      <w:proofErr w:type="gramEnd"/>
+      <w:r>
+        <w:rPr>
+          <w:rFonts w:ascii="Times New Roman" w:eastAsia="Times New Roman" w:hAnsi="Times New Roman" w:cs="Times New Roman"/>
+          <w:color w:val="5F6368"/>
+          <w:sz w:val="20"/>
+          <w:szCs w:val="20"/>
+          <w:shd w:val="clear" w:color="auto" w:fill="F0F4F9"/>
+        </w:rPr>
+        <w:t xml:space="preserve"> g ON </w:t>
+      </w:r>
+      <w:proofErr w:type="spellStart"/>
+      <w:r>
+        <w:rPr>
+          <w:rFonts w:ascii="Times New Roman" w:eastAsia="Times New Roman" w:hAnsi="Times New Roman" w:cs="Times New Roman"/>
+          <w:color w:val="5F6368"/>
+          <w:sz w:val="20"/>
+          <w:szCs w:val="20"/>
+          <w:shd w:val="clear" w:color="auto" w:fill="F0F4F9"/>
+        </w:rPr>
+        <w:t>p.id_jogo</w:t>
+      </w:r>
+      <w:proofErr w:type="spellEnd"/>
+      <w:r>
+        <w:rPr>
+          <w:rFonts w:ascii="Times New Roman" w:eastAsia="Times New Roman" w:hAnsi="Times New Roman" w:cs="Times New Roman"/>
+          <w:color w:val="5F6368"/>
+          <w:sz w:val="20"/>
+          <w:szCs w:val="20"/>
+          <w:shd w:val="clear" w:color="auto" w:fill="F0F4F9"/>
+        </w:rPr>
+        <w:t xml:space="preserve"> = </w:t>
+      </w:r>
+      <w:proofErr w:type="spellStart"/>
+      <w:r>
+        <w:rPr>
+          <w:rFonts w:ascii="Times New Roman" w:eastAsia="Times New Roman" w:hAnsi="Times New Roman" w:cs="Times New Roman"/>
+          <w:color w:val="5F6368"/>
+          <w:sz w:val="20"/>
+          <w:szCs w:val="20"/>
+          <w:shd w:val="clear" w:color="auto" w:fill="F0F4F9"/>
+        </w:rPr>
+        <w:t>g.id_jogo</w:t>
+      </w:r>
+      <w:proofErr w:type="spellEnd"/>
+    </w:p>
+    <w:p>
+      <w:pPr>
+        <w:rPr>
+          <w:rFonts w:ascii="Times New Roman" w:eastAsia="Times New Roman" w:hAnsi="Times New Roman" w:cs="Times New Roman"/>
+          <w:color w:val="5F6368"/>
+          <w:sz w:val="20"/>
+          <w:szCs w:val="20"/>
+          <w:shd w:val="clear" w:color="auto" w:fill="F0F4F9"/>
+          <w:lang w:val="en-US"/>
+        </w:rPr>
+      </w:pPr>
+      <w:r>
+        <w:rPr>
+          <w:rFonts w:ascii="Times New Roman" w:eastAsia="Times New Roman" w:hAnsi="Times New Roman" w:cs="Times New Roman"/>
+          <w:color w:val="5F6368"/>
+          <w:sz w:val="20"/>
+          <w:szCs w:val="20"/>
+          <w:shd w:val="clear" w:color="auto" w:fill="F0F4F9"/>
+          <w:lang w:val="en-US"/>
+        </w:rPr>
+        <w:t xml:space="preserve">JOIN </w:t>
+      </w:r>
+      <w:proofErr w:type="spellStart"/>
+      <w:proofErr w:type="gramStart"/>
+      <w:r>
+        <w:rPr>
+          <w:rFonts w:ascii="Times New Roman" w:eastAsia="Times New Roman" w:hAnsi="Times New Roman" w:cs="Times New Roman"/>
+          <w:color w:val="5F6368"/>
+          <w:sz w:val="20"/>
+          <w:szCs w:val="20"/>
+          <w:shd w:val="clear" w:color="auto" w:fill="F0F4F9"/>
+          <w:lang w:val="en-US"/>
+        </w:rPr>
+        <w:t>public.selecao</w:t>
+      </w:r>
+      <w:proofErr w:type="spellEnd"/>
+      <w:proofErr w:type="gramEnd"/>
+      <w:r>
+        <w:rPr>
+          <w:rFonts w:ascii="Times New Roman" w:eastAsia="Times New Roman" w:hAnsi="Times New Roman" w:cs="Times New Roman"/>
+          <w:color w:val="5F6368"/>
+          <w:sz w:val="20"/>
+          <w:szCs w:val="20"/>
+          <w:shd w:val="clear" w:color="auto" w:fill="F0F4F9"/>
+          <w:lang w:val="en-US"/>
+        </w:rPr>
+        <w:t xml:space="preserve"> s ON </w:t>
+      </w:r>
+      <w:proofErr w:type="spellStart"/>
+      <w:r>
+        <w:rPr>
+          <w:rFonts w:ascii="Times New Roman" w:eastAsia="Times New Roman" w:hAnsi="Times New Roman" w:cs="Times New Roman"/>
+          <w:color w:val="5F6368"/>
+          <w:sz w:val="20"/>
+          <w:szCs w:val="20"/>
+          <w:shd w:val="clear" w:color="auto" w:fill="F0F4F9"/>
+          <w:lang w:val="en-US"/>
+        </w:rPr>
+        <w:t>j.id_selecao</w:t>
+      </w:r>
+      <w:proofErr w:type="spellEnd"/>
+      <w:r>
+        <w:rPr>
+          <w:rFonts w:ascii="Times New Roman" w:eastAsia="Times New Roman" w:hAnsi="Times New Roman" w:cs="Times New Roman"/>
+          <w:color w:val="5F6368"/>
+          <w:sz w:val="20"/>
+          <w:szCs w:val="20"/>
+          <w:shd w:val="clear" w:color="auto" w:fill="F0F4F9"/>
+          <w:lang w:val="en-US"/>
+        </w:rPr>
+        <w:t xml:space="preserve"> = </w:t>
+      </w:r>
+      <w:proofErr w:type="spellStart"/>
+      <w:r>
+        <w:rPr>
+          <w:rFonts w:ascii="Times New Roman" w:eastAsia="Times New Roman" w:hAnsi="Times New Roman" w:cs="Times New Roman"/>
+          <w:color w:val="5F6368"/>
+          <w:sz w:val="20"/>
+          <w:szCs w:val="20"/>
+          <w:shd w:val="clear" w:color="auto" w:fill="F0F4F9"/>
+          <w:lang w:val="en-US"/>
+        </w:rPr>
+        <w:t>s.id_selecao</w:t>
+      </w:r>
+      <w:proofErr w:type="spellEnd"/>
+    </w:p>
+    <w:p>
+      <w:pPr>
+        <w:rPr>
+          <w:rFonts w:ascii="Times New Roman" w:eastAsia="Times New Roman" w:hAnsi="Times New Roman" w:cs="Times New Roman"/>
+          <w:color w:val="5F6368"/>
+          <w:sz w:val="20"/>
+          <w:szCs w:val="20"/>
+          <w:shd w:val="clear" w:color="auto" w:fill="F0F4F9"/>
+          <w:lang w:val="en-US"/>
+        </w:rPr>
+      </w:pPr>
+      <w:r>
+        <w:rPr>
+          <w:rFonts w:ascii="Times New Roman" w:eastAsia="Times New Roman" w:hAnsi="Times New Roman" w:cs="Times New Roman"/>
+          <w:color w:val="5F6368"/>
+          <w:sz w:val="20"/>
+          <w:szCs w:val="20"/>
+          <w:shd w:val="clear" w:color="auto" w:fill="F0F4F9"/>
+          <w:lang w:val="en-US"/>
+        </w:rPr>
+        <w:t xml:space="preserve">WHERE </w:t>
+      </w:r>
+      <w:proofErr w:type="spellStart"/>
+      <w:r>
+        <w:rPr>
+          <w:rFonts w:ascii="Times New Roman" w:eastAsia="Times New Roman" w:hAnsi="Times New Roman" w:cs="Times New Roman"/>
+          <w:color w:val="5F6368"/>
+          <w:sz w:val="20"/>
+          <w:szCs w:val="20"/>
+          <w:shd w:val="clear" w:color="auto" w:fill="F0F4F9"/>
+          <w:lang w:val="en-US"/>
+        </w:rPr>
+        <w:t>g.ano_edicao</w:t>
+      </w:r>
+      <w:proofErr w:type="spellEnd"/>
+      <w:r>
+        <w:rPr>
+          <w:rFonts w:ascii="Times New Roman" w:eastAsia="Times New Roman" w:hAnsi="Times New Roman" w:cs="Times New Roman"/>
+          <w:color w:val="5F6368"/>
+          <w:sz w:val="20"/>
+          <w:szCs w:val="20"/>
+          <w:shd w:val="clear" w:color="auto" w:fill="F0F4F9"/>
+          <w:lang w:val="en-US"/>
+        </w:rPr>
+        <w:t xml:space="preserve"> = 2022</w:t>
+      </w:r>
+    </w:p>
+    <w:p>
+      <w:pPr>
+        <w:rPr>
+          <w:rFonts w:ascii="Times New Roman" w:eastAsia="Times New Roman" w:hAnsi="Times New Roman" w:cs="Times New Roman"/>
+          <w:color w:val="5F6368"/>
+          <w:sz w:val="20"/>
+          <w:szCs w:val="20"/>
+          <w:shd w:val="clear" w:color="auto" w:fill="F0F4F9"/>
+          <w:lang w:val="en-US"/>
+        </w:rPr>
+      </w:pPr>
+      <w:r>
+        <w:rPr>
+          <w:rFonts w:ascii="Times New Roman" w:eastAsia="Times New Roman" w:hAnsi="Times New Roman" w:cs="Times New Roman"/>
+          <w:color w:val="5F6368"/>
+          <w:sz w:val="20"/>
+          <w:szCs w:val="20"/>
+          <w:shd w:val="clear" w:color="auto" w:fill="F0F4F9"/>
+          <w:lang w:val="en-US"/>
+        </w:rPr>
+        <w:t xml:space="preserve">GROUP BY </w:t>
+      </w:r>
+      <w:proofErr w:type="spellStart"/>
+      <w:proofErr w:type="gramStart"/>
+      <w:r>
+        <w:rPr>
+          <w:rFonts w:ascii="Times New Roman" w:eastAsia="Times New Roman" w:hAnsi="Times New Roman" w:cs="Times New Roman"/>
+          <w:color w:val="5F6368"/>
+          <w:sz w:val="20"/>
+          <w:szCs w:val="20"/>
+          <w:shd w:val="clear" w:color="auto" w:fill="F0F4F9"/>
+          <w:lang w:val="en-US"/>
+        </w:rPr>
+        <w:t>j.nome</w:t>
+      </w:r>
+      <w:proofErr w:type="spellEnd"/>
+      <w:proofErr w:type="gramEnd"/>
+      <w:r>
+        <w:rPr>
+          <w:rFonts w:ascii="Times New Roman" w:eastAsia="Times New Roman" w:hAnsi="Times New Roman" w:cs="Times New Roman"/>
+          <w:color w:val="5F6368"/>
+          <w:sz w:val="20"/>
+          <w:szCs w:val="20"/>
+          <w:shd w:val="clear" w:color="auto" w:fill="F0F4F9"/>
+          <w:lang w:val="en-US"/>
+        </w:rPr>
+        <w:t xml:space="preserve">, </w:t>
+      </w:r>
+      <w:proofErr w:type="spellStart"/>
+      <w:r>
+        <w:rPr>
+          <w:rFonts w:ascii="Times New Roman" w:eastAsia="Times New Roman" w:hAnsi="Times New Roman" w:cs="Times New Roman"/>
+          <w:color w:val="5F6368"/>
+          <w:sz w:val="20"/>
+          <w:szCs w:val="20"/>
+          <w:shd w:val="clear" w:color="auto" w:fill="F0F4F9"/>
+          <w:lang w:val="en-US"/>
+        </w:rPr>
+        <w:t>s.nome</w:t>
+      </w:r>
+      <w:proofErr w:type="spellEnd"/>
+    </w:p>
+    <w:p>
+      <w:pPr>
+        <w:rPr>
+          <w:rFonts w:ascii="Times New Roman" w:eastAsia="Times New Roman" w:hAnsi="Times New Roman" w:cs="Times New Roman"/>
+          <w:color w:val="5F6368"/>
+          <w:sz w:val="20"/>
+          <w:szCs w:val="20"/>
+          <w:shd w:val="clear" w:color="auto" w:fill="F0F4F9"/>
+          <w:lang w:val="en-US"/>
+        </w:rPr>
+      </w:pPr>
+      <w:r>
+        <w:rPr>
+          <w:rFonts w:ascii="Times New Roman" w:eastAsia="Times New Roman" w:hAnsi="Times New Roman" w:cs="Times New Roman"/>
+          <w:color w:val="5F6368"/>
+          <w:sz w:val="20"/>
+          <w:szCs w:val="20"/>
+          <w:shd w:val="clear" w:color="auto" w:fill="F0F4F9"/>
+          <w:lang w:val="en-US"/>
+        </w:rPr>
+        <w:t xml:space="preserve">ORDER BY </w:t>
+      </w:r>
+      <w:proofErr w:type="spellStart"/>
+      <w:r>
+        <w:rPr>
+          <w:rFonts w:ascii="Times New Roman" w:eastAsia="Times New Roman" w:hAnsi="Times New Roman" w:cs="Times New Roman"/>
+          <w:color w:val="5F6368"/>
+          <w:sz w:val="20"/>
+          <w:szCs w:val="20"/>
+          <w:shd w:val="clear" w:color="auto" w:fill="F0F4F9"/>
+          <w:lang w:val="en-US"/>
+        </w:rPr>
+        <w:t>total_gols</w:t>
+      </w:r>
+      <w:proofErr w:type="spellEnd"/>
+      <w:r>
+        <w:rPr>
+          <w:rFonts w:ascii="Times New Roman" w:eastAsia="Times New Roman" w:hAnsi="Times New Roman" w:cs="Times New Roman"/>
+          <w:color w:val="5F6368"/>
+          <w:sz w:val="20"/>
+          <w:szCs w:val="20"/>
+          <w:shd w:val="clear" w:color="auto" w:fill="F0F4F9"/>
+          <w:lang w:val="en-US"/>
+        </w:rPr>
+        <w:t xml:space="preserve"> DESC, </w:t>
+      </w:r>
+      <w:proofErr w:type="spellStart"/>
+      <w:r>
+        <w:rPr>
+          <w:rFonts w:ascii="Times New Roman" w:eastAsia="Times New Roman" w:hAnsi="Times New Roman" w:cs="Times New Roman"/>
+          <w:color w:val="5F6368"/>
+          <w:sz w:val="20"/>
+          <w:szCs w:val="20"/>
+          <w:shd w:val="clear" w:color="auto" w:fill="F0F4F9"/>
+          <w:lang w:val="en-US"/>
+        </w:rPr>
+        <w:t>total_assistencias</w:t>
+      </w:r>
+      <w:proofErr w:type="spellEnd"/>
+      <w:r>
+        <w:rPr>
+          <w:rFonts w:ascii="Times New Roman" w:eastAsia="Times New Roman" w:hAnsi="Times New Roman" w:cs="Times New Roman"/>
+          <w:color w:val="5F6368"/>
+          <w:sz w:val="20"/>
+          <w:szCs w:val="20"/>
+          <w:shd w:val="clear" w:color="auto" w:fill="F0F4F9"/>
+          <w:lang w:val="en-US"/>
+        </w:rPr>
+        <w:t xml:space="preserve"> DESC</w:t>
+      </w:r>
+    </w:p>
+    <w:p>
+      <w:pPr>
+        <w:rPr>
+          <w:rFonts w:ascii="Times New Roman" w:hAnsi="Times New Roman" w:cs="Times New Roman"/>
+        </w:rPr>
+      </w:pPr>
+      <w:r>
+        <w:rPr>
+          <w:rFonts w:ascii="Times New Roman" w:eastAsia="Times New Roman" w:hAnsi="Times New Roman" w:cs="Times New Roman"/>
+          <w:color w:val="5F6368"/>
+          <w:sz w:val="20"/>
+          <w:szCs w:val="20"/>
+          <w:shd w:val="clear" w:color="auto" w:fill="F0F4F9"/>
+        </w:rPr>
+        <w:t>LIMIT 10;</w:t>
+      </w:r>
+    </w:p>
+    <w:p>
+      <w:pPr>
+        <w:rPr>
+          <w:rFonts w:ascii="Times New Roman" w:hAnsi="Times New Roman" w:cs="Times New Roman"/>
+        </w:rPr>
+      </w:pPr>
+    </w:p>
+    <w:p>
+      <w:pPr>
+        <w:rPr>
+          <w:rFonts w:ascii="Times New Roman" w:hAnsi="Times New Roman" w:cs="Times New Roman"/>
+        </w:rPr>
+      </w:pPr>
+      <w:r>
+        <w:rPr>
+          <w:rFonts w:ascii="Times New Roman" w:hAnsi="Times New Roman" w:cs="Times New Roman"/>
+          <w:b/>
+          <w:bCs/>
+        </w:rPr>
+        <w:t>Consulta 3:</w:t>
+      </w:r>
+      <w:r>
+        <w:rPr>
+          <w:rFonts w:ascii="Times New Roman" w:hAnsi="Times New Roman" w:cs="Times New Roman"/>
+        </w:rPr>
+        <w:t xml:space="preserve"> Total de cartões por Confederação</w:t>
+      </w:r>
+    </w:p>
+    <w:p>
+      <w:pPr>
+        <w:rPr>
+          <w:rFonts w:ascii="Times New Roman" w:eastAsia="Times New Roman" w:hAnsi="Times New Roman" w:cs="Times New Roman"/>
+          <w:color w:val="5F6368"/>
+          <w:sz w:val="20"/>
+          <w:szCs w:val="20"/>
+          <w:shd w:val="clear" w:color="auto" w:fill="F0F4F9"/>
+        </w:rPr>
+      </w:pPr>
+      <w:r>
+        <w:rPr>
+          <w:rFonts w:ascii="Times New Roman" w:eastAsia="Times New Roman" w:hAnsi="Times New Roman" w:cs="Times New Roman"/>
+          <w:color w:val="5F6368"/>
+          <w:sz w:val="20"/>
+          <w:szCs w:val="20"/>
+          <w:shd w:val="clear" w:color="auto" w:fill="F0F4F9"/>
+        </w:rPr>
+        <w:t xml:space="preserve">SELECT </w:t>
+      </w:r>
+    </w:p>
+    <w:p>
+      <w:pPr>
+        <w:rPr>
+          <w:rFonts w:ascii="Times New Roman" w:eastAsia="Times New Roman" w:hAnsi="Times New Roman" w:cs="Times New Roman"/>
+          <w:color w:val="5F6368"/>
+          <w:sz w:val="20"/>
+          <w:szCs w:val="20"/>
+          <w:shd w:val="clear" w:color="auto" w:fill="F0F4F9"/>
+        </w:rPr>
+      </w:pPr>
+      <w:r>
+        <w:rPr>
+          <w:rFonts w:ascii="Times New Roman" w:eastAsia="Times New Roman" w:hAnsi="Times New Roman" w:cs="Times New Roman"/>
+          <w:color w:val="5F6368"/>
+          <w:sz w:val="20"/>
+          <w:szCs w:val="20"/>
+          <w:shd w:val="clear" w:color="auto" w:fill="F0F4F9"/>
+        </w:rPr>
+        <w:t xml:space="preserve">    </w:t>
+      </w:r>
+      <w:proofErr w:type="spellStart"/>
+      <w:proofErr w:type="gramStart"/>
+      <w:r>
+        <w:rPr>
+          <w:rFonts w:ascii="Times New Roman" w:eastAsia="Times New Roman" w:hAnsi="Times New Roman" w:cs="Times New Roman"/>
+          <w:color w:val="5F6368"/>
+          <w:sz w:val="20"/>
+          <w:szCs w:val="20"/>
+          <w:shd w:val="clear" w:color="auto" w:fill="F0F4F9"/>
+        </w:rPr>
+        <w:t>s.confederacao</w:t>
+      </w:r>
+      <w:proofErr w:type="spellEnd"/>
+      <w:proofErr w:type="gramEnd"/>
+      <w:r>
+        <w:rPr>
+          <w:rFonts w:ascii="Times New Roman" w:eastAsia="Times New Roman" w:hAnsi="Times New Roman" w:cs="Times New Roman"/>
+          <w:color w:val="5F6368"/>
+          <w:sz w:val="20"/>
+          <w:szCs w:val="20"/>
+          <w:shd w:val="clear" w:color="auto" w:fill="F0F4F9"/>
+        </w:rPr>
+        <w:t>,</w:t>
+      </w:r>
+    </w:p>
+    <w:p>
+      <w:pPr>
+        <w:rPr>
+          <w:rFonts w:ascii="Times New Roman" w:eastAsia="Times New Roman" w:hAnsi="Times New Roman" w:cs="Times New Roman"/>
+          <w:color w:val="5F6368"/>
+          <w:sz w:val="20"/>
+          <w:szCs w:val="20"/>
+          <w:shd w:val="clear" w:color="auto" w:fill="F0F4F9"/>
+        </w:rPr>
+      </w:pPr>
+      <w:r>
+        <w:rPr>
+          <w:rFonts w:ascii="Times New Roman" w:eastAsia="Times New Roman" w:hAnsi="Times New Roman" w:cs="Times New Roman"/>
+          <w:color w:val="5F6368"/>
+          <w:sz w:val="20"/>
+          <w:szCs w:val="20"/>
+          <w:shd w:val="clear" w:color="auto" w:fill="F0F4F9"/>
+        </w:rPr>
+        <w:t xml:space="preserve">    COUNT(</w:t>
+      </w:r>
+      <w:proofErr w:type="spellStart"/>
+      <w:proofErr w:type="gramStart"/>
+      <w:r>
+        <w:rPr>
+          <w:rFonts w:ascii="Times New Roman" w:eastAsia="Times New Roman" w:hAnsi="Times New Roman" w:cs="Times New Roman"/>
+          <w:color w:val="5F6368"/>
+          <w:sz w:val="20"/>
+          <w:szCs w:val="20"/>
+          <w:shd w:val="clear" w:color="auto" w:fill="F0F4F9"/>
+        </w:rPr>
+        <w:t>p.cartoes</w:t>
+      </w:r>
+      <w:proofErr w:type="spellEnd"/>
+      <w:proofErr w:type="gramEnd"/>
+      <w:r>
+        <w:rPr>
+          <w:rFonts w:ascii="Times New Roman" w:eastAsia="Times New Roman" w:hAnsi="Times New Roman" w:cs="Times New Roman"/>
+          <w:color w:val="5F6368"/>
+          <w:sz w:val="20"/>
+          <w:szCs w:val="20"/>
+          <w:shd w:val="clear" w:color="auto" w:fill="F0F4F9"/>
+        </w:rPr>
+        <w:t xml:space="preserve">) AS </w:t>
+      </w:r>
+      <w:proofErr w:type="spellStart"/>
+      <w:r>
+        <w:rPr>
+          <w:rFonts w:ascii="Times New Roman" w:eastAsia="Times New Roman" w:hAnsi="Times New Roman" w:cs="Times New Roman"/>
+          <w:color w:val="5F6368"/>
+          <w:sz w:val="20"/>
+          <w:szCs w:val="20"/>
+          <w:shd w:val="clear" w:color="auto" w:fill="F0F4F9"/>
+        </w:rPr>
+        <w:t>total_cartoes</w:t>
+      </w:r>
+      <w:proofErr w:type="spellEnd"/>
+    </w:p>
+    <w:p>
+      <w:pPr>
+        <w:rPr>
+          <w:rFonts w:ascii="Times New Roman" w:eastAsia="Times New Roman" w:hAnsi="Times New Roman" w:cs="Times New Roman"/>
+          <w:color w:val="5F6368"/>
+          <w:sz w:val="20"/>
+          <w:szCs w:val="20"/>
+          <w:shd w:val="clear" w:color="auto" w:fill="F0F4F9"/>
+        </w:rPr>
+      </w:pPr>
+      <w:r>
+        <w:rPr>
+          <w:rFonts w:ascii="Times New Roman" w:eastAsia="Times New Roman" w:hAnsi="Times New Roman" w:cs="Times New Roman"/>
+          <w:color w:val="5F6368"/>
+          <w:sz w:val="20"/>
+          <w:szCs w:val="20"/>
+          <w:shd w:val="clear" w:color="auto" w:fill="F0F4F9"/>
+        </w:rPr>
+        <w:t xml:space="preserve">FROM </w:t>
+      </w:r>
+      <w:proofErr w:type="spellStart"/>
+      <w:proofErr w:type="gramStart"/>
+      <w:r>
+        <w:rPr>
+          <w:rFonts w:ascii="Times New Roman" w:eastAsia="Times New Roman" w:hAnsi="Times New Roman" w:cs="Times New Roman"/>
+          <w:color w:val="5F6368"/>
+          <w:sz w:val="20"/>
+          <w:szCs w:val="20"/>
+          <w:shd w:val="clear" w:color="auto" w:fill="F0F4F9"/>
+        </w:rPr>
+        <w:t>public.participacao</w:t>
+      </w:r>
+      <w:proofErr w:type="spellEnd"/>
+      <w:proofErr w:type="gramEnd"/>
+      <w:r>
+        <w:rPr>
+          <w:rFonts w:ascii="Times New Roman" w:eastAsia="Times New Roman" w:hAnsi="Times New Roman" w:cs="Times New Roman"/>
+          <w:color w:val="5F6368"/>
+          <w:sz w:val="20"/>
+          <w:szCs w:val="20"/>
+          <w:shd w:val="clear" w:color="auto" w:fill="F0F4F9"/>
+        </w:rPr>
+        <w:t xml:space="preserve"> p</w:t>
+      </w:r>
+    </w:p>
+    <w:p>
+      <w:pPr>
+        <w:rPr>
+          <w:rFonts w:ascii="Times New Roman" w:eastAsia="Times New Roman" w:hAnsi="Times New Roman" w:cs="Times New Roman"/>
+          <w:color w:val="5F6368"/>
+          <w:sz w:val="20"/>
+          <w:szCs w:val="20"/>
+          <w:shd w:val="clear" w:color="auto" w:fill="F0F4F9"/>
+        </w:rPr>
+      </w:pPr>
+      <w:r>
+        <w:rPr>
+          <w:rFonts w:ascii="Times New Roman" w:eastAsia="Times New Roman" w:hAnsi="Times New Roman" w:cs="Times New Roman"/>
+          <w:color w:val="5F6368"/>
+          <w:sz w:val="20"/>
+          <w:szCs w:val="20"/>
+          <w:shd w:val="clear" w:color="auto" w:fill="F0F4F9"/>
+        </w:rPr>
+        <w:t xml:space="preserve">JOIN </w:t>
+      </w:r>
+      <w:proofErr w:type="spellStart"/>
+      <w:proofErr w:type="gramStart"/>
+      <w:r>
+        <w:rPr>
+          <w:rFonts w:ascii="Times New Roman" w:eastAsia="Times New Roman" w:hAnsi="Times New Roman" w:cs="Times New Roman"/>
+          <w:color w:val="5F6368"/>
+          <w:sz w:val="20"/>
+          <w:szCs w:val="20"/>
+          <w:shd w:val="clear" w:color="auto" w:fill="F0F4F9"/>
+        </w:rPr>
+        <w:t>public.jogador</w:t>
+      </w:r>
+      <w:proofErr w:type="spellEnd"/>
+      <w:proofErr w:type="gramEnd"/>
+      <w:r>
+        <w:rPr>
+          <w:rFonts w:ascii="Times New Roman" w:eastAsia="Times New Roman" w:hAnsi="Times New Roman" w:cs="Times New Roman"/>
+          <w:color w:val="5F6368"/>
+          <w:sz w:val="20"/>
+          <w:szCs w:val="20"/>
+          <w:shd w:val="clear" w:color="auto" w:fill="F0F4F9"/>
+        </w:rPr>
+        <w:t xml:space="preserve"> j ON </w:t>
+      </w:r>
+      <w:proofErr w:type="spellStart"/>
+      <w:r>
+        <w:rPr>
+          <w:rFonts w:ascii="Times New Roman" w:eastAsia="Times New Roman" w:hAnsi="Times New Roman" w:cs="Times New Roman"/>
+          <w:color w:val="5F6368"/>
+          <w:sz w:val="20"/>
+          <w:szCs w:val="20"/>
+          <w:shd w:val="clear" w:color="auto" w:fill="F0F4F9"/>
+        </w:rPr>
+        <w:t>p.id_jogador</w:t>
+      </w:r>
+      <w:proofErr w:type="spellEnd"/>
+      <w:r>
+        <w:rPr>
+          <w:rFonts w:ascii="Times New Roman" w:eastAsia="Times New Roman" w:hAnsi="Times New Roman" w:cs="Times New Roman"/>
+          <w:color w:val="5F6368"/>
+          <w:sz w:val="20"/>
+          <w:szCs w:val="20"/>
+          <w:shd w:val="clear" w:color="auto" w:fill="F0F4F9"/>
+        </w:rPr>
+        <w:t xml:space="preserve"> = </w:t>
+      </w:r>
+      <w:proofErr w:type="spellStart"/>
+      <w:r>
+        <w:rPr>
+          <w:rFonts w:ascii="Times New Roman" w:eastAsia="Times New Roman" w:hAnsi="Times New Roman" w:cs="Times New Roman"/>
+          <w:color w:val="5F6368"/>
+          <w:sz w:val="20"/>
+          <w:szCs w:val="20"/>
+          <w:shd w:val="clear" w:color="auto" w:fill="F0F4F9"/>
+        </w:rPr>
+        <w:t>j.id_jogador</w:t>
+      </w:r>
+      <w:proofErr w:type="spellEnd"/>
+    </w:p>
+    <w:p>
+      <w:pPr>
+        <w:rPr>
+          <w:rFonts w:ascii="Times New Roman" w:eastAsia="Times New Roman" w:hAnsi="Times New Roman" w:cs="Times New Roman"/>
+          <w:color w:val="5F6368"/>
+          <w:sz w:val="20"/>
+          <w:szCs w:val="20"/>
+          <w:shd w:val="clear" w:color="auto" w:fill="F0F4F9"/>
+          <w:lang w:val="en-US"/>
+        </w:rPr>
+      </w:pPr>
+      <w:r>
+        <w:rPr>
+          <w:rFonts w:ascii="Times New Roman" w:eastAsia="Times New Roman" w:hAnsi="Times New Roman" w:cs="Times New Roman"/>
+          <w:color w:val="5F6368"/>
+          <w:sz w:val="20"/>
+          <w:szCs w:val="20"/>
+          <w:shd w:val="clear" w:color="auto" w:fill="F0F4F9"/>
+          <w:lang w:val="en-US"/>
+        </w:rPr>
+        <w:t xml:space="preserve">JOIN </w:t>
+      </w:r>
+      <w:proofErr w:type="spellStart"/>
+      <w:proofErr w:type="gramStart"/>
+      <w:r>
+        <w:rPr>
+          <w:rFonts w:ascii="Times New Roman" w:eastAsia="Times New Roman" w:hAnsi="Times New Roman" w:cs="Times New Roman"/>
+          <w:color w:val="5F6368"/>
+          <w:sz w:val="20"/>
+          <w:szCs w:val="20"/>
+          <w:shd w:val="clear" w:color="auto" w:fill="F0F4F9"/>
+          <w:lang w:val="en-US"/>
+        </w:rPr>
+        <w:t>public.selecao</w:t>
+      </w:r>
+      <w:proofErr w:type="spellEnd"/>
+      <w:proofErr w:type="gramEnd"/>
+      <w:r>
+        <w:rPr>
+          <w:rFonts w:ascii="Times New Roman" w:eastAsia="Times New Roman" w:hAnsi="Times New Roman" w:cs="Times New Roman"/>
+          <w:color w:val="5F6368"/>
+          <w:sz w:val="20"/>
+          <w:szCs w:val="20"/>
+          <w:shd w:val="clear" w:color="auto" w:fill="F0F4F9"/>
+          <w:lang w:val="en-US"/>
+        </w:rPr>
+        <w:t xml:space="preserve"> s ON </w:t>
+      </w:r>
+      <w:proofErr w:type="spellStart"/>
+      <w:r>
+        <w:rPr>
+          <w:rFonts w:ascii="Times New Roman" w:eastAsia="Times New Roman" w:hAnsi="Times New Roman" w:cs="Times New Roman"/>
+          <w:color w:val="5F6368"/>
+          <w:sz w:val="20"/>
+          <w:szCs w:val="20"/>
+          <w:shd w:val="clear" w:color="auto" w:fill="F0F4F9"/>
+          <w:lang w:val="en-US"/>
+        </w:rPr>
+        <w:t>j.id_selecao</w:t>
+      </w:r>
+      <w:proofErr w:type="spellEnd"/>
+      <w:r>
+        <w:rPr>
+          <w:rFonts w:ascii="Times New Roman" w:eastAsia="Times New Roman" w:hAnsi="Times New Roman" w:cs="Times New Roman"/>
+          <w:color w:val="5F6368"/>
+          <w:sz w:val="20"/>
+          <w:szCs w:val="20"/>
+          <w:shd w:val="clear" w:color="auto" w:fill="F0F4F9"/>
+          <w:lang w:val="en-US"/>
+        </w:rPr>
+        <w:t xml:space="preserve"> = </w:t>
+      </w:r>
+      <w:proofErr w:type="spellStart"/>
+      <w:r>
+        <w:rPr>
+          <w:rFonts w:ascii="Times New Roman" w:eastAsia="Times New Roman" w:hAnsi="Times New Roman" w:cs="Times New Roman"/>
+          <w:color w:val="5F6368"/>
+          <w:sz w:val="20"/>
+          <w:szCs w:val="20"/>
+          <w:shd w:val="clear" w:color="auto" w:fill="F0F4F9"/>
+          <w:lang w:val="en-US"/>
+        </w:rPr>
+        <w:t>s.id_selecao</w:t>
+      </w:r>
+      <w:proofErr w:type="spellEnd"/>
+    </w:p>
+    <w:p>
+      <w:pPr>
+        <w:rPr>
+          <w:rFonts w:ascii="Times New Roman" w:eastAsia="Times New Roman" w:hAnsi="Times New Roman" w:cs="Times New Roman"/>
+          <w:color w:val="5F6368"/>
+          <w:sz w:val="20"/>
+          <w:szCs w:val="20"/>
+          <w:shd w:val="clear" w:color="auto" w:fill="F0F4F9"/>
+          <w:lang w:val="en-US"/>
+        </w:rPr>
+      </w:pPr>
+      <w:r>
+        <w:rPr>
+          <w:rFonts w:ascii="Times New Roman" w:eastAsia="Times New Roman" w:hAnsi="Times New Roman" w:cs="Times New Roman"/>
+          <w:color w:val="5F6368"/>
+          <w:sz w:val="20"/>
+          <w:szCs w:val="20"/>
+          <w:shd w:val="clear" w:color="auto" w:fill="F0F4F9"/>
+          <w:lang w:val="en-US"/>
+        </w:rPr>
+        <w:t xml:space="preserve">WHERE </w:t>
+      </w:r>
+      <w:proofErr w:type="spellStart"/>
+      <w:proofErr w:type="gramStart"/>
+      <w:r>
+        <w:rPr>
+          <w:rFonts w:ascii="Times New Roman" w:eastAsia="Times New Roman" w:hAnsi="Times New Roman" w:cs="Times New Roman"/>
+          <w:color w:val="5F6368"/>
+          <w:sz w:val="20"/>
+          <w:szCs w:val="20"/>
+          <w:shd w:val="clear" w:color="auto" w:fill="F0F4F9"/>
+          <w:lang w:val="en-US"/>
+        </w:rPr>
+        <w:t>p.cartoes</w:t>
+      </w:r>
+      <w:proofErr w:type="spellEnd"/>
+      <w:proofErr w:type="gramEnd"/>
+      <w:r>
+        <w:rPr>
+          <w:rFonts w:ascii="Times New Roman" w:eastAsia="Times New Roman" w:hAnsi="Times New Roman" w:cs="Times New Roman"/>
+          <w:color w:val="5F6368"/>
+          <w:sz w:val="20"/>
+          <w:szCs w:val="20"/>
+          <w:shd w:val="clear" w:color="auto" w:fill="F0F4F9"/>
+          <w:lang w:val="en-US"/>
+        </w:rPr>
+        <w:t xml:space="preserve"> IN ('</w:t>
+      </w:r>
+      <w:proofErr w:type="spellStart"/>
+      <w:r>
+        <w:rPr>
+          <w:rFonts w:ascii="Times New Roman" w:eastAsia="Times New Roman" w:hAnsi="Times New Roman" w:cs="Times New Roman"/>
+          <w:color w:val="5F6368"/>
+          <w:sz w:val="20"/>
+          <w:szCs w:val="20"/>
+          <w:shd w:val="clear" w:color="auto" w:fill="F0F4F9"/>
+          <w:lang w:val="en-US"/>
+        </w:rPr>
+        <w:t>Amarelo</w:t>
+      </w:r>
+      <w:proofErr w:type="spellEnd"/>
+      <w:r>
+        <w:rPr>
+          <w:rFonts w:ascii="Times New Roman" w:eastAsia="Times New Roman" w:hAnsi="Times New Roman" w:cs="Times New Roman"/>
+          <w:color w:val="5F6368"/>
+          <w:sz w:val="20"/>
+          <w:szCs w:val="20"/>
+          <w:shd w:val="clear" w:color="auto" w:fill="F0F4F9"/>
+          <w:lang w:val="en-US"/>
+        </w:rPr>
+        <w:t>', 'Vermelho')</w:t>
+      </w:r>
+    </w:p>
+    <w:p>
+      <w:pPr>
+        <w:rPr>
+          <w:rFonts w:ascii="Times New Roman" w:eastAsia="Times New Roman" w:hAnsi="Times New Roman" w:cs="Times New Roman"/>
+          <w:color w:val="5F6368"/>
+          <w:sz w:val="20"/>
+          <w:szCs w:val="20"/>
+          <w:shd w:val="clear" w:color="auto" w:fill="F0F4F9"/>
+        </w:rPr>
+      </w:pPr>
+      <w:r>
+        <w:rPr>
+          <w:rFonts w:ascii="Times New Roman" w:eastAsia="Times New Roman" w:hAnsi="Times New Roman" w:cs="Times New Roman"/>
+          <w:color w:val="5F6368"/>
+          <w:sz w:val="20"/>
+          <w:szCs w:val="20"/>
+          <w:shd w:val="clear" w:color="auto" w:fill="F0F4F9"/>
+        </w:rPr>
+        <w:t xml:space="preserve">GROUP BY </w:t>
+      </w:r>
+      <w:proofErr w:type="spellStart"/>
+      <w:proofErr w:type="gramStart"/>
+      <w:r>
+        <w:rPr>
+          <w:rFonts w:ascii="Times New Roman" w:eastAsia="Times New Roman" w:hAnsi="Times New Roman" w:cs="Times New Roman"/>
+          <w:color w:val="5F6368"/>
+          <w:sz w:val="20"/>
+          <w:szCs w:val="20"/>
+          <w:shd w:val="clear" w:color="auto" w:fill="F0F4F9"/>
+        </w:rPr>
+        <w:t>s.confederacao</w:t>
+      </w:r>
+      <w:proofErr w:type="spellEnd"/>
+      <w:proofErr w:type="gramEnd"/>
+      <w:r>
+        <w:rPr>
+          <w:rFonts w:ascii="Times New Roman" w:eastAsia="Times New Roman" w:hAnsi="Times New Roman" w:cs="Times New Roman"/>
+          <w:color w:val="5F6368"/>
+          <w:sz w:val="20"/>
+          <w:szCs w:val="20"/>
+          <w:shd w:val="clear" w:color="auto" w:fill="F0F4F9"/>
+        </w:rPr>
+        <w:t>;</w:t>
+      </w:r>
+    </w:p>
+    <w:p>
+      <w:pPr>
+        <w:rPr>
+          <w:rFonts w:ascii="Times New Roman" w:eastAsia="Times New Roman" w:hAnsi="Times New Roman" w:cs="Times New Roman"/>
+          <w:color w:val="5F6368"/>
+          <w:sz w:val="20"/>
+          <w:szCs w:val="20"/>
+          <w:shd w:val="clear" w:color="auto" w:fill="F0F4F9"/>
+        </w:rPr>
+      </w:pPr>
+    </w:p>
+    <w:p>
+      <w:pPr>
+        <w:rPr>
+          <w:rFonts w:ascii="Times New Roman" w:hAnsi="Times New Roman" w:cs="Times New Roman"/>
+        </w:rPr>
+      </w:pPr>
+      <w:r>
+        <w:rPr>
+          <w:rFonts w:ascii="Times New Roman" w:hAnsi="Times New Roman" w:cs="Times New Roman"/>
+          <w:b/>
+          <w:bCs/>
+        </w:rPr>
+        <w:t>Consulta 4:</w:t>
+      </w:r>
+      <w:r>
+        <w:rPr>
+          <w:rFonts w:ascii="Times New Roman" w:hAnsi="Times New Roman" w:cs="Times New Roman"/>
+        </w:rPr>
+        <w:t xml:space="preserve"> </w:t>
+      </w:r>
+      <w:r>
+        <w:rPr>
+          <w:rFonts w:ascii="Times New Roman" w:hAnsi="Times New Roman" w:cs="Times New Roman"/>
+        </w:rPr>
+        <w:t xml:space="preserve">Jogos de </w:t>
+      </w:r>
+      <w:proofErr w:type="spellStart"/>
+      <w:r>
+        <w:rPr>
+          <w:rFonts w:ascii="Times New Roman" w:hAnsi="Times New Roman" w:cs="Times New Roman"/>
+        </w:rPr>
+        <w:t>Mata-mata</w:t>
+      </w:r>
+      <w:proofErr w:type="spellEnd"/>
+      <w:r>
+        <w:rPr>
+          <w:rFonts w:ascii="Times New Roman" w:hAnsi="Times New Roman" w:cs="Times New Roman"/>
+        </w:rPr>
+        <w:t xml:space="preserve"> que terminaram em empate</w:t>
+      </w:r>
+    </w:p>
+    <w:p>
+      <w:pPr>
+        <w:rPr>
+          <w:rFonts w:ascii="Times New Roman" w:eastAsia="Times New Roman" w:hAnsi="Times New Roman" w:cs="Times New Roman"/>
+          <w:color w:val="5F6368"/>
+          <w:sz w:val="20"/>
+          <w:szCs w:val="20"/>
+          <w:shd w:val="clear" w:color="auto" w:fill="F0F4F9"/>
+        </w:rPr>
+      </w:pPr>
+      <w:r>
+        <w:rPr>
+          <w:rFonts w:ascii="Times New Roman" w:eastAsia="Times New Roman" w:hAnsi="Times New Roman" w:cs="Times New Roman"/>
+          <w:color w:val="5F6368"/>
+          <w:sz w:val="20"/>
+          <w:szCs w:val="20"/>
+          <w:shd w:val="clear" w:color="auto" w:fill="F0F4F9"/>
+        </w:rPr>
+        <w:t xml:space="preserve">SELECT </w:t>
+      </w:r>
+    </w:p>
+    <w:p>
+      <w:pPr>
+        <w:rPr>
+          <w:rFonts w:ascii="Times New Roman" w:eastAsia="Times New Roman" w:hAnsi="Times New Roman" w:cs="Times New Roman"/>
+          <w:color w:val="5F6368"/>
+          <w:sz w:val="20"/>
+          <w:szCs w:val="20"/>
+          <w:shd w:val="clear" w:color="auto" w:fill="F0F4F9"/>
+        </w:rPr>
+      </w:pPr>
+      <w:r>
+        <w:rPr>
+          <w:rFonts w:ascii="Times New Roman" w:eastAsia="Times New Roman" w:hAnsi="Times New Roman" w:cs="Times New Roman"/>
+          <w:color w:val="5F6368"/>
+          <w:sz w:val="20"/>
+          <w:szCs w:val="20"/>
+          <w:shd w:val="clear" w:color="auto" w:fill="F0F4F9"/>
+        </w:rPr>
+        <w:t xml:space="preserve">    </w:t>
+      </w:r>
+      <w:proofErr w:type="spellStart"/>
+      <w:proofErr w:type="gramStart"/>
+      <w:r>
+        <w:rPr>
+          <w:rFonts w:ascii="Times New Roman" w:eastAsia="Times New Roman" w:hAnsi="Times New Roman" w:cs="Times New Roman"/>
+          <w:color w:val="5F6368"/>
+          <w:sz w:val="20"/>
+          <w:szCs w:val="20"/>
+          <w:shd w:val="clear" w:color="auto" w:fill="F0F4F9"/>
+        </w:rPr>
+        <w:t>g.fase</w:t>
+      </w:r>
+      <w:proofErr w:type="spellEnd"/>
+      <w:proofErr w:type="gramEnd"/>
+      <w:r>
+        <w:rPr>
+          <w:rFonts w:ascii="Times New Roman" w:eastAsia="Times New Roman" w:hAnsi="Times New Roman" w:cs="Times New Roman"/>
+          <w:color w:val="5F6368"/>
+          <w:sz w:val="20"/>
+          <w:szCs w:val="20"/>
+          <w:shd w:val="clear" w:color="auto" w:fill="F0F4F9"/>
+        </w:rPr>
+        <w:t>,</w:t>
+      </w:r>
+    </w:p>
+    <w:p>
+      <w:pPr>
+        <w:rPr>
+          <w:rFonts w:ascii="Times New Roman" w:eastAsia="Times New Roman" w:hAnsi="Times New Roman" w:cs="Times New Roman"/>
+          <w:color w:val="5F6368"/>
+          <w:sz w:val="20"/>
+          <w:szCs w:val="20"/>
+          <w:shd w:val="clear" w:color="auto" w:fill="F0F4F9"/>
+        </w:rPr>
+      </w:pPr>
+      <w:r>
+        <w:rPr>
+          <w:rFonts w:ascii="Times New Roman" w:eastAsia="Times New Roman" w:hAnsi="Times New Roman" w:cs="Times New Roman"/>
+          <w:color w:val="5F6368"/>
+          <w:sz w:val="20"/>
+          <w:szCs w:val="20"/>
+          <w:shd w:val="clear" w:color="auto" w:fill="F0F4F9"/>
+        </w:rPr>
+        <w:t xml:space="preserve">    s</w:t>
+      </w:r>
+      <w:proofErr w:type="gramStart"/>
+      <w:r>
+        <w:rPr>
+          <w:rFonts w:ascii="Times New Roman" w:eastAsia="Times New Roman" w:hAnsi="Times New Roman" w:cs="Times New Roman"/>
+          <w:color w:val="5F6368"/>
+          <w:sz w:val="20"/>
+          <w:szCs w:val="20"/>
+          <w:shd w:val="clear" w:color="auto" w:fill="F0F4F9"/>
+        </w:rPr>
+        <w:t>1.nome</w:t>
+      </w:r>
+      <w:proofErr w:type="gramEnd"/>
+      <w:r>
+        <w:rPr>
+          <w:rFonts w:ascii="Times New Roman" w:eastAsia="Times New Roman" w:hAnsi="Times New Roman" w:cs="Times New Roman"/>
+          <w:color w:val="5F6368"/>
+          <w:sz w:val="20"/>
+          <w:szCs w:val="20"/>
+          <w:shd w:val="clear" w:color="auto" w:fill="F0F4F9"/>
+        </w:rPr>
+        <w:t xml:space="preserve"> AS </w:t>
+      </w:r>
+      <w:proofErr w:type="spellStart"/>
+      <w:r>
+        <w:rPr>
+          <w:rFonts w:ascii="Times New Roman" w:eastAsia="Times New Roman" w:hAnsi="Times New Roman" w:cs="Times New Roman"/>
+          <w:color w:val="5F6368"/>
+          <w:sz w:val="20"/>
+          <w:szCs w:val="20"/>
+          <w:shd w:val="clear" w:color="auto" w:fill="F0F4F9"/>
+        </w:rPr>
+        <w:t>time_casa</w:t>
+      </w:r>
+      <w:proofErr w:type="spellEnd"/>
+      <w:r>
+        <w:rPr>
+          <w:rFonts w:ascii="Times New Roman" w:eastAsia="Times New Roman" w:hAnsi="Times New Roman" w:cs="Times New Roman"/>
+          <w:color w:val="5F6368"/>
+          <w:sz w:val="20"/>
+          <w:szCs w:val="20"/>
+          <w:shd w:val="clear" w:color="auto" w:fill="F0F4F9"/>
+        </w:rPr>
+        <w:t>,</w:t>
+      </w:r>
+    </w:p>
+    <w:p>
+      <w:pPr>
+        <w:rPr>
+          <w:rFonts w:ascii="Times New Roman" w:eastAsia="Times New Roman" w:hAnsi="Times New Roman" w:cs="Times New Roman"/>
+          <w:color w:val="5F6368"/>
+          <w:sz w:val="20"/>
+          <w:szCs w:val="20"/>
+          <w:shd w:val="clear" w:color="auto" w:fill="F0F4F9"/>
+          <w:lang w:val="en-US"/>
+        </w:rPr>
+      </w:pPr>
+      <w:r>
+        <w:rPr>
+          <w:rFonts w:ascii="Times New Roman" w:eastAsia="Times New Roman" w:hAnsi="Times New Roman" w:cs="Times New Roman"/>
+          <w:color w:val="5F6368"/>
+          <w:sz w:val="20"/>
+          <w:szCs w:val="20"/>
+          <w:shd w:val="clear" w:color="auto" w:fill="F0F4F9"/>
+        </w:rPr>
+        <w:t xml:space="preserve">    </w:t>
+      </w:r>
+      <w:proofErr w:type="gramStart"/>
+      <w:r>
+        <w:rPr>
+          <w:rFonts w:ascii="Times New Roman" w:eastAsia="Times New Roman" w:hAnsi="Times New Roman" w:cs="Times New Roman"/>
+          <w:color w:val="5F6368"/>
+          <w:sz w:val="20"/>
+          <w:szCs w:val="20"/>
+          <w:shd w:val="clear" w:color="auto" w:fill="F0F4F9"/>
+          <w:lang w:val="en-US"/>
+        </w:rPr>
+        <w:t>g.gols</w:t>
+      </w:r>
+      <w:proofErr w:type="gramEnd"/>
+      <w:r>
+        <w:rPr>
+          <w:rFonts w:ascii="Times New Roman" w:eastAsia="Times New Roman" w:hAnsi="Times New Roman" w:cs="Times New Roman"/>
+          <w:color w:val="5F6368"/>
+          <w:sz w:val="20"/>
+          <w:szCs w:val="20"/>
+          <w:shd w:val="clear" w:color="auto" w:fill="F0F4F9"/>
+          <w:lang w:val="en-US"/>
+        </w:rPr>
+        <w:t>_selecao1,</w:t>
+      </w:r>
+    </w:p>
+    <w:p>
+      <w:pPr>
+        <w:rPr>
+          <w:rFonts w:ascii="Times New Roman" w:eastAsia="Times New Roman" w:hAnsi="Times New Roman" w:cs="Times New Roman"/>
+          <w:color w:val="5F6368"/>
+          <w:sz w:val="20"/>
+          <w:szCs w:val="20"/>
+          <w:shd w:val="clear" w:color="auto" w:fill="F0F4F9"/>
+          <w:lang w:val="en-US"/>
+        </w:rPr>
+      </w:pPr>
+      <w:r>
+        <w:rPr>
+          <w:rFonts w:ascii="Times New Roman" w:eastAsia="Times New Roman" w:hAnsi="Times New Roman" w:cs="Times New Roman"/>
+          <w:color w:val="5F6368"/>
+          <w:sz w:val="20"/>
+          <w:szCs w:val="20"/>
+          <w:shd w:val="clear" w:color="auto" w:fill="F0F4F9"/>
+          <w:lang w:val="en-US"/>
+        </w:rPr>
+        <w:t xml:space="preserve">    </w:t>
+      </w:r>
+      <w:proofErr w:type="gramStart"/>
+      <w:r>
+        <w:rPr>
+          <w:rFonts w:ascii="Times New Roman" w:eastAsia="Times New Roman" w:hAnsi="Times New Roman" w:cs="Times New Roman"/>
+          <w:color w:val="5F6368"/>
+          <w:sz w:val="20"/>
+          <w:szCs w:val="20"/>
+          <w:shd w:val="clear" w:color="auto" w:fill="F0F4F9"/>
+          <w:lang w:val="en-US"/>
+        </w:rPr>
+        <w:t>g.gols</w:t>
+      </w:r>
+      <w:proofErr w:type="gramEnd"/>
+      <w:r>
+        <w:rPr>
+          <w:rFonts w:ascii="Times New Roman" w:eastAsia="Times New Roman" w:hAnsi="Times New Roman" w:cs="Times New Roman"/>
+          <w:color w:val="5F6368"/>
+          <w:sz w:val="20"/>
+          <w:szCs w:val="20"/>
+          <w:shd w:val="clear" w:color="auto" w:fill="F0F4F9"/>
+          <w:lang w:val="en-US"/>
+        </w:rPr>
+        <w:t>_selecao2,</w:t>
+      </w:r>
+    </w:p>
+    <w:p>
+      <w:pPr>
+        <w:rPr>
+          <w:rFonts w:ascii="Times New Roman" w:eastAsia="Times New Roman" w:hAnsi="Times New Roman" w:cs="Times New Roman"/>
+          <w:color w:val="5F6368"/>
+          <w:sz w:val="20"/>
+          <w:szCs w:val="20"/>
+          <w:shd w:val="clear" w:color="auto" w:fill="F0F4F9"/>
+        </w:rPr>
+      </w:pPr>
+      <w:r>
+        <w:rPr>
+          <w:rFonts w:ascii="Times New Roman" w:eastAsia="Times New Roman" w:hAnsi="Times New Roman" w:cs="Times New Roman"/>
+          <w:color w:val="5F6368"/>
+          <w:sz w:val="20"/>
+          <w:szCs w:val="20"/>
+          <w:shd w:val="clear" w:color="auto" w:fill="F0F4F9"/>
+          <w:lang w:val="en-US"/>
+        </w:rPr>
+        <w:t xml:space="preserve">    </w:t>
+      </w:r>
+      <w:r>
+        <w:rPr>
+          <w:rFonts w:ascii="Times New Roman" w:eastAsia="Times New Roman" w:hAnsi="Times New Roman" w:cs="Times New Roman"/>
+          <w:color w:val="5F6368"/>
+          <w:sz w:val="20"/>
+          <w:szCs w:val="20"/>
+          <w:shd w:val="clear" w:color="auto" w:fill="F0F4F9"/>
+        </w:rPr>
+        <w:t>s</w:t>
+      </w:r>
+      <w:proofErr w:type="gramStart"/>
+      <w:r>
+        <w:rPr>
+          <w:rFonts w:ascii="Times New Roman" w:eastAsia="Times New Roman" w:hAnsi="Times New Roman" w:cs="Times New Roman"/>
+          <w:color w:val="5F6368"/>
+          <w:sz w:val="20"/>
+          <w:szCs w:val="20"/>
+          <w:shd w:val="clear" w:color="auto" w:fill="F0F4F9"/>
+        </w:rPr>
+        <w:t>2.nome</w:t>
+      </w:r>
+      <w:proofErr w:type="gramEnd"/>
+      <w:r>
+        <w:rPr>
+          <w:rFonts w:ascii="Times New Roman" w:eastAsia="Times New Roman" w:hAnsi="Times New Roman" w:cs="Times New Roman"/>
+          <w:color w:val="5F6368"/>
+          <w:sz w:val="20"/>
+          <w:szCs w:val="20"/>
+          <w:shd w:val="clear" w:color="auto" w:fill="F0F4F9"/>
+        </w:rPr>
+        <w:t xml:space="preserve"> AS </w:t>
+      </w:r>
+      <w:proofErr w:type="spellStart"/>
+      <w:r>
+        <w:rPr>
+          <w:rFonts w:ascii="Times New Roman" w:eastAsia="Times New Roman" w:hAnsi="Times New Roman" w:cs="Times New Roman"/>
+          <w:color w:val="5F6368"/>
+          <w:sz w:val="20"/>
+          <w:szCs w:val="20"/>
+          <w:shd w:val="clear" w:color="auto" w:fill="F0F4F9"/>
+        </w:rPr>
+        <w:t>time_fora</w:t>
+      </w:r>
+      <w:proofErr w:type="spellEnd"/>
+      <w:r>
+        <w:rPr>
+          <w:rFonts w:ascii="Times New Roman" w:eastAsia="Times New Roman" w:hAnsi="Times New Roman" w:cs="Times New Roman"/>
+          <w:color w:val="5F6368"/>
+          <w:sz w:val="20"/>
+          <w:szCs w:val="20"/>
+          <w:shd w:val="clear" w:color="auto" w:fill="F0F4F9"/>
+        </w:rPr>
+        <w:t>,</w:t>
+      </w:r>
+    </w:p>
+    <w:p>
+      <w:pPr>
+        <w:rPr>
+          <w:rFonts w:ascii="Times New Roman" w:eastAsia="Times New Roman" w:hAnsi="Times New Roman" w:cs="Times New Roman"/>
+          <w:color w:val="5F6368"/>
+          <w:sz w:val="20"/>
+          <w:szCs w:val="20"/>
+          <w:shd w:val="clear" w:color="auto" w:fill="F0F4F9"/>
+        </w:rPr>
+      </w:pPr>
+      <w:r>
+        <w:rPr>
+          <w:rFonts w:ascii="Times New Roman" w:eastAsia="Times New Roman" w:hAnsi="Times New Roman" w:cs="Times New Roman"/>
+          <w:color w:val="5F6368"/>
+          <w:sz w:val="20"/>
+          <w:szCs w:val="20"/>
+          <w:shd w:val="clear" w:color="auto" w:fill="F0F4F9"/>
+        </w:rPr>
+        <w:t xml:space="preserve">    </w:t>
+      </w:r>
+      <w:proofErr w:type="spellStart"/>
+      <w:r>
+        <w:rPr>
+          <w:rFonts w:ascii="Times New Roman" w:eastAsia="Times New Roman" w:hAnsi="Times New Roman" w:cs="Times New Roman"/>
+          <w:color w:val="5F6368"/>
+          <w:sz w:val="20"/>
+          <w:szCs w:val="20"/>
+          <w:shd w:val="clear" w:color="auto" w:fill="F0F4F9"/>
+        </w:rPr>
+        <w:t>g.data_jogo</w:t>
+      </w:r>
+      <w:proofErr w:type="spellEnd"/>
+    </w:p>
+    <w:p>
+      <w:pPr>
+        <w:rPr>
+          <w:rFonts w:ascii="Times New Roman" w:eastAsia="Times New Roman" w:hAnsi="Times New Roman" w:cs="Times New Roman"/>
+          <w:color w:val="5F6368"/>
+          <w:sz w:val="20"/>
+          <w:szCs w:val="20"/>
+          <w:shd w:val="clear" w:color="auto" w:fill="F0F4F9"/>
+        </w:rPr>
+      </w:pPr>
+      <w:r>
+        <w:rPr>
+          <w:rFonts w:ascii="Times New Roman" w:eastAsia="Times New Roman" w:hAnsi="Times New Roman" w:cs="Times New Roman"/>
+          <w:color w:val="5F6368"/>
+          <w:sz w:val="20"/>
+          <w:szCs w:val="20"/>
+          <w:shd w:val="clear" w:color="auto" w:fill="F0F4F9"/>
+        </w:rPr>
+        <w:t xml:space="preserve">FROM </w:t>
+      </w:r>
+      <w:proofErr w:type="spellStart"/>
+      <w:proofErr w:type="gramStart"/>
+      <w:r>
+        <w:rPr>
+          <w:rFonts w:ascii="Times New Roman" w:eastAsia="Times New Roman" w:hAnsi="Times New Roman" w:cs="Times New Roman"/>
+          <w:color w:val="5F6368"/>
+          <w:sz w:val="20"/>
+          <w:szCs w:val="20"/>
+          <w:shd w:val="clear" w:color="auto" w:fill="F0F4F9"/>
+        </w:rPr>
+        <w:t>public.jogos</w:t>
+      </w:r>
+      <w:proofErr w:type="spellEnd"/>
+      <w:proofErr w:type="gramEnd"/>
+      <w:r>
+        <w:rPr>
+          <w:rFonts w:ascii="Times New Roman" w:eastAsia="Times New Roman" w:hAnsi="Times New Roman" w:cs="Times New Roman"/>
+          <w:color w:val="5F6368"/>
+          <w:sz w:val="20"/>
+          <w:szCs w:val="20"/>
+          <w:shd w:val="clear" w:color="auto" w:fill="F0F4F9"/>
+        </w:rPr>
+        <w:t xml:space="preserve"> g</w:t>
+      </w:r>
+    </w:p>
+    <w:p>
+      <w:pPr>
+        <w:rPr>
+          <w:rFonts w:ascii="Times New Roman" w:eastAsia="Times New Roman" w:hAnsi="Times New Roman" w:cs="Times New Roman"/>
+          <w:color w:val="5F6368"/>
+          <w:sz w:val="20"/>
+          <w:szCs w:val="20"/>
+          <w:shd w:val="clear" w:color="auto" w:fill="F0F4F9"/>
+          <w:lang w:val="en-US"/>
+        </w:rPr>
+      </w:pPr>
+      <w:r>
+        <w:rPr>
+          <w:rFonts w:ascii="Times New Roman" w:eastAsia="Times New Roman" w:hAnsi="Times New Roman" w:cs="Times New Roman"/>
+          <w:color w:val="5F6368"/>
+          <w:sz w:val="20"/>
+          <w:szCs w:val="20"/>
+          <w:shd w:val="clear" w:color="auto" w:fill="F0F4F9"/>
+          <w:lang w:val="en-US"/>
+        </w:rPr>
+        <w:t xml:space="preserve">JOIN </w:t>
+      </w:r>
+      <w:proofErr w:type="spellStart"/>
+      <w:proofErr w:type="gramStart"/>
+      <w:r>
+        <w:rPr>
+          <w:rFonts w:ascii="Times New Roman" w:eastAsia="Times New Roman" w:hAnsi="Times New Roman" w:cs="Times New Roman"/>
+          <w:color w:val="5F6368"/>
+          <w:sz w:val="20"/>
+          <w:szCs w:val="20"/>
+          <w:shd w:val="clear" w:color="auto" w:fill="F0F4F9"/>
+          <w:lang w:val="en-US"/>
+        </w:rPr>
+        <w:t>public.selecao</w:t>
+      </w:r>
+      <w:proofErr w:type="spellEnd"/>
+      <w:proofErr w:type="gramEnd"/>
+      <w:r>
+        <w:rPr>
+          <w:rFonts w:ascii="Times New Roman" w:eastAsia="Times New Roman" w:hAnsi="Times New Roman" w:cs="Times New Roman"/>
+          <w:color w:val="5F6368"/>
+          <w:sz w:val="20"/>
+          <w:szCs w:val="20"/>
+          <w:shd w:val="clear" w:color="auto" w:fill="F0F4F9"/>
+          <w:lang w:val="en-US"/>
+        </w:rPr>
+        <w:t xml:space="preserve"> s1 ON g.id_selecao1 = s1.id_selecao</w:t>
+      </w:r>
+    </w:p>
+    <w:p>
+      <w:pPr>
+        <w:rPr>
+          <w:rFonts w:ascii="Times New Roman" w:eastAsia="Times New Roman" w:hAnsi="Times New Roman" w:cs="Times New Roman"/>
+          <w:color w:val="5F6368"/>
+          <w:sz w:val="20"/>
+          <w:szCs w:val="20"/>
+          <w:shd w:val="clear" w:color="auto" w:fill="F0F4F9"/>
+          <w:lang w:val="en-US"/>
+        </w:rPr>
+      </w:pPr>
+      <w:r>
+        <w:rPr>
+          <w:rFonts w:ascii="Times New Roman" w:eastAsia="Times New Roman" w:hAnsi="Times New Roman" w:cs="Times New Roman"/>
+          <w:color w:val="5F6368"/>
+          <w:sz w:val="20"/>
+          <w:szCs w:val="20"/>
+          <w:shd w:val="clear" w:color="auto" w:fill="F0F4F9"/>
+          <w:lang w:val="en-US"/>
+        </w:rPr>
+        <w:t xml:space="preserve">JOIN </w:t>
+      </w:r>
+      <w:proofErr w:type="spellStart"/>
+      <w:proofErr w:type="gramStart"/>
+      <w:r>
+        <w:rPr>
+          <w:rFonts w:ascii="Times New Roman" w:eastAsia="Times New Roman" w:hAnsi="Times New Roman" w:cs="Times New Roman"/>
+          <w:color w:val="5F6368"/>
+          <w:sz w:val="20"/>
+          <w:szCs w:val="20"/>
+          <w:shd w:val="clear" w:color="auto" w:fill="F0F4F9"/>
+          <w:lang w:val="en-US"/>
+        </w:rPr>
+        <w:t>public.selecao</w:t>
+      </w:r>
+      <w:proofErr w:type="spellEnd"/>
+      <w:proofErr w:type="gramEnd"/>
+      <w:r>
+        <w:rPr>
+          <w:rFonts w:ascii="Times New Roman" w:eastAsia="Times New Roman" w:hAnsi="Times New Roman" w:cs="Times New Roman"/>
+          <w:color w:val="5F6368"/>
+          <w:sz w:val="20"/>
+          <w:szCs w:val="20"/>
+          <w:shd w:val="clear" w:color="auto" w:fill="F0F4F9"/>
+          <w:lang w:val="en-US"/>
+        </w:rPr>
+        <w:t xml:space="preserve"> s2 ON g.id_selecao2 = s2.id_selecao</w:t>
+      </w:r>
+    </w:p>
+    <w:p>
+      <w:pPr>
+        <w:rPr>
+          <w:rFonts w:ascii="Times New Roman" w:eastAsia="Times New Roman" w:hAnsi="Times New Roman" w:cs="Times New Roman"/>
+          <w:color w:val="5F6368"/>
+          <w:sz w:val="20"/>
+          <w:szCs w:val="20"/>
+          <w:shd w:val="clear" w:color="auto" w:fill="F0F4F9"/>
+          <w:lang w:val="en-US"/>
+        </w:rPr>
+      </w:pPr>
+      <w:r>
+        <w:rPr>
+          <w:rFonts w:ascii="Times New Roman" w:eastAsia="Times New Roman" w:hAnsi="Times New Roman" w:cs="Times New Roman"/>
+          <w:color w:val="5F6368"/>
+          <w:sz w:val="20"/>
+          <w:szCs w:val="20"/>
+          <w:shd w:val="clear" w:color="auto" w:fill="F0F4F9"/>
+          <w:lang w:val="en-US"/>
+        </w:rPr>
+        <w:t xml:space="preserve">WHERE </w:t>
+      </w:r>
+      <w:proofErr w:type="spellStart"/>
+      <w:proofErr w:type="gramStart"/>
+      <w:r>
+        <w:rPr>
+          <w:rFonts w:ascii="Times New Roman" w:eastAsia="Times New Roman" w:hAnsi="Times New Roman" w:cs="Times New Roman"/>
+          <w:color w:val="5F6368"/>
+          <w:sz w:val="20"/>
+          <w:szCs w:val="20"/>
+          <w:shd w:val="clear" w:color="auto" w:fill="F0F4F9"/>
+          <w:lang w:val="en-US"/>
+        </w:rPr>
+        <w:t>g.fase</w:t>
+      </w:r>
+      <w:proofErr w:type="spellEnd"/>
+      <w:proofErr w:type="gramEnd"/>
+      <w:r>
+        <w:rPr>
+          <w:rFonts w:ascii="Times New Roman" w:eastAsia="Times New Roman" w:hAnsi="Times New Roman" w:cs="Times New Roman"/>
+          <w:color w:val="5F6368"/>
+          <w:sz w:val="20"/>
+          <w:szCs w:val="20"/>
+          <w:shd w:val="clear" w:color="auto" w:fill="F0F4F9"/>
+          <w:lang w:val="en-US"/>
+        </w:rPr>
+        <w:t xml:space="preserve"> != '</w:t>
+      </w:r>
+      <w:proofErr w:type="spellStart"/>
+      <w:r>
+        <w:rPr>
+          <w:rFonts w:ascii="Times New Roman" w:eastAsia="Times New Roman" w:hAnsi="Times New Roman" w:cs="Times New Roman"/>
+          <w:color w:val="5F6368"/>
+          <w:sz w:val="20"/>
+          <w:szCs w:val="20"/>
+          <w:shd w:val="clear" w:color="auto" w:fill="F0F4F9"/>
+          <w:lang w:val="en-US"/>
+        </w:rPr>
+        <w:t>Grupos</w:t>
+      </w:r>
+      <w:proofErr w:type="spellEnd"/>
+      <w:r>
+        <w:rPr>
+          <w:rFonts w:ascii="Times New Roman" w:eastAsia="Times New Roman" w:hAnsi="Times New Roman" w:cs="Times New Roman"/>
+          <w:color w:val="5F6368"/>
+          <w:sz w:val="20"/>
+          <w:szCs w:val="20"/>
+          <w:shd w:val="clear" w:color="auto" w:fill="F0F4F9"/>
+          <w:lang w:val="en-US"/>
+        </w:rPr>
+        <w:t xml:space="preserve">' </w:t>
+      </w:r>
+    </w:p>
+    <w:p>
+      <w:pPr>
+        <w:rPr>
+          <w:rFonts w:ascii="Times New Roman" w:eastAsia="Times New Roman" w:hAnsi="Times New Roman" w:cs="Times New Roman"/>
+          <w:color w:val="5F6368"/>
+          <w:sz w:val="20"/>
+          <w:szCs w:val="20"/>
+          <w:shd w:val="clear" w:color="auto" w:fill="F0F4F9"/>
+          <w:lang w:val="en-US"/>
+        </w:rPr>
+      </w:pPr>
+      <w:r>
+        <w:rPr>
+          <w:rFonts w:ascii="Times New Roman" w:eastAsia="Times New Roman" w:hAnsi="Times New Roman" w:cs="Times New Roman"/>
+          <w:color w:val="5F6368"/>
+          <w:sz w:val="20"/>
+          <w:szCs w:val="20"/>
+          <w:shd w:val="clear" w:color="auto" w:fill="F0F4F9"/>
+          <w:lang w:val="en-US"/>
+        </w:rPr>
+        <w:t xml:space="preserve">  AND </w:t>
+      </w:r>
+      <w:proofErr w:type="gramStart"/>
+      <w:r>
+        <w:rPr>
+          <w:rFonts w:ascii="Times New Roman" w:eastAsia="Times New Roman" w:hAnsi="Times New Roman" w:cs="Times New Roman"/>
+          <w:color w:val="5F6368"/>
+          <w:sz w:val="20"/>
+          <w:szCs w:val="20"/>
+          <w:shd w:val="clear" w:color="auto" w:fill="F0F4F9"/>
+          <w:lang w:val="en-US"/>
+        </w:rPr>
+        <w:t>g.gols</w:t>
+      </w:r>
+      <w:proofErr w:type="gramEnd"/>
+      <w:r>
+        <w:rPr>
+          <w:rFonts w:ascii="Times New Roman" w:eastAsia="Times New Roman" w:hAnsi="Times New Roman" w:cs="Times New Roman"/>
+          <w:color w:val="5F6368"/>
+          <w:sz w:val="20"/>
+          <w:szCs w:val="20"/>
+          <w:shd w:val="clear" w:color="auto" w:fill="F0F4F9"/>
+          <w:lang w:val="en-US"/>
+        </w:rPr>
+        <w:t>_selecao1 = g.gols_selecao2;</w:t>
+      </w:r>
+    </w:p>
+    <w:p>
+      <w:pPr>
+        <w:rPr>
+          <w:rFonts w:ascii="Times New Roman" w:eastAsia="Times New Roman" w:hAnsi="Times New Roman" w:cs="Times New Roman"/>
+          <w:color w:val="5F6368"/>
+          <w:sz w:val="20"/>
+          <w:szCs w:val="20"/>
+          <w:shd w:val="clear" w:color="auto" w:fill="F0F4F9"/>
+          <w:lang w:val="en-US"/>
+        </w:rPr>
+      </w:pPr>
+    </w:p>
+    <w:p>
+      <w:pPr>
+        <w:rPr>
+          <w:rFonts w:ascii="Times New Roman" w:hAnsi="Times New Roman" w:cs="Times New Roman"/>
+          <w:i/>
+          <w:iCs/>
+        </w:rPr>
+      </w:pPr>
+      <w:r>
+        <w:rPr>
+          <w:rFonts w:ascii="Times New Roman" w:hAnsi="Times New Roman" w:cs="Times New Roman"/>
+          <w:b/>
+          <w:bCs/>
+        </w:rPr>
+        <w:t xml:space="preserve">Consulta 5: </w:t>
+      </w:r>
+      <w:r>
+        <w:rPr>
+          <w:rFonts w:ascii="Times New Roman" w:hAnsi="Times New Roman" w:cs="Times New Roman"/>
+        </w:rPr>
+        <w:t>Histórico do Jogador (Clube e Número na Época</w:t>
+      </w:r>
+      <w:r>
+        <w:rPr>
+          <w:rFonts w:ascii="Times New Roman" w:hAnsi="Times New Roman" w:cs="Times New Roman"/>
+        </w:rPr>
+        <w:t>) demonstra</w:t>
+      </w:r>
+      <w:r>
+        <w:rPr>
+          <w:rFonts w:ascii="Times New Roman" w:hAnsi="Times New Roman" w:cs="Times New Roman"/>
+        </w:rPr>
+        <w:t xml:space="preserve"> a normalização aplicada na tabela Convocacao.</w:t>
+      </w:r>
+    </w:p>
+    <w:p>
+      <w:pPr>
+        <w:rPr>
+          <w:rFonts w:ascii="Times New Roman" w:hAnsi="Times New Roman" w:cs="Times New Roman"/>
+        </w:rPr>
+      </w:pPr>
+    </w:p>
+    <w:p>
+      <w:pPr>
+        <w:rPr>
+          <w:rFonts w:ascii="Times New Roman" w:eastAsia="Times New Roman" w:hAnsi="Times New Roman" w:cs="Times New Roman"/>
+          <w:color w:val="5F6368"/>
+          <w:sz w:val="20"/>
+          <w:szCs w:val="20"/>
+          <w:shd w:val="clear" w:color="auto" w:fill="F0F4F9"/>
+        </w:rPr>
+      </w:pPr>
+      <w:r>
+        <w:rPr>
+          <w:rFonts w:ascii="Times New Roman" w:eastAsia="Times New Roman" w:hAnsi="Times New Roman" w:cs="Times New Roman"/>
+          <w:color w:val="5F6368"/>
+          <w:sz w:val="20"/>
+          <w:szCs w:val="20"/>
+          <w:shd w:val="clear" w:color="auto" w:fill="F0F4F9"/>
+        </w:rPr>
+        <w:t xml:space="preserve">SELECT </w:t>
+      </w:r>
+    </w:p>
+    <w:p>
+      <w:pPr>
+        <w:rPr>
+          <w:rFonts w:ascii="Times New Roman" w:eastAsia="Times New Roman" w:hAnsi="Times New Roman" w:cs="Times New Roman"/>
+          <w:color w:val="5F6368"/>
+          <w:sz w:val="20"/>
+          <w:szCs w:val="20"/>
+          <w:shd w:val="clear" w:color="auto" w:fill="F0F4F9"/>
+        </w:rPr>
+      </w:pPr>
+      <w:r>
+        <w:rPr>
+          <w:rFonts w:ascii="Times New Roman" w:eastAsia="Times New Roman" w:hAnsi="Times New Roman" w:cs="Times New Roman"/>
+          <w:color w:val="5F6368"/>
+          <w:sz w:val="20"/>
+          <w:szCs w:val="20"/>
+          <w:shd w:val="clear" w:color="auto" w:fill="F0F4F9"/>
+        </w:rPr>
+        <w:t xml:space="preserve">    </w:t>
+      </w:r>
+      <w:proofErr w:type="spellStart"/>
+      <w:proofErr w:type="gramStart"/>
+      <w:r>
+        <w:rPr>
+          <w:rFonts w:ascii="Times New Roman" w:eastAsia="Times New Roman" w:hAnsi="Times New Roman" w:cs="Times New Roman"/>
+          <w:color w:val="5F6368"/>
+          <w:sz w:val="20"/>
+          <w:szCs w:val="20"/>
+          <w:shd w:val="clear" w:color="auto" w:fill="F0F4F9"/>
+        </w:rPr>
+        <w:t>j.nome</w:t>
+      </w:r>
+      <w:proofErr w:type="spellEnd"/>
+      <w:proofErr w:type="gramEnd"/>
+      <w:r>
+        <w:rPr>
+          <w:rFonts w:ascii="Times New Roman" w:eastAsia="Times New Roman" w:hAnsi="Times New Roman" w:cs="Times New Roman"/>
+          <w:color w:val="5F6368"/>
+          <w:sz w:val="20"/>
+          <w:szCs w:val="20"/>
+          <w:shd w:val="clear" w:color="auto" w:fill="F0F4F9"/>
+        </w:rPr>
+        <w:t xml:space="preserve">, </w:t>
+      </w:r>
+    </w:p>
+    <w:p>
+      <w:pPr>
+        <w:rPr>
+          <w:rFonts w:ascii="Times New Roman" w:eastAsia="Times New Roman" w:hAnsi="Times New Roman" w:cs="Times New Roman"/>
+          <w:color w:val="5F6368"/>
+          <w:sz w:val="20"/>
+          <w:szCs w:val="20"/>
+          <w:shd w:val="clear" w:color="auto" w:fill="F0F4F9"/>
+        </w:rPr>
+      </w:pPr>
+      <w:r>
+        <w:rPr>
+          <w:rFonts w:ascii="Times New Roman" w:eastAsia="Times New Roman" w:hAnsi="Times New Roman" w:cs="Times New Roman"/>
+          <w:color w:val="5F6368"/>
+          <w:sz w:val="20"/>
+          <w:szCs w:val="20"/>
+          <w:shd w:val="clear" w:color="auto" w:fill="F0F4F9"/>
+        </w:rPr>
+        <w:t xml:space="preserve">    </w:t>
+      </w:r>
+      <w:proofErr w:type="spellStart"/>
+      <w:r>
+        <w:rPr>
+          <w:rFonts w:ascii="Times New Roman" w:eastAsia="Times New Roman" w:hAnsi="Times New Roman" w:cs="Times New Roman"/>
+          <w:color w:val="5F6368"/>
+          <w:sz w:val="20"/>
+          <w:szCs w:val="20"/>
+          <w:shd w:val="clear" w:color="auto" w:fill="F0F4F9"/>
+        </w:rPr>
+        <w:t>g.ano_edicao</w:t>
+      </w:r>
+      <w:proofErr w:type="spellEnd"/>
+      <w:r>
+        <w:rPr>
+          <w:rFonts w:ascii="Times New Roman" w:eastAsia="Times New Roman" w:hAnsi="Times New Roman" w:cs="Times New Roman"/>
+          <w:color w:val="5F6368"/>
+          <w:sz w:val="20"/>
+          <w:szCs w:val="20"/>
+          <w:shd w:val="clear" w:color="auto" w:fill="F0F4F9"/>
+        </w:rPr>
+        <w:t>,</w:t>
+      </w:r>
+    </w:p>
+    <w:p>
+      <w:pPr>
+        <w:rPr>
+          <w:rFonts w:ascii="Times New Roman" w:eastAsia="Times New Roman" w:hAnsi="Times New Roman" w:cs="Times New Roman"/>
+          <w:color w:val="5F6368"/>
+          <w:sz w:val="20"/>
+          <w:szCs w:val="20"/>
+          <w:shd w:val="clear" w:color="auto" w:fill="F0F4F9"/>
+        </w:rPr>
+      </w:pPr>
+      <w:r>
+        <w:rPr>
+          <w:rFonts w:ascii="Times New Roman" w:eastAsia="Times New Roman" w:hAnsi="Times New Roman" w:cs="Times New Roman"/>
+          <w:color w:val="5F6368"/>
+          <w:sz w:val="20"/>
+          <w:szCs w:val="20"/>
+          <w:shd w:val="clear" w:color="auto" w:fill="F0F4F9"/>
+        </w:rPr>
+        <w:t xml:space="preserve">    </w:t>
+      </w:r>
+      <w:proofErr w:type="spellStart"/>
+      <w:r>
+        <w:rPr>
+          <w:rFonts w:ascii="Times New Roman" w:eastAsia="Times New Roman" w:hAnsi="Times New Roman" w:cs="Times New Roman"/>
+          <w:color w:val="5F6368"/>
+          <w:sz w:val="20"/>
+          <w:szCs w:val="20"/>
+          <w:shd w:val="clear" w:color="auto" w:fill="F0F4F9"/>
+        </w:rPr>
+        <w:t>c.clube_na_epoca</w:t>
+      </w:r>
+      <w:proofErr w:type="spellEnd"/>
+      <w:r>
+        <w:rPr>
+          <w:rFonts w:ascii="Times New Roman" w:eastAsia="Times New Roman" w:hAnsi="Times New Roman" w:cs="Times New Roman"/>
+          <w:color w:val="5F6368"/>
+          <w:sz w:val="20"/>
+          <w:szCs w:val="20"/>
+          <w:shd w:val="clear" w:color="auto" w:fill="F0F4F9"/>
+        </w:rPr>
+        <w:t xml:space="preserve">, </w:t>
+      </w:r>
+    </w:p>
+    <w:p>
+      <w:pPr>
+        <w:rPr>
+          <w:rFonts w:ascii="Times New Roman" w:eastAsia="Times New Roman" w:hAnsi="Times New Roman" w:cs="Times New Roman"/>
+          <w:color w:val="5F6368"/>
+          <w:sz w:val="20"/>
+          <w:szCs w:val="20"/>
+          <w:shd w:val="clear" w:color="auto" w:fill="F0F4F9"/>
+        </w:rPr>
+      </w:pPr>
+      <w:r>
+        <w:rPr>
+          <w:rFonts w:ascii="Times New Roman" w:eastAsia="Times New Roman" w:hAnsi="Times New Roman" w:cs="Times New Roman"/>
+          <w:color w:val="5F6368"/>
+          <w:sz w:val="20"/>
+          <w:szCs w:val="20"/>
+          <w:shd w:val="clear" w:color="auto" w:fill="F0F4F9"/>
+        </w:rPr>
+        <w:t xml:space="preserve">    </w:t>
+      </w:r>
+      <w:proofErr w:type="spellStart"/>
+      <w:r>
+        <w:rPr>
+          <w:rFonts w:ascii="Times New Roman" w:eastAsia="Times New Roman" w:hAnsi="Times New Roman" w:cs="Times New Roman"/>
+          <w:color w:val="5F6368"/>
+          <w:sz w:val="20"/>
+          <w:szCs w:val="20"/>
+          <w:shd w:val="clear" w:color="auto" w:fill="F0F4F9"/>
+        </w:rPr>
+        <w:t>c.numero_camisa</w:t>
+      </w:r>
+      <w:proofErr w:type="spellEnd"/>
+    </w:p>
+    <w:p>
+      <w:pPr>
+        <w:rPr>
+          <w:rFonts w:ascii="Times New Roman" w:eastAsia="Times New Roman" w:hAnsi="Times New Roman" w:cs="Times New Roman"/>
+          <w:color w:val="5F6368"/>
+          <w:sz w:val="20"/>
+          <w:szCs w:val="20"/>
+          <w:shd w:val="clear" w:color="auto" w:fill="F0F4F9"/>
+        </w:rPr>
+      </w:pPr>
+      <w:r>
+        <w:rPr>
+          <w:rFonts w:ascii="Times New Roman" w:eastAsia="Times New Roman" w:hAnsi="Times New Roman" w:cs="Times New Roman"/>
+          <w:color w:val="5F6368"/>
+          <w:sz w:val="20"/>
+          <w:szCs w:val="20"/>
+          <w:shd w:val="clear" w:color="auto" w:fill="F0F4F9"/>
+        </w:rPr>
+        <w:t xml:space="preserve">FROM </w:t>
+      </w:r>
+      <w:proofErr w:type="spellStart"/>
+      <w:proofErr w:type="gramStart"/>
+      <w:r>
+        <w:rPr>
+          <w:rFonts w:ascii="Times New Roman" w:eastAsia="Times New Roman" w:hAnsi="Times New Roman" w:cs="Times New Roman"/>
+          <w:color w:val="5F6368"/>
+          <w:sz w:val="20"/>
+          <w:szCs w:val="20"/>
+          <w:shd w:val="clear" w:color="auto" w:fill="F0F4F9"/>
+        </w:rPr>
+        <w:t>public.participacao</w:t>
+      </w:r>
+      <w:proofErr w:type="spellEnd"/>
+      <w:proofErr w:type="gramEnd"/>
+      <w:r>
+        <w:rPr>
+          <w:rFonts w:ascii="Times New Roman" w:eastAsia="Times New Roman" w:hAnsi="Times New Roman" w:cs="Times New Roman"/>
+          <w:color w:val="5F6368"/>
+          <w:sz w:val="20"/>
+          <w:szCs w:val="20"/>
+          <w:shd w:val="clear" w:color="auto" w:fill="F0F4F9"/>
+        </w:rPr>
+        <w:t xml:space="preserve"> p</w:t>
+      </w:r>
+    </w:p>
+    <w:p>
+      <w:pPr>
+        <w:rPr>
+          <w:rFonts w:ascii="Times New Roman" w:eastAsia="Times New Roman" w:hAnsi="Times New Roman" w:cs="Times New Roman"/>
+          <w:color w:val="5F6368"/>
+          <w:sz w:val="20"/>
+          <w:szCs w:val="20"/>
+          <w:shd w:val="clear" w:color="auto" w:fill="F0F4F9"/>
+        </w:rPr>
+      </w:pPr>
+      <w:r>
+        <w:rPr>
+          <w:rFonts w:ascii="Times New Roman" w:eastAsia="Times New Roman" w:hAnsi="Times New Roman" w:cs="Times New Roman"/>
+          <w:color w:val="5F6368"/>
+          <w:sz w:val="20"/>
+          <w:szCs w:val="20"/>
+          <w:shd w:val="clear" w:color="auto" w:fill="F0F4F9"/>
+        </w:rPr>
+        <w:t xml:space="preserve">JOIN </w:t>
+      </w:r>
+      <w:proofErr w:type="spellStart"/>
+      <w:proofErr w:type="gramStart"/>
+      <w:r>
+        <w:rPr>
+          <w:rFonts w:ascii="Times New Roman" w:eastAsia="Times New Roman" w:hAnsi="Times New Roman" w:cs="Times New Roman"/>
+          <w:color w:val="5F6368"/>
+          <w:sz w:val="20"/>
+          <w:szCs w:val="20"/>
+          <w:shd w:val="clear" w:color="auto" w:fill="F0F4F9"/>
+        </w:rPr>
+        <w:t>public.jogador</w:t>
+      </w:r>
+      <w:proofErr w:type="spellEnd"/>
+      <w:proofErr w:type="gramEnd"/>
+      <w:r>
+        <w:rPr>
+          <w:rFonts w:ascii="Times New Roman" w:eastAsia="Times New Roman" w:hAnsi="Times New Roman" w:cs="Times New Roman"/>
+          <w:color w:val="5F6368"/>
+          <w:sz w:val="20"/>
+          <w:szCs w:val="20"/>
+          <w:shd w:val="clear" w:color="auto" w:fill="F0F4F9"/>
+        </w:rPr>
+        <w:t xml:space="preserve"> j ON </w:t>
+      </w:r>
+      <w:proofErr w:type="spellStart"/>
+      <w:r>
+        <w:rPr>
+          <w:rFonts w:ascii="Times New Roman" w:eastAsia="Times New Roman" w:hAnsi="Times New Roman" w:cs="Times New Roman"/>
+          <w:color w:val="5F6368"/>
+          <w:sz w:val="20"/>
+          <w:szCs w:val="20"/>
+          <w:shd w:val="clear" w:color="auto" w:fill="F0F4F9"/>
+        </w:rPr>
+        <w:t>p.id_jogador</w:t>
+      </w:r>
+      <w:proofErr w:type="spellEnd"/>
+      <w:r>
+        <w:rPr>
+          <w:rFonts w:ascii="Times New Roman" w:eastAsia="Times New Roman" w:hAnsi="Times New Roman" w:cs="Times New Roman"/>
+          <w:color w:val="5F6368"/>
+          <w:sz w:val="20"/>
+          <w:szCs w:val="20"/>
+          <w:shd w:val="clear" w:color="auto" w:fill="F0F4F9"/>
+        </w:rPr>
+        <w:t xml:space="preserve"> = </w:t>
+      </w:r>
+      <w:proofErr w:type="spellStart"/>
+      <w:r>
+        <w:rPr>
+          <w:rFonts w:ascii="Times New Roman" w:eastAsia="Times New Roman" w:hAnsi="Times New Roman" w:cs="Times New Roman"/>
+          <w:color w:val="5F6368"/>
+          <w:sz w:val="20"/>
+          <w:szCs w:val="20"/>
+          <w:shd w:val="clear" w:color="auto" w:fill="F0F4F9"/>
+        </w:rPr>
+        <w:t>j.id_jogador</w:t>
+      </w:r>
+      <w:proofErr w:type="spellEnd"/>
+    </w:p>
+    <w:p>
+      <w:pPr>
+        <w:rPr>
+          <w:rFonts w:ascii="Times New Roman" w:eastAsia="Times New Roman" w:hAnsi="Times New Roman" w:cs="Times New Roman"/>
+          <w:color w:val="5F6368"/>
+          <w:sz w:val="20"/>
+          <w:szCs w:val="20"/>
+          <w:shd w:val="clear" w:color="auto" w:fill="F0F4F9"/>
+          <w:lang w:val="en-US"/>
+        </w:rPr>
+      </w:pPr>
+      <w:r>
+        <w:rPr>
+          <w:rFonts w:ascii="Times New Roman" w:eastAsia="Times New Roman" w:hAnsi="Times New Roman" w:cs="Times New Roman"/>
+          <w:color w:val="5F6368"/>
+          <w:sz w:val="20"/>
+          <w:szCs w:val="20"/>
+          <w:shd w:val="clear" w:color="auto" w:fill="F0F4F9"/>
+          <w:lang w:val="en-US"/>
+        </w:rPr>
+        <w:t xml:space="preserve">JOIN </w:t>
+      </w:r>
+      <w:proofErr w:type="spellStart"/>
+      <w:proofErr w:type="gramStart"/>
+      <w:r>
+        <w:rPr>
+          <w:rFonts w:ascii="Times New Roman" w:eastAsia="Times New Roman" w:hAnsi="Times New Roman" w:cs="Times New Roman"/>
+          <w:color w:val="5F6368"/>
+          <w:sz w:val="20"/>
+          <w:szCs w:val="20"/>
+          <w:shd w:val="clear" w:color="auto" w:fill="F0F4F9"/>
+          <w:lang w:val="en-US"/>
+        </w:rPr>
+        <w:t>public.jogos</w:t>
+      </w:r>
+      <w:proofErr w:type="spellEnd"/>
+      <w:proofErr w:type="gramEnd"/>
+      <w:r>
+        <w:rPr>
+          <w:rFonts w:ascii="Times New Roman" w:eastAsia="Times New Roman" w:hAnsi="Times New Roman" w:cs="Times New Roman"/>
+          <w:color w:val="5F6368"/>
+          <w:sz w:val="20"/>
+          <w:szCs w:val="20"/>
+          <w:shd w:val="clear" w:color="auto" w:fill="F0F4F9"/>
+          <w:lang w:val="en-US"/>
+        </w:rPr>
+        <w:t xml:space="preserve"> g ON </w:t>
+      </w:r>
+      <w:proofErr w:type="spellStart"/>
+      <w:r>
+        <w:rPr>
+          <w:rFonts w:ascii="Times New Roman" w:eastAsia="Times New Roman" w:hAnsi="Times New Roman" w:cs="Times New Roman"/>
+          <w:color w:val="5F6368"/>
+          <w:sz w:val="20"/>
+          <w:szCs w:val="20"/>
+          <w:shd w:val="clear" w:color="auto" w:fill="F0F4F9"/>
+          <w:lang w:val="en-US"/>
+        </w:rPr>
+        <w:t>p.id_jogo</w:t>
+      </w:r>
+      <w:proofErr w:type="spellEnd"/>
+      <w:r>
+        <w:rPr>
+          <w:rFonts w:ascii="Times New Roman" w:eastAsia="Times New Roman" w:hAnsi="Times New Roman" w:cs="Times New Roman"/>
+          <w:color w:val="5F6368"/>
+          <w:sz w:val="20"/>
+          <w:szCs w:val="20"/>
+          <w:shd w:val="clear" w:color="auto" w:fill="F0F4F9"/>
+          <w:lang w:val="en-US"/>
+        </w:rPr>
+        <w:t xml:space="preserve"> = </w:t>
+      </w:r>
+      <w:proofErr w:type="spellStart"/>
+      <w:r>
+        <w:rPr>
+          <w:rFonts w:ascii="Times New Roman" w:eastAsia="Times New Roman" w:hAnsi="Times New Roman" w:cs="Times New Roman"/>
+          <w:color w:val="5F6368"/>
+          <w:sz w:val="20"/>
+          <w:szCs w:val="20"/>
+          <w:shd w:val="clear" w:color="auto" w:fill="F0F4F9"/>
+          <w:lang w:val="en-US"/>
+        </w:rPr>
+        <w:t>g.id_jogo</w:t>
+      </w:r>
+      <w:proofErr w:type="spellEnd"/>
+    </w:p>
+    <w:p>
+      <w:pPr>
+        <w:rPr>
+          <w:rFonts w:ascii="Times New Roman" w:eastAsia="Times New Roman" w:hAnsi="Times New Roman" w:cs="Times New Roman"/>
+          <w:color w:val="5F6368"/>
+          <w:sz w:val="20"/>
+          <w:szCs w:val="20"/>
+          <w:shd w:val="clear" w:color="auto" w:fill="F0F4F9"/>
+          <w:lang w:val="en-US"/>
+        </w:rPr>
+      </w:pPr>
+      <w:r>
+        <w:rPr>
+          <w:rFonts w:ascii="Times New Roman" w:eastAsia="Times New Roman" w:hAnsi="Times New Roman" w:cs="Times New Roman"/>
+          <w:color w:val="5F6368"/>
+          <w:sz w:val="20"/>
+          <w:szCs w:val="20"/>
+          <w:shd w:val="clear" w:color="auto" w:fill="F0F4F9"/>
+          <w:lang w:val="en-US"/>
+        </w:rPr>
+        <w:t xml:space="preserve">JOIN </w:t>
+      </w:r>
+      <w:proofErr w:type="spellStart"/>
+      <w:proofErr w:type="gramStart"/>
+      <w:r>
+        <w:rPr>
+          <w:rFonts w:ascii="Times New Roman" w:eastAsia="Times New Roman" w:hAnsi="Times New Roman" w:cs="Times New Roman"/>
+          <w:color w:val="5F6368"/>
+          <w:sz w:val="20"/>
+          <w:szCs w:val="20"/>
+          <w:shd w:val="clear" w:color="auto" w:fill="F0F4F9"/>
+          <w:lang w:val="en-US"/>
+        </w:rPr>
+        <w:t>public.convocacao</w:t>
+      </w:r>
+      <w:proofErr w:type="spellEnd"/>
+      <w:proofErr w:type="gramEnd"/>
+      <w:r>
+        <w:rPr>
+          <w:rFonts w:ascii="Times New Roman" w:eastAsia="Times New Roman" w:hAnsi="Times New Roman" w:cs="Times New Roman"/>
+          <w:color w:val="5F6368"/>
+          <w:sz w:val="20"/>
+          <w:szCs w:val="20"/>
+          <w:shd w:val="clear" w:color="auto" w:fill="F0F4F9"/>
+          <w:lang w:val="en-US"/>
+        </w:rPr>
+        <w:t xml:space="preserve"> c ON </w:t>
+      </w:r>
+      <w:proofErr w:type="spellStart"/>
+      <w:r>
+        <w:rPr>
+          <w:rFonts w:ascii="Times New Roman" w:eastAsia="Times New Roman" w:hAnsi="Times New Roman" w:cs="Times New Roman"/>
+          <w:color w:val="5F6368"/>
+          <w:sz w:val="20"/>
+          <w:szCs w:val="20"/>
+          <w:shd w:val="clear" w:color="auto" w:fill="F0F4F9"/>
+          <w:lang w:val="en-US"/>
+        </w:rPr>
+        <w:t>j.id_jogador</w:t>
+      </w:r>
+      <w:proofErr w:type="spellEnd"/>
+      <w:r>
+        <w:rPr>
+          <w:rFonts w:ascii="Times New Roman" w:eastAsia="Times New Roman" w:hAnsi="Times New Roman" w:cs="Times New Roman"/>
+          <w:color w:val="5F6368"/>
+          <w:sz w:val="20"/>
+          <w:szCs w:val="20"/>
+          <w:shd w:val="clear" w:color="auto" w:fill="F0F4F9"/>
+          <w:lang w:val="en-US"/>
+        </w:rPr>
+        <w:t xml:space="preserve"> = </w:t>
+      </w:r>
+      <w:proofErr w:type="spellStart"/>
+      <w:r>
+        <w:rPr>
+          <w:rFonts w:ascii="Times New Roman" w:eastAsia="Times New Roman" w:hAnsi="Times New Roman" w:cs="Times New Roman"/>
+          <w:color w:val="5F6368"/>
+          <w:sz w:val="20"/>
+          <w:szCs w:val="20"/>
+          <w:shd w:val="clear" w:color="auto" w:fill="F0F4F9"/>
+          <w:lang w:val="en-US"/>
+        </w:rPr>
+        <w:t>c.id_jogador</w:t>
+      </w:r>
+      <w:proofErr w:type="spellEnd"/>
+      <w:r>
+        <w:rPr>
+          <w:rFonts w:ascii="Times New Roman" w:eastAsia="Times New Roman" w:hAnsi="Times New Roman" w:cs="Times New Roman"/>
+          <w:color w:val="5F6368"/>
+          <w:sz w:val="20"/>
+          <w:szCs w:val="20"/>
+          <w:shd w:val="clear" w:color="auto" w:fill="F0F4F9"/>
+          <w:lang w:val="en-US"/>
+        </w:rPr>
+        <w:t xml:space="preserve"> AND </w:t>
+      </w:r>
+      <w:proofErr w:type="spellStart"/>
+      <w:r>
+        <w:rPr>
+          <w:rFonts w:ascii="Times New Roman" w:eastAsia="Times New Roman" w:hAnsi="Times New Roman" w:cs="Times New Roman"/>
+          <w:color w:val="5F6368"/>
+          <w:sz w:val="20"/>
+          <w:szCs w:val="20"/>
+          <w:shd w:val="clear" w:color="auto" w:fill="F0F4F9"/>
+          <w:lang w:val="en-US"/>
+        </w:rPr>
+        <w:t>g.ano_edicao</w:t>
+      </w:r>
+      <w:proofErr w:type="spellEnd"/>
+      <w:r>
+        <w:rPr>
+          <w:rFonts w:ascii="Times New Roman" w:eastAsia="Times New Roman" w:hAnsi="Times New Roman" w:cs="Times New Roman"/>
+          <w:color w:val="5F6368"/>
+          <w:sz w:val="20"/>
+          <w:szCs w:val="20"/>
+          <w:shd w:val="clear" w:color="auto" w:fill="F0F4F9"/>
+          <w:lang w:val="en-US"/>
+        </w:rPr>
+        <w:t xml:space="preserve"> = </w:t>
+      </w:r>
+      <w:proofErr w:type="spellStart"/>
+      <w:r>
+        <w:rPr>
+          <w:rFonts w:ascii="Times New Roman" w:eastAsia="Times New Roman" w:hAnsi="Times New Roman" w:cs="Times New Roman"/>
+          <w:color w:val="5F6368"/>
+          <w:sz w:val="20"/>
+          <w:szCs w:val="20"/>
+          <w:shd w:val="clear" w:color="auto" w:fill="F0F4F9"/>
+          <w:lang w:val="en-US"/>
+        </w:rPr>
+        <w:t>c.ano_edicao</w:t>
+      </w:r>
+      <w:proofErr w:type="spellEnd"/>
+    </w:p>
+    <w:p>
+      <w:pPr>
+        <w:rPr>
+          <w:rFonts w:ascii="Times New Roman" w:eastAsia="Times New Roman" w:hAnsi="Times New Roman" w:cs="Times New Roman"/>
+          <w:color w:val="5F6368"/>
+          <w:sz w:val="20"/>
+          <w:szCs w:val="20"/>
+          <w:shd w:val="clear" w:color="auto" w:fill="F0F4F9"/>
+          <w:lang w:val="en-US"/>
+        </w:rPr>
+      </w:pPr>
+      <w:r>
+        <w:rPr>
+          <w:rFonts w:ascii="Times New Roman" w:eastAsia="Times New Roman" w:hAnsi="Times New Roman" w:cs="Times New Roman"/>
+          <w:color w:val="5F6368"/>
+          <w:sz w:val="20"/>
+          <w:szCs w:val="20"/>
+          <w:shd w:val="clear" w:color="auto" w:fill="F0F4F9"/>
+          <w:lang w:val="en-US"/>
+        </w:rPr>
+        <w:t xml:space="preserve">ORDER BY </w:t>
+      </w:r>
+      <w:proofErr w:type="spellStart"/>
+      <w:proofErr w:type="gramStart"/>
+      <w:r>
+        <w:rPr>
+          <w:rFonts w:ascii="Times New Roman" w:eastAsia="Times New Roman" w:hAnsi="Times New Roman" w:cs="Times New Roman"/>
+          <w:color w:val="5F6368"/>
+          <w:sz w:val="20"/>
+          <w:szCs w:val="20"/>
+          <w:shd w:val="clear" w:color="auto" w:fill="F0F4F9"/>
+          <w:lang w:val="en-US"/>
+        </w:rPr>
+        <w:t>j.nome</w:t>
+      </w:r>
+      <w:proofErr w:type="spellEnd"/>
+      <w:proofErr w:type="gramEnd"/>
+      <w:r>
+        <w:rPr>
+          <w:rFonts w:ascii="Times New Roman" w:eastAsia="Times New Roman" w:hAnsi="Times New Roman" w:cs="Times New Roman"/>
+          <w:color w:val="5F6368"/>
+          <w:sz w:val="20"/>
+          <w:szCs w:val="20"/>
+          <w:shd w:val="clear" w:color="auto" w:fill="F0F4F9"/>
+          <w:lang w:val="en-US"/>
+        </w:rPr>
+        <w:t xml:space="preserve">, </w:t>
+      </w:r>
+      <w:proofErr w:type="spellStart"/>
+      <w:r>
+        <w:rPr>
+          <w:rFonts w:ascii="Times New Roman" w:eastAsia="Times New Roman" w:hAnsi="Times New Roman" w:cs="Times New Roman"/>
+          <w:color w:val="5F6368"/>
+          <w:sz w:val="20"/>
+          <w:szCs w:val="20"/>
+          <w:shd w:val="clear" w:color="auto" w:fill="F0F4F9"/>
+          <w:lang w:val="en-US"/>
+        </w:rPr>
+        <w:t>g.ano_edicao</w:t>
+      </w:r>
+      <w:proofErr w:type="spellEnd"/>
+      <w:r>
+        <w:rPr>
+          <w:rFonts w:ascii="Times New Roman" w:eastAsia="Times New Roman" w:hAnsi="Times New Roman" w:cs="Times New Roman"/>
+          <w:color w:val="5F6368"/>
+          <w:sz w:val="20"/>
+          <w:szCs w:val="20"/>
+          <w:shd w:val="clear" w:color="auto" w:fill="F0F4F9"/>
+          <w:lang w:val="en-US"/>
+        </w:rPr>
+        <w:t>;</w:t>
+      </w:r>
+    </w:p>
+    <w:p>
+      <w:pPr>
+        <w:rPr>
+          <w:rFonts w:ascii="Times New Roman" w:eastAsia="Times New Roman" w:hAnsi="Times New Roman" w:cs="Times New Roman"/>
+          <w:color w:val="5F6368"/>
+          <w:sz w:val="20"/>
+          <w:szCs w:val="20"/>
+          <w:shd w:val="clear" w:color="auto" w:fill="F0F4F9"/>
+          <w:lang w:val="en-US"/>
+        </w:rPr>
+      </w:pPr>
+    </w:p>
+    <w:p>
+      <w:pPr>
+        <w:rPr>
+          <w:rFonts w:ascii="Times New Roman" w:hAnsi="Times New Roman" w:cs="Times New Roman"/>
+          <w:lang w:val="en-US"/>
+        </w:rPr>
+      </w:pPr>
     </w:p>
     <w:p>
       <w:pPr>
@@ -18162,6 +21111,7 @@
   <w:style w:type="paragraph" w:default="1" w:styleId="Normal">
     <w:name w:val="Normal"/>
     <w:qFormat/>
+    <w:rsid w:val="00C12BFC"/>
   </w:style>
   <w:style w:type="paragraph" w:styleId="Ttulo1">
     <w:name w:val="heading 1"/>
@@ -18311,7 +21261,6 @@
   <w:style w:type="character" w:default="1" w:styleId="Fontepargpadro">
     <w:name w:val="Default Paragraph Font"/>
     <w:uiPriority w:val="1"/>
-    <w:semiHidden/>
     <w:unhideWhenUsed/>
   </w:style>
   <w:style w:type="table" w:default="1" w:styleId="Tabelanormal">
@@ -18423,6 +21372,17 @@
       <w:sz w:val="28"/>
       <w:szCs w:val="28"/>
     </w:rPr>
+  </w:style>
+  <w:style w:type="paragraph" w:styleId="PargrafodaLista">
+    <w:name w:val="List Paragraph"/>
+    <w:basedOn w:val="Normal"/>
+    <w:uiPriority w:val="34"/>
+    <w:qFormat/>
+    <w:rsid w:val="00C12BFC"/>
+    <w:pPr>
+      <w:ind w:left="720"/>
+      <w:contextualSpacing/>
+    </w:pPr>
   </w:style>
 </w:styles>
 </file>

</xml_diff>

<commit_message>
docs: aviso de correção do diagrama er
</commit_message>
<xml_diff>
--- a/Projeto BD.docx
+++ b/Projeto BD.docx
@@ -2689,30 +2689,10 @@
         <w:rPr>
           <w:rFonts w:ascii="Times New Roman" w:eastAsia="Times New Roman" w:hAnsi="Times New Roman" w:cs="Times New Roman"/>
           <w:color w:val="FF0000"/>
-          <w:sz w:val="28"/>
-          <w:szCs w:val="28"/>
-        </w:rPr>
-        <w:t xml:space="preserve">fazer correção do diagrama (convocacao e </w:t>
-      </w:r>
-      <w:proofErr w:type="spellStart"/>
-      <w:r>
-        <w:rPr>
-          <w:rFonts w:ascii="Times New Roman" w:eastAsia="Times New Roman" w:hAnsi="Times New Roman" w:cs="Times New Roman"/>
-          <w:color w:val="FF0000"/>
-          <w:sz w:val="28"/>
-          <w:szCs w:val="28"/>
-        </w:rPr>
-        <w:t>participação_selecao</w:t>
-      </w:r>
-      <w:proofErr w:type="spellEnd"/>
-      <w:r>
-        <w:rPr>
-          <w:rFonts w:ascii="Times New Roman" w:eastAsia="Times New Roman" w:hAnsi="Times New Roman" w:cs="Times New Roman"/>
-          <w:color w:val="FF0000"/>
-          <w:sz w:val="28"/>
-          <w:szCs w:val="28"/>
-        </w:rPr>
-        <w:t>)</w:t>
+          <w:sz w:val="40"/>
+          <w:szCs w:val="40"/>
+        </w:rPr>
+        <w:t xml:space="preserve">fazer correção do diagrama </w:t>
       </w:r>
     </w:p>
     <w:p>
@@ -13941,17 +13921,7 @@
           <w:sz w:val="24"/>
           <w:szCs w:val="24"/>
         </w:rPr>
-        <w:t>B</w:t>
-      </w:r>
-      <w:r>
-        <w:rPr>
-          <w:rFonts w:ascii="Times New Roman" w:hAnsi="Times New Roman" w:cs="Times New Roman"/>
-          <w:b/>
-          <w:bCs/>
-          <w:sz w:val="24"/>
-          <w:szCs w:val="24"/>
-        </w:rPr>
-        <w:t>. Consultas de Relatórios (SELECT)</w:t>
+        <w:t>B. Consultas de Relatórios (SELECT)</w:t>
       </w:r>
     </w:p>
     <w:p>
@@ -14348,84 +14318,61 @@
           <w:sz w:val="20"/>
           <w:szCs w:val="20"/>
           <w:shd w:val="clear" w:color="auto" w:fill="F0F4F9"/>
-        </w:rPr>
-      </w:pPr>
-      <w:r>
-        <w:rPr>
-          <w:rFonts w:ascii="Times New Roman" w:eastAsia="Times New Roman" w:hAnsi="Times New Roman" w:cs="Times New Roman"/>
-          <w:color w:val="5F6368"/>
-          <w:sz w:val="20"/>
-          <w:szCs w:val="20"/>
-          <w:shd w:val="clear" w:color="auto" w:fill="F0F4F9"/>
-        </w:rPr>
-        <w:t xml:space="preserve">    SUM(</w:t>
-      </w:r>
-      <w:proofErr w:type="spellStart"/>
-      <w:proofErr w:type="gramStart"/>
-      <w:r>
-        <w:rPr>
-          <w:rFonts w:ascii="Times New Roman" w:eastAsia="Times New Roman" w:hAnsi="Times New Roman" w:cs="Times New Roman"/>
-          <w:color w:val="5F6368"/>
-          <w:sz w:val="20"/>
-          <w:szCs w:val="20"/>
-          <w:shd w:val="clear" w:color="auto" w:fill="F0F4F9"/>
-        </w:rPr>
-        <w:t>p.gols</w:t>
-      </w:r>
-      <w:proofErr w:type="spellEnd"/>
-      <w:proofErr w:type="gramEnd"/>
-      <w:r>
-        <w:rPr>
-          <w:rFonts w:ascii="Times New Roman" w:eastAsia="Times New Roman" w:hAnsi="Times New Roman" w:cs="Times New Roman"/>
-          <w:color w:val="5F6368"/>
-          <w:sz w:val="20"/>
-          <w:szCs w:val="20"/>
-          <w:shd w:val="clear" w:color="auto" w:fill="F0F4F9"/>
-        </w:rPr>
-        <w:t xml:space="preserve">) AS </w:t>
-      </w:r>
-      <w:proofErr w:type="spellStart"/>
-      <w:r>
-        <w:rPr>
-          <w:rFonts w:ascii="Times New Roman" w:eastAsia="Times New Roman" w:hAnsi="Times New Roman" w:cs="Times New Roman"/>
-          <w:color w:val="5F6368"/>
-          <w:sz w:val="20"/>
-          <w:szCs w:val="20"/>
-          <w:shd w:val="clear" w:color="auto" w:fill="F0F4F9"/>
-        </w:rPr>
-        <w:t>total_gols</w:t>
-      </w:r>
-      <w:proofErr w:type="spellEnd"/>
-      <w:r>
-        <w:rPr>
-          <w:rFonts w:ascii="Times New Roman" w:eastAsia="Times New Roman" w:hAnsi="Times New Roman" w:cs="Times New Roman"/>
-          <w:color w:val="5F6368"/>
-          <w:sz w:val="20"/>
-          <w:szCs w:val="20"/>
-          <w:shd w:val="clear" w:color="auto" w:fill="F0F4F9"/>
-        </w:rPr>
-        <w:t>,</w:t>
-      </w:r>
-    </w:p>
-    <w:p>
-      <w:pPr>
-        <w:rPr>
-          <w:rFonts w:ascii="Times New Roman" w:eastAsia="Times New Roman" w:hAnsi="Times New Roman" w:cs="Times New Roman"/>
-          <w:color w:val="5F6368"/>
-          <w:sz w:val="20"/>
-          <w:szCs w:val="20"/>
-          <w:shd w:val="clear" w:color="auto" w:fill="F0F4F9"/>
-        </w:rPr>
-      </w:pPr>
-      <w:r>
-        <w:rPr>
-          <w:rFonts w:ascii="Times New Roman" w:eastAsia="Times New Roman" w:hAnsi="Times New Roman" w:cs="Times New Roman"/>
-          <w:color w:val="5F6368"/>
-          <w:sz w:val="20"/>
-          <w:szCs w:val="20"/>
-          <w:shd w:val="clear" w:color="auto" w:fill="F0F4F9"/>
-        </w:rPr>
-        <w:t xml:space="preserve">    SUM(</w:t>
+          <w:lang w:val="en-US"/>
+        </w:rPr>
+      </w:pPr>
+      <w:r>
+        <w:rPr>
+          <w:rFonts w:ascii="Times New Roman" w:eastAsia="Times New Roman" w:hAnsi="Times New Roman" w:cs="Times New Roman"/>
+          <w:color w:val="5F6368"/>
+          <w:sz w:val="20"/>
+          <w:szCs w:val="20"/>
+          <w:shd w:val="clear" w:color="auto" w:fill="F0F4F9"/>
+        </w:rPr>
+        <w:t xml:space="preserve">    </w:t>
+      </w:r>
+      <w:r>
+        <w:rPr>
+          <w:rFonts w:ascii="Times New Roman" w:eastAsia="Times New Roman" w:hAnsi="Times New Roman" w:cs="Times New Roman"/>
+          <w:color w:val="5F6368"/>
+          <w:sz w:val="20"/>
+          <w:szCs w:val="20"/>
+          <w:shd w:val="clear" w:color="auto" w:fill="F0F4F9"/>
+          <w:lang w:val="en-US"/>
+        </w:rPr>
+        <w:t>SUM(p.gols) AS total_gols,</w:t>
+      </w:r>
+    </w:p>
+    <w:p>
+      <w:pPr>
+        <w:rPr>
+          <w:rFonts w:ascii="Times New Roman" w:eastAsia="Times New Roman" w:hAnsi="Times New Roman" w:cs="Times New Roman"/>
+          <w:color w:val="5F6368"/>
+          <w:sz w:val="20"/>
+          <w:szCs w:val="20"/>
+          <w:shd w:val="clear" w:color="auto" w:fill="F0F4F9"/>
+        </w:rPr>
+      </w:pPr>
+      <w:r>
+        <w:rPr>
+          <w:rFonts w:ascii="Times New Roman" w:eastAsia="Times New Roman" w:hAnsi="Times New Roman" w:cs="Times New Roman"/>
+          <w:color w:val="5F6368"/>
+          <w:sz w:val="20"/>
+          <w:szCs w:val="20"/>
+          <w:shd w:val="clear" w:color="auto" w:fill="F0F4F9"/>
+          <w:lang w:val="en-US"/>
+        </w:rPr>
+        <w:t xml:space="preserve">    </w:t>
+      </w:r>
+      <w:r>
+        <w:rPr>
+          <w:rFonts w:ascii="Times New Roman" w:eastAsia="Times New Roman" w:hAnsi="Times New Roman" w:cs="Times New Roman"/>
+          <w:color w:val="5F6368"/>
+          <w:sz w:val="20"/>
+          <w:szCs w:val="20"/>
+          <w:shd w:val="clear" w:color="auto" w:fill="F0F4F9"/>
+        </w:rPr>
+        <w:t>SUM(</w:t>
       </w:r>
       <w:proofErr w:type="spellStart"/>
       <w:proofErr w:type="gramStart"/>
@@ -15822,41 +15769,19 @@
           <w:sz w:val="20"/>
           <w:szCs w:val="20"/>
           <w:shd w:val="clear" w:color="auto" w:fill="F0F4F9"/>
-        </w:rPr>
-      </w:pPr>
-      <w:r>
-        <w:rPr>
-          <w:rFonts w:ascii="Times New Roman" w:eastAsia="Times New Roman" w:hAnsi="Times New Roman" w:cs="Times New Roman"/>
-          <w:color w:val="5F6368"/>
-          <w:sz w:val="20"/>
-          <w:szCs w:val="20"/>
-          <w:shd w:val="clear" w:color="auto" w:fill="F0F4F9"/>
-        </w:rPr>
-        <w:t xml:space="preserve">FROM </w:t>
-      </w:r>
-      <w:proofErr w:type="spellStart"/>
-      <w:proofErr w:type="gramStart"/>
-      <w:r>
-        <w:rPr>
-          <w:rFonts w:ascii="Times New Roman" w:eastAsia="Times New Roman" w:hAnsi="Times New Roman" w:cs="Times New Roman"/>
-          <w:color w:val="5F6368"/>
-          <w:sz w:val="20"/>
-          <w:szCs w:val="20"/>
-          <w:shd w:val="clear" w:color="auto" w:fill="F0F4F9"/>
-        </w:rPr>
-        <w:t>public.jogos</w:t>
-      </w:r>
-      <w:proofErr w:type="spellEnd"/>
-      <w:proofErr w:type="gramEnd"/>
-      <w:r>
-        <w:rPr>
-          <w:rFonts w:ascii="Times New Roman" w:eastAsia="Times New Roman" w:hAnsi="Times New Roman" w:cs="Times New Roman"/>
-          <w:color w:val="5F6368"/>
-          <w:sz w:val="20"/>
-          <w:szCs w:val="20"/>
-          <w:shd w:val="clear" w:color="auto" w:fill="F0F4F9"/>
-        </w:rPr>
-        <w:t xml:space="preserve"> g</w:t>
+          <w:lang w:val="en-US"/>
+        </w:rPr>
+      </w:pPr>
+      <w:r>
+        <w:rPr>
+          <w:rFonts w:ascii="Times New Roman" w:eastAsia="Times New Roman" w:hAnsi="Times New Roman" w:cs="Times New Roman"/>
+          <w:color w:val="5F6368"/>
+          <w:sz w:val="20"/>
+          <w:szCs w:val="20"/>
+          <w:shd w:val="clear" w:color="auto" w:fill="F0F4F9"/>
+          <w:lang w:val="en-US"/>
+        </w:rPr>
+        <w:t>FROM public.jogos g</w:t>
       </w:r>
     </w:p>
     <w:p>
@@ -16109,647 +16034,447 @@
         <w:rPr>
           <w:rFonts w:ascii="Times New Roman" w:hAnsi="Times New Roman" w:cs="Times New Roman"/>
         </w:rPr>
-        <w:t>Histórico do Jogador (Clube e Número na Época</w:t>
-      </w:r>
-      <w:r>
+        <w:t>Histórico do Jogador (Clube e Número na Época) demonstra a normalização aplicada na tabela Convocacao.</w:t>
+      </w:r>
+    </w:p>
+    <w:p>
+      <w:pPr>
         <w:rPr>
           <w:rFonts w:ascii="Times New Roman" w:hAnsi="Times New Roman" w:cs="Times New Roman"/>
         </w:rPr>
-        <w:t>) demonstra</w:t>
-      </w:r>
-      <w:r>
+      </w:pPr>
+    </w:p>
+    <w:p>
+      <w:pPr>
+        <w:rPr>
+          <w:rFonts w:ascii="Times New Roman" w:eastAsia="Times New Roman" w:hAnsi="Times New Roman" w:cs="Times New Roman"/>
+          <w:color w:val="5F6368"/>
+          <w:sz w:val="20"/>
+          <w:szCs w:val="20"/>
+          <w:shd w:val="clear" w:color="auto" w:fill="F0F4F9"/>
+        </w:rPr>
+      </w:pPr>
+      <w:r>
+        <w:rPr>
+          <w:rFonts w:ascii="Times New Roman" w:eastAsia="Times New Roman" w:hAnsi="Times New Roman" w:cs="Times New Roman"/>
+          <w:color w:val="5F6368"/>
+          <w:sz w:val="20"/>
+          <w:szCs w:val="20"/>
+          <w:shd w:val="clear" w:color="auto" w:fill="F0F4F9"/>
+        </w:rPr>
+        <w:t xml:space="preserve">SELECT </w:t>
+      </w:r>
+    </w:p>
+    <w:p>
+      <w:pPr>
+        <w:rPr>
+          <w:rFonts w:ascii="Times New Roman" w:eastAsia="Times New Roman" w:hAnsi="Times New Roman" w:cs="Times New Roman"/>
+          <w:color w:val="5F6368"/>
+          <w:sz w:val="20"/>
+          <w:szCs w:val="20"/>
+          <w:shd w:val="clear" w:color="auto" w:fill="F0F4F9"/>
+        </w:rPr>
+      </w:pPr>
+      <w:r>
+        <w:rPr>
+          <w:rFonts w:ascii="Times New Roman" w:eastAsia="Times New Roman" w:hAnsi="Times New Roman" w:cs="Times New Roman"/>
+          <w:color w:val="5F6368"/>
+          <w:sz w:val="20"/>
+          <w:szCs w:val="20"/>
+          <w:shd w:val="clear" w:color="auto" w:fill="F0F4F9"/>
+        </w:rPr>
+        <w:t xml:space="preserve">    </w:t>
+      </w:r>
+      <w:proofErr w:type="spellStart"/>
+      <w:proofErr w:type="gramStart"/>
+      <w:r>
+        <w:rPr>
+          <w:rFonts w:ascii="Times New Roman" w:eastAsia="Times New Roman" w:hAnsi="Times New Roman" w:cs="Times New Roman"/>
+          <w:color w:val="5F6368"/>
+          <w:sz w:val="20"/>
+          <w:szCs w:val="20"/>
+          <w:shd w:val="clear" w:color="auto" w:fill="F0F4F9"/>
+        </w:rPr>
+        <w:t>j.nome</w:t>
+      </w:r>
+      <w:proofErr w:type="spellEnd"/>
+      <w:proofErr w:type="gramEnd"/>
+      <w:r>
+        <w:rPr>
+          <w:rFonts w:ascii="Times New Roman" w:eastAsia="Times New Roman" w:hAnsi="Times New Roman" w:cs="Times New Roman"/>
+          <w:color w:val="5F6368"/>
+          <w:sz w:val="20"/>
+          <w:szCs w:val="20"/>
+          <w:shd w:val="clear" w:color="auto" w:fill="F0F4F9"/>
+        </w:rPr>
+        <w:t xml:space="preserve">, </w:t>
+      </w:r>
+    </w:p>
+    <w:p>
+      <w:pPr>
+        <w:rPr>
+          <w:rFonts w:ascii="Times New Roman" w:eastAsia="Times New Roman" w:hAnsi="Times New Roman" w:cs="Times New Roman"/>
+          <w:color w:val="5F6368"/>
+          <w:sz w:val="20"/>
+          <w:szCs w:val="20"/>
+          <w:shd w:val="clear" w:color="auto" w:fill="F0F4F9"/>
+        </w:rPr>
+      </w:pPr>
+      <w:r>
+        <w:rPr>
+          <w:rFonts w:ascii="Times New Roman" w:eastAsia="Times New Roman" w:hAnsi="Times New Roman" w:cs="Times New Roman"/>
+          <w:color w:val="5F6368"/>
+          <w:sz w:val="20"/>
+          <w:szCs w:val="20"/>
+          <w:shd w:val="clear" w:color="auto" w:fill="F0F4F9"/>
+        </w:rPr>
+        <w:t xml:space="preserve">    </w:t>
+      </w:r>
+      <w:proofErr w:type="spellStart"/>
+      <w:r>
+        <w:rPr>
+          <w:rFonts w:ascii="Times New Roman" w:eastAsia="Times New Roman" w:hAnsi="Times New Roman" w:cs="Times New Roman"/>
+          <w:color w:val="5F6368"/>
+          <w:sz w:val="20"/>
+          <w:szCs w:val="20"/>
+          <w:shd w:val="clear" w:color="auto" w:fill="F0F4F9"/>
+        </w:rPr>
+        <w:t>g.ano_edicao</w:t>
+      </w:r>
+      <w:proofErr w:type="spellEnd"/>
+      <w:r>
+        <w:rPr>
+          <w:rFonts w:ascii="Times New Roman" w:eastAsia="Times New Roman" w:hAnsi="Times New Roman" w:cs="Times New Roman"/>
+          <w:color w:val="5F6368"/>
+          <w:sz w:val="20"/>
+          <w:szCs w:val="20"/>
+          <w:shd w:val="clear" w:color="auto" w:fill="F0F4F9"/>
+        </w:rPr>
+        <w:t>,</w:t>
+      </w:r>
+    </w:p>
+    <w:p>
+      <w:pPr>
+        <w:rPr>
+          <w:rFonts w:ascii="Times New Roman" w:eastAsia="Times New Roman" w:hAnsi="Times New Roman" w:cs="Times New Roman"/>
+          <w:color w:val="5F6368"/>
+          <w:sz w:val="20"/>
+          <w:szCs w:val="20"/>
+          <w:shd w:val="clear" w:color="auto" w:fill="F0F4F9"/>
+        </w:rPr>
+      </w:pPr>
+      <w:r>
+        <w:rPr>
+          <w:rFonts w:ascii="Times New Roman" w:eastAsia="Times New Roman" w:hAnsi="Times New Roman" w:cs="Times New Roman"/>
+          <w:color w:val="5F6368"/>
+          <w:sz w:val="20"/>
+          <w:szCs w:val="20"/>
+          <w:shd w:val="clear" w:color="auto" w:fill="F0F4F9"/>
+        </w:rPr>
+        <w:t xml:space="preserve">    </w:t>
+      </w:r>
+      <w:proofErr w:type="spellStart"/>
+      <w:r>
+        <w:rPr>
+          <w:rFonts w:ascii="Times New Roman" w:eastAsia="Times New Roman" w:hAnsi="Times New Roman" w:cs="Times New Roman"/>
+          <w:color w:val="5F6368"/>
+          <w:sz w:val="20"/>
+          <w:szCs w:val="20"/>
+          <w:shd w:val="clear" w:color="auto" w:fill="F0F4F9"/>
+        </w:rPr>
+        <w:t>c.clube_na_epoca</w:t>
+      </w:r>
+      <w:proofErr w:type="spellEnd"/>
+      <w:r>
+        <w:rPr>
+          <w:rFonts w:ascii="Times New Roman" w:eastAsia="Times New Roman" w:hAnsi="Times New Roman" w:cs="Times New Roman"/>
+          <w:color w:val="5F6368"/>
+          <w:sz w:val="20"/>
+          <w:szCs w:val="20"/>
+          <w:shd w:val="clear" w:color="auto" w:fill="F0F4F9"/>
+        </w:rPr>
+        <w:t xml:space="preserve">, </w:t>
+      </w:r>
+    </w:p>
+    <w:p>
+      <w:pPr>
+        <w:rPr>
+          <w:rFonts w:ascii="Times New Roman" w:eastAsia="Times New Roman" w:hAnsi="Times New Roman" w:cs="Times New Roman"/>
+          <w:color w:val="5F6368"/>
+          <w:sz w:val="20"/>
+          <w:szCs w:val="20"/>
+          <w:shd w:val="clear" w:color="auto" w:fill="F0F4F9"/>
+        </w:rPr>
+      </w:pPr>
+      <w:r>
+        <w:rPr>
+          <w:rFonts w:ascii="Times New Roman" w:eastAsia="Times New Roman" w:hAnsi="Times New Roman" w:cs="Times New Roman"/>
+          <w:color w:val="5F6368"/>
+          <w:sz w:val="20"/>
+          <w:szCs w:val="20"/>
+          <w:shd w:val="clear" w:color="auto" w:fill="F0F4F9"/>
+        </w:rPr>
+        <w:t xml:space="preserve">    </w:t>
+      </w:r>
+      <w:proofErr w:type="spellStart"/>
+      <w:r>
+        <w:rPr>
+          <w:rFonts w:ascii="Times New Roman" w:eastAsia="Times New Roman" w:hAnsi="Times New Roman" w:cs="Times New Roman"/>
+          <w:color w:val="5F6368"/>
+          <w:sz w:val="20"/>
+          <w:szCs w:val="20"/>
+          <w:shd w:val="clear" w:color="auto" w:fill="F0F4F9"/>
+        </w:rPr>
+        <w:t>c.numero_camisa</w:t>
+      </w:r>
+      <w:proofErr w:type="spellEnd"/>
+    </w:p>
+    <w:p>
+      <w:pPr>
+        <w:rPr>
+          <w:rFonts w:ascii="Times New Roman" w:eastAsia="Times New Roman" w:hAnsi="Times New Roman" w:cs="Times New Roman"/>
+          <w:color w:val="5F6368"/>
+          <w:sz w:val="20"/>
+          <w:szCs w:val="20"/>
+          <w:shd w:val="clear" w:color="auto" w:fill="F0F4F9"/>
+        </w:rPr>
+      </w:pPr>
+      <w:r>
+        <w:rPr>
+          <w:rFonts w:ascii="Times New Roman" w:eastAsia="Times New Roman" w:hAnsi="Times New Roman" w:cs="Times New Roman"/>
+          <w:color w:val="5F6368"/>
+          <w:sz w:val="20"/>
+          <w:szCs w:val="20"/>
+          <w:shd w:val="clear" w:color="auto" w:fill="F0F4F9"/>
+        </w:rPr>
+        <w:t xml:space="preserve">FROM </w:t>
+      </w:r>
+      <w:proofErr w:type="spellStart"/>
+      <w:proofErr w:type="gramStart"/>
+      <w:r>
+        <w:rPr>
+          <w:rFonts w:ascii="Times New Roman" w:eastAsia="Times New Roman" w:hAnsi="Times New Roman" w:cs="Times New Roman"/>
+          <w:color w:val="5F6368"/>
+          <w:sz w:val="20"/>
+          <w:szCs w:val="20"/>
+          <w:shd w:val="clear" w:color="auto" w:fill="F0F4F9"/>
+        </w:rPr>
+        <w:t>public.participacao</w:t>
+      </w:r>
+      <w:proofErr w:type="spellEnd"/>
+      <w:proofErr w:type="gramEnd"/>
+      <w:r>
+        <w:rPr>
+          <w:rFonts w:ascii="Times New Roman" w:eastAsia="Times New Roman" w:hAnsi="Times New Roman" w:cs="Times New Roman"/>
+          <w:color w:val="5F6368"/>
+          <w:sz w:val="20"/>
+          <w:szCs w:val="20"/>
+          <w:shd w:val="clear" w:color="auto" w:fill="F0F4F9"/>
+        </w:rPr>
+        <w:t xml:space="preserve"> p</w:t>
+      </w:r>
+    </w:p>
+    <w:p>
+      <w:pPr>
+        <w:rPr>
+          <w:rFonts w:ascii="Times New Roman" w:eastAsia="Times New Roman" w:hAnsi="Times New Roman" w:cs="Times New Roman"/>
+          <w:color w:val="5F6368"/>
+          <w:sz w:val="20"/>
+          <w:szCs w:val="20"/>
+          <w:shd w:val="clear" w:color="auto" w:fill="F0F4F9"/>
+        </w:rPr>
+      </w:pPr>
+      <w:r>
+        <w:rPr>
+          <w:rFonts w:ascii="Times New Roman" w:eastAsia="Times New Roman" w:hAnsi="Times New Roman" w:cs="Times New Roman"/>
+          <w:color w:val="5F6368"/>
+          <w:sz w:val="20"/>
+          <w:szCs w:val="20"/>
+          <w:shd w:val="clear" w:color="auto" w:fill="F0F4F9"/>
+        </w:rPr>
+        <w:t xml:space="preserve">JOIN </w:t>
+      </w:r>
+      <w:proofErr w:type="spellStart"/>
+      <w:proofErr w:type="gramStart"/>
+      <w:r>
+        <w:rPr>
+          <w:rFonts w:ascii="Times New Roman" w:eastAsia="Times New Roman" w:hAnsi="Times New Roman" w:cs="Times New Roman"/>
+          <w:color w:val="5F6368"/>
+          <w:sz w:val="20"/>
+          <w:szCs w:val="20"/>
+          <w:shd w:val="clear" w:color="auto" w:fill="F0F4F9"/>
+        </w:rPr>
+        <w:t>public.jogador</w:t>
+      </w:r>
+      <w:proofErr w:type="spellEnd"/>
+      <w:proofErr w:type="gramEnd"/>
+      <w:r>
+        <w:rPr>
+          <w:rFonts w:ascii="Times New Roman" w:eastAsia="Times New Roman" w:hAnsi="Times New Roman" w:cs="Times New Roman"/>
+          <w:color w:val="5F6368"/>
+          <w:sz w:val="20"/>
+          <w:szCs w:val="20"/>
+          <w:shd w:val="clear" w:color="auto" w:fill="F0F4F9"/>
+        </w:rPr>
+        <w:t xml:space="preserve"> j ON </w:t>
+      </w:r>
+      <w:proofErr w:type="spellStart"/>
+      <w:r>
+        <w:rPr>
+          <w:rFonts w:ascii="Times New Roman" w:eastAsia="Times New Roman" w:hAnsi="Times New Roman" w:cs="Times New Roman"/>
+          <w:color w:val="5F6368"/>
+          <w:sz w:val="20"/>
+          <w:szCs w:val="20"/>
+          <w:shd w:val="clear" w:color="auto" w:fill="F0F4F9"/>
+        </w:rPr>
+        <w:t>p.id_jogador</w:t>
+      </w:r>
+      <w:proofErr w:type="spellEnd"/>
+      <w:r>
+        <w:rPr>
+          <w:rFonts w:ascii="Times New Roman" w:eastAsia="Times New Roman" w:hAnsi="Times New Roman" w:cs="Times New Roman"/>
+          <w:color w:val="5F6368"/>
+          <w:sz w:val="20"/>
+          <w:szCs w:val="20"/>
+          <w:shd w:val="clear" w:color="auto" w:fill="F0F4F9"/>
+        </w:rPr>
+        <w:t xml:space="preserve"> = </w:t>
+      </w:r>
+      <w:proofErr w:type="spellStart"/>
+      <w:r>
+        <w:rPr>
+          <w:rFonts w:ascii="Times New Roman" w:eastAsia="Times New Roman" w:hAnsi="Times New Roman" w:cs="Times New Roman"/>
+          <w:color w:val="5F6368"/>
+          <w:sz w:val="20"/>
+          <w:szCs w:val="20"/>
+          <w:shd w:val="clear" w:color="auto" w:fill="F0F4F9"/>
+        </w:rPr>
+        <w:t>j.id_jogador</w:t>
+      </w:r>
+      <w:proofErr w:type="spellEnd"/>
+    </w:p>
+    <w:p>
+      <w:pPr>
+        <w:rPr>
+          <w:rFonts w:ascii="Times New Roman" w:eastAsia="Times New Roman" w:hAnsi="Times New Roman" w:cs="Times New Roman"/>
+          <w:color w:val="5F6368"/>
+          <w:sz w:val="20"/>
+          <w:szCs w:val="20"/>
+          <w:shd w:val="clear" w:color="auto" w:fill="F0F4F9"/>
+        </w:rPr>
+      </w:pPr>
+      <w:r>
+        <w:rPr>
+          <w:rFonts w:ascii="Times New Roman" w:eastAsia="Times New Roman" w:hAnsi="Times New Roman" w:cs="Times New Roman"/>
+          <w:color w:val="5F6368"/>
+          <w:sz w:val="20"/>
+          <w:szCs w:val="20"/>
+          <w:shd w:val="clear" w:color="auto" w:fill="F0F4F9"/>
+        </w:rPr>
+        <w:t xml:space="preserve">JOIN </w:t>
+      </w:r>
+      <w:proofErr w:type="gramStart"/>
+      <w:r>
+        <w:rPr>
+          <w:rFonts w:ascii="Times New Roman" w:eastAsia="Times New Roman" w:hAnsi="Times New Roman" w:cs="Times New Roman"/>
+          <w:color w:val="5F6368"/>
+          <w:sz w:val="20"/>
+          <w:szCs w:val="20"/>
+          <w:shd w:val="clear" w:color="auto" w:fill="F0F4F9"/>
+        </w:rPr>
+        <w:t>public.jogos</w:t>
+      </w:r>
+      <w:proofErr w:type="gramEnd"/>
+      <w:r>
+        <w:rPr>
+          <w:rFonts w:ascii="Times New Roman" w:eastAsia="Times New Roman" w:hAnsi="Times New Roman" w:cs="Times New Roman"/>
+          <w:color w:val="5F6368"/>
+          <w:sz w:val="20"/>
+          <w:szCs w:val="20"/>
+          <w:shd w:val="clear" w:color="auto" w:fill="F0F4F9"/>
+        </w:rPr>
+        <w:t xml:space="preserve"> g ON p.id_jogo = g.id_jogo</w:t>
+      </w:r>
+    </w:p>
+    <w:p>
+      <w:pPr>
+        <w:rPr>
+          <w:rFonts w:ascii="Times New Roman" w:eastAsia="Times New Roman" w:hAnsi="Times New Roman" w:cs="Times New Roman"/>
+          <w:color w:val="5F6368"/>
+          <w:sz w:val="20"/>
+          <w:szCs w:val="20"/>
+          <w:shd w:val="clear" w:color="auto" w:fill="F0F4F9"/>
+        </w:rPr>
+      </w:pPr>
+      <w:r>
+        <w:rPr>
+          <w:rFonts w:ascii="Times New Roman" w:eastAsia="Times New Roman" w:hAnsi="Times New Roman" w:cs="Times New Roman"/>
+          <w:color w:val="5F6368"/>
+          <w:sz w:val="20"/>
+          <w:szCs w:val="20"/>
+          <w:shd w:val="clear" w:color="auto" w:fill="F0F4F9"/>
+        </w:rPr>
+        <w:t>JOIN public.convocacao c ON j.id_jogador = c.id_jogador AND g.ano_edicao = c.ano_edicao</w:t>
+      </w:r>
+    </w:p>
+    <w:p>
+      <w:pPr>
+        <w:rPr>
+          <w:rFonts w:ascii="Times New Roman" w:eastAsia="Times New Roman" w:hAnsi="Times New Roman" w:cs="Times New Roman"/>
+          <w:color w:val="5F6368"/>
+          <w:sz w:val="20"/>
+          <w:szCs w:val="20"/>
+          <w:shd w:val="clear" w:color="auto" w:fill="F0F4F9"/>
+        </w:rPr>
+      </w:pPr>
+      <w:r>
+        <w:rPr>
+          <w:rFonts w:ascii="Times New Roman" w:eastAsia="Times New Roman" w:hAnsi="Times New Roman" w:cs="Times New Roman"/>
+          <w:color w:val="5F6368"/>
+          <w:sz w:val="20"/>
+          <w:szCs w:val="20"/>
+          <w:shd w:val="clear" w:color="auto" w:fill="F0F4F9"/>
+        </w:rPr>
+        <w:t xml:space="preserve">ORDER BY </w:t>
+      </w:r>
+      <w:proofErr w:type="gramStart"/>
+      <w:r>
+        <w:rPr>
+          <w:rFonts w:ascii="Times New Roman" w:eastAsia="Times New Roman" w:hAnsi="Times New Roman" w:cs="Times New Roman"/>
+          <w:color w:val="5F6368"/>
+          <w:sz w:val="20"/>
+          <w:szCs w:val="20"/>
+          <w:shd w:val="clear" w:color="auto" w:fill="F0F4F9"/>
+        </w:rPr>
+        <w:t>j.nome</w:t>
+      </w:r>
+      <w:proofErr w:type="gramEnd"/>
+      <w:r>
+        <w:rPr>
+          <w:rFonts w:ascii="Times New Roman" w:eastAsia="Times New Roman" w:hAnsi="Times New Roman" w:cs="Times New Roman"/>
+          <w:color w:val="5F6368"/>
+          <w:sz w:val="20"/>
+          <w:szCs w:val="20"/>
+          <w:shd w:val="clear" w:color="auto" w:fill="F0F4F9"/>
+        </w:rPr>
+        <w:t>, g.ano_edicao;</w:t>
+      </w:r>
+    </w:p>
+    <w:p>
+      <w:pPr>
+        <w:rPr>
+          <w:rFonts w:ascii="Times New Roman" w:eastAsia="Times New Roman" w:hAnsi="Times New Roman" w:cs="Times New Roman"/>
+          <w:color w:val="5F6368"/>
+          <w:sz w:val="20"/>
+          <w:szCs w:val="20"/>
+          <w:shd w:val="clear" w:color="auto" w:fill="F0F4F9"/>
+        </w:rPr>
+      </w:pPr>
+    </w:p>
+    <w:p>
+      <w:pPr>
         <w:rPr>
           <w:rFonts w:ascii="Times New Roman" w:hAnsi="Times New Roman" w:cs="Times New Roman"/>
-        </w:rPr>
-        <w:t xml:space="preserve"> a normalização aplicada na tabela Convocacao.</w:t>
-      </w:r>
-    </w:p>
-    <w:p>
-      <w:pPr>
-        <w:rPr>
-          <w:rFonts w:ascii="Times New Roman" w:hAnsi="Times New Roman" w:cs="Times New Roman"/>
-        </w:rPr>
-      </w:pPr>
-    </w:p>
-    <w:p>
-      <w:pPr>
-        <w:rPr>
-          <w:rFonts w:ascii="Times New Roman" w:eastAsia="Times New Roman" w:hAnsi="Times New Roman" w:cs="Times New Roman"/>
-          <w:color w:val="5F6368"/>
-          <w:sz w:val="20"/>
-          <w:szCs w:val="20"/>
-          <w:shd w:val="clear" w:color="auto" w:fill="F0F4F9"/>
-        </w:rPr>
-      </w:pPr>
-      <w:r>
-        <w:rPr>
-          <w:rFonts w:ascii="Times New Roman" w:eastAsia="Times New Roman" w:hAnsi="Times New Roman" w:cs="Times New Roman"/>
-          <w:color w:val="5F6368"/>
-          <w:sz w:val="20"/>
-          <w:szCs w:val="20"/>
-          <w:shd w:val="clear" w:color="auto" w:fill="F0F4F9"/>
-        </w:rPr>
-        <w:t xml:space="preserve">SELECT </w:t>
-      </w:r>
-    </w:p>
-    <w:p>
-      <w:pPr>
-        <w:rPr>
-          <w:rFonts w:ascii="Times New Roman" w:eastAsia="Times New Roman" w:hAnsi="Times New Roman" w:cs="Times New Roman"/>
-          <w:color w:val="5F6368"/>
-          <w:sz w:val="20"/>
-          <w:szCs w:val="20"/>
-          <w:shd w:val="clear" w:color="auto" w:fill="F0F4F9"/>
-        </w:rPr>
-      </w:pPr>
-      <w:r>
-        <w:rPr>
-          <w:rFonts w:ascii="Times New Roman" w:eastAsia="Times New Roman" w:hAnsi="Times New Roman" w:cs="Times New Roman"/>
-          <w:color w:val="5F6368"/>
-          <w:sz w:val="20"/>
-          <w:szCs w:val="20"/>
-          <w:shd w:val="clear" w:color="auto" w:fill="F0F4F9"/>
-        </w:rPr>
-        <w:t xml:space="preserve">    </w:t>
-      </w:r>
-      <w:proofErr w:type="spellStart"/>
-      <w:proofErr w:type="gramStart"/>
-      <w:r>
-        <w:rPr>
-          <w:rFonts w:ascii="Times New Roman" w:eastAsia="Times New Roman" w:hAnsi="Times New Roman" w:cs="Times New Roman"/>
-          <w:color w:val="5F6368"/>
-          <w:sz w:val="20"/>
-          <w:szCs w:val="20"/>
-          <w:shd w:val="clear" w:color="auto" w:fill="F0F4F9"/>
-        </w:rPr>
-        <w:t>j.nome</w:t>
-      </w:r>
-      <w:proofErr w:type="spellEnd"/>
-      <w:proofErr w:type="gramEnd"/>
-      <w:r>
-        <w:rPr>
-          <w:rFonts w:ascii="Times New Roman" w:eastAsia="Times New Roman" w:hAnsi="Times New Roman" w:cs="Times New Roman"/>
-          <w:color w:val="5F6368"/>
-          <w:sz w:val="20"/>
-          <w:szCs w:val="20"/>
-          <w:shd w:val="clear" w:color="auto" w:fill="F0F4F9"/>
-        </w:rPr>
-        <w:t xml:space="preserve">, </w:t>
-      </w:r>
-    </w:p>
-    <w:p>
-      <w:pPr>
-        <w:rPr>
-          <w:rFonts w:ascii="Times New Roman" w:eastAsia="Times New Roman" w:hAnsi="Times New Roman" w:cs="Times New Roman"/>
-          <w:color w:val="5F6368"/>
-          <w:sz w:val="20"/>
-          <w:szCs w:val="20"/>
-          <w:shd w:val="clear" w:color="auto" w:fill="F0F4F9"/>
-        </w:rPr>
-      </w:pPr>
-      <w:r>
-        <w:rPr>
-          <w:rFonts w:ascii="Times New Roman" w:eastAsia="Times New Roman" w:hAnsi="Times New Roman" w:cs="Times New Roman"/>
-          <w:color w:val="5F6368"/>
-          <w:sz w:val="20"/>
-          <w:szCs w:val="20"/>
-          <w:shd w:val="clear" w:color="auto" w:fill="F0F4F9"/>
-        </w:rPr>
-        <w:t xml:space="preserve">    </w:t>
-      </w:r>
-      <w:proofErr w:type="spellStart"/>
-      <w:r>
-        <w:rPr>
-          <w:rFonts w:ascii="Times New Roman" w:eastAsia="Times New Roman" w:hAnsi="Times New Roman" w:cs="Times New Roman"/>
-          <w:color w:val="5F6368"/>
-          <w:sz w:val="20"/>
-          <w:szCs w:val="20"/>
-          <w:shd w:val="clear" w:color="auto" w:fill="F0F4F9"/>
-        </w:rPr>
-        <w:t>g.ano_edicao</w:t>
-      </w:r>
-      <w:proofErr w:type="spellEnd"/>
-      <w:r>
-        <w:rPr>
-          <w:rFonts w:ascii="Times New Roman" w:eastAsia="Times New Roman" w:hAnsi="Times New Roman" w:cs="Times New Roman"/>
-          <w:color w:val="5F6368"/>
-          <w:sz w:val="20"/>
-          <w:szCs w:val="20"/>
-          <w:shd w:val="clear" w:color="auto" w:fill="F0F4F9"/>
-        </w:rPr>
-        <w:t>,</w:t>
-      </w:r>
-    </w:p>
-    <w:p>
-      <w:pPr>
-        <w:rPr>
-          <w:rFonts w:ascii="Times New Roman" w:eastAsia="Times New Roman" w:hAnsi="Times New Roman" w:cs="Times New Roman"/>
-          <w:color w:val="5F6368"/>
-          <w:sz w:val="20"/>
-          <w:szCs w:val="20"/>
-          <w:shd w:val="clear" w:color="auto" w:fill="F0F4F9"/>
-        </w:rPr>
-      </w:pPr>
-      <w:r>
-        <w:rPr>
-          <w:rFonts w:ascii="Times New Roman" w:eastAsia="Times New Roman" w:hAnsi="Times New Roman" w:cs="Times New Roman"/>
-          <w:color w:val="5F6368"/>
-          <w:sz w:val="20"/>
-          <w:szCs w:val="20"/>
-          <w:shd w:val="clear" w:color="auto" w:fill="F0F4F9"/>
-        </w:rPr>
-        <w:t xml:space="preserve">    </w:t>
-      </w:r>
-      <w:proofErr w:type="spellStart"/>
-      <w:r>
-        <w:rPr>
-          <w:rFonts w:ascii="Times New Roman" w:eastAsia="Times New Roman" w:hAnsi="Times New Roman" w:cs="Times New Roman"/>
-          <w:color w:val="5F6368"/>
-          <w:sz w:val="20"/>
-          <w:szCs w:val="20"/>
-          <w:shd w:val="clear" w:color="auto" w:fill="F0F4F9"/>
-        </w:rPr>
-        <w:t>c.clube_na_epoca</w:t>
-      </w:r>
-      <w:proofErr w:type="spellEnd"/>
-      <w:r>
-        <w:rPr>
-          <w:rFonts w:ascii="Times New Roman" w:eastAsia="Times New Roman" w:hAnsi="Times New Roman" w:cs="Times New Roman"/>
-          <w:color w:val="5F6368"/>
-          <w:sz w:val="20"/>
-          <w:szCs w:val="20"/>
-          <w:shd w:val="clear" w:color="auto" w:fill="F0F4F9"/>
-        </w:rPr>
-        <w:t xml:space="preserve">, </w:t>
-      </w:r>
-    </w:p>
-    <w:p>
-      <w:pPr>
-        <w:rPr>
-          <w:rFonts w:ascii="Times New Roman" w:eastAsia="Times New Roman" w:hAnsi="Times New Roman" w:cs="Times New Roman"/>
-          <w:color w:val="5F6368"/>
-          <w:sz w:val="20"/>
-          <w:szCs w:val="20"/>
-          <w:shd w:val="clear" w:color="auto" w:fill="F0F4F9"/>
-        </w:rPr>
-      </w:pPr>
-      <w:r>
-        <w:rPr>
-          <w:rFonts w:ascii="Times New Roman" w:eastAsia="Times New Roman" w:hAnsi="Times New Roman" w:cs="Times New Roman"/>
-          <w:color w:val="5F6368"/>
-          <w:sz w:val="20"/>
-          <w:szCs w:val="20"/>
-          <w:shd w:val="clear" w:color="auto" w:fill="F0F4F9"/>
-        </w:rPr>
-        <w:t xml:space="preserve">    </w:t>
-      </w:r>
-      <w:proofErr w:type="spellStart"/>
-      <w:r>
-        <w:rPr>
-          <w:rFonts w:ascii="Times New Roman" w:eastAsia="Times New Roman" w:hAnsi="Times New Roman" w:cs="Times New Roman"/>
-          <w:color w:val="5F6368"/>
-          <w:sz w:val="20"/>
-          <w:szCs w:val="20"/>
-          <w:shd w:val="clear" w:color="auto" w:fill="F0F4F9"/>
-        </w:rPr>
-        <w:t>c.numero_camisa</w:t>
-      </w:r>
-      <w:proofErr w:type="spellEnd"/>
-    </w:p>
-    <w:p>
-      <w:pPr>
-        <w:rPr>
-          <w:rFonts w:ascii="Times New Roman" w:eastAsia="Times New Roman" w:hAnsi="Times New Roman" w:cs="Times New Roman"/>
-          <w:color w:val="5F6368"/>
-          <w:sz w:val="20"/>
-          <w:szCs w:val="20"/>
-          <w:shd w:val="clear" w:color="auto" w:fill="F0F4F9"/>
-        </w:rPr>
-      </w:pPr>
-      <w:r>
-        <w:rPr>
-          <w:rFonts w:ascii="Times New Roman" w:eastAsia="Times New Roman" w:hAnsi="Times New Roman" w:cs="Times New Roman"/>
-          <w:color w:val="5F6368"/>
-          <w:sz w:val="20"/>
-          <w:szCs w:val="20"/>
-          <w:shd w:val="clear" w:color="auto" w:fill="F0F4F9"/>
-        </w:rPr>
-        <w:t xml:space="preserve">FROM </w:t>
-      </w:r>
-      <w:proofErr w:type="spellStart"/>
-      <w:proofErr w:type="gramStart"/>
-      <w:r>
-        <w:rPr>
-          <w:rFonts w:ascii="Times New Roman" w:eastAsia="Times New Roman" w:hAnsi="Times New Roman" w:cs="Times New Roman"/>
-          <w:color w:val="5F6368"/>
-          <w:sz w:val="20"/>
-          <w:szCs w:val="20"/>
-          <w:shd w:val="clear" w:color="auto" w:fill="F0F4F9"/>
-        </w:rPr>
-        <w:t>public.participacao</w:t>
-      </w:r>
-      <w:proofErr w:type="spellEnd"/>
-      <w:proofErr w:type="gramEnd"/>
-      <w:r>
-        <w:rPr>
-          <w:rFonts w:ascii="Times New Roman" w:eastAsia="Times New Roman" w:hAnsi="Times New Roman" w:cs="Times New Roman"/>
-          <w:color w:val="5F6368"/>
-          <w:sz w:val="20"/>
-          <w:szCs w:val="20"/>
-          <w:shd w:val="clear" w:color="auto" w:fill="F0F4F9"/>
-        </w:rPr>
-        <w:t xml:space="preserve"> p</w:t>
-      </w:r>
-    </w:p>
-    <w:p>
-      <w:pPr>
-        <w:rPr>
-          <w:rFonts w:ascii="Times New Roman" w:eastAsia="Times New Roman" w:hAnsi="Times New Roman" w:cs="Times New Roman"/>
-          <w:color w:val="5F6368"/>
-          <w:sz w:val="20"/>
-          <w:szCs w:val="20"/>
-          <w:shd w:val="clear" w:color="auto" w:fill="F0F4F9"/>
-        </w:rPr>
-      </w:pPr>
-      <w:r>
-        <w:rPr>
-          <w:rFonts w:ascii="Times New Roman" w:eastAsia="Times New Roman" w:hAnsi="Times New Roman" w:cs="Times New Roman"/>
-          <w:color w:val="5F6368"/>
-          <w:sz w:val="20"/>
-          <w:szCs w:val="20"/>
-          <w:shd w:val="clear" w:color="auto" w:fill="F0F4F9"/>
-        </w:rPr>
-        <w:t xml:space="preserve">JOIN </w:t>
-      </w:r>
-      <w:proofErr w:type="spellStart"/>
-      <w:proofErr w:type="gramStart"/>
-      <w:r>
-        <w:rPr>
-          <w:rFonts w:ascii="Times New Roman" w:eastAsia="Times New Roman" w:hAnsi="Times New Roman" w:cs="Times New Roman"/>
-          <w:color w:val="5F6368"/>
-          <w:sz w:val="20"/>
-          <w:szCs w:val="20"/>
-          <w:shd w:val="clear" w:color="auto" w:fill="F0F4F9"/>
-        </w:rPr>
-        <w:t>public.jogador</w:t>
-      </w:r>
-      <w:proofErr w:type="spellEnd"/>
-      <w:proofErr w:type="gramEnd"/>
-      <w:r>
-        <w:rPr>
-          <w:rFonts w:ascii="Times New Roman" w:eastAsia="Times New Roman" w:hAnsi="Times New Roman" w:cs="Times New Roman"/>
-          <w:color w:val="5F6368"/>
-          <w:sz w:val="20"/>
-          <w:szCs w:val="20"/>
-          <w:shd w:val="clear" w:color="auto" w:fill="F0F4F9"/>
-        </w:rPr>
-        <w:t xml:space="preserve"> j ON </w:t>
-      </w:r>
-      <w:proofErr w:type="spellStart"/>
-      <w:r>
-        <w:rPr>
-          <w:rFonts w:ascii="Times New Roman" w:eastAsia="Times New Roman" w:hAnsi="Times New Roman" w:cs="Times New Roman"/>
-          <w:color w:val="5F6368"/>
-          <w:sz w:val="20"/>
-          <w:szCs w:val="20"/>
-          <w:shd w:val="clear" w:color="auto" w:fill="F0F4F9"/>
-        </w:rPr>
-        <w:t>p.id_jogador</w:t>
-      </w:r>
-      <w:proofErr w:type="spellEnd"/>
-      <w:r>
-        <w:rPr>
-          <w:rFonts w:ascii="Times New Roman" w:eastAsia="Times New Roman" w:hAnsi="Times New Roman" w:cs="Times New Roman"/>
-          <w:color w:val="5F6368"/>
-          <w:sz w:val="20"/>
-          <w:szCs w:val="20"/>
-          <w:shd w:val="clear" w:color="auto" w:fill="F0F4F9"/>
-        </w:rPr>
-        <w:t xml:space="preserve"> = </w:t>
-      </w:r>
-      <w:proofErr w:type="spellStart"/>
-      <w:r>
-        <w:rPr>
-          <w:rFonts w:ascii="Times New Roman" w:eastAsia="Times New Roman" w:hAnsi="Times New Roman" w:cs="Times New Roman"/>
-          <w:color w:val="5F6368"/>
-          <w:sz w:val="20"/>
-          <w:szCs w:val="20"/>
-          <w:shd w:val="clear" w:color="auto" w:fill="F0F4F9"/>
-        </w:rPr>
-        <w:t>j.id_jogador</w:t>
-      </w:r>
-      <w:proofErr w:type="spellEnd"/>
-    </w:p>
-    <w:p>
-      <w:pPr>
-        <w:rPr>
-          <w:rFonts w:ascii="Times New Roman" w:eastAsia="Times New Roman" w:hAnsi="Times New Roman" w:cs="Times New Roman"/>
-          <w:color w:val="5F6368"/>
-          <w:sz w:val="20"/>
-          <w:szCs w:val="20"/>
-          <w:shd w:val="clear" w:color="auto" w:fill="F0F4F9"/>
-          <w:lang w:val="en-US"/>
-        </w:rPr>
-      </w:pPr>
-      <w:r>
-        <w:rPr>
-          <w:rFonts w:ascii="Times New Roman" w:eastAsia="Times New Roman" w:hAnsi="Times New Roman" w:cs="Times New Roman"/>
-          <w:color w:val="5F6368"/>
-          <w:sz w:val="20"/>
-          <w:szCs w:val="20"/>
-          <w:shd w:val="clear" w:color="auto" w:fill="F0F4F9"/>
-          <w:lang w:val="en-US"/>
-        </w:rPr>
-        <w:t xml:space="preserve">JOIN </w:t>
-      </w:r>
-      <w:proofErr w:type="spellStart"/>
-      <w:proofErr w:type="gramStart"/>
-      <w:r>
-        <w:rPr>
-          <w:rFonts w:ascii="Times New Roman" w:eastAsia="Times New Roman" w:hAnsi="Times New Roman" w:cs="Times New Roman"/>
-          <w:color w:val="5F6368"/>
-          <w:sz w:val="20"/>
-          <w:szCs w:val="20"/>
-          <w:shd w:val="clear" w:color="auto" w:fill="F0F4F9"/>
-          <w:lang w:val="en-US"/>
-        </w:rPr>
-        <w:t>public.jogos</w:t>
-      </w:r>
-      <w:proofErr w:type="spellEnd"/>
-      <w:proofErr w:type="gramEnd"/>
-      <w:r>
-        <w:rPr>
-          <w:rFonts w:ascii="Times New Roman" w:eastAsia="Times New Roman" w:hAnsi="Times New Roman" w:cs="Times New Roman"/>
-          <w:color w:val="5F6368"/>
-          <w:sz w:val="20"/>
-          <w:szCs w:val="20"/>
-          <w:shd w:val="clear" w:color="auto" w:fill="F0F4F9"/>
-          <w:lang w:val="en-US"/>
-        </w:rPr>
-        <w:t xml:space="preserve"> g ON </w:t>
-      </w:r>
-      <w:proofErr w:type="spellStart"/>
-      <w:r>
-        <w:rPr>
-          <w:rFonts w:ascii="Times New Roman" w:eastAsia="Times New Roman" w:hAnsi="Times New Roman" w:cs="Times New Roman"/>
-          <w:color w:val="5F6368"/>
-          <w:sz w:val="20"/>
-          <w:szCs w:val="20"/>
-          <w:shd w:val="clear" w:color="auto" w:fill="F0F4F9"/>
-          <w:lang w:val="en-US"/>
-        </w:rPr>
-        <w:t>p.id_jogo</w:t>
-      </w:r>
-      <w:proofErr w:type="spellEnd"/>
-      <w:r>
-        <w:rPr>
-          <w:rFonts w:ascii="Times New Roman" w:eastAsia="Times New Roman" w:hAnsi="Times New Roman" w:cs="Times New Roman"/>
-          <w:color w:val="5F6368"/>
-          <w:sz w:val="20"/>
-          <w:szCs w:val="20"/>
-          <w:shd w:val="clear" w:color="auto" w:fill="F0F4F9"/>
-          <w:lang w:val="en-US"/>
-        </w:rPr>
-        <w:t xml:space="preserve"> = </w:t>
-      </w:r>
-      <w:proofErr w:type="spellStart"/>
-      <w:r>
-        <w:rPr>
-          <w:rFonts w:ascii="Times New Roman" w:eastAsia="Times New Roman" w:hAnsi="Times New Roman" w:cs="Times New Roman"/>
-          <w:color w:val="5F6368"/>
-          <w:sz w:val="20"/>
-          <w:szCs w:val="20"/>
-          <w:shd w:val="clear" w:color="auto" w:fill="F0F4F9"/>
-          <w:lang w:val="en-US"/>
-        </w:rPr>
-        <w:t>g.id_jogo</w:t>
-      </w:r>
-      <w:proofErr w:type="spellEnd"/>
-    </w:p>
-    <w:p>
-      <w:pPr>
-        <w:rPr>
-          <w:rFonts w:ascii="Times New Roman" w:eastAsia="Times New Roman" w:hAnsi="Times New Roman" w:cs="Times New Roman"/>
-          <w:color w:val="5F6368"/>
-          <w:sz w:val="20"/>
-          <w:szCs w:val="20"/>
-          <w:shd w:val="clear" w:color="auto" w:fill="F0F4F9"/>
-          <w:lang w:val="en-US"/>
-        </w:rPr>
-      </w:pPr>
-      <w:r>
-        <w:rPr>
-          <w:rFonts w:ascii="Times New Roman" w:eastAsia="Times New Roman" w:hAnsi="Times New Roman" w:cs="Times New Roman"/>
-          <w:color w:val="5F6368"/>
-          <w:sz w:val="20"/>
-          <w:szCs w:val="20"/>
-          <w:shd w:val="clear" w:color="auto" w:fill="F0F4F9"/>
-          <w:lang w:val="en-US"/>
-        </w:rPr>
-        <w:t xml:space="preserve">JOIN </w:t>
-      </w:r>
-      <w:proofErr w:type="spellStart"/>
-      <w:proofErr w:type="gramStart"/>
-      <w:r>
-        <w:rPr>
-          <w:rFonts w:ascii="Times New Roman" w:eastAsia="Times New Roman" w:hAnsi="Times New Roman" w:cs="Times New Roman"/>
-          <w:color w:val="5F6368"/>
-          <w:sz w:val="20"/>
-          <w:szCs w:val="20"/>
-          <w:shd w:val="clear" w:color="auto" w:fill="F0F4F9"/>
-          <w:lang w:val="en-US"/>
-        </w:rPr>
-        <w:t>public.convocacao</w:t>
-      </w:r>
-      <w:proofErr w:type="spellEnd"/>
-      <w:proofErr w:type="gramEnd"/>
-      <w:r>
-        <w:rPr>
-          <w:rFonts w:ascii="Times New Roman" w:eastAsia="Times New Roman" w:hAnsi="Times New Roman" w:cs="Times New Roman"/>
-          <w:color w:val="5F6368"/>
-          <w:sz w:val="20"/>
-          <w:szCs w:val="20"/>
-          <w:shd w:val="clear" w:color="auto" w:fill="F0F4F9"/>
-          <w:lang w:val="en-US"/>
-        </w:rPr>
-        <w:t xml:space="preserve"> c ON </w:t>
-      </w:r>
-      <w:proofErr w:type="spellStart"/>
-      <w:r>
-        <w:rPr>
-          <w:rFonts w:ascii="Times New Roman" w:eastAsia="Times New Roman" w:hAnsi="Times New Roman" w:cs="Times New Roman"/>
-          <w:color w:val="5F6368"/>
-          <w:sz w:val="20"/>
-          <w:szCs w:val="20"/>
-          <w:shd w:val="clear" w:color="auto" w:fill="F0F4F9"/>
-          <w:lang w:val="en-US"/>
-        </w:rPr>
-        <w:t>j.id_jogador</w:t>
-      </w:r>
-      <w:proofErr w:type="spellEnd"/>
-      <w:r>
-        <w:rPr>
-          <w:rFonts w:ascii="Times New Roman" w:eastAsia="Times New Roman" w:hAnsi="Times New Roman" w:cs="Times New Roman"/>
-          <w:color w:val="5F6368"/>
-          <w:sz w:val="20"/>
-          <w:szCs w:val="20"/>
-          <w:shd w:val="clear" w:color="auto" w:fill="F0F4F9"/>
-          <w:lang w:val="en-US"/>
-        </w:rPr>
-        <w:t xml:space="preserve"> = </w:t>
-      </w:r>
-      <w:proofErr w:type="spellStart"/>
-      <w:r>
-        <w:rPr>
-          <w:rFonts w:ascii="Times New Roman" w:eastAsia="Times New Roman" w:hAnsi="Times New Roman" w:cs="Times New Roman"/>
-          <w:color w:val="5F6368"/>
-          <w:sz w:val="20"/>
-          <w:szCs w:val="20"/>
-          <w:shd w:val="clear" w:color="auto" w:fill="F0F4F9"/>
-          <w:lang w:val="en-US"/>
-        </w:rPr>
-        <w:t>c.id_jogador</w:t>
-      </w:r>
-      <w:proofErr w:type="spellEnd"/>
-      <w:r>
-        <w:rPr>
-          <w:rFonts w:ascii="Times New Roman" w:eastAsia="Times New Roman" w:hAnsi="Times New Roman" w:cs="Times New Roman"/>
-          <w:color w:val="5F6368"/>
-          <w:sz w:val="20"/>
-          <w:szCs w:val="20"/>
-          <w:shd w:val="clear" w:color="auto" w:fill="F0F4F9"/>
-          <w:lang w:val="en-US"/>
-        </w:rPr>
-        <w:t xml:space="preserve"> AND </w:t>
-      </w:r>
-      <w:proofErr w:type="spellStart"/>
-      <w:r>
-        <w:rPr>
-          <w:rFonts w:ascii="Times New Roman" w:eastAsia="Times New Roman" w:hAnsi="Times New Roman" w:cs="Times New Roman"/>
-          <w:color w:val="5F6368"/>
-          <w:sz w:val="20"/>
-          <w:szCs w:val="20"/>
-          <w:shd w:val="clear" w:color="auto" w:fill="F0F4F9"/>
-          <w:lang w:val="en-US"/>
-        </w:rPr>
-        <w:t>g.ano_edicao</w:t>
-      </w:r>
-      <w:proofErr w:type="spellEnd"/>
-      <w:r>
-        <w:rPr>
-          <w:rFonts w:ascii="Times New Roman" w:eastAsia="Times New Roman" w:hAnsi="Times New Roman" w:cs="Times New Roman"/>
-          <w:color w:val="5F6368"/>
-          <w:sz w:val="20"/>
-          <w:szCs w:val="20"/>
-          <w:shd w:val="clear" w:color="auto" w:fill="F0F4F9"/>
-          <w:lang w:val="en-US"/>
-        </w:rPr>
-        <w:t xml:space="preserve"> = </w:t>
-      </w:r>
-      <w:proofErr w:type="spellStart"/>
-      <w:r>
-        <w:rPr>
-          <w:rFonts w:ascii="Times New Roman" w:eastAsia="Times New Roman" w:hAnsi="Times New Roman" w:cs="Times New Roman"/>
-          <w:color w:val="5F6368"/>
-          <w:sz w:val="20"/>
-          <w:szCs w:val="20"/>
-          <w:shd w:val="clear" w:color="auto" w:fill="F0F4F9"/>
-          <w:lang w:val="en-US"/>
-        </w:rPr>
-        <w:t>c.ano_edicao</w:t>
-      </w:r>
-      <w:proofErr w:type="spellEnd"/>
-    </w:p>
-    <w:p>
-      <w:pPr>
-        <w:rPr>
-          <w:rFonts w:ascii="Times New Roman" w:eastAsia="Times New Roman" w:hAnsi="Times New Roman" w:cs="Times New Roman"/>
-          <w:color w:val="5F6368"/>
-          <w:sz w:val="20"/>
-          <w:szCs w:val="20"/>
-          <w:shd w:val="clear" w:color="auto" w:fill="F0F4F9"/>
-          <w:lang w:val="en-US"/>
-        </w:rPr>
-      </w:pPr>
-      <w:r>
-        <w:rPr>
-          <w:rFonts w:ascii="Times New Roman" w:eastAsia="Times New Roman" w:hAnsi="Times New Roman" w:cs="Times New Roman"/>
-          <w:color w:val="5F6368"/>
-          <w:sz w:val="20"/>
-          <w:szCs w:val="20"/>
-          <w:shd w:val="clear" w:color="auto" w:fill="F0F4F9"/>
-          <w:lang w:val="en-US"/>
-        </w:rPr>
-        <w:t xml:space="preserve">ORDER BY </w:t>
-      </w:r>
-      <w:proofErr w:type="spellStart"/>
-      <w:proofErr w:type="gramStart"/>
-      <w:r>
-        <w:rPr>
-          <w:rFonts w:ascii="Times New Roman" w:eastAsia="Times New Roman" w:hAnsi="Times New Roman" w:cs="Times New Roman"/>
-          <w:color w:val="5F6368"/>
-          <w:sz w:val="20"/>
-          <w:szCs w:val="20"/>
-          <w:shd w:val="clear" w:color="auto" w:fill="F0F4F9"/>
-          <w:lang w:val="en-US"/>
-        </w:rPr>
-        <w:t>j.nome</w:t>
-      </w:r>
-      <w:proofErr w:type="spellEnd"/>
-      <w:proofErr w:type="gramEnd"/>
-      <w:r>
-        <w:rPr>
-          <w:rFonts w:ascii="Times New Roman" w:eastAsia="Times New Roman" w:hAnsi="Times New Roman" w:cs="Times New Roman"/>
-          <w:color w:val="5F6368"/>
-          <w:sz w:val="20"/>
-          <w:szCs w:val="20"/>
-          <w:shd w:val="clear" w:color="auto" w:fill="F0F4F9"/>
-          <w:lang w:val="en-US"/>
-        </w:rPr>
-        <w:t xml:space="preserve">, </w:t>
-      </w:r>
-      <w:proofErr w:type="spellStart"/>
-      <w:r>
-        <w:rPr>
-          <w:rFonts w:ascii="Times New Roman" w:eastAsia="Times New Roman" w:hAnsi="Times New Roman" w:cs="Times New Roman"/>
-          <w:color w:val="5F6368"/>
-          <w:sz w:val="20"/>
-          <w:szCs w:val="20"/>
-          <w:shd w:val="clear" w:color="auto" w:fill="F0F4F9"/>
-          <w:lang w:val="en-US"/>
-        </w:rPr>
-        <w:t>g.ano_edicao</w:t>
-      </w:r>
-      <w:proofErr w:type="spellEnd"/>
-      <w:r>
-        <w:rPr>
-          <w:rFonts w:ascii="Times New Roman" w:eastAsia="Times New Roman" w:hAnsi="Times New Roman" w:cs="Times New Roman"/>
-          <w:color w:val="5F6368"/>
-          <w:sz w:val="20"/>
-          <w:szCs w:val="20"/>
-          <w:shd w:val="clear" w:color="auto" w:fill="F0F4F9"/>
-          <w:lang w:val="en-US"/>
-        </w:rPr>
-        <w:t>;</w:t>
-      </w:r>
-    </w:p>
-    <w:p>
-      <w:pPr>
-        <w:rPr>
-          <w:rFonts w:ascii="Times New Roman" w:eastAsia="Times New Roman" w:hAnsi="Times New Roman" w:cs="Times New Roman"/>
-          <w:color w:val="5F6368"/>
-          <w:sz w:val="20"/>
-          <w:szCs w:val="20"/>
-          <w:shd w:val="clear" w:color="auto" w:fill="F0F4F9"/>
-          <w:lang w:val="en-US"/>
-        </w:rPr>
-      </w:pPr>
-    </w:p>
-    <w:p>
-      <w:pPr>
-        <w:rPr>
-          <w:rFonts w:ascii="Times New Roman" w:hAnsi="Times New Roman" w:cs="Times New Roman"/>
-          <w:lang w:val="en-US"/>
         </w:rPr>
       </w:pPr>
     </w:p>
@@ -21261,6 +20986,7 @@
   <w:style w:type="character" w:default="1" w:styleId="Fontepargpadro">
     <w:name w:val="Default Paragraph Font"/>
     <w:uiPriority w:val="1"/>
+    <w:semiHidden/>
     <w:unhideWhenUsed/>
   </w:style>
   <w:style w:type="table" w:default="1" w:styleId="Tabelanormal">

</xml_diff>

<commit_message>
Atualizando os diagramas MER e adicionando conclusão e referências usadas no projeto
</commit_message>
<xml_diff>
--- a/Projeto BD.docx
+++ b/Projeto BD.docx
@@ -1,6 +1,6 @@
 
 <file path=word/document.xml><?xml version="1.0" encoding="utf-8"?>
-<w:document xmlns:wpc="http://schemas.microsoft.com/office/word/2010/wordprocessingCanvas" xmlns:cx="http://schemas.microsoft.com/office/drawing/2014/chartex" xmlns:cx1="http://schemas.microsoft.com/office/drawing/2015/9/8/chartex" xmlns:cx2="http://schemas.microsoft.com/office/drawing/2015/10/21/chartex" xmlns:cx3="http://schemas.microsoft.com/office/drawing/2016/5/9/chartex" xmlns:cx4="http://schemas.microsoft.com/office/drawing/2016/5/10/chartex" xmlns:cx5="http://schemas.microsoft.com/office/drawing/2016/5/11/chartex" xmlns:cx6="http://schemas.microsoft.com/office/drawing/2016/5/12/chartex" xmlns:cx7="http://schemas.microsoft.com/office/drawing/2016/5/13/chartex" xmlns:cx8="http://schemas.microsoft.com/office/drawing/2016/5/14/chartex" xmlns:mc="http://schemas.openxmlformats.org/markup-compatibility/2006" xmlns:aink="http://schemas.microsoft.com/office/drawing/2016/ink" xmlns:am3d="http://schemas.microsoft.com/office/drawing/2017/model3d" xmlns:o="urn:schemas-microsoft-com:office:office" xmlns:oel="http://schemas.microsoft.com/office/2019/extlst" xmlns:r="http://schemas.openxmlformats.org/officeDocument/2006/relationships" xmlns:m="http://schemas.openxmlformats.org/officeDocument/2006/math" xmlns:v="urn:schemas-microsoft-com:vml" xmlns:wp14="http://schemas.microsoft.com/office/word/2010/wordprocessingDrawing" xmlns:wp="http://schemas.openxmlformats.org/drawingml/2006/wordprocessingDrawing" xmlns:w10="urn:schemas-microsoft-com:office:word" xmlns:w="http://schemas.openxmlformats.org/wordprocessingml/2006/main" xmlns:w14="http://schemas.microsoft.com/office/word/2010/wordml" xmlns:w15="http://schemas.microsoft.com/office/word/2012/wordml" xmlns:w16cex="http://schemas.microsoft.com/office/word/2018/wordml/cex" xmlns:w16cid="http://schemas.microsoft.com/office/word/2016/wordml/cid" xmlns:w16="http://schemas.microsoft.com/office/word/2018/wordml" xmlns:w16sdtdh="http://schemas.microsoft.com/office/word/2020/wordml/sdtdatahash" xmlns:w16se="http://schemas.microsoft.com/office/word/2015/wordml/symex" xmlns:wpg="http://schemas.microsoft.com/office/word/2010/wordprocessingGroup" xmlns:wpi="http://schemas.microsoft.com/office/word/2010/wordprocessingInk" xmlns:wne="http://schemas.microsoft.com/office/word/2006/wordml" xmlns:wps="http://schemas.microsoft.com/office/word/2010/wordprocessingShape" mc:Ignorable="w14 w15 w16se w16cid w16 w16cex w16sdtdh wp14">
+<w:document xmlns:wpc="http://schemas.microsoft.com/office/word/2010/wordprocessingCanvas" xmlns:cx="http://schemas.microsoft.com/office/drawing/2014/chartex" xmlns:cx1="http://schemas.microsoft.com/office/drawing/2015/9/8/chartex" xmlns:cx2="http://schemas.microsoft.com/office/drawing/2015/10/21/chartex" xmlns:cx3="http://schemas.microsoft.com/office/drawing/2016/5/9/chartex" xmlns:cx4="http://schemas.microsoft.com/office/drawing/2016/5/10/chartex" xmlns:cx5="http://schemas.microsoft.com/office/drawing/2016/5/11/chartex" xmlns:cx6="http://schemas.microsoft.com/office/drawing/2016/5/12/chartex" xmlns:cx7="http://schemas.microsoft.com/office/drawing/2016/5/13/chartex" xmlns:cx8="http://schemas.microsoft.com/office/drawing/2016/5/14/chartex" xmlns:mc="http://schemas.openxmlformats.org/markup-compatibility/2006" xmlns:aink="http://schemas.microsoft.com/office/drawing/2016/ink" xmlns:am3d="http://schemas.microsoft.com/office/drawing/2017/model3d" xmlns:o="urn:schemas-microsoft-com:office:office" xmlns:r="http://schemas.openxmlformats.org/officeDocument/2006/relationships" xmlns:m="http://schemas.openxmlformats.org/officeDocument/2006/math" xmlns:v="urn:schemas-microsoft-com:vml" xmlns:wp14="http://schemas.microsoft.com/office/word/2010/wordprocessingDrawing" xmlns:wp="http://schemas.openxmlformats.org/drawingml/2006/wordprocessingDrawing" xmlns:w10="urn:schemas-microsoft-com:office:word" xmlns:w="http://schemas.openxmlformats.org/wordprocessingml/2006/main" xmlns:w14="http://schemas.microsoft.com/office/word/2010/wordml" xmlns:w15="http://schemas.microsoft.com/office/word/2012/wordml" xmlns:w16cex="http://schemas.microsoft.com/office/word/2018/wordml/cex" xmlns:w16cid="http://schemas.microsoft.com/office/word/2016/wordml/cid" xmlns:w16="http://schemas.microsoft.com/office/word/2018/wordml" xmlns:w16sdtdh="http://schemas.microsoft.com/office/word/2020/wordml/sdtdatahash" xmlns:w16se="http://schemas.microsoft.com/office/word/2015/wordml/symex" xmlns:wpg="http://schemas.microsoft.com/office/word/2010/wordprocessingGroup" xmlns:wpi="http://schemas.microsoft.com/office/word/2010/wordprocessingInk" xmlns:wne="http://schemas.microsoft.com/office/word/2006/wordml" xmlns:wps="http://schemas.microsoft.com/office/word/2010/wordprocessingShape" mc:Ignorable="w14 w15 w16se w16cid w16 w16cex w16sdtdh wp14">
   <w:body>
     <w:p>
       <w:pPr>
@@ -244,7 +244,7 @@
     <w:tbl>
       <w:tblPr>
         <w:tblStyle w:val="a"/>
-        <w:tblW w:w="9360" w:type="dxa"/>
+        <w:tblW w:w="9264" w:type="dxa"/>
         <w:tblInd w:w="0" w:type="dxa"/>
         <w:tblBorders>
           <w:top w:val="single" w:sz="8" w:space="0" w:color="000000"/>
@@ -258,15 +258,18 @@
         <w:tblLook w:val="0600" w:firstRow="0" w:lastRow="0" w:firstColumn="0" w:lastColumn="0" w:noHBand="1" w:noVBand="1"/>
       </w:tblPr>
       <w:tblGrid>
-        <w:gridCol w:w="1155"/>
-        <w:gridCol w:w="1065"/>
-        <w:gridCol w:w="1520"/>
-        <w:gridCol w:w="5620"/>
+        <w:gridCol w:w="1143"/>
+        <w:gridCol w:w="1054"/>
+        <w:gridCol w:w="1504"/>
+        <w:gridCol w:w="5563"/>
       </w:tblGrid>
       <w:tr>
+        <w:trPr>
+          <w:trHeight w:val="277"/>
+        </w:trPr>
         <w:tc>
           <w:tcPr>
-            <w:tcW w:w="1155" w:type="dxa"/>
+            <w:tcW w:w="1143" w:type="dxa"/>
             <w:shd w:val="clear" w:color="auto" w:fill="auto"/>
             <w:tcMar>
               <w:top w:w="100" w:type="dxa"/>
@@ -298,7 +301,7 @@
         </w:tc>
         <w:tc>
           <w:tcPr>
-            <w:tcW w:w="1065" w:type="dxa"/>
+            <w:tcW w:w="1054" w:type="dxa"/>
             <w:shd w:val="clear" w:color="auto" w:fill="auto"/>
             <w:tcMar>
               <w:top w:w="100" w:type="dxa"/>
@@ -330,7 +333,7 @@
         </w:tc>
         <w:tc>
           <w:tcPr>
-            <w:tcW w:w="1520" w:type="dxa"/>
+            <w:tcW w:w="1504" w:type="dxa"/>
             <w:shd w:val="clear" w:color="auto" w:fill="auto"/>
             <w:tcMar>
               <w:top w:w="100" w:type="dxa"/>
@@ -356,7 +359,7 @@
         </w:tc>
         <w:tc>
           <w:tcPr>
-            <w:tcW w:w="5620" w:type="dxa"/>
+            <w:tcW w:w="5563" w:type="dxa"/>
             <w:shd w:val="clear" w:color="auto" w:fill="auto"/>
             <w:tcMar>
               <w:top w:w="100" w:type="dxa"/>
@@ -378,13 +381,22 @@
               </w:rPr>
               <w:t xml:space="preserve"> Descrição da Alteração</w:t>
             </w:r>
+            <w:r>
+              <w:rPr>
+                <w:rFonts w:ascii="Times New Roman" w:eastAsia="Times New Roman" w:hAnsi="Times New Roman" w:cs="Times New Roman"/>
+              </w:rPr>
+              <w:t>.</w:t>
+            </w:r>
           </w:p>
         </w:tc>
       </w:tr>
       <w:tr>
+        <w:trPr>
+          <w:trHeight w:val="261"/>
+        </w:trPr>
         <w:tc>
           <w:tcPr>
-            <w:tcW w:w="1155" w:type="dxa"/>
+            <w:tcW w:w="1143" w:type="dxa"/>
             <w:shd w:val="clear" w:color="auto" w:fill="auto"/>
             <w:tcMar>
               <w:top w:w="100" w:type="dxa"/>
@@ -416,7 +428,7 @@
         </w:tc>
         <w:tc>
           <w:tcPr>
-            <w:tcW w:w="1065" w:type="dxa"/>
+            <w:tcW w:w="1054" w:type="dxa"/>
             <w:shd w:val="clear" w:color="auto" w:fill="auto"/>
             <w:tcMar>
               <w:top w:w="100" w:type="dxa"/>
@@ -448,7 +460,7 @@
         </w:tc>
         <w:tc>
           <w:tcPr>
-            <w:tcW w:w="1520" w:type="dxa"/>
+            <w:tcW w:w="1504" w:type="dxa"/>
             <w:shd w:val="clear" w:color="auto" w:fill="auto"/>
             <w:tcMar>
               <w:top w:w="100" w:type="dxa"/>
@@ -481,7 +493,7 @@
         </w:tc>
         <w:tc>
           <w:tcPr>
-            <w:tcW w:w="5620" w:type="dxa"/>
+            <w:tcW w:w="5563" w:type="dxa"/>
             <w:shd w:val="clear" w:color="auto" w:fill="auto"/>
             <w:tcMar>
               <w:top w:w="100" w:type="dxa"/>
@@ -509,16 +521,22 @@
               </w:rPr>
               <w:t>Versão inicial do documento</w:t>
             </w:r>
+            <w:r>
+              <w:rPr>
+                <w:rFonts w:ascii="Times New Roman" w:eastAsia="Times New Roman" w:hAnsi="Times New Roman" w:cs="Times New Roman"/>
+              </w:rPr>
+              <w:t>.</w:t>
+            </w:r>
           </w:p>
         </w:tc>
       </w:tr>
       <w:tr>
         <w:trPr>
-          <w:trHeight w:val="510"/>
+          <w:trHeight w:val="473"/>
         </w:trPr>
         <w:tc>
           <w:tcPr>
-            <w:tcW w:w="1155" w:type="dxa"/>
+            <w:tcW w:w="1143" w:type="dxa"/>
             <w:shd w:val="clear" w:color="auto" w:fill="auto"/>
             <w:tcMar>
               <w:top w:w="100" w:type="dxa"/>
@@ -550,7 +568,7 @@
         </w:tc>
         <w:tc>
           <w:tcPr>
-            <w:tcW w:w="1065" w:type="dxa"/>
+            <w:tcW w:w="1054" w:type="dxa"/>
             <w:shd w:val="clear" w:color="auto" w:fill="auto"/>
             <w:tcMar>
               <w:top w:w="100" w:type="dxa"/>
@@ -594,7 +612,7 @@
         </w:tc>
         <w:tc>
           <w:tcPr>
-            <w:tcW w:w="1520" w:type="dxa"/>
+            <w:tcW w:w="1504" w:type="dxa"/>
             <w:shd w:val="clear" w:color="auto" w:fill="auto"/>
             <w:tcMar>
               <w:top w:w="100" w:type="dxa"/>
@@ -633,7 +651,7 @@
         </w:tc>
         <w:tc>
           <w:tcPr>
-            <w:tcW w:w="5620" w:type="dxa"/>
+            <w:tcW w:w="5563" w:type="dxa"/>
             <w:shd w:val="clear" w:color="auto" w:fill="auto"/>
             <w:tcMar>
               <w:top w:w="100" w:type="dxa"/>
@@ -666,11 +684,11 @@
       </w:tr>
       <w:tr>
         <w:trPr>
-          <w:trHeight w:val="510"/>
+          <w:trHeight w:val="473"/>
         </w:trPr>
         <w:tc>
           <w:tcPr>
-            <w:tcW w:w="1155" w:type="dxa"/>
+            <w:tcW w:w="1143" w:type="dxa"/>
             <w:shd w:val="clear" w:color="auto" w:fill="auto"/>
             <w:tcMar>
               <w:top w:w="100" w:type="dxa"/>
@@ -702,7 +720,7 @@
         </w:tc>
         <w:tc>
           <w:tcPr>
-            <w:tcW w:w="1065" w:type="dxa"/>
+            <w:tcW w:w="1054" w:type="dxa"/>
             <w:shd w:val="clear" w:color="auto" w:fill="auto"/>
             <w:tcMar>
               <w:top w:w="100" w:type="dxa"/>
@@ -746,7 +764,7 @@
         </w:tc>
         <w:tc>
           <w:tcPr>
-            <w:tcW w:w="1520" w:type="dxa"/>
+            <w:tcW w:w="1504" w:type="dxa"/>
             <w:shd w:val="clear" w:color="auto" w:fill="auto"/>
             <w:tcMar>
               <w:top w:w="100" w:type="dxa"/>
@@ -779,7 +797,7 @@
         </w:tc>
         <w:tc>
           <w:tcPr>
-            <w:tcW w:w="5620" w:type="dxa"/>
+            <w:tcW w:w="5563" w:type="dxa"/>
             <w:shd w:val="clear" w:color="auto" w:fill="auto"/>
             <w:tcMar>
               <w:top w:w="100" w:type="dxa"/>
@@ -807,16 +825,22 @@
               </w:rPr>
               <w:t>Adicionando comandos SQL de criação das tabelas</w:t>
             </w:r>
+            <w:r>
+              <w:rPr>
+                <w:rFonts w:ascii="Times New Roman" w:eastAsia="Times New Roman" w:hAnsi="Times New Roman" w:cs="Times New Roman"/>
+              </w:rPr>
+              <w:t>.</w:t>
+            </w:r>
           </w:p>
         </w:tc>
       </w:tr>
       <w:tr>
         <w:trPr>
-          <w:trHeight w:val="510"/>
+          <w:trHeight w:val="473"/>
         </w:trPr>
         <w:tc>
           <w:tcPr>
-            <w:tcW w:w="1155" w:type="dxa"/>
+            <w:tcW w:w="1143" w:type="dxa"/>
             <w:shd w:val="clear" w:color="auto" w:fill="auto"/>
             <w:tcMar>
               <w:top w:w="100" w:type="dxa"/>
@@ -848,7 +872,7 @@
         </w:tc>
         <w:tc>
           <w:tcPr>
-            <w:tcW w:w="1065" w:type="dxa"/>
+            <w:tcW w:w="1054" w:type="dxa"/>
             <w:shd w:val="clear" w:color="auto" w:fill="auto"/>
             <w:tcMar>
               <w:top w:w="100" w:type="dxa"/>
@@ -880,7 +904,7 @@
         </w:tc>
         <w:tc>
           <w:tcPr>
-            <w:tcW w:w="1520" w:type="dxa"/>
+            <w:tcW w:w="1504" w:type="dxa"/>
             <w:shd w:val="clear" w:color="auto" w:fill="auto"/>
             <w:tcMar>
               <w:top w:w="100" w:type="dxa"/>
@@ -913,7 +937,7 @@
         </w:tc>
         <w:tc>
           <w:tcPr>
-            <w:tcW w:w="5620" w:type="dxa"/>
+            <w:tcW w:w="5563" w:type="dxa"/>
             <w:shd w:val="clear" w:color="auto" w:fill="auto"/>
             <w:tcMar>
               <w:top w:w="100" w:type="dxa"/>
@@ -947,6 +971,164 @@
               </w:rPr>
               <w:t>apeamento para o Modelo Relacional</w:t>
             </w:r>
+            <w:r>
+              <w:rPr>
+                <w:rFonts w:ascii="Times New Roman" w:eastAsia="Times New Roman" w:hAnsi="Times New Roman" w:cs="Times New Roman"/>
+              </w:rPr>
+              <w:t>.</w:t>
+            </w:r>
+          </w:p>
+        </w:tc>
+      </w:tr>
+      <w:tr>
+        <w:trPr>
+          <w:trHeight w:val="473"/>
+        </w:trPr>
+        <w:tc>
+          <w:tcPr>
+            <w:tcW w:w="1143" w:type="dxa"/>
+            <w:shd w:val="clear" w:color="auto" w:fill="auto"/>
+            <w:tcMar>
+              <w:top w:w="100" w:type="dxa"/>
+              <w:left w:w="100" w:type="dxa"/>
+              <w:bottom w:w="100" w:type="dxa"/>
+              <w:right w:w="100" w:type="dxa"/>
+            </w:tcMar>
+          </w:tcPr>
+          <w:p>
+            <w:pPr>
+              <w:pBdr>
+                <w:top w:val="nil"/>
+                <w:left w:val="nil"/>
+                <w:bottom w:val="nil"/>
+                <w:right w:val="nil"/>
+                <w:between w:val="nil"/>
+              </w:pBdr>
+              <w:rPr>
+                <w:rFonts w:ascii="Times New Roman" w:eastAsia="Times New Roman" w:hAnsi="Times New Roman" w:cs="Times New Roman"/>
+              </w:rPr>
+            </w:pPr>
+            <w:r>
+              <w:rPr>
+                <w:rFonts w:ascii="Times New Roman" w:eastAsia="Times New Roman" w:hAnsi="Times New Roman" w:cs="Times New Roman"/>
+              </w:rPr>
+              <w:t>1.4</w:t>
+            </w:r>
+          </w:p>
+        </w:tc>
+        <w:tc>
+          <w:tcPr>
+            <w:tcW w:w="1054" w:type="dxa"/>
+            <w:shd w:val="clear" w:color="auto" w:fill="auto"/>
+            <w:tcMar>
+              <w:top w:w="100" w:type="dxa"/>
+              <w:left w:w="100" w:type="dxa"/>
+              <w:bottom w:w="100" w:type="dxa"/>
+              <w:right w:w="100" w:type="dxa"/>
+            </w:tcMar>
+          </w:tcPr>
+          <w:p>
+            <w:pPr>
+              <w:pBdr>
+                <w:top w:val="nil"/>
+                <w:left w:val="nil"/>
+                <w:bottom w:val="nil"/>
+                <w:right w:val="nil"/>
+                <w:between w:val="nil"/>
+              </w:pBdr>
+              <w:rPr>
+                <w:rFonts w:ascii="Times New Roman" w:eastAsia="Times New Roman" w:hAnsi="Times New Roman" w:cs="Times New Roman"/>
+              </w:rPr>
+            </w:pPr>
+            <w:r>
+              <w:rPr>
+                <w:rFonts w:ascii="Times New Roman" w:eastAsia="Times New Roman" w:hAnsi="Times New Roman" w:cs="Times New Roman"/>
+              </w:rPr>
+              <w:t>02</w:t>
+            </w:r>
+            <w:r>
+              <w:rPr>
+                <w:rFonts w:ascii="Times New Roman" w:eastAsia="Times New Roman" w:hAnsi="Times New Roman" w:cs="Times New Roman"/>
+              </w:rPr>
+              <w:t>/</w:t>
+            </w:r>
+            <w:r>
+              <w:rPr>
+                <w:rFonts w:ascii="Times New Roman" w:eastAsia="Times New Roman" w:hAnsi="Times New Roman" w:cs="Times New Roman"/>
+              </w:rPr>
+              <w:t>12</w:t>
+            </w:r>
+          </w:p>
+        </w:tc>
+        <w:tc>
+          <w:tcPr>
+            <w:tcW w:w="1504" w:type="dxa"/>
+            <w:shd w:val="clear" w:color="auto" w:fill="auto"/>
+            <w:tcMar>
+              <w:top w:w="100" w:type="dxa"/>
+              <w:left w:w="100" w:type="dxa"/>
+              <w:bottom w:w="100" w:type="dxa"/>
+              <w:right w:w="100" w:type="dxa"/>
+            </w:tcMar>
+          </w:tcPr>
+          <w:p>
+            <w:pPr>
+              <w:pBdr>
+                <w:top w:val="nil"/>
+                <w:left w:val="nil"/>
+                <w:bottom w:val="nil"/>
+                <w:right w:val="nil"/>
+                <w:between w:val="nil"/>
+              </w:pBdr>
+              <w:jc w:val="center"/>
+              <w:rPr>
+                <w:rFonts w:ascii="Times New Roman" w:eastAsia="Times New Roman" w:hAnsi="Times New Roman" w:cs="Times New Roman"/>
+              </w:rPr>
+            </w:pPr>
+            <w:r>
+              <w:rPr>
+                <w:rFonts w:ascii="Times New Roman" w:eastAsia="Times New Roman" w:hAnsi="Times New Roman" w:cs="Times New Roman"/>
+              </w:rPr>
+              <w:t>João Gabriel</w:t>
+            </w:r>
+          </w:p>
+        </w:tc>
+        <w:tc>
+          <w:tcPr>
+            <w:tcW w:w="5563" w:type="dxa"/>
+            <w:shd w:val="clear" w:color="auto" w:fill="auto"/>
+            <w:tcMar>
+              <w:top w:w="100" w:type="dxa"/>
+              <w:left w:w="100" w:type="dxa"/>
+              <w:bottom w:w="100" w:type="dxa"/>
+              <w:right w:w="100" w:type="dxa"/>
+            </w:tcMar>
+          </w:tcPr>
+          <w:p>
+            <w:pPr>
+              <w:pBdr>
+                <w:top w:val="nil"/>
+                <w:left w:val="nil"/>
+                <w:bottom w:val="nil"/>
+                <w:right w:val="nil"/>
+                <w:between w:val="nil"/>
+              </w:pBdr>
+              <w:rPr>
+                <w:rFonts w:ascii="Times New Roman" w:eastAsia="Times New Roman" w:hAnsi="Times New Roman" w:cs="Times New Roman"/>
+              </w:rPr>
+            </w:pPr>
+            <w:r>
+              <w:rPr>
+                <w:rFonts w:ascii="Times New Roman" w:eastAsia="Times New Roman" w:hAnsi="Times New Roman" w:cs="Times New Roman"/>
+              </w:rPr>
+              <w:t>Inserindo diagrama MER atualizado e a conclusão com referências</w:t>
+            </w:r>
+            <w:r>
+              <w:rPr>
+                <w:rFonts w:ascii="Times New Roman" w:eastAsia="Times New Roman" w:hAnsi="Times New Roman" w:cs="Times New Roman"/>
+              </w:rPr>
+              <w:t>.</w:t>
+            </w:r>
           </w:p>
         </w:tc>
       </w:tr>
@@ -1405,19 +1587,31 @@
         </w:rPr>
         <w:t>6.1. Considerações Finais</w:t>
       </w:r>
-      <w:r>
-        <w:rPr>
-          <w:rFonts w:ascii="Times New Roman" w:eastAsia="Times New Roman" w:hAnsi="Times New Roman" w:cs="Times New Roman"/>
-          <w:color w:val="000000"/>
-        </w:rPr>
-        <w:br/>
-      </w:r>
-      <w:r>
-        <w:rPr>
-          <w:rFonts w:ascii="Times New Roman" w:eastAsia="Times New Roman" w:hAnsi="Times New Roman" w:cs="Times New Roman"/>
-          <w:color w:val="1B1C1D"/>
-        </w:rPr>
-        <w:t>6.2. Referências</w:t>
+    </w:p>
+    <w:p>
+      <w:pPr>
+        <w:numPr>
+          <w:ilvl w:val="0"/>
+          <w:numId w:val="4"/>
+        </w:numPr>
+        <w:pBdr>
+          <w:top w:val="nil"/>
+          <w:left w:val="nil"/>
+          <w:bottom w:val="nil"/>
+          <w:right w:val="nil"/>
+          <w:between w:val="nil"/>
+        </w:pBdr>
+        <w:spacing w:after="120" w:line="275" w:lineRule="auto"/>
+        <w:rPr>
+          <w:rFonts w:ascii="Times New Roman" w:eastAsia="Times New Roman" w:hAnsi="Times New Roman" w:cs="Times New Roman"/>
+        </w:rPr>
+      </w:pPr>
+      <w:r>
+        <w:rPr>
+          <w:rFonts w:ascii="Times New Roman" w:eastAsia="Times New Roman" w:hAnsi="Times New Roman" w:cs="Times New Roman"/>
+          <w:color w:val="1B1C1D"/>
+        </w:rPr>
+        <w:t>Referências</w:t>
       </w:r>
     </w:p>
     <w:p>
@@ -2676,24 +2870,6 @@
         </w:rPr>
         <w:t>3.1. Modelo Entidade-Relacionamento (MER)</w:t>
       </w:r>
-      <w:r>
-        <w:rPr>
-          <w:rFonts w:ascii="Times New Roman" w:eastAsia="Times New Roman" w:hAnsi="Times New Roman" w:cs="Times New Roman"/>
-          <w:color w:val="1B1C1D"/>
-          <w:sz w:val="28"/>
-          <w:szCs w:val="28"/>
-        </w:rPr>
-        <w:br/>
-      </w:r>
-      <w:r>
-        <w:rPr>
-          <w:rFonts w:ascii="Times New Roman" w:eastAsia="Times New Roman" w:hAnsi="Times New Roman" w:cs="Times New Roman"/>
-          <w:color w:val="FF0000"/>
-          <w:sz w:val="40"/>
-          <w:szCs w:val="40"/>
-        </w:rPr>
-        <w:t xml:space="preserve">fazer correção do diagrama </w:t>
-      </w:r>
     </w:p>
     <w:p>
       <w:pPr>
@@ -2717,10 +2893,10 @@
           <w:color w:val="1B1C1D"/>
         </w:rPr>
         <w:drawing>
-          <wp:inline distT="0" distB="0" distL="0" distR="0" wp14:anchorId="7EF762BB" wp14:editId="1F486C79">
-            <wp:extent cx="6259863" cy="3343275"/>
-            <wp:effectExtent l="0" t="0" r="7620" b="0"/>
-            <wp:docPr id="1" name="Imagem 1"/>
+          <wp:inline distT="0" distB="0" distL="0" distR="0" wp14:anchorId="35CA56A4" wp14:editId="1AE69062">
+            <wp:extent cx="5943600" cy="3683635"/>
+            <wp:effectExtent l="0" t="0" r="0" b="0"/>
+            <wp:docPr id="3" name="Imagem 3"/>
             <wp:cNvGraphicFramePr>
               <a:graphicFrameLocks xmlns:a="http://schemas.openxmlformats.org/drawingml/2006/main" noChangeAspect="1"/>
             </wp:cNvGraphicFramePr>
@@ -2728,7 +2904,7 @@
               <a:graphicData uri="http://schemas.openxmlformats.org/drawingml/2006/picture">
                 <pic:pic xmlns:pic="http://schemas.openxmlformats.org/drawingml/2006/picture">
                   <pic:nvPicPr>
-                    <pic:cNvPr id="1" name="Imagem 1"/>
+                    <pic:cNvPr id="3" name="Imagem 3"/>
                     <pic:cNvPicPr/>
                   </pic:nvPicPr>
                   <pic:blipFill>
@@ -2746,7 +2922,7 @@
                   <pic:spPr>
                     <a:xfrm>
                       <a:off x="0" y="0"/>
-                      <a:ext cx="6272743" cy="3350154"/>
+                      <a:ext cx="5943600" cy="3683635"/>
                     </a:xfrm>
                     <a:prstGeom prst="rect">
                       <a:avLst/>
@@ -4943,12 +5119,6 @@
     <w:p>
       <w:pPr>
         <w:pStyle w:val="NormalWeb"/>
-        <w:ind w:left="1440"/>
-      </w:pPr>
-    </w:p>
-    <w:p>
-      <w:pPr>
-        <w:pStyle w:val="NormalWeb"/>
         <w:numPr>
           <w:ilvl w:val="0"/>
           <w:numId w:val="21"/>
@@ -5011,12 +5181,6 @@
       <w:r>
         <w:t xml:space="preserve"> Texto</w:t>
       </w:r>
-    </w:p>
-    <w:p>
-      <w:pPr>
-        <w:pStyle w:val="NormalWeb"/>
-        <w:ind w:left="1440"/>
-      </w:pPr>
     </w:p>
     <w:p>
       <w:pPr>
@@ -12426,7 +12590,55 @@
           <w:shd w:val="clear" w:color="auto" w:fill="F0F4F9"/>
           <w:lang w:val="en-US"/>
         </w:rPr>
-        <w:t xml:space="preserve"> = 'Kylian Mbappé'), 2022, 'Paris Saint-Germain', 10);</w:t>
+        <w:t xml:space="preserve"> = '</w:t>
+      </w:r>
+      <w:proofErr w:type="spellStart"/>
+      <w:r>
+        <w:rPr>
+          <w:rFonts w:ascii="Times New Roman" w:eastAsia="Times New Roman" w:hAnsi="Times New Roman" w:cs="Times New Roman"/>
+          <w:color w:val="5F6368"/>
+          <w:sz w:val="20"/>
+          <w:szCs w:val="20"/>
+          <w:shd w:val="clear" w:color="auto" w:fill="F0F4F9"/>
+          <w:lang w:val="en-US"/>
+        </w:rPr>
+        <w:t>Kylian</w:t>
+      </w:r>
+      <w:proofErr w:type="spellEnd"/>
+      <w:r>
+        <w:rPr>
+          <w:rFonts w:ascii="Times New Roman" w:eastAsia="Times New Roman" w:hAnsi="Times New Roman" w:cs="Times New Roman"/>
+          <w:color w:val="5F6368"/>
+          <w:sz w:val="20"/>
+          <w:szCs w:val="20"/>
+          <w:shd w:val="clear" w:color="auto" w:fill="F0F4F9"/>
+          <w:lang w:val="en-US"/>
+        </w:rPr>
+        <w:t xml:space="preserve"> </w:t>
+      </w:r>
+      <w:proofErr w:type="spellStart"/>
+      <w:r>
+        <w:rPr>
+          <w:rFonts w:ascii="Times New Roman" w:eastAsia="Times New Roman" w:hAnsi="Times New Roman" w:cs="Times New Roman"/>
+          <w:color w:val="5F6368"/>
+          <w:sz w:val="20"/>
+          <w:szCs w:val="20"/>
+          <w:shd w:val="clear" w:color="auto" w:fill="F0F4F9"/>
+          <w:lang w:val="en-US"/>
+        </w:rPr>
+        <w:t>Mbappé</w:t>
+      </w:r>
+      <w:proofErr w:type="spellEnd"/>
+      <w:r>
+        <w:rPr>
+          <w:rFonts w:ascii="Times New Roman" w:eastAsia="Times New Roman" w:hAnsi="Times New Roman" w:cs="Times New Roman"/>
+          <w:color w:val="5F6368"/>
+          <w:sz w:val="20"/>
+          <w:szCs w:val="20"/>
+          <w:shd w:val="clear" w:color="auto" w:fill="F0F4F9"/>
+          <w:lang w:val="en-US"/>
+        </w:rPr>
+        <w:t>'), 2022, 'Paris Saint-Germain', 10);</w:t>
       </w:r>
     </w:p>
     <w:p>
@@ -15769,19 +15981,41 @@
           <w:sz w:val="20"/>
           <w:szCs w:val="20"/>
           <w:shd w:val="clear" w:color="auto" w:fill="F0F4F9"/>
-          <w:lang w:val="en-US"/>
-        </w:rPr>
-      </w:pPr>
-      <w:r>
-        <w:rPr>
-          <w:rFonts w:ascii="Times New Roman" w:eastAsia="Times New Roman" w:hAnsi="Times New Roman" w:cs="Times New Roman"/>
-          <w:color w:val="5F6368"/>
-          <w:sz w:val="20"/>
-          <w:szCs w:val="20"/>
-          <w:shd w:val="clear" w:color="auto" w:fill="F0F4F9"/>
-          <w:lang w:val="en-US"/>
-        </w:rPr>
-        <w:t>FROM public.jogos g</w:t>
+        </w:rPr>
+      </w:pPr>
+      <w:r>
+        <w:rPr>
+          <w:rFonts w:ascii="Times New Roman" w:eastAsia="Times New Roman" w:hAnsi="Times New Roman" w:cs="Times New Roman"/>
+          <w:color w:val="5F6368"/>
+          <w:sz w:val="20"/>
+          <w:szCs w:val="20"/>
+          <w:shd w:val="clear" w:color="auto" w:fill="F0F4F9"/>
+        </w:rPr>
+        <w:t xml:space="preserve">FROM </w:t>
+      </w:r>
+      <w:proofErr w:type="spellStart"/>
+      <w:proofErr w:type="gramStart"/>
+      <w:r>
+        <w:rPr>
+          <w:rFonts w:ascii="Times New Roman" w:eastAsia="Times New Roman" w:hAnsi="Times New Roman" w:cs="Times New Roman"/>
+          <w:color w:val="5F6368"/>
+          <w:sz w:val="20"/>
+          <w:szCs w:val="20"/>
+          <w:shd w:val="clear" w:color="auto" w:fill="F0F4F9"/>
+        </w:rPr>
+        <w:t>public.jogos</w:t>
+      </w:r>
+      <w:proofErr w:type="spellEnd"/>
+      <w:proofErr w:type="gramEnd"/>
+      <w:r>
+        <w:rPr>
+          <w:rFonts w:ascii="Times New Roman" w:eastAsia="Times New Roman" w:hAnsi="Times New Roman" w:cs="Times New Roman"/>
+          <w:color w:val="5F6368"/>
+          <w:sz w:val="20"/>
+          <w:szCs w:val="20"/>
+          <w:shd w:val="clear" w:color="auto" w:fill="F0F4F9"/>
+        </w:rPr>
+        <w:t xml:space="preserve"> g</w:t>
       </w:r>
     </w:p>
     <w:p>
@@ -16425,18 +16659,21 @@
           <w:sz w:val="20"/>
           <w:szCs w:val="20"/>
           <w:shd w:val="clear" w:color="auto" w:fill="F0F4F9"/>
-        </w:rPr>
-      </w:pPr>
-      <w:r>
-        <w:rPr>
-          <w:rFonts w:ascii="Times New Roman" w:eastAsia="Times New Roman" w:hAnsi="Times New Roman" w:cs="Times New Roman"/>
-          <w:color w:val="5F6368"/>
-          <w:sz w:val="20"/>
-          <w:szCs w:val="20"/>
-          <w:shd w:val="clear" w:color="auto" w:fill="F0F4F9"/>
+          <w:lang w:val="en-US"/>
+        </w:rPr>
+      </w:pPr>
+      <w:r>
+        <w:rPr>
+          <w:rFonts w:ascii="Times New Roman" w:eastAsia="Times New Roman" w:hAnsi="Times New Roman" w:cs="Times New Roman"/>
+          <w:color w:val="5F6368"/>
+          <w:sz w:val="20"/>
+          <w:szCs w:val="20"/>
+          <w:shd w:val="clear" w:color="auto" w:fill="F0F4F9"/>
+          <w:lang w:val="en-US"/>
         </w:rPr>
         <w:t xml:space="preserve">ORDER BY </w:t>
       </w:r>
+      <w:proofErr w:type="spellStart"/>
       <w:proofErr w:type="gramStart"/>
       <w:r>
         <w:rPr>
@@ -16445,9 +16682,11 @@
           <w:sz w:val="20"/>
           <w:szCs w:val="20"/>
           <w:shd w:val="clear" w:color="auto" w:fill="F0F4F9"/>
+          <w:lang w:val="en-US"/>
         </w:rPr>
         <w:t>j.nome</w:t>
       </w:r>
+      <w:proofErr w:type="spellEnd"/>
       <w:proofErr w:type="gramEnd"/>
       <w:r>
         <w:rPr>
@@ -16456,18 +16695,44 @@
           <w:sz w:val="20"/>
           <w:szCs w:val="20"/>
           <w:shd w:val="clear" w:color="auto" w:fill="F0F4F9"/>
-        </w:rPr>
-        <w:t>, g.ano_edicao;</w:t>
-      </w:r>
-    </w:p>
-    <w:p>
-      <w:pPr>
-        <w:rPr>
-          <w:rFonts w:ascii="Times New Roman" w:eastAsia="Times New Roman" w:hAnsi="Times New Roman" w:cs="Times New Roman"/>
-          <w:color w:val="5F6368"/>
-          <w:sz w:val="20"/>
-          <w:szCs w:val="20"/>
-          <w:shd w:val="clear" w:color="auto" w:fill="F0F4F9"/>
+          <w:lang w:val="en-US"/>
+        </w:rPr>
+        <w:t xml:space="preserve">, </w:t>
+      </w:r>
+      <w:proofErr w:type="spellStart"/>
+      <w:r>
+        <w:rPr>
+          <w:rFonts w:ascii="Times New Roman" w:eastAsia="Times New Roman" w:hAnsi="Times New Roman" w:cs="Times New Roman"/>
+          <w:color w:val="5F6368"/>
+          <w:sz w:val="20"/>
+          <w:szCs w:val="20"/>
+          <w:shd w:val="clear" w:color="auto" w:fill="F0F4F9"/>
+          <w:lang w:val="en-US"/>
+        </w:rPr>
+        <w:t>g.ano_edicao</w:t>
+      </w:r>
+      <w:proofErr w:type="spellEnd"/>
+      <w:r>
+        <w:rPr>
+          <w:rFonts w:ascii="Times New Roman" w:eastAsia="Times New Roman" w:hAnsi="Times New Roman" w:cs="Times New Roman"/>
+          <w:color w:val="5F6368"/>
+          <w:sz w:val="20"/>
+          <w:szCs w:val="20"/>
+          <w:shd w:val="clear" w:color="auto" w:fill="F0F4F9"/>
+          <w:lang w:val="en-US"/>
+        </w:rPr>
+        <w:t>;</w:t>
+      </w:r>
+    </w:p>
+    <w:p>
+      <w:pPr>
+        <w:rPr>
+          <w:rFonts w:ascii="Times New Roman" w:eastAsia="Times New Roman" w:hAnsi="Times New Roman" w:cs="Times New Roman"/>
+          <w:color w:val="5F6368"/>
+          <w:sz w:val="20"/>
+          <w:szCs w:val="20"/>
+          <w:shd w:val="clear" w:color="auto" w:fill="F0F4F9"/>
+          <w:lang w:val="en-US"/>
         </w:rPr>
       </w:pPr>
     </w:p>
@@ -16475,6 +16740,7 @@
       <w:pPr>
         <w:rPr>
           <w:rFonts w:ascii="Times New Roman" w:hAnsi="Times New Roman" w:cs="Times New Roman"/>
+          <w:lang w:val="en-US"/>
         </w:rPr>
       </w:pPr>
     </w:p>
@@ -16500,6 +16766,93 @@
         <w:t>6. Conclusão</w:t>
       </w:r>
     </w:p>
+    <w:p>
+      <w:pPr>
+        <w:widowControl/>
+        <w:spacing w:before="100" w:beforeAutospacing="1" w:after="100" w:afterAutospacing="1"/>
+        <w:rPr>
+          <w:rFonts w:ascii="Times New Roman" w:eastAsia="Times New Roman" w:hAnsi="Times New Roman" w:cs="Times New Roman"/>
+          <w:sz w:val="24"/>
+          <w:szCs w:val="24"/>
+        </w:rPr>
+      </w:pPr>
+      <w:r>
+        <w:rPr>
+          <w:rFonts w:ascii="Times New Roman" w:eastAsia="Times New Roman" w:hAnsi="Times New Roman" w:cs="Times New Roman"/>
+          <w:sz w:val="24"/>
+          <w:szCs w:val="24"/>
+        </w:rPr>
+        <w:t>O desenvolvimento do banco de dados para o Sistema de Futebol da Copa do Mundo permitiu aplicar de forma prática conceitos fundamentais de modelagem</w:t>
+      </w:r>
+      <w:r>
+        <w:rPr>
+          <w:rFonts w:ascii="Times New Roman" w:eastAsia="Times New Roman" w:hAnsi="Times New Roman" w:cs="Times New Roman"/>
+          <w:sz w:val="24"/>
+          <w:szCs w:val="24"/>
+        </w:rPr>
+        <w:t xml:space="preserve"> de diagramas</w:t>
+      </w:r>
+      <w:r>
+        <w:rPr>
+          <w:rFonts w:ascii="Times New Roman" w:eastAsia="Times New Roman" w:hAnsi="Times New Roman" w:cs="Times New Roman"/>
+          <w:sz w:val="24"/>
+          <w:szCs w:val="24"/>
+        </w:rPr>
+        <w:t>, normalização e implementação em SQL. O projeto consolidou a importância de estruturar corretamente entidades, relações e restrições para garantir integridade e consistência dos dados, especialmente em um domínio histórico e rico em informações como o das edições da Copa do Mundo.</w:t>
+      </w:r>
+    </w:p>
+    <w:p>
+      <w:pPr>
+        <w:widowControl/>
+        <w:spacing w:before="100" w:beforeAutospacing="1" w:after="100" w:afterAutospacing="1"/>
+        <w:rPr>
+          <w:rFonts w:ascii="Times New Roman" w:eastAsia="Times New Roman" w:hAnsi="Times New Roman" w:cs="Times New Roman"/>
+          <w:sz w:val="24"/>
+          <w:szCs w:val="24"/>
+        </w:rPr>
+      </w:pPr>
+      <w:r>
+        <w:rPr>
+          <w:rFonts w:ascii="Times New Roman" w:eastAsia="Times New Roman" w:hAnsi="Times New Roman" w:cs="Times New Roman"/>
+          <w:sz w:val="24"/>
+          <w:szCs w:val="24"/>
+        </w:rPr>
+        <w:t>Além disso, a construção dos scripts de criação, inserção e consulta reforçou a necessidade de um modelo lógico bem definido</w:t>
+      </w:r>
+      <w:r>
+        <w:rPr>
+          <w:rFonts w:ascii="Times New Roman" w:eastAsia="Times New Roman" w:hAnsi="Times New Roman" w:cs="Times New Roman"/>
+          <w:sz w:val="24"/>
+          <w:szCs w:val="24"/>
+        </w:rPr>
+        <w:t xml:space="preserve"> e estruturado</w:t>
+      </w:r>
+      <w:r>
+        <w:rPr>
+          <w:rFonts w:ascii="Times New Roman" w:eastAsia="Times New Roman" w:hAnsi="Times New Roman" w:cs="Times New Roman"/>
+          <w:sz w:val="24"/>
+          <w:szCs w:val="24"/>
+        </w:rPr>
+        <w:t>, capaz de suportar análises reais</w:t>
+      </w:r>
+      <w:r>
+        <w:rPr>
+          <w:rFonts w:ascii="Times New Roman" w:eastAsia="Times New Roman" w:hAnsi="Times New Roman" w:cs="Times New Roman"/>
+          <w:sz w:val="24"/>
+          <w:szCs w:val="24"/>
+        </w:rPr>
+        <w:t xml:space="preserve"> e criação de scripts para automação de consultas para reduzir o tempo ao manusear o banco de dados</w:t>
+      </w:r>
+      <w:r>
+        <w:rPr>
+          <w:rFonts w:ascii="Times New Roman" w:eastAsia="Times New Roman" w:hAnsi="Times New Roman" w:cs="Times New Roman"/>
+          <w:sz w:val="24"/>
+          <w:szCs w:val="24"/>
+        </w:rPr>
+        <w:t>, como desempenho de jogadores, estatísticas de jogos e participação das seleções ao longo dos anos.</w:t>
+      </w:r>
+    </w:p>
+    <w:p/>
     <w:p>
       <w:pPr>
         <w:pBdr>
@@ -16542,6 +16895,65 @@
     </w:p>
     <w:p>
       <w:pPr>
+        <w:widowControl/>
+        <w:spacing w:before="100" w:beforeAutospacing="1" w:after="100" w:afterAutospacing="1"/>
+        <w:rPr>
+          <w:rFonts w:ascii="Times New Roman" w:eastAsia="Times New Roman" w:hAnsi="Times New Roman" w:cs="Times New Roman"/>
+          <w:sz w:val="24"/>
+          <w:szCs w:val="24"/>
+        </w:rPr>
+      </w:pPr>
+      <w:r>
+        <w:rPr>
+          <w:rFonts w:ascii="Times New Roman" w:eastAsia="Times New Roman" w:hAnsi="Times New Roman" w:cs="Times New Roman"/>
+          <w:sz w:val="24"/>
+          <w:szCs w:val="24"/>
+        </w:rPr>
+        <w:t>A elaboração deste projeto proporcionou uma experiência completa, desde o levantamento dos requisitos até a implementação no PostgreSQL. Entre os principais aprendizados, destacam-se: a correta utilização de chaves estrangeiras, o uso de tabelas associativas para relações N:N, a aplicação prática das formas normais e o desenvolvimento de consultas SQL mais complexas. De forma geral, o sistema final atende ao objetivo proposto e demonstra a eficácia do modelo relacional para representar dados esportivos históricos de maneira organizada e confiável.</w:t>
+      </w:r>
+    </w:p>
+    <w:p>
+      <w:pPr>
+        <w:widowControl/>
+        <w:spacing w:before="100" w:beforeAutospacing="1" w:after="100" w:afterAutospacing="1"/>
+        <w:rPr>
+          <w:rFonts w:ascii="Times New Roman" w:eastAsia="Times New Roman" w:hAnsi="Times New Roman" w:cs="Times New Roman"/>
+          <w:sz w:val="24"/>
+          <w:szCs w:val="24"/>
+        </w:rPr>
+      </w:pPr>
+      <w:r>
+        <w:rPr>
+          <w:rFonts w:ascii="Times New Roman" w:eastAsia="Times New Roman" w:hAnsi="Times New Roman" w:cs="Times New Roman"/>
+          <w:sz w:val="24"/>
+          <w:szCs w:val="24"/>
+        </w:rPr>
+        <w:t>Aprendemos muito nessa experiência e sinto que ela foi edificante na nossa jornada acadêmica e profissional.</w:t>
+      </w:r>
+    </w:p>
+    <w:p>
+      <w:pPr>
+        <w:pStyle w:val="Ttulo3"/>
+        <w:spacing w:before="0" w:after="120" w:line="275" w:lineRule="auto"/>
+        <w:rPr>
+          <w:rFonts w:ascii="Times New Roman" w:eastAsia="Times New Roman" w:hAnsi="Times New Roman" w:cs="Times New Roman"/>
+          <w:sz w:val="34"/>
+          <w:szCs w:val="34"/>
+        </w:rPr>
+      </w:pPr>
+      <w:bookmarkStart w:id="1" w:name="_dasejqajp4gs" w:colFirst="0" w:colLast="0"/>
+      <w:bookmarkEnd w:id="1"/>
+      <w:r>
+        <w:rPr>
+          <w:rFonts w:ascii="Times New Roman" w:eastAsia="Times New Roman" w:hAnsi="Times New Roman" w:cs="Times New Roman"/>
+          <w:sz w:val="34"/>
+          <w:szCs w:val="34"/>
+        </w:rPr>
+        <w:t>7. Referências</w:t>
+      </w:r>
+    </w:p>
+    <w:p>
+      <w:pPr>
         <w:pBdr>
           <w:top w:val="nil"/>
           <w:left w:val="nil"/>
@@ -16552,12 +16964,47 @@
         <w:spacing w:after="240" w:line="275" w:lineRule="auto"/>
         <w:rPr>
           <w:rFonts w:ascii="Times New Roman" w:eastAsia="Times New Roman" w:hAnsi="Times New Roman" w:cs="Times New Roman"/>
-          <w:b/>
-          <w:color w:val="1B1C1D"/>
-          <w:sz w:val="24"/>
-          <w:szCs w:val="24"/>
-        </w:rPr>
-      </w:pPr>
+          <w:color w:val="1B1C1D"/>
+        </w:rPr>
+      </w:pPr>
+      <w:r>
+        <w:rPr>
+          <w:rFonts w:ascii="Times New Roman" w:eastAsia="Times New Roman" w:hAnsi="Times New Roman" w:cs="Times New Roman"/>
+          <w:color w:val="1B1C1D"/>
+        </w:rPr>
+        <w:t>Fontes de pesquisa:</w:t>
+      </w:r>
+      <w:r>
+        <w:rPr>
+          <w:rFonts w:ascii="Times New Roman" w:eastAsia="Times New Roman" w:hAnsi="Times New Roman" w:cs="Times New Roman"/>
+          <w:color w:val="1B1C1D"/>
+        </w:rPr>
+        <w:br/>
+      </w:r>
+      <w:r>
+        <w:rPr>
+          <w:rFonts w:ascii="Times New Roman" w:eastAsia="Times New Roman" w:hAnsi="Times New Roman" w:cs="Times New Roman"/>
+          <w:color w:val="1B1C1D"/>
+        </w:rPr>
+        <w:br/>
+        <w:t xml:space="preserve">1 - </w:t>
+      </w:r>
+      <w:hyperlink r:id="rId7" w:history="1">
+        <w:r>
+          <w:rPr>
+            <w:rStyle w:val="Hyperlink"/>
+            <w:rFonts w:ascii="Times New Roman" w:eastAsia="Times New Roman" w:hAnsi="Times New Roman" w:cs="Times New Roman"/>
+          </w:rPr>
+          <w:t>https://www.transfermarkt.com.br/</w:t>
+        </w:r>
+      </w:hyperlink>
+      <w:r>
+        <w:rPr>
+          <w:rFonts w:ascii="Times New Roman" w:eastAsia="Times New Roman" w:hAnsi="Times New Roman" w:cs="Times New Roman"/>
+          <w:color w:val="1B1C1D"/>
+        </w:rPr>
+        <w:t xml:space="preserve">  (Site que mostra os clubes e dados de cada jogador referente aos anos).</w:t>
+      </w:r>
     </w:p>
     <w:p>
       <w:pPr>
@@ -16579,7 +17026,44 @@
           <w:rFonts w:ascii="Times New Roman" w:eastAsia="Times New Roman" w:hAnsi="Times New Roman" w:cs="Times New Roman"/>
           <w:color w:val="1B1C1D"/>
         </w:rPr>
-        <w:t>[Faça uma reflexão sobre a experiência de desenvolver o projeto, os desafios superados e os principais aprendizados.]</w:t>
+        <w:t>2</w:t>
+      </w:r>
+      <w:r>
+        <w:rPr>
+          <w:rFonts w:ascii="Times New Roman" w:eastAsia="Times New Roman" w:hAnsi="Times New Roman" w:cs="Times New Roman"/>
+          <w:color w:val="1B1C1D"/>
+        </w:rPr>
+        <w:t xml:space="preserve"> </w:t>
+      </w:r>
+      <w:r>
+        <w:rPr>
+          <w:rFonts w:ascii="Times New Roman" w:eastAsia="Times New Roman" w:hAnsi="Times New Roman" w:cs="Times New Roman"/>
+          <w:color w:val="1B1C1D"/>
+        </w:rPr>
+        <w:t xml:space="preserve">- </w:t>
+      </w:r>
+      <w:hyperlink r:id="rId8" w:history="1">
+        <w:r>
+          <w:rPr>
+            <w:rStyle w:val="Hyperlink"/>
+            <w:rFonts w:ascii="Times New Roman" w:eastAsia="Times New Roman" w:hAnsi="Times New Roman" w:cs="Times New Roman"/>
+          </w:rPr>
+          <w:t>https://www.fifa.com/pt</w:t>
+        </w:r>
+      </w:hyperlink>
+      <w:r>
+        <w:rPr>
+          <w:rFonts w:ascii="Times New Roman" w:eastAsia="Times New Roman" w:hAnsi="Times New Roman" w:cs="Times New Roman"/>
+          <w:color w:val="1B1C1D"/>
+        </w:rPr>
+        <w:t xml:space="preserve"> (Site Ofi</w:t>
+      </w:r>
+      <w:r>
+        <w:rPr>
+          <w:rFonts w:ascii="Times New Roman" w:eastAsia="Times New Roman" w:hAnsi="Times New Roman" w:cs="Times New Roman"/>
+          <w:color w:val="1B1C1D"/>
+        </w:rPr>
+        <w:t>cial da Federação Internacional de Futebol).</w:t>
       </w:r>
     </w:p>
     <w:p>
@@ -16597,6 +17081,36 @@
           <w:color w:val="1B1C1D"/>
         </w:rPr>
       </w:pPr>
+      <w:r>
+        <w:rPr>
+          <w:rFonts w:ascii="Times New Roman" w:eastAsia="Times New Roman" w:hAnsi="Times New Roman" w:cs="Times New Roman"/>
+          <w:color w:val="1B1C1D"/>
+        </w:rPr>
+        <w:t xml:space="preserve">3- </w:t>
+      </w:r>
+      <w:hyperlink r:id="rId9" w:history="1">
+        <w:r>
+          <w:rPr>
+            <w:rStyle w:val="Hyperlink"/>
+            <w:rFonts w:ascii="Times New Roman" w:eastAsia="Times New Roman" w:hAnsi="Times New Roman" w:cs="Times New Roman"/>
+          </w:rPr>
+          <w:t>http://ge.globo.com/</w:t>
+        </w:r>
+      </w:hyperlink>
+      <w:r>
+        <w:rPr>
+          <w:rFonts w:ascii="Times New Roman" w:eastAsia="Times New Roman" w:hAnsi="Times New Roman" w:cs="Times New Roman"/>
+          <w:color w:val="1B1C1D"/>
+        </w:rPr>
+        <w:t xml:space="preserve"> (Si</w:t>
+      </w:r>
+      <w:r>
+        <w:rPr>
+          <w:rFonts w:ascii="Times New Roman" w:eastAsia="Times New Roman" w:hAnsi="Times New Roman" w:cs="Times New Roman"/>
+          <w:color w:val="1B1C1D"/>
+        </w:rPr>
+        <w:t>te do Globo Esporte)</w:t>
+      </w:r>
     </w:p>
     <w:p>
       <w:pPr>
@@ -16613,325 +17127,12 @@
           <w:color w:val="1B1C1D"/>
         </w:rPr>
       </w:pPr>
-    </w:p>
-    <w:p>
-      <w:pPr>
-        <w:pBdr>
-          <w:top w:val="nil"/>
-          <w:left w:val="nil"/>
-          <w:bottom w:val="nil"/>
-          <w:right w:val="nil"/>
-          <w:between w:val="nil"/>
-        </w:pBdr>
-        <w:spacing w:after="240" w:line="275" w:lineRule="auto"/>
-        <w:rPr>
-          <w:rFonts w:ascii="Times New Roman" w:eastAsia="Times New Roman" w:hAnsi="Times New Roman" w:cs="Times New Roman"/>
-          <w:color w:val="1B1C1D"/>
-        </w:rPr>
-      </w:pPr>
-    </w:p>
-    <w:p>
-      <w:pPr>
-        <w:pBdr>
-          <w:top w:val="nil"/>
-          <w:left w:val="nil"/>
-          <w:bottom w:val="nil"/>
-          <w:right w:val="nil"/>
-          <w:between w:val="nil"/>
-        </w:pBdr>
-        <w:spacing w:after="240" w:line="275" w:lineRule="auto"/>
-        <w:rPr>
-          <w:rFonts w:ascii="Times New Roman" w:eastAsia="Times New Roman" w:hAnsi="Times New Roman" w:cs="Times New Roman"/>
-          <w:color w:val="1B1C1D"/>
-        </w:rPr>
-      </w:pPr>
-    </w:p>
-    <w:p>
-      <w:pPr>
-        <w:pBdr>
-          <w:top w:val="nil"/>
-          <w:left w:val="nil"/>
-          <w:bottom w:val="nil"/>
-          <w:right w:val="nil"/>
-          <w:between w:val="nil"/>
-        </w:pBdr>
-        <w:spacing w:after="240" w:line="275" w:lineRule="auto"/>
-        <w:rPr>
-          <w:rFonts w:ascii="Times New Roman" w:eastAsia="Times New Roman" w:hAnsi="Times New Roman" w:cs="Times New Roman"/>
-          <w:color w:val="1B1C1D"/>
-        </w:rPr>
-      </w:pPr>
-    </w:p>
-    <w:p>
-      <w:pPr>
-        <w:pBdr>
-          <w:top w:val="nil"/>
-          <w:left w:val="nil"/>
-          <w:bottom w:val="nil"/>
-          <w:right w:val="nil"/>
-          <w:between w:val="nil"/>
-        </w:pBdr>
-        <w:spacing w:after="240" w:line="275" w:lineRule="auto"/>
-        <w:rPr>
-          <w:rFonts w:ascii="Times New Roman" w:eastAsia="Times New Roman" w:hAnsi="Times New Roman" w:cs="Times New Roman"/>
-          <w:color w:val="1B1C1D"/>
-        </w:rPr>
-      </w:pPr>
-    </w:p>
-    <w:p>
-      <w:pPr>
-        <w:pBdr>
-          <w:top w:val="nil"/>
-          <w:left w:val="nil"/>
-          <w:bottom w:val="nil"/>
-          <w:right w:val="nil"/>
-          <w:between w:val="nil"/>
-        </w:pBdr>
-        <w:spacing w:after="240" w:line="275" w:lineRule="auto"/>
-        <w:rPr>
-          <w:rFonts w:ascii="Times New Roman" w:eastAsia="Times New Roman" w:hAnsi="Times New Roman" w:cs="Times New Roman"/>
-          <w:color w:val="1B1C1D"/>
-        </w:rPr>
-      </w:pPr>
-    </w:p>
-    <w:p>
-      <w:pPr>
-        <w:pBdr>
-          <w:top w:val="nil"/>
-          <w:left w:val="nil"/>
-          <w:bottom w:val="nil"/>
-          <w:right w:val="nil"/>
-          <w:between w:val="nil"/>
-        </w:pBdr>
-        <w:spacing w:after="240" w:line="275" w:lineRule="auto"/>
-        <w:rPr>
-          <w:rFonts w:ascii="Times New Roman" w:eastAsia="Times New Roman" w:hAnsi="Times New Roman" w:cs="Times New Roman"/>
-          <w:color w:val="1B1C1D"/>
-        </w:rPr>
-      </w:pPr>
-    </w:p>
-    <w:p>
-      <w:pPr>
-        <w:pBdr>
-          <w:top w:val="nil"/>
-          <w:left w:val="nil"/>
-          <w:bottom w:val="nil"/>
-          <w:right w:val="nil"/>
-          <w:between w:val="nil"/>
-        </w:pBdr>
-        <w:spacing w:after="240" w:line="275" w:lineRule="auto"/>
-        <w:rPr>
-          <w:rFonts w:ascii="Times New Roman" w:eastAsia="Times New Roman" w:hAnsi="Times New Roman" w:cs="Times New Roman"/>
-          <w:color w:val="1B1C1D"/>
-        </w:rPr>
-      </w:pPr>
-    </w:p>
-    <w:p>
-      <w:pPr>
-        <w:pBdr>
-          <w:top w:val="nil"/>
-          <w:left w:val="nil"/>
-          <w:bottom w:val="nil"/>
-          <w:right w:val="nil"/>
-          <w:between w:val="nil"/>
-        </w:pBdr>
-        <w:spacing w:after="240" w:line="275" w:lineRule="auto"/>
-        <w:rPr>
-          <w:rFonts w:ascii="Times New Roman" w:eastAsia="Times New Roman" w:hAnsi="Times New Roman" w:cs="Times New Roman"/>
-          <w:color w:val="1B1C1D"/>
-        </w:rPr>
-      </w:pPr>
-    </w:p>
-    <w:p>
-      <w:pPr>
-        <w:pBdr>
-          <w:top w:val="nil"/>
-          <w:left w:val="nil"/>
-          <w:bottom w:val="nil"/>
-          <w:right w:val="nil"/>
-          <w:between w:val="nil"/>
-        </w:pBdr>
-        <w:spacing w:after="240" w:line="275" w:lineRule="auto"/>
-        <w:rPr>
-          <w:rFonts w:ascii="Times New Roman" w:eastAsia="Times New Roman" w:hAnsi="Times New Roman" w:cs="Times New Roman"/>
-          <w:color w:val="1B1C1D"/>
-        </w:rPr>
-      </w:pPr>
-    </w:p>
-    <w:p>
-      <w:pPr>
-        <w:pBdr>
-          <w:top w:val="nil"/>
-          <w:left w:val="nil"/>
-          <w:bottom w:val="nil"/>
-          <w:right w:val="nil"/>
-          <w:between w:val="nil"/>
-        </w:pBdr>
-        <w:spacing w:after="240" w:line="275" w:lineRule="auto"/>
-        <w:rPr>
-          <w:rFonts w:ascii="Times New Roman" w:eastAsia="Times New Roman" w:hAnsi="Times New Roman" w:cs="Times New Roman"/>
-          <w:color w:val="1B1C1D"/>
-        </w:rPr>
-      </w:pPr>
-    </w:p>
-    <w:p>
-      <w:pPr>
-        <w:pBdr>
-          <w:top w:val="nil"/>
-          <w:left w:val="nil"/>
-          <w:bottom w:val="nil"/>
-          <w:right w:val="nil"/>
-          <w:between w:val="nil"/>
-        </w:pBdr>
-        <w:spacing w:after="240" w:line="275" w:lineRule="auto"/>
-        <w:rPr>
-          <w:rFonts w:ascii="Times New Roman" w:eastAsia="Times New Roman" w:hAnsi="Times New Roman" w:cs="Times New Roman"/>
-          <w:color w:val="1B1C1D"/>
-        </w:rPr>
-      </w:pPr>
-    </w:p>
-    <w:p>
-      <w:pPr>
-        <w:pBdr>
-          <w:top w:val="nil"/>
-          <w:left w:val="nil"/>
-          <w:bottom w:val="nil"/>
-          <w:right w:val="nil"/>
-          <w:between w:val="nil"/>
-        </w:pBdr>
-        <w:spacing w:after="240" w:line="275" w:lineRule="auto"/>
-        <w:rPr>
-          <w:rFonts w:ascii="Times New Roman" w:eastAsia="Times New Roman" w:hAnsi="Times New Roman" w:cs="Times New Roman"/>
-          <w:color w:val="1B1C1D"/>
-        </w:rPr>
-      </w:pPr>
-    </w:p>
-    <w:p>
-      <w:pPr>
-        <w:pBdr>
-          <w:top w:val="nil"/>
-          <w:left w:val="nil"/>
-          <w:bottom w:val="nil"/>
-          <w:right w:val="nil"/>
-          <w:between w:val="nil"/>
-        </w:pBdr>
-        <w:spacing w:after="240" w:line="275" w:lineRule="auto"/>
-        <w:rPr>
-          <w:rFonts w:ascii="Times New Roman" w:eastAsia="Times New Roman" w:hAnsi="Times New Roman" w:cs="Times New Roman"/>
-          <w:color w:val="1B1C1D"/>
-        </w:rPr>
-      </w:pPr>
-    </w:p>
-    <w:p>
-      <w:pPr>
-        <w:pBdr>
-          <w:top w:val="nil"/>
-          <w:left w:val="nil"/>
-          <w:bottom w:val="nil"/>
-          <w:right w:val="nil"/>
-          <w:between w:val="nil"/>
-        </w:pBdr>
-        <w:spacing w:after="240" w:line="275" w:lineRule="auto"/>
-        <w:rPr>
-          <w:rFonts w:ascii="Times New Roman" w:eastAsia="Times New Roman" w:hAnsi="Times New Roman" w:cs="Times New Roman"/>
-          <w:color w:val="1B1C1D"/>
-        </w:rPr>
-      </w:pPr>
-    </w:p>
-    <w:p>
-      <w:pPr>
-        <w:pBdr>
-          <w:top w:val="nil"/>
-          <w:left w:val="nil"/>
-          <w:bottom w:val="nil"/>
-          <w:right w:val="nil"/>
-          <w:between w:val="nil"/>
-        </w:pBdr>
-        <w:spacing w:after="240" w:line="275" w:lineRule="auto"/>
-        <w:rPr>
-          <w:rFonts w:ascii="Times New Roman" w:eastAsia="Times New Roman" w:hAnsi="Times New Roman" w:cs="Times New Roman"/>
-          <w:color w:val="1B1C1D"/>
-        </w:rPr>
-      </w:pPr>
-    </w:p>
-    <w:p>
-      <w:pPr>
-        <w:pBdr>
-          <w:top w:val="nil"/>
-          <w:left w:val="nil"/>
-          <w:bottom w:val="nil"/>
-          <w:right w:val="nil"/>
-          <w:between w:val="nil"/>
-        </w:pBdr>
-        <w:spacing w:after="240" w:line="275" w:lineRule="auto"/>
-        <w:rPr>
-          <w:rFonts w:ascii="Times New Roman" w:eastAsia="Times New Roman" w:hAnsi="Times New Roman" w:cs="Times New Roman"/>
-          <w:color w:val="1B1C1D"/>
-        </w:rPr>
-      </w:pPr>
-    </w:p>
-    <w:p>
-      <w:pPr>
-        <w:pStyle w:val="Ttulo3"/>
-        <w:spacing w:before="0" w:after="120" w:line="275" w:lineRule="auto"/>
-        <w:rPr>
-          <w:rFonts w:ascii="Times New Roman" w:eastAsia="Times New Roman" w:hAnsi="Times New Roman" w:cs="Times New Roman"/>
-          <w:sz w:val="34"/>
-          <w:szCs w:val="34"/>
-        </w:rPr>
-      </w:pPr>
-      <w:bookmarkStart w:id="1" w:name="_dasejqajp4gs" w:colFirst="0" w:colLast="0"/>
-      <w:bookmarkEnd w:id="1"/>
-      <w:r>
-        <w:rPr>
-          <w:rFonts w:ascii="Times New Roman" w:eastAsia="Times New Roman" w:hAnsi="Times New Roman" w:cs="Times New Roman"/>
-          <w:sz w:val="34"/>
-          <w:szCs w:val="34"/>
-        </w:rPr>
-        <w:lastRenderedPageBreak/>
-        <w:t>7. Referências</w:t>
-      </w:r>
-    </w:p>
-    <w:p>
-      <w:pPr>
-        <w:pBdr>
-          <w:top w:val="nil"/>
-          <w:left w:val="nil"/>
-          <w:bottom w:val="nil"/>
-          <w:right w:val="nil"/>
-          <w:between w:val="nil"/>
-        </w:pBdr>
-        <w:spacing w:after="240" w:line="275" w:lineRule="auto"/>
-        <w:rPr>
-          <w:rFonts w:ascii="Times New Roman" w:eastAsia="Times New Roman" w:hAnsi="Times New Roman" w:cs="Times New Roman"/>
-          <w:b/>
-          <w:color w:val="1B1C1D"/>
-          <w:sz w:val="24"/>
-          <w:szCs w:val="24"/>
-        </w:rPr>
-      </w:pPr>
-    </w:p>
-    <w:p>
-      <w:pPr>
-        <w:pBdr>
-          <w:top w:val="nil"/>
-          <w:left w:val="nil"/>
-          <w:bottom w:val="nil"/>
-          <w:right w:val="nil"/>
-          <w:between w:val="nil"/>
-        </w:pBdr>
-        <w:spacing w:after="240" w:line="275" w:lineRule="auto"/>
-        <w:rPr>
-          <w:rFonts w:ascii="Times New Roman" w:eastAsia="Times New Roman" w:hAnsi="Times New Roman" w:cs="Times New Roman"/>
-          <w:color w:val="1B1C1D"/>
-        </w:rPr>
-      </w:pPr>
-      <w:r>
-        <w:rPr>
-          <w:rFonts w:ascii="Times New Roman" w:eastAsia="Times New Roman" w:hAnsi="Times New Roman" w:cs="Times New Roman"/>
-          <w:color w:val="1B1C1D"/>
-        </w:rPr>
-        <w:t>[Liste as fontes de pesquisa, como livros, artigos ou sites, se aplicável.]</w:t>
+      <w:r>
+        <w:rPr>
+          <w:rFonts w:ascii="Times New Roman" w:eastAsia="Times New Roman" w:hAnsi="Times New Roman" w:cs="Times New Roman"/>
+          <w:color w:val="1B1C1D"/>
+        </w:rPr>
+        <w:t xml:space="preserve"> </w:t>
       </w:r>
     </w:p>
     <w:sectPr>
@@ -16945,7 +17146,7 @@
 </file>
 
 <file path=word/numbering.xml><?xml version="1.0" encoding="utf-8"?>
-<w:numbering xmlns:wpc="http://schemas.microsoft.com/office/word/2010/wordprocessingCanvas" xmlns:cx="http://schemas.microsoft.com/office/drawing/2014/chartex" xmlns:cx1="http://schemas.microsoft.com/office/drawing/2015/9/8/chartex" xmlns:cx2="http://schemas.microsoft.com/office/drawing/2015/10/21/chartex" xmlns:cx3="http://schemas.microsoft.com/office/drawing/2016/5/9/chartex" xmlns:cx4="http://schemas.microsoft.com/office/drawing/2016/5/10/chartex" xmlns:cx5="http://schemas.microsoft.com/office/drawing/2016/5/11/chartex" xmlns:cx6="http://schemas.microsoft.com/office/drawing/2016/5/12/chartex" xmlns:cx7="http://schemas.microsoft.com/office/drawing/2016/5/13/chartex" xmlns:cx8="http://schemas.microsoft.com/office/drawing/2016/5/14/chartex" xmlns:mc="http://schemas.openxmlformats.org/markup-compatibility/2006" xmlns:aink="http://schemas.microsoft.com/office/drawing/2016/ink" xmlns:am3d="http://schemas.microsoft.com/office/drawing/2017/model3d" xmlns:o="urn:schemas-microsoft-com:office:office" xmlns:oel="http://schemas.microsoft.com/office/2019/extlst" xmlns:r="http://schemas.openxmlformats.org/officeDocument/2006/relationships" xmlns:m="http://schemas.openxmlformats.org/officeDocument/2006/math" xmlns:v="urn:schemas-microsoft-com:vml" xmlns:wp14="http://schemas.microsoft.com/office/word/2010/wordprocessingDrawing" xmlns:wp="http://schemas.openxmlformats.org/drawingml/2006/wordprocessingDrawing" xmlns:w10="urn:schemas-microsoft-com:office:word" xmlns:w="http://schemas.openxmlformats.org/wordprocessingml/2006/main" xmlns:w14="http://schemas.microsoft.com/office/word/2010/wordml" xmlns:w15="http://schemas.microsoft.com/office/word/2012/wordml" xmlns:w16cex="http://schemas.microsoft.com/office/word/2018/wordml/cex" xmlns:w16cid="http://schemas.microsoft.com/office/word/2016/wordml/cid" xmlns:w16="http://schemas.microsoft.com/office/word/2018/wordml" xmlns:w16sdtdh="http://schemas.microsoft.com/office/word/2020/wordml/sdtdatahash" xmlns:w16se="http://schemas.microsoft.com/office/word/2015/wordml/symex" xmlns:wpg="http://schemas.microsoft.com/office/word/2010/wordprocessingGroup" xmlns:wpi="http://schemas.microsoft.com/office/word/2010/wordprocessingInk" xmlns:wne="http://schemas.microsoft.com/office/word/2006/wordml" xmlns:wps="http://schemas.microsoft.com/office/word/2010/wordprocessingShape" mc:Ignorable="w14 w15 w16se w16cid w16 w16cex w16sdtdh wp14">
+<w:numbering xmlns:wpc="http://schemas.microsoft.com/office/word/2010/wordprocessingCanvas" xmlns:cx="http://schemas.microsoft.com/office/drawing/2014/chartex" xmlns:cx1="http://schemas.microsoft.com/office/drawing/2015/9/8/chartex" xmlns:cx2="http://schemas.microsoft.com/office/drawing/2015/10/21/chartex" xmlns:cx3="http://schemas.microsoft.com/office/drawing/2016/5/9/chartex" xmlns:cx4="http://schemas.microsoft.com/office/drawing/2016/5/10/chartex" xmlns:cx5="http://schemas.microsoft.com/office/drawing/2016/5/11/chartex" xmlns:cx6="http://schemas.microsoft.com/office/drawing/2016/5/12/chartex" xmlns:cx7="http://schemas.microsoft.com/office/drawing/2016/5/13/chartex" xmlns:cx8="http://schemas.microsoft.com/office/drawing/2016/5/14/chartex" xmlns:mc="http://schemas.openxmlformats.org/markup-compatibility/2006" xmlns:aink="http://schemas.microsoft.com/office/drawing/2016/ink" xmlns:am3d="http://schemas.microsoft.com/office/drawing/2017/model3d" xmlns:o="urn:schemas-microsoft-com:office:office" xmlns:r="http://schemas.openxmlformats.org/officeDocument/2006/relationships" xmlns:m="http://schemas.openxmlformats.org/officeDocument/2006/math" xmlns:v="urn:schemas-microsoft-com:vml" xmlns:wp14="http://schemas.microsoft.com/office/word/2010/wordprocessingDrawing" xmlns:wp="http://schemas.openxmlformats.org/drawingml/2006/wordprocessingDrawing" xmlns:w10="urn:schemas-microsoft-com:office:word" xmlns:w="http://schemas.openxmlformats.org/wordprocessingml/2006/main" xmlns:w14="http://schemas.microsoft.com/office/word/2010/wordml" xmlns:w15="http://schemas.microsoft.com/office/word/2012/wordml" xmlns:w16cex="http://schemas.microsoft.com/office/word/2018/wordml/cex" xmlns:w16cid="http://schemas.microsoft.com/office/word/2016/wordml/cid" xmlns:w16="http://schemas.microsoft.com/office/word/2018/wordml" xmlns:w16sdtdh="http://schemas.microsoft.com/office/word/2020/wordml/sdtdatahash" xmlns:w16se="http://schemas.microsoft.com/office/word/2015/wordml/symex" xmlns:wpg="http://schemas.microsoft.com/office/word/2010/wordprocessingGroup" xmlns:wpi="http://schemas.microsoft.com/office/word/2010/wordprocessingInk" xmlns:wne="http://schemas.microsoft.com/office/word/2006/wordml" xmlns:wps="http://schemas.microsoft.com/office/word/2010/wordprocessingShape" mc:Ignorable="w14 w15 w16se w16cid w16 w16cex w16sdtdh wp14">
   <w:abstractNum w:abstractNumId="0" w15:restartNumberingAfterBreak="0">
     <w:nsid w:val="06F75ECC"/>
     <w:multiLevelType w:val="multilevel"/>
@@ -20360,79 +20561,79 @@
       </w:rPr>
     </w:lvl>
   </w:abstractNum>
-  <w:num w:numId="1" w16cid:durableId="2069186749">
+  <w:num w:numId="1">
     <w:abstractNumId w:val="7"/>
   </w:num>
-  <w:num w:numId="2" w16cid:durableId="1365786297">
+  <w:num w:numId="2">
     <w:abstractNumId w:val="22"/>
   </w:num>
-  <w:num w:numId="3" w16cid:durableId="159664738">
+  <w:num w:numId="3">
     <w:abstractNumId w:val="0"/>
   </w:num>
-  <w:num w:numId="4" w16cid:durableId="541327755">
+  <w:num w:numId="4">
     <w:abstractNumId w:val="10"/>
   </w:num>
-  <w:num w:numId="5" w16cid:durableId="1856261650">
+  <w:num w:numId="5">
     <w:abstractNumId w:val="6"/>
   </w:num>
-  <w:num w:numId="6" w16cid:durableId="1600796931">
+  <w:num w:numId="6">
     <w:abstractNumId w:val="17"/>
   </w:num>
-  <w:num w:numId="7" w16cid:durableId="607202165">
+  <w:num w:numId="7">
     <w:abstractNumId w:val="9"/>
   </w:num>
-  <w:num w:numId="8" w16cid:durableId="1476945239">
+  <w:num w:numId="8">
     <w:abstractNumId w:val="1"/>
   </w:num>
-  <w:num w:numId="9" w16cid:durableId="1968773295">
+  <w:num w:numId="9">
     <w:abstractNumId w:val="2"/>
   </w:num>
-  <w:num w:numId="10" w16cid:durableId="338587262">
+  <w:num w:numId="10">
     <w:abstractNumId w:val="19"/>
   </w:num>
-  <w:num w:numId="11" w16cid:durableId="795367235">
+  <w:num w:numId="11">
     <w:abstractNumId w:val="18"/>
   </w:num>
-  <w:num w:numId="12" w16cid:durableId="697387719">
+  <w:num w:numId="12">
     <w:abstractNumId w:val="5"/>
   </w:num>
-  <w:num w:numId="13" w16cid:durableId="1229876021">
+  <w:num w:numId="13">
     <w:abstractNumId w:val="15"/>
   </w:num>
-  <w:num w:numId="14" w16cid:durableId="209348576">
+  <w:num w:numId="14">
     <w:abstractNumId w:val="14"/>
   </w:num>
-  <w:num w:numId="15" w16cid:durableId="1570652560">
+  <w:num w:numId="15">
     <w:abstractNumId w:val="12"/>
   </w:num>
-  <w:num w:numId="16" w16cid:durableId="20327651">
+  <w:num w:numId="16">
     <w:abstractNumId w:val="4"/>
   </w:num>
-  <w:num w:numId="17" w16cid:durableId="1721786613">
+  <w:num w:numId="17">
     <w:abstractNumId w:val="16"/>
   </w:num>
-  <w:num w:numId="18" w16cid:durableId="1004085873">
+  <w:num w:numId="18">
     <w:abstractNumId w:val="3"/>
   </w:num>
-  <w:num w:numId="19" w16cid:durableId="982345453">
+  <w:num w:numId="19">
     <w:abstractNumId w:val="20"/>
   </w:num>
-  <w:num w:numId="20" w16cid:durableId="1094397903">
+  <w:num w:numId="20">
     <w:abstractNumId w:val="23"/>
   </w:num>
-  <w:num w:numId="21" w16cid:durableId="750740943">
+  <w:num w:numId="21">
     <w:abstractNumId w:val="8"/>
   </w:num>
-  <w:num w:numId="22" w16cid:durableId="959072470">
+  <w:num w:numId="22">
     <w:abstractNumId w:val="8"/>
   </w:num>
-  <w:num w:numId="23" w16cid:durableId="2102215912">
+  <w:num w:numId="23">
     <w:abstractNumId w:val="13"/>
   </w:num>
-  <w:num w:numId="24" w16cid:durableId="450320785">
+  <w:num w:numId="24">
     <w:abstractNumId w:val="11"/>
   </w:num>
-  <w:num w:numId="25" w16cid:durableId="300813020">
+  <w:num w:numId="25">
     <w:abstractNumId w:val="21"/>
   </w:num>
 </w:numbering>
@@ -21110,6 +21311,29 @@
       <w:contextualSpacing/>
     </w:pPr>
   </w:style>
+  <w:style w:type="character" w:styleId="Hyperlink">
+    <w:name w:val="Hyperlink"/>
+    <w:basedOn w:val="Fontepargpadro"/>
+    <w:uiPriority w:val="99"/>
+    <w:unhideWhenUsed/>
+    <w:rsid w:val="00686517"/>
+    <w:rPr>
+      <w:color w:val="0000FF" w:themeColor="hyperlink"/>
+      <w:u w:val="single"/>
+    </w:rPr>
+  </w:style>
+  <w:style w:type="character" w:styleId="MenoPendente">
+    <w:name w:val="Unresolved Mention"/>
+    <w:basedOn w:val="Fontepargpadro"/>
+    <w:uiPriority w:val="99"/>
+    <w:semiHidden/>
+    <w:unhideWhenUsed/>
+    <w:rsid w:val="00686517"/>
+    <w:rPr>
+      <w:color w:val="605E5C"/>
+      <w:shd w:val="clear" w:color="auto" w:fill="E1DFDD"/>
+    </w:rPr>
+  </w:style>
 </w:styles>
 </file>
 

</xml_diff>

<commit_message>
Adicionando MER ATUALIZADO e Conclusão com Referências
</commit_message>
<xml_diff>
--- a/Projeto BD.docx
+++ b/Projeto BD.docx
@@ -1044,19 +1044,7 @@
               <w:rPr>
                 <w:rFonts w:ascii="Times New Roman" w:eastAsia="Times New Roman" w:hAnsi="Times New Roman" w:cs="Times New Roman"/>
               </w:rPr>
-              <w:t>02</w:t>
-            </w:r>
-            <w:r>
-              <w:rPr>
-                <w:rFonts w:ascii="Times New Roman" w:eastAsia="Times New Roman" w:hAnsi="Times New Roman" w:cs="Times New Roman"/>
-              </w:rPr>
-              <w:t>/</w:t>
-            </w:r>
-            <w:r>
-              <w:rPr>
-                <w:rFonts w:ascii="Times New Roman" w:eastAsia="Times New Roman" w:hAnsi="Times New Roman" w:cs="Times New Roman"/>
-              </w:rPr>
-              <w:t>12</w:t>
+              <w:t>02/12</w:t>
             </w:r>
           </w:p>
         </w:tc>
@@ -2818,6 +2806,7 @@
           <w:color w:val="1B1C1D"/>
           <w:sz w:val="34"/>
           <w:szCs w:val="34"/>
+          <w:u w:val="single"/>
         </w:rPr>
       </w:pPr>
       <w:r>
@@ -2893,10 +2882,10 @@
           <w:color w:val="1B1C1D"/>
         </w:rPr>
         <w:drawing>
-          <wp:inline distT="0" distB="0" distL="0" distR="0" wp14:anchorId="35CA56A4" wp14:editId="1AE69062">
-            <wp:extent cx="5943600" cy="3683635"/>
+          <wp:inline distT="0" distB="0" distL="0" distR="0" wp14:anchorId="3CA1B64C" wp14:editId="2C940E31">
+            <wp:extent cx="5943600" cy="3685540"/>
             <wp:effectExtent l="0" t="0" r="0" b="0"/>
-            <wp:docPr id="3" name="Imagem 3"/>
+            <wp:docPr id="1" name="Imagem 1"/>
             <wp:cNvGraphicFramePr>
               <a:graphicFrameLocks xmlns:a="http://schemas.openxmlformats.org/drawingml/2006/main" noChangeAspect="1"/>
             </wp:cNvGraphicFramePr>
@@ -2904,11 +2893,11 @@
               <a:graphicData uri="http://schemas.openxmlformats.org/drawingml/2006/picture">
                 <pic:pic xmlns:pic="http://schemas.openxmlformats.org/drawingml/2006/picture">
                   <pic:nvPicPr>
-                    <pic:cNvPr id="3" name="Imagem 3"/>
+                    <pic:cNvPr id="1" name="Imagem 1"/>
                     <pic:cNvPicPr/>
                   </pic:nvPicPr>
                   <pic:blipFill>
-                    <a:blip r:embed="rId5" cstate="print">
+                    <a:blip r:embed="rId5">
                       <a:extLst>
                         <a:ext uri="{28A0092B-C50C-407E-A947-70E740481C1C}">
                           <a14:useLocalDpi xmlns:a14="http://schemas.microsoft.com/office/drawing/2010/main" val="0"/>
@@ -2922,7 +2911,7 @@
                   <pic:spPr>
                     <a:xfrm>
                       <a:off x="0" y="0"/>
-                      <a:ext cx="5943600" cy="3683635"/>
+                      <a:ext cx="5943600" cy="3685540"/>
                     </a:xfrm>
                     <a:prstGeom prst="rect">
                       <a:avLst/>
@@ -15981,15 +15970,17 @@
           <w:sz w:val="20"/>
           <w:szCs w:val="20"/>
           <w:shd w:val="clear" w:color="auto" w:fill="F0F4F9"/>
-        </w:rPr>
-      </w:pPr>
-      <w:r>
-        <w:rPr>
-          <w:rFonts w:ascii="Times New Roman" w:eastAsia="Times New Roman" w:hAnsi="Times New Roman" w:cs="Times New Roman"/>
-          <w:color w:val="5F6368"/>
-          <w:sz w:val="20"/>
-          <w:szCs w:val="20"/>
-          <w:shd w:val="clear" w:color="auto" w:fill="F0F4F9"/>
+          <w:lang w:val="en-US"/>
+        </w:rPr>
+      </w:pPr>
+      <w:r>
+        <w:rPr>
+          <w:rFonts w:ascii="Times New Roman" w:eastAsia="Times New Roman" w:hAnsi="Times New Roman" w:cs="Times New Roman"/>
+          <w:color w:val="5F6368"/>
+          <w:sz w:val="20"/>
+          <w:szCs w:val="20"/>
+          <w:shd w:val="clear" w:color="auto" w:fill="F0F4F9"/>
+          <w:lang w:val="en-US"/>
         </w:rPr>
         <w:t xml:space="preserve">FROM </w:t>
       </w:r>
@@ -16002,6 +15993,7 @@
           <w:sz w:val="20"/>
           <w:szCs w:val="20"/>
           <w:shd w:val="clear" w:color="auto" w:fill="F0F4F9"/>
+          <w:lang w:val="en-US"/>
         </w:rPr>
         <w:t>public.jogos</w:t>
       </w:r>
@@ -16014,6 +16006,7 @@
           <w:sz w:val="20"/>
           <w:szCs w:val="20"/>
           <w:shd w:val="clear" w:color="auto" w:fill="F0F4F9"/>
+          <w:lang w:val="en-US"/>
         </w:rPr>
         <w:t xml:space="preserve"> g</w:t>
       </w:r>

</xml_diff>